<commit_message>
[ay-2022-23] updated guides (drafted info abount exam)
</commit_message>
<xml_diff>
--- a/guides/information_about_the_examination_modality.docx
+++ b/guides/information_about_the_examination_modality.docx
@@ -1,6 +1,6 @@
 
 <file path=word/document.xml><?xml version="1.0" encoding="utf-8"?>
-<w:document xmlns:wpc="http://schemas.microsoft.com/office/word/2010/wordprocessingCanvas" xmlns:cx="http://schemas.microsoft.com/office/drawing/2014/chartex" xmlns:cx1="http://schemas.microsoft.com/office/drawing/2015/9/8/chartex" xmlns:cx2="http://schemas.microsoft.com/office/drawing/2015/10/21/chartex" xmlns:cx3="http://schemas.microsoft.com/office/drawing/2016/5/9/chartex" xmlns:cx4="http://schemas.microsoft.com/office/drawing/2016/5/10/chartex" xmlns:cx5="http://schemas.microsoft.com/office/drawing/2016/5/11/chartex" xmlns:cx6="http://schemas.microsoft.com/office/drawing/2016/5/12/chartex" xmlns:cx7="http://schemas.microsoft.com/office/drawing/2016/5/13/chartex" xmlns:cx8="http://schemas.microsoft.com/office/drawing/2016/5/14/chartex" xmlns:mc="http://schemas.openxmlformats.org/markup-compatibility/2006" xmlns:aink="http://schemas.microsoft.com/office/drawing/2016/ink" xmlns:am3d="http://schemas.microsoft.com/office/drawing/2017/model3d" xmlns:o="urn:schemas-microsoft-com:office:office" xmlns:r="http://schemas.openxmlformats.org/officeDocument/2006/relationships" xmlns:m="http://schemas.openxmlformats.org/officeDocument/2006/math" xmlns:v="urn:schemas-microsoft-com:vml" xmlns:wp14="http://schemas.microsoft.com/office/word/2010/wordprocessingDrawing" xmlns:wp="http://schemas.openxmlformats.org/drawingml/2006/wordprocessingDrawing" xmlns:w10="urn:schemas-microsoft-com:office:word" xmlns:w="http://schemas.openxmlformats.org/wordprocessingml/2006/main" xmlns:w14="http://schemas.microsoft.com/office/word/2010/wordml" xmlns:w15="http://schemas.microsoft.com/office/word/2012/wordml" xmlns:w16cex="http://schemas.microsoft.com/office/word/2018/wordml/cex" xmlns:w16cid="http://schemas.microsoft.com/office/word/2016/wordml/cid" xmlns:w16="http://schemas.microsoft.com/office/word/2018/wordml" xmlns:w16sdtdh="http://schemas.microsoft.com/office/word/2020/wordml/sdtdatahash" xmlns:w16se="http://schemas.microsoft.com/office/word/2015/wordml/symex" xmlns:wpg="http://schemas.microsoft.com/office/word/2010/wordprocessingGroup" xmlns:wpi="http://schemas.microsoft.com/office/word/2010/wordprocessingInk" xmlns:wne="http://schemas.microsoft.com/office/word/2006/wordml" xmlns:wps="http://schemas.microsoft.com/office/word/2010/wordprocessingShape" mc:Ignorable="w14 w15 w16se w16cid w16 w16cex w16sdtdh wp14">
+<w:document xmlns:wpc="http://schemas.microsoft.com/office/word/2010/wordprocessingCanvas" xmlns:cx="http://schemas.microsoft.com/office/drawing/2014/chartex" xmlns:cx1="http://schemas.microsoft.com/office/drawing/2015/9/8/chartex" xmlns:cx2="http://schemas.microsoft.com/office/drawing/2015/10/21/chartex" xmlns:cx3="http://schemas.microsoft.com/office/drawing/2016/5/9/chartex" xmlns:cx4="http://schemas.microsoft.com/office/drawing/2016/5/10/chartex" xmlns:cx5="http://schemas.microsoft.com/office/drawing/2016/5/11/chartex" xmlns:cx6="http://schemas.microsoft.com/office/drawing/2016/5/12/chartex" xmlns:cx7="http://schemas.microsoft.com/office/drawing/2016/5/13/chartex" xmlns:cx8="http://schemas.microsoft.com/office/drawing/2016/5/14/chartex" xmlns:mc="http://schemas.openxmlformats.org/markup-compatibility/2006" xmlns:aink="http://schemas.microsoft.com/office/drawing/2016/ink" xmlns:am3d="http://schemas.microsoft.com/office/drawing/2017/model3d" xmlns:o="urn:schemas-microsoft-com:office:office" xmlns:oel="http://schemas.microsoft.com/office/2019/extlst" xmlns:r="http://schemas.openxmlformats.org/officeDocument/2006/relationships" xmlns:m="http://schemas.openxmlformats.org/officeDocument/2006/math" xmlns:v="urn:schemas-microsoft-com:vml" xmlns:wp14="http://schemas.microsoft.com/office/word/2010/wordprocessingDrawing" xmlns:wp="http://schemas.openxmlformats.org/drawingml/2006/wordprocessingDrawing" xmlns:w10="urn:schemas-microsoft-com:office:word" xmlns:w="http://schemas.openxmlformats.org/wordprocessingml/2006/main" xmlns:w14="http://schemas.microsoft.com/office/word/2010/wordml" xmlns:w15="http://schemas.microsoft.com/office/word/2012/wordml" xmlns:w16cex="http://schemas.microsoft.com/office/word/2018/wordml/cex" xmlns:w16cid="http://schemas.microsoft.com/office/word/2016/wordml/cid" xmlns:w16="http://schemas.microsoft.com/office/word/2018/wordml" xmlns:w16sdtdh="http://schemas.microsoft.com/office/word/2020/wordml/sdtdatahash" xmlns:w16se="http://schemas.microsoft.com/office/word/2015/wordml/symex" xmlns:wpg="http://schemas.microsoft.com/office/word/2010/wordprocessingGroup" xmlns:wpi="http://schemas.microsoft.com/office/word/2010/wordprocessingInk" xmlns:wne="http://schemas.microsoft.com/office/word/2006/wordml" xmlns:wps="http://schemas.microsoft.com/office/word/2010/wordprocessingShape" mc:Ignorable="w14 w15 w16se w16cid w16 w16cex w16sdtdh wp14">
   <w:body>
     <w:p>
       <w:pPr>
@@ -121,6 +121,15 @@
         </w:rPr>
         <w:t xml:space="preserve">independent </w:t>
       </w:r>
+      <w:ins w:id="0" w:author="Cappon Giacomo" w:date="2022-11-15T14:02:00Z">
+        <w:r>
+          <w:rPr>
+            <w:rFonts w:ascii="Palatino Linotype" w:hAnsi="Palatino Linotype"/>
+            <w:lang w:val="en-US"/>
+          </w:rPr>
+          <w:t xml:space="preserve">mandatory </w:t>
+        </w:r>
+      </w:ins>
       <w:r>
         <w:rPr>
           <w:rFonts w:ascii="Palatino Linotype" w:hAnsi="Palatino Linotype"/>
@@ -187,53 +196,128 @@
     <w:p>
       <w:pPr>
         <w:rPr>
-          <w:rFonts w:ascii="Palatino Linotype" w:hAnsi="Palatino Linotype"/>
-          <w:lang w:val="en-US"/>
-        </w:rPr>
-      </w:pPr>
-      <w:r>
-        <w:rPr>
-          <w:rFonts w:ascii="Palatino Linotype" w:hAnsi="Palatino Linotype"/>
-          <w:lang w:val="en-US"/>
-        </w:rPr>
-        <w:t xml:space="preserve">The written test will be graded using the usual 30L/30 scale. </w:t>
-      </w:r>
-    </w:p>
-    <w:p>
-      <w:pPr>
-        <w:rPr>
-          <w:rFonts w:ascii="Palatino Linotype" w:hAnsi="Palatino Linotype"/>
-          <w:lang w:val="en-US"/>
-        </w:rPr>
-      </w:pPr>
-      <w:r>
-        <w:rPr>
-          <w:rFonts w:ascii="Palatino Linotype" w:hAnsi="Palatino Linotype"/>
-          <w:lang w:val="en-US"/>
-        </w:rPr>
-        <w:t xml:space="preserve">The project preparation and discussion </w:t>
-      </w:r>
-      <w:r>
-        <w:rPr>
-          <w:rFonts w:ascii="Palatino Linotype" w:hAnsi="Palatino Linotype"/>
-          <w:lang w:val="en-US"/>
-        </w:rPr>
-        <w:t>are</w:t>
-      </w:r>
-      <w:r>
-        <w:rPr>
-          <w:rFonts w:ascii="Palatino Linotype" w:hAnsi="Palatino Linotype"/>
-          <w:lang w:val="en-US"/>
-        </w:rPr>
-        <w:t xml:space="preserve"> mandatory</w:t>
-      </w:r>
-      <w:r>
-        <w:rPr>
-          <w:rFonts w:ascii="Palatino Linotype" w:hAnsi="Palatino Linotype"/>
-          <w:lang w:val="en-US"/>
-        </w:rPr>
-        <w:t>.</w:t>
-      </w:r>
+          <w:ins w:id="1" w:author="Cappon Giacomo" w:date="2022-11-15T14:01:00Z"/>
+          <w:rFonts w:ascii="Palatino Linotype" w:hAnsi="Palatino Linotype"/>
+          <w:lang w:val="en-US"/>
+        </w:rPr>
+      </w:pPr>
+      <w:r>
+        <w:rPr>
+          <w:rFonts w:ascii="Palatino Linotype" w:hAnsi="Palatino Linotype"/>
+          <w:lang w:val="en-US"/>
+        </w:rPr>
+        <w:t xml:space="preserve">The written test will be graded </w:t>
+      </w:r>
+      <w:del w:id="2" w:author="Cappon Giacomo" w:date="2022-11-15T14:01:00Z">
+        <w:r>
+          <w:rPr>
+            <w:rFonts w:ascii="Palatino Linotype" w:hAnsi="Palatino Linotype"/>
+            <w:lang w:val="en-US"/>
+          </w:rPr>
+          <w:delText>using the usual 30L/30 scale</w:delText>
+        </w:r>
+      </w:del>
+      <w:ins w:id="3" w:author="Cappon Giacomo" w:date="2022-11-15T14:01:00Z">
+        <w:r>
+          <w:rPr>
+            <w:rFonts w:ascii="Palatino Linotype" w:hAnsi="Palatino Linotype"/>
+            <w:lang w:val="en-US"/>
+          </w:rPr>
+          <w:t>on a scale from 0 to 20</w:t>
+        </w:r>
+      </w:ins>
+      <w:r>
+        <w:rPr>
+          <w:rFonts w:ascii="Palatino Linotype" w:hAnsi="Palatino Linotype"/>
+          <w:lang w:val="en-US"/>
+        </w:rPr>
+        <w:t xml:space="preserve">. </w:t>
+      </w:r>
+    </w:p>
+    <w:p>
+      <w:pPr>
+        <w:rPr>
+          <w:ins w:id="4" w:author="Cappon Giacomo" w:date="2022-11-15T14:02:00Z"/>
+          <w:rFonts w:ascii="Palatino Linotype" w:hAnsi="Palatino Linotype"/>
+          <w:lang w:val="en-US"/>
+        </w:rPr>
+      </w:pPr>
+      <w:ins w:id="5" w:author="Cappon Giacomo" w:date="2022-11-15T14:01:00Z">
+        <w:r>
+          <w:rPr>
+            <w:rFonts w:ascii="Palatino Linotype" w:hAnsi="Palatino Linotype"/>
+            <w:lang w:val="en-US"/>
+          </w:rPr>
+          <w:t>The project preparation and discussion will be graded on a scale from 0 to 12</w:t>
+        </w:r>
+      </w:ins>
+      <w:ins w:id="6" w:author="Cappon Giacomo" w:date="2022-11-15T14:02:00Z">
+        <w:r>
+          <w:rPr>
+            <w:rFonts w:ascii="Palatino Linotype" w:hAnsi="Palatino Linotype"/>
+            <w:lang w:val="en-US"/>
+          </w:rPr>
+          <w:t>.</w:t>
+        </w:r>
+      </w:ins>
+    </w:p>
+    <w:p>
+      <w:pPr>
+        <w:rPr>
+          <w:rFonts w:ascii="Palatino Linotype" w:hAnsi="Palatino Linotype"/>
+          <w:lang w:val="en-US"/>
+        </w:rPr>
+      </w:pPr>
+    </w:p>
+    <w:p>
+      <w:pPr>
+        <w:rPr>
+          <w:del w:id="7" w:author="Cappon Giacomo" w:date="2022-11-15T14:02:00Z"/>
+          <w:rFonts w:ascii="Palatino Linotype" w:hAnsi="Palatino Linotype"/>
+          <w:lang w:val="en-US"/>
+        </w:rPr>
+      </w:pPr>
+      <w:del w:id="8" w:author="Cappon Giacomo" w:date="2022-11-15T14:02:00Z">
+        <w:r>
+          <w:rPr>
+            <w:rFonts w:ascii="Palatino Linotype" w:hAnsi="Palatino Linotype"/>
+            <w:lang w:val="en-US"/>
+          </w:rPr>
+          <w:delText xml:space="preserve">The project preparation and discussion </w:delText>
+        </w:r>
+      </w:del>
+      <w:del w:id="9" w:author="Cappon Giacomo" w:date="2022-11-15T14:01:00Z">
+        <w:r>
+          <w:rPr>
+            <w:rFonts w:ascii="Palatino Linotype" w:hAnsi="Palatino Linotype"/>
+            <w:lang w:val="en-US"/>
+          </w:rPr>
+          <w:delText>are</w:delText>
+        </w:r>
+        <w:r>
+          <w:rPr>
+            <w:rFonts w:ascii="Palatino Linotype" w:hAnsi="Palatino Linotype"/>
+            <w:lang w:val="en-US"/>
+          </w:rPr>
+          <w:delText xml:space="preserve"> </w:delText>
+        </w:r>
+      </w:del>
+      <w:del w:id="10" w:author="Cappon Giacomo" w:date="2022-11-15T14:02:00Z">
+        <w:r>
+          <w:rPr>
+            <w:rFonts w:ascii="Palatino Linotype" w:hAnsi="Palatino Linotype"/>
+            <w:lang w:val="en-US"/>
+          </w:rPr>
+          <w:delText>mandatory</w:delText>
+        </w:r>
+        <w:r>
+          <w:rPr>
+            <w:rFonts w:ascii="Palatino Linotype" w:hAnsi="Palatino Linotype"/>
+            <w:lang w:val="en-US"/>
+          </w:rPr>
+          <w:delText>.</w:delText>
+        </w:r>
+      </w:del>
     </w:p>
     <w:p>
       <w:pPr>
@@ -249,48 +333,95 @@
         </w:rPr>
         <w:t xml:space="preserve">The final grade will </w:t>
       </w:r>
-      <w:r>
-        <w:rPr>
-          <w:rFonts w:ascii="Palatino Linotype" w:hAnsi="Palatino Linotype"/>
-          <w:lang w:val="en-US"/>
-        </w:rPr>
-        <w:t xml:space="preserve">use the </w:t>
-      </w:r>
-      <w:r>
-        <w:rPr>
-          <w:rFonts w:ascii="Palatino Linotype" w:hAnsi="Palatino Linotype"/>
-          <w:lang w:val="en-US"/>
-        </w:rPr>
-        <w:t xml:space="preserve">result </w:t>
-      </w:r>
-      <w:r>
-        <w:rPr>
-          <w:rFonts w:ascii="Palatino Linotype" w:hAnsi="Palatino Linotype"/>
-          <w:lang w:val="en-US"/>
-        </w:rPr>
-        <w:t xml:space="preserve">of the </w:t>
-      </w:r>
-      <w:r>
-        <w:rPr>
-          <w:rFonts w:ascii="Palatino Linotype" w:hAnsi="Palatino Linotype"/>
-          <w:lang w:val="en-US"/>
-        </w:rPr>
-        <w:t xml:space="preserve">written test as starting point and will </w:t>
-      </w:r>
-      <w:r>
-        <w:rPr>
-          <w:rFonts w:ascii="Palatino Linotype" w:hAnsi="Palatino Linotype"/>
-          <w:lang w:val="en-US"/>
-        </w:rPr>
-        <w:t xml:space="preserve">account for </w:t>
-      </w:r>
-      <w:r>
-        <w:rPr>
-          <w:rFonts w:ascii="Palatino Linotype" w:hAnsi="Palatino Linotype"/>
-          <w:lang w:val="en-US"/>
-        </w:rPr>
-        <w:t>the result of the project preparation and discussion.</w:t>
-      </w:r>
+      <w:ins w:id="11" w:author="Cappon Giacomo" w:date="2022-11-15T14:02:00Z">
+        <w:r>
+          <w:rPr>
+            <w:rFonts w:ascii="Palatino Linotype" w:hAnsi="Palatino Linotype"/>
+            <w:lang w:val="en-US"/>
+          </w:rPr>
+          <w:t xml:space="preserve">be the sum </w:t>
+        </w:r>
+      </w:ins>
+      <w:del w:id="12" w:author="Cappon Giacomo" w:date="2022-11-15T14:02:00Z">
+        <w:r>
+          <w:rPr>
+            <w:rFonts w:ascii="Palatino Linotype" w:hAnsi="Palatino Linotype"/>
+            <w:lang w:val="en-US"/>
+          </w:rPr>
+          <w:delText xml:space="preserve">use the </w:delText>
+        </w:r>
+        <w:r>
+          <w:rPr>
+            <w:rFonts w:ascii="Palatino Linotype" w:hAnsi="Palatino Linotype"/>
+            <w:lang w:val="en-US"/>
+          </w:rPr>
+          <w:delText>result</w:delText>
+        </w:r>
+      </w:del>
+      <w:ins w:id="13" w:author="Cappon Giacomo" w:date="2022-11-15T14:02:00Z">
+        <w:r>
+          <w:rPr>
+            <w:rFonts w:ascii="Palatino Linotype" w:hAnsi="Palatino Linotype"/>
+            <w:lang w:val="en-US"/>
+          </w:rPr>
+          <w:t>of the two grades</w:t>
+        </w:r>
+      </w:ins>
+      <w:ins w:id="14" w:author="Cappon Giacomo" w:date="2022-11-15T14:03:00Z">
+        <w:r>
+          <w:rPr>
+            <w:rFonts w:ascii="Palatino Linotype" w:hAnsi="Palatino Linotype"/>
+            <w:lang w:val="en-US"/>
+          </w:rPr>
+          <w:t>, where 31 and 32 will correspond to 30L</w:t>
+        </w:r>
+      </w:ins>
+      <w:ins w:id="15" w:author="Cappon Giacomo" w:date="2022-11-15T14:02:00Z">
+        <w:r>
+          <w:rPr>
+            <w:rFonts w:ascii="Palatino Linotype" w:hAnsi="Palatino Linotype"/>
+            <w:lang w:val="en-US"/>
+          </w:rPr>
+          <w:t>.</w:t>
+        </w:r>
+      </w:ins>
+      <w:r>
+        <w:rPr>
+          <w:rFonts w:ascii="Palatino Linotype" w:hAnsi="Palatino Linotype"/>
+          <w:lang w:val="en-US"/>
+        </w:rPr>
+        <w:t xml:space="preserve"> </w:t>
+      </w:r>
+      <w:del w:id="16" w:author="Cappon Giacomo" w:date="2022-11-15T14:02:00Z">
+        <w:r>
+          <w:rPr>
+            <w:rFonts w:ascii="Palatino Linotype" w:hAnsi="Palatino Linotype"/>
+            <w:lang w:val="en-US"/>
+          </w:rPr>
+          <w:delText xml:space="preserve">of the </w:delText>
+        </w:r>
+        <w:r>
+          <w:rPr>
+            <w:rFonts w:ascii="Palatino Linotype" w:hAnsi="Palatino Linotype"/>
+            <w:lang w:val="en-US"/>
+          </w:rPr>
+          <w:delText xml:space="preserve">written test as starting point and will </w:delText>
+        </w:r>
+        <w:r>
+          <w:rPr>
+            <w:rFonts w:ascii="Palatino Linotype" w:hAnsi="Palatino Linotype"/>
+            <w:lang w:val="en-US"/>
+          </w:rPr>
+          <w:delText xml:space="preserve">account for </w:delText>
+        </w:r>
+        <w:r>
+          <w:rPr>
+            <w:rFonts w:ascii="Palatino Linotype" w:hAnsi="Palatino Linotype"/>
+            <w:lang w:val="en-US"/>
+          </w:rPr>
+          <w:delText>the result of the project preparation and discussion.</w:delText>
+        </w:r>
+      </w:del>
     </w:p>
     <w:p>
       <w:pPr>
@@ -319,7 +450,57 @@
           <w:rFonts w:ascii="Palatino Linotype" w:hAnsi="Palatino Linotype"/>
           <w:lang w:val="en-US"/>
         </w:rPr>
-        <w:t xml:space="preserve"> the written test is passed with at least 18/30 and</w:t>
+        <w:t xml:space="preserve"> the written test is passed with at least </w:t>
+      </w:r>
+      <w:del w:id="17" w:author="Cappon Giacomo" w:date="2022-11-15T14:04:00Z">
+        <w:r>
+          <w:rPr>
+            <w:rFonts w:ascii="Palatino Linotype" w:hAnsi="Palatino Linotype"/>
+            <w:lang w:val="en-US"/>
+          </w:rPr>
+          <w:delText>18</w:delText>
+        </w:r>
+      </w:del>
+      <w:ins w:id="18" w:author="Cappon Giacomo" w:date="2022-11-15T14:04:00Z">
+        <w:r>
+          <w:rPr>
+            <w:rFonts w:ascii="Palatino Linotype" w:hAnsi="Palatino Linotype"/>
+            <w:lang w:val="en-US"/>
+          </w:rPr>
+          <w:t>12</w:t>
+        </w:r>
+      </w:ins>
+      <w:r>
+        <w:rPr>
+          <w:rFonts w:ascii="Palatino Linotype" w:hAnsi="Palatino Linotype"/>
+          <w:lang w:val="en-US"/>
+        </w:rPr>
+        <w:t>/</w:t>
+      </w:r>
+      <w:ins w:id="19" w:author="Cappon Giacomo" w:date="2022-11-15T14:04:00Z">
+        <w:r>
+          <w:rPr>
+            <w:rFonts w:ascii="Palatino Linotype" w:hAnsi="Palatino Linotype"/>
+            <w:lang w:val="en-US"/>
+          </w:rPr>
+          <w:t>2</w:t>
+        </w:r>
+      </w:ins>
+      <w:del w:id="20" w:author="Cappon Giacomo" w:date="2022-11-15T14:04:00Z">
+        <w:r>
+          <w:rPr>
+            <w:rFonts w:ascii="Palatino Linotype" w:hAnsi="Palatino Linotype"/>
+            <w:lang w:val="en-US"/>
+          </w:rPr>
+          <w:delText>3</w:delText>
+        </w:r>
+      </w:del>
+      <w:r>
+        <w:rPr>
+          <w:rFonts w:ascii="Palatino Linotype" w:hAnsi="Palatino Linotype"/>
+          <w:lang w:val="en-US"/>
+        </w:rPr>
+        <w:t>0 and</w:t>
       </w:r>
       <w:r>
         <w:rPr>
@@ -333,7 +514,23 @@
           <w:rFonts w:ascii="Palatino Linotype" w:hAnsi="Palatino Linotype"/>
           <w:lang w:val="en-US"/>
         </w:rPr>
-        <w:t xml:space="preserve">the overall grade is </w:t>
+        <w:t xml:space="preserve">the overall </w:t>
+      </w:r>
+      <w:ins w:id="21" w:author="Cappon Giacomo" w:date="2022-11-15T14:42:00Z">
+        <w:r>
+          <w:rPr>
+            <w:rFonts w:ascii="Palatino Linotype" w:hAnsi="Palatino Linotype"/>
+            <w:lang w:val="en-US"/>
+          </w:rPr>
+          <w:t xml:space="preserve">final </w:t>
+        </w:r>
+      </w:ins>
+      <w:r>
+        <w:rPr>
+          <w:rFonts w:ascii="Palatino Linotype" w:hAnsi="Palatino Linotype"/>
+          <w:lang w:val="en-US"/>
+        </w:rPr>
+        <w:t xml:space="preserve">grade is </w:t>
       </w:r>
       <w:r>
         <w:rPr>
@@ -559,8 +756,96 @@
           <w:rFonts w:ascii="Palatino Linotype" w:hAnsi="Palatino Linotype"/>
           <w:lang w:val="en-US"/>
         </w:rPr>
-        <w:t xml:space="preserve"> 17/06/2022</w:t>
-      </w:r>
+        <w:t xml:space="preserve"> 1</w:t>
+      </w:r>
+      <w:ins w:id="22" w:author="Cappon Giacomo" w:date="2022-11-15T14:09:00Z">
+        <w:r>
+          <w:rPr>
+            <w:rFonts w:ascii="Palatino Linotype" w:hAnsi="Palatino Linotype"/>
+            <w:lang w:val="en-US"/>
+          </w:rPr>
+          <w:t>5</w:t>
+        </w:r>
+      </w:ins>
+      <w:del w:id="23" w:author="Cappon Giacomo" w:date="2022-11-15T14:09:00Z">
+        <w:r>
+          <w:rPr>
+            <w:rFonts w:ascii="Palatino Linotype" w:hAnsi="Palatino Linotype"/>
+            <w:lang w:val="en-US"/>
+          </w:rPr>
+          <w:delText>7</w:delText>
+        </w:r>
+      </w:del>
+      <w:r>
+        <w:rPr>
+          <w:rFonts w:ascii="Palatino Linotype" w:hAnsi="Palatino Linotype"/>
+          <w:lang w:val="en-US"/>
+        </w:rPr>
+        <w:t>/06/202</w:t>
+      </w:r>
+      <w:ins w:id="24" w:author="Cappon Giacomo" w:date="2022-11-15T14:09:00Z">
+        <w:r>
+          <w:rPr>
+            <w:rFonts w:ascii="Palatino Linotype" w:hAnsi="Palatino Linotype"/>
+            <w:lang w:val="en-US"/>
+          </w:rPr>
+          <w:t>3</w:t>
+        </w:r>
+      </w:ins>
+      <w:ins w:id="25" w:author="Cappon Giacomo" w:date="2022-11-15T14:10:00Z">
+        <w:r>
+          <w:rPr>
+            <w:rFonts w:ascii="Palatino Linotype" w:hAnsi="Palatino Linotype"/>
+            <w:lang w:val="en-US"/>
+          </w:rPr>
+          <w:t xml:space="preserve"> </w:t>
+        </w:r>
+      </w:ins>
+      <w:ins w:id="26" w:author="Cappon Giacomo" w:date="2022-11-15T14:18:00Z">
+        <w:r>
+          <w:rPr>
+            <w:rFonts w:ascii="Palatino Linotype" w:hAnsi="Palatino Linotype"/>
+            <w:lang w:val="en-US"/>
+          </w:rPr>
+          <w:t xml:space="preserve">- </w:t>
+        </w:r>
+      </w:ins>
+      <w:ins w:id="27" w:author="Cappon Giacomo" w:date="2022-11-15T14:10:00Z">
+        <w:r>
+          <w:rPr>
+            <w:rFonts w:ascii="Palatino Linotype" w:hAnsi="Palatino Linotype"/>
+            <w:lang w:val="en-US"/>
+          </w:rPr>
+          <w:t>13:00</w:t>
+        </w:r>
+      </w:ins>
+      <w:ins w:id="28" w:author="Cappon Giacomo" w:date="2022-11-15T14:17:00Z">
+        <w:r>
+          <w:rPr>
+            <w:rFonts w:ascii="Palatino Linotype" w:hAnsi="Palatino Linotype"/>
+            <w:lang w:val="en-US"/>
+          </w:rPr>
+          <w:t xml:space="preserve"> </w:t>
+        </w:r>
+      </w:ins>
+      <w:ins w:id="29" w:author="Cappon Giacomo" w:date="2022-11-15T14:18:00Z">
+        <w:r>
+          <w:rPr>
+            <w:rFonts w:ascii="Palatino Linotype" w:hAnsi="Palatino Linotype"/>
+            <w:lang w:val="en-US"/>
+          </w:rPr>
+          <w:t>– Room De and Le</w:t>
+        </w:r>
+      </w:ins>
+      <w:del w:id="30" w:author="Cappon Giacomo" w:date="2022-11-15T14:09:00Z">
+        <w:r>
+          <w:rPr>
+            <w:rFonts w:ascii="Palatino Linotype" w:hAnsi="Palatino Linotype"/>
+            <w:lang w:val="en-US"/>
+          </w:rPr>
+          <w:delText>2</w:delText>
+        </w:r>
+      </w:del>
     </w:p>
     <w:p>
       <w:pPr>
@@ -593,8 +878,60 @@
           <w:rFonts w:ascii="Palatino Linotype" w:hAnsi="Palatino Linotype"/>
           <w:lang w:val="en-US"/>
         </w:rPr>
-        <w:t xml:space="preserve"> 06/07/2022</w:t>
-      </w:r>
+        <w:t xml:space="preserve"> 0</w:t>
+      </w:r>
+      <w:ins w:id="31" w:author="Cappon Giacomo" w:date="2022-11-15T14:16:00Z">
+        <w:r>
+          <w:rPr>
+            <w:rFonts w:ascii="Palatino Linotype" w:hAnsi="Palatino Linotype"/>
+            <w:lang w:val="en-US"/>
+          </w:rPr>
+          <w:t>5</w:t>
+        </w:r>
+      </w:ins>
+      <w:del w:id="32" w:author="Cappon Giacomo" w:date="2022-11-15T14:16:00Z">
+        <w:r>
+          <w:rPr>
+            <w:rFonts w:ascii="Palatino Linotype" w:hAnsi="Palatino Linotype"/>
+            <w:lang w:val="en-US"/>
+          </w:rPr>
+          <w:delText>6</w:delText>
+        </w:r>
+      </w:del>
+      <w:r>
+        <w:rPr>
+          <w:rFonts w:ascii="Palatino Linotype" w:hAnsi="Palatino Linotype"/>
+          <w:lang w:val="en-US"/>
+        </w:rPr>
+        <w:t>/07/202</w:t>
+      </w:r>
+      <w:ins w:id="33" w:author="Cappon Giacomo" w:date="2022-11-15T14:16:00Z">
+        <w:r>
+          <w:rPr>
+            <w:rFonts w:ascii="Palatino Linotype" w:hAnsi="Palatino Linotype"/>
+            <w:lang w:val="en-US"/>
+          </w:rPr>
+          <w:t xml:space="preserve">3 </w:t>
+        </w:r>
+      </w:ins>
+      <w:ins w:id="34" w:author="Cappon Giacomo" w:date="2022-11-15T14:18:00Z">
+        <w:r>
+          <w:rPr>
+            <w:rFonts w:ascii="Palatino Linotype" w:hAnsi="Palatino Linotype"/>
+            <w:lang w:val="en-US"/>
+          </w:rPr>
+          <w:t>– 9:00 – Room Ae</w:t>
+        </w:r>
+      </w:ins>
+      <w:del w:id="35" w:author="Cappon Giacomo" w:date="2022-11-15T14:16:00Z">
+        <w:r>
+          <w:rPr>
+            <w:rFonts w:ascii="Palatino Linotype" w:hAnsi="Palatino Linotype"/>
+            <w:lang w:val="en-US"/>
+          </w:rPr>
+          <w:delText>2</w:delText>
+        </w:r>
+      </w:del>
     </w:p>
     <w:p>
       <w:pPr>
@@ -627,8 +964,121 @@
           <w:rFonts w:ascii="Palatino Linotype" w:hAnsi="Palatino Linotype"/>
           <w:lang w:val="en-US"/>
         </w:rPr>
-        <w:t xml:space="preserve"> 01/09/2022</w:t>
-      </w:r>
+        <w:t xml:space="preserve"> </w:t>
+      </w:r>
+      <w:ins w:id="36" w:author="Cappon Giacomo" w:date="2022-11-15T14:18:00Z">
+        <w:r>
+          <w:rPr>
+            <w:rFonts w:ascii="Palatino Linotype" w:hAnsi="Palatino Linotype"/>
+            <w:lang w:val="en-US"/>
+          </w:rPr>
+          <w:t>28</w:t>
+        </w:r>
+      </w:ins>
+      <w:del w:id="37" w:author="Cappon Giacomo" w:date="2022-11-15T14:18:00Z">
+        <w:r>
+          <w:rPr>
+            <w:rFonts w:ascii="Palatino Linotype" w:hAnsi="Palatino Linotype"/>
+            <w:lang w:val="en-US"/>
+          </w:rPr>
+          <w:delText>01</w:delText>
+        </w:r>
+      </w:del>
+      <w:r>
+        <w:rPr>
+          <w:rFonts w:ascii="Palatino Linotype" w:hAnsi="Palatino Linotype"/>
+          <w:lang w:val="en-US"/>
+        </w:rPr>
+        <w:t>/0</w:t>
+      </w:r>
+      <w:ins w:id="38" w:author="Cappon Giacomo" w:date="2022-11-15T14:18:00Z">
+        <w:r>
+          <w:rPr>
+            <w:rFonts w:ascii="Palatino Linotype" w:hAnsi="Palatino Linotype"/>
+            <w:lang w:val="en-US"/>
+          </w:rPr>
+          <w:t>8</w:t>
+        </w:r>
+      </w:ins>
+      <w:del w:id="39" w:author="Cappon Giacomo" w:date="2022-11-15T14:18:00Z">
+        <w:r>
+          <w:rPr>
+            <w:rFonts w:ascii="Palatino Linotype" w:hAnsi="Palatino Linotype"/>
+            <w:lang w:val="en-US"/>
+          </w:rPr>
+          <w:delText>9</w:delText>
+        </w:r>
+      </w:del>
+      <w:r>
+        <w:rPr>
+          <w:rFonts w:ascii="Palatino Linotype" w:hAnsi="Palatino Linotype"/>
+          <w:lang w:val="en-US"/>
+        </w:rPr>
+        <w:t>/202</w:t>
+      </w:r>
+      <w:ins w:id="40" w:author="Cappon Giacomo" w:date="2022-11-15T14:18:00Z">
+        <w:r>
+          <w:rPr>
+            <w:rFonts w:ascii="Palatino Linotype" w:hAnsi="Palatino Linotype"/>
+            <w:lang w:val="en-US"/>
+          </w:rPr>
+          <w:t>3</w:t>
+        </w:r>
+      </w:ins>
+      <w:del w:id="41" w:author="Cappon Giacomo" w:date="2022-11-15T14:18:00Z">
+        <w:r>
+          <w:rPr>
+            <w:rFonts w:ascii="Palatino Linotype" w:hAnsi="Palatino Linotype"/>
+            <w:lang w:val="en-US"/>
+          </w:rPr>
+          <w:delText>2</w:delText>
+        </w:r>
+      </w:del>
+      <w:ins w:id="42" w:author="Cappon Giacomo" w:date="2022-11-15T14:16:00Z">
+        <w:r>
+          <w:rPr>
+            <w:rFonts w:ascii="Palatino Linotype" w:hAnsi="Palatino Linotype"/>
+            <w:lang w:val="en-US"/>
+          </w:rPr>
+          <w:t xml:space="preserve"> </w:t>
+        </w:r>
+      </w:ins>
+      <w:ins w:id="43" w:author="Cappon Giacomo" w:date="2022-11-15T14:19:00Z">
+        <w:r>
+          <w:rPr>
+            <w:rFonts w:ascii="Palatino Linotype" w:hAnsi="Palatino Linotype"/>
+            <w:lang w:val="en-US"/>
+          </w:rPr>
+          <w:t>–</w:t>
+        </w:r>
+      </w:ins>
+      <w:ins w:id="44" w:author="Cappon Giacomo" w:date="2022-11-15T14:18:00Z">
+        <w:r>
+          <w:rPr>
+            <w:rFonts w:ascii="Palatino Linotype" w:hAnsi="Palatino Linotype"/>
+            <w:lang w:val="en-US"/>
+          </w:rPr>
+          <w:t xml:space="preserve"> </w:t>
+        </w:r>
+      </w:ins>
+      <w:ins w:id="45" w:author="Cappon Giacomo" w:date="2022-11-15T14:19:00Z">
+        <w:r>
+          <w:rPr>
+            <w:rFonts w:ascii="Palatino Linotype" w:hAnsi="Palatino Linotype"/>
+            <w:lang w:val="en-US"/>
+          </w:rPr>
+          <w:t xml:space="preserve">9:30 – Room Ae </w:t>
+        </w:r>
+      </w:ins>
+      <w:ins w:id="46" w:author="Cappon Giacomo" w:date="2022-11-15T14:18:00Z">
+        <w:r>
+          <w:rPr>
+            <w:rFonts w:ascii="Palatino Linotype" w:hAnsi="Palatino Linotype"/>
+            <w:lang w:val="en-US"/>
+          </w:rPr>
+          <w:t xml:space="preserve"> </w:t>
+        </w:r>
+      </w:ins>
     </w:p>
     <w:p>
       <w:pPr>
@@ -647,8 +1097,49 @@
           <w:rFonts w:ascii="Palatino Linotype" w:hAnsi="Palatino Linotype"/>
           <w:lang w:val="en-US"/>
         </w:rPr>
-        <w:t>Fourth exam session: 30/01/2023</w:t>
-      </w:r>
+        <w:t>Fourth exam session: 30/01/202</w:t>
+      </w:r>
+      <w:ins w:id="47" w:author="Cappon Giacomo" w:date="2022-11-15T14:17:00Z">
+        <w:r>
+          <w:rPr>
+            <w:rFonts w:ascii="Palatino Linotype" w:hAnsi="Palatino Linotype"/>
+            <w:lang w:val="en-US"/>
+          </w:rPr>
+          <w:t xml:space="preserve">4 </w:t>
+        </w:r>
+      </w:ins>
+      <w:ins w:id="48" w:author="Cappon Giacomo" w:date="2022-11-15T14:19:00Z">
+        <w:r>
+          <w:rPr>
+            <w:rFonts w:ascii="Palatino Linotype" w:hAnsi="Palatino Linotype"/>
+            <w:lang w:val="en-US"/>
+          </w:rPr>
+          <w:t>–</w:t>
+        </w:r>
+        <w:r>
+          <w:rPr>
+            <w:rFonts w:ascii="Palatino Linotype" w:hAnsi="Palatino Linotype"/>
+            <w:lang w:val="en-US"/>
+          </w:rPr>
+          <w:t xml:space="preserve"> </w:t>
+        </w:r>
+        <w:r>
+          <w:rPr>
+            <w:rFonts w:ascii="Palatino Linotype" w:hAnsi="Palatino Linotype"/>
+            <w:lang w:val="en-US"/>
+          </w:rPr>
+          <w:t>9:30 – Room Me</w:t>
+        </w:r>
+      </w:ins>
+      <w:del w:id="49" w:author="Cappon Giacomo" w:date="2022-11-15T14:17:00Z">
+        <w:r>
+          <w:rPr>
+            <w:rFonts w:ascii="Palatino Linotype" w:hAnsi="Palatino Linotype"/>
+            <w:lang w:val="en-US"/>
+          </w:rPr>
+          <w:delText>3</w:delText>
+        </w:r>
+      </w:del>
     </w:p>
     <w:p>
       <w:pPr>
@@ -800,7 +1291,6 @@
           <w:iCs/>
           <w:lang w:val="en-US"/>
         </w:rPr>
-        <w:lastRenderedPageBreak/>
         <w:t>Project</w:t>
       </w:r>
       <w:r>
@@ -851,7 +1341,23 @@
           <w:rFonts w:ascii="Palatino Linotype" w:hAnsi="Palatino Linotype"/>
           <w:lang w:val="en-US"/>
         </w:rPr>
-        <w:t xml:space="preserve">This course is characterized by a strong practical part, where you will learn to develop autonomously a mobile app able to fetch health data and leverage those data to develop </w:t>
+        <w:t xml:space="preserve">This course is characterized by a strong practical part, where you will learn to develop autonomously a mobile app able to fetch health data </w:t>
+      </w:r>
+      <w:ins w:id="50" w:author="Cappon Giacomo" w:date="2022-11-15T14:11:00Z">
+        <w:r>
+          <w:rPr>
+            <w:rFonts w:ascii="Palatino Linotype" w:hAnsi="Palatino Linotype"/>
+            <w:lang w:val="en-US"/>
+          </w:rPr>
+          <w:t xml:space="preserve">from Web APIs </w:t>
+        </w:r>
+      </w:ins>
+      <w:r>
+        <w:rPr>
+          <w:rFonts w:ascii="Palatino Linotype" w:hAnsi="Palatino Linotype"/>
+          <w:lang w:val="en-US"/>
+        </w:rPr>
+        <w:t xml:space="preserve">and leverage those data to develop </w:t>
       </w:r>
       <w:r>
         <w:rPr>
@@ -935,12 +1441,30 @@
           <w:lang w:val="en-US"/>
         </w:rPr>
       </w:pPr>
-      <w:r>
-        <w:rPr>
-          <w:rFonts w:ascii="Palatino Linotype" w:hAnsi="Palatino Linotype"/>
-          <w:lang w:val="en-US"/>
-        </w:rPr>
-        <w:t>For this reason, you will be aske</w:t>
+      <w:del w:id="51" w:author="Cappon Giacomo" w:date="2022-11-15T14:11:00Z">
+        <w:r>
+          <w:rPr>
+            <w:rFonts w:ascii="Palatino Linotype" w:hAnsi="Palatino Linotype"/>
+            <w:lang w:val="en-US"/>
+          </w:rPr>
+          <w:delText>For this reason, y</w:delText>
+        </w:r>
+      </w:del>
+      <w:ins w:id="52" w:author="Cappon Giacomo" w:date="2022-11-15T14:11:00Z">
+        <w:r>
+          <w:rPr>
+            <w:rFonts w:ascii="Palatino Linotype" w:hAnsi="Palatino Linotype"/>
+            <w:lang w:val="en-US"/>
+          </w:rPr>
+          <w:t>Y</w:t>
+        </w:r>
+      </w:ins>
+      <w:r>
+        <w:rPr>
+          <w:rFonts w:ascii="Palatino Linotype" w:hAnsi="Palatino Linotype"/>
+          <w:lang w:val="en-US"/>
+        </w:rPr>
+        <w:t>ou will be aske</w:t>
       </w:r>
       <w:r>
         <w:rPr>
@@ -961,7 +1485,39 @@
           <w:rFonts w:ascii="Palatino Linotype" w:hAnsi="Palatino Linotype"/>
           <w:lang w:val="en-US"/>
         </w:rPr>
-        <w:t>build an app for iOS or Android that collects user data from a wearable device through Web APIs, stores them, visualizes them, and does some tricks with them.</w:t>
+        <w:t xml:space="preserve">build an app </w:t>
+      </w:r>
+      <w:del w:id="53" w:author="Cappon Giacomo" w:date="2022-11-15T14:11:00Z">
+        <w:r>
+          <w:rPr>
+            <w:rFonts w:ascii="Palatino Linotype" w:hAnsi="Palatino Linotype"/>
+            <w:lang w:val="en-US"/>
+          </w:rPr>
+          <w:delText xml:space="preserve">for iOS or Android </w:delText>
+        </w:r>
+      </w:del>
+      <w:r>
+        <w:rPr>
+          <w:rFonts w:ascii="Palatino Linotype" w:hAnsi="Palatino Linotype"/>
+          <w:lang w:val="en-US"/>
+        </w:rPr>
+        <w:t xml:space="preserve">that collects user </w:t>
+      </w:r>
+      <w:ins w:id="54" w:author="Cappon Giacomo" w:date="2022-11-15T14:40:00Z">
+        <w:r>
+          <w:rPr>
+            <w:rFonts w:ascii="Palatino Linotype" w:hAnsi="Palatino Linotype"/>
+            <w:lang w:val="en-US"/>
+          </w:rPr>
+          <w:t xml:space="preserve">health </w:t>
+        </w:r>
+      </w:ins>
+      <w:r>
+        <w:rPr>
+          <w:rFonts w:ascii="Palatino Linotype" w:hAnsi="Palatino Linotype"/>
+          <w:lang w:val="en-US"/>
+        </w:rPr>
+        <w:t>data from a wearable device through Web APIs, stores them, visualizes them, and does some tricks with them.</w:t>
       </w:r>
     </w:p>
     <w:p>
@@ -1111,7 +1667,73 @@
           <w:rFonts w:ascii="Palatino Linotype" w:hAnsi="Palatino Linotype"/>
           <w:lang w:val="en-US"/>
         </w:rPr>
-        <w:t xml:space="preserve">Implement some additional functionalities </w:t>
+        <w:t xml:space="preserve">Implement some </w:t>
+      </w:r>
+      <w:del w:id="55" w:author="Cappon Giacomo" w:date="2022-11-15T14:40:00Z">
+        <w:r>
+          <w:rPr>
+            <w:rFonts w:ascii="Palatino Linotype" w:hAnsi="Palatino Linotype"/>
+            <w:lang w:val="en-US"/>
+          </w:rPr>
+          <w:delText xml:space="preserve">additional </w:delText>
+        </w:r>
+      </w:del>
+      <w:ins w:id="56" w:author="Cappon Giacomo" w:date="2022-11-15T14:40:00Z">
+        <w:r>
+          <w:rPr>
+            <w:rFonts w:ascii="Palatino Linotype" w:hAnsi="Palatino Linotype"/>
+            <w:lang w:val="en-US"/>
+          </w:rPr>
+          <w:t>original</w:t>
+        </w:r>
+        <w:r>
+          <w:rPr>
+            <w:rFonts w:ascii="Palatino Linotype" w:hAnsi="Palatino Linotype"/>
+            <w:lang w:val="en-US"/>
+          </w:rPr>
+          <w:t xml:space="preserve"> </w:t>
+        </w:r>
+      </w:ins>
+      <w:r>
+        <w:rPr>
+          <w:rFonts w:ascii="Palatino Linotype" w:hAnsi="Palatino Linotype"/>
+          <w:lang w:val="en-US"/>
+        </w:rPr>
+        <w:t>functionalities</w:t>
+      </w:r>
+      <w:ins w:id="57" w:author="Cappon Giacomo" w:date="2022-11-15T14:40:00Z">
+        <w:r>
+          <w:rPr>
+            <w:rFonts w:ascii="Palatino Linotype" w:hAnsi="Palatino Linotype"/>
+            <w:lang w:val="en-US"/>
+          </w:rPr>
+          <w:t xml:space="preserve"> that leverage the</w:t>
+        </w:r>
+      </w:ins>
+      <w:ins w:id="58" w:author="Cappon Giacomo" w:date="2022-11-15T14:41:00Z">
+        <w:r>
+          <w:rPr>
+            <w:rFonts w:ascii="Palatino Linotype" w:hAnsi="Palatino Linotype"/>
+            <w:lang w:val="en-US"/>
+          </w:rPr>
+          <w:t xml:space="preserve"> health</w:t>
+        </w:r>
+      </w:ins>
+      <w:ins w:id="59" w:author="Cappon Giacomo" w:date="2022-11-15T14:40:00Z">
+        <w:r>
+          <w:rPr>
+            <w:rFonts w:ascii="Palatino Linotype" w:hAnsi="Palatino Linotype"/>
+            <w:lang w:val="en-US"/>
+          </w:rPr>
+          <w:t xml:space="preserve"> data at hand</w:t>
+        </w:r>
+      </w:ins>
+      <w:r>
+        <w:rPr>
+          <w:rFonts w:ascii="Palatino Linotype" w:hAnsi="Palatino Linotype"/>
+          <w:lang w:val="en-US"/>
+        </w:rPr>
+        <w:t xml:space="preserve"> </w:t>
       </w:r>
       <w:r>
         <w:rPr>
@@ -1125,7 +1747,32 @@
           <w:rFonts w:ascii="Palatino Linotype" w:hAnsi="Palatino Linotype"/>
           <w:lang w:val="en-US"/>
         </w:rPr>
-        <w:t xml:space="preserve"> Up to your fantasy!</w:t>
+        <w:t xml:space="preserve"> </w:t>
+      </w:r>
+      <w:ins w:id="60" w:author="Cappon Giacomo" w:date="2022-11-15T14:41:00Z">
+        <w:r>
+          <w:rPr>
+            <w:rFonts w:ascii="Palatino Linotype" w:hAnsi="Palatino Linotype"/>
+            <w:lang w:val="en-US"/>
+          </w:rPr>
+          <w:t>This is u</w:t>
+        </w:r>
+      </w:ins>
+      <w:del w:id="61" w:author="Cappon Giacomo" w:date="2022-11-15T14:41:00Z">
+        <w:r>
+          <w:rPr>
+            <w:rFonts w:ascii="Palatino Linotype" w:hAnsi="Palatino Linotype"/>
+            <w:lang w:val="en-US"/>
+          </w:rPr>
+          <w:delText>U</w:delText>
+        </w:r>
+      </w:del>
+      <w:r>
+        <w:rPr>
+          <w:rFonts w:ascii="Palatino Linotype" w:hAnsi="Palatino Linotype"/>
+          <w:lang w:val="en-US"/>
+        </w:rPr>
+        <w:t>p to your fantasy!</w:t>
       </w:r>
     </w:p>
     <w:p>
@@ -1177,28 +1824,62 @@
         </w:rPr>
         <w:t xml:space="preserve"> </w:t>
       </w:r>
-      <w:proofErr w:type="gramStart"/>
-      <w:r>
-        <w:rPr>
-          <w:rFonts w:ascii="Palatino Linotype" w:hAnsi="Palatino Linotype"/>
-          <w:lang w:val="en-US"/>
-        </w:rPr>
-        <w:t>In particular</w:t>
-      </w:r>
-      <w:r>
-        <w:rPr>
-          <w:rFonts w:ascii="Palatino Linotype" w:hAnsi="Palatino Linotype"/>
-          <w:lang w:val="en-US"/>
-        </w:rPr>
-        <w:t xml:space="preserve"> the</w:t>
-      </w:r>
-      <w:proofErr w:type="gramEnd"/>
-      <w:r>
-        <w:rPr>
-          <w:rFonts w:ascii="Palatino Linotype" w:hAnsi="Palatino Linotype"/>
-          <w:lang w:val="en-US"/>
-        </w:rPr>
-        <w:t xml:space="preserve"> following (weighted) criteria will be taken into account for grading the project work</w:t>
+      <w:del w:id="62" w:author="Cappon Giacomo" w:date="2022-11-15T14:12:00Z">
+        <w:r>
+          <w:rPr>
+            <w:rFonts w:ascii="Palatino Linotype" w:hAnsi="Palatino Linotype"/>
+            <w:lang w:val="en-US"/>
+          </w:rPr>
+          <w:delText>In particular</w:delText>
+        </w:r>
+        <w:r>
+          <w:rPr>
+            <w:rFonts w:ascii="Palatino Linotype" w:hAnsi="Palatino Linotype"/>
+            <w:lang w:val="en-US"/>
+          </w:rPr>
+          <w:delText xml:space="preserve"> the</w:delText>
+        </w:r>
+      </w:del>
+      <w:ins w:id="63" w:author="Cappon Giacomo" w:date="2022-11-15T14:12:00Z">
+        <w:r>
+          <w:rPr>
+            <w:rFonts w:ascii="Palatino Linotype" w:hAnsi="Palatino Linotype"/>
+            <w:lang w:val="en-US"/>
+          </w:rPr>
+          <w:t>The</w:t>
+        </w:r>
+      </w:ins>
+      <w:r>
+        <w:rPr>
+          <w:rFonts w:ascii="Palatino Linotype" w:hAnsi="Palatino Linotype"/>
+          <w:lang w:val="en-US"/>
+        </w:rPr>
+        <w:t xml:space="preserve"> following (weighted) criteria will be </w:t>
+      </w:r>
+      <w:del w:id="64" w:author="Cappon Giacomo" w:date="2022-11-15T14:41:00Z">
+        <w:r>
+          <w:rPr>
+            <w:rFonts w:ascii="Palatino Linotype" w:hAnsi="Palatino Linotype"/>
+            <w:lang w:val="en-US"/>
+          </w:rPr>
+          <w:delText>taken into account</w:delText>
+        </w:r>
+      </w:del>
+      <w:ins w:id="65" w:author="Cappon Giacomo" w:date="2022-11-15T14:41:00Z">
+        <w:r>
+          <w:rPr>
+            <w:rFonts w:ascii="Palatino Linotype" w:hAnsi="Palatino Linotype"/>
+            <w:lang w:val="en-US"/>
+          </w:rPr>
+          <w:t>considered</w:t>
+        </w:r>
+      </w:ins>
+      <w:r>
+        <w:rPr>
+          <w:rFonts w:ascii="Palatino Linotype" w:hAnsi="Palatino Linotype"/>
+          <w:lang w:val="en-US"/>
+        </w:rPr>
+        <w:t xml:space="preserve"> for grading the project work</w:t>
       </w:r>
       <w:r>
         <w:rPr>
@@ -1348,6 +2029,7 @@
     <w:p>
       <w:pPr>
         <w:rPr>
+          <w:ins w:id="66" w:author="Cappon Giacomo" w:date="2022-11-15T14:21:00Z"/>
           <w:rFonts w:ascii="Palatino Linotype" w:hAnsi="Palatino Linotype"/>
           <w:lang w:val="en-US"/>
         </w:rPr>
@@ -1371,14 +2053,98 @@
           <w:rFonts w:ascii="Palatino Linotype" w:hAnsi="Palatino Linotype"/>
           <w:lang w:val="en-US"/>
         </w:rPr>
-        <w:t>by the end of June</w:t>
-      </w:r>
-      <w:r>
-        <w:rPr>
-          <w:rFonts w:ascii="Palatino Linotype" w:hAnsi="Palatino Linotype"/>
-          <w:lang w:val="en-US"/>
-        </w:rPr>
-        <w:t xml:space="preserve"> (30/06/2022),</w:t>
+        <w:t xml:space="preserve">by </w:t>
+      </w:r>
+      <w:del w:id="67" w:author="Cappon Giacomo" w:date="2022-11-15T14:19:00Z">
+        <w:r>
+          <w:rPr>
+            <w:rFonts w:ascii="Palatino Linotype" w:hAnsi="Palatino Linotype"/>
+            <w:lang w:val="en-US"/>
+          </w:rPr>
+          <w:delText>the end of June</w:delText>
+        </w:r>
+        <w:r>
+          <w:rPr>
+            <w:rFonts w:ascii="Palatino Linotype" w:hAnsi="Palatino Linotype"/>
+            <w:lang w:val="en-US"/>
+          </w:rPr>
+          <w:delText xml:space="preserve"> (30</w:delText>
+        </w:r>
+      </w:del>
+      <w:ins w:id="68" w:author="Cappon Giacomo" w:date="2022-11-15T14:19:00Z">
+        <w:r>
+          <w:rPr>
+            <w:rFonts w:ascii="Palatino Linotype" w:hAnsi="Palatino Linotype"/>
+            <w:lang w:val="en-US"/>
+          </w:rPr>
+          <w:t>1</w:t>
+        </w:r>
+      </w:ins>
+      <w:ins w:id="69" w:author="Cappon Giacomo" w:date="2022-11-15T14:20:00Z">
+        <w:r>
+          <w:rPr>
+            <w:rFonts w:ascii="Palatino Linotype" w:hAnsi="Palatino Linotype"/>
+            <w:lang w:val="en-US"/>
+          </w:rPr>
+          <w:t>5</w:t>
+        </w:r>
+      </w:ins>
+      <w:r>
+        <w:rPr>
+          <w:rFonts w:ascii="Palatino Linotype" w:hAnsi="Palatino Linotype"/>
+          <w:lang w:val="en-US"/>
+        </w:rPr>
+        <w:t>/0</w:t>
+      </w:r>
+      <w:ins w:id="70" w:author="Cappon Giacomo" w:date="2022-11-15T14:20:00Z">
+        <w:r>
+          <w:rPr>
+            <w:rFonts w:ascii="Palatino Linotype" w:hAnsi="Palatino Linotype"/>
+            <w:lang w:val="en-US"/>
+          </w:rPr>
+          <w:t>7</w:t>
+        </w:r>
+      </w:ins>
+      <w:del w:id="71" w:author="Cappon Giacomo" w:date="2022-11-15T14:20:00Z">
+        <w:r>
+          <w:rPr>
+            <w:rFonts w:ascii="Palatino Linotype" w:hAnsi="Palatino Linotype"/>
+            <w:lang w:val="en-US"/>
+          </w:rPr>
+          <w:delText>6</w:delText>
+        </w:r>
+      </w:del>
+      <w:r>
+        <w:rPr>
+          <w:rFonts w:ascii="Palatino Linotype" w:hAnsi="Palatino Linotype"/>
+          <w:lang w:val="en-US"/>
+        </w:rPr>
+        <w:t>/202</w:t>
+      </w:r>
+      <w:ins w:id="72" w:author="Cappon Giacomo" w:date="2022-11-15T14:20:00Z">
+        <w:r>
+          <w:rPr>
+            <w:rFonts w:ascii="Palatino Linotype" w:hAnsi="Palatino Linotype"/>
+            <w:lang w:val="en-US"/>
+          </w:rPr>
+          <w:t>3</w:t>
+        </w:r>
+      </w:ins>
+      <w:del w:id="73" w:author="Cappon Giacomo" w:date="2022-11-15T14:20:00Z">
+        <w:r>
+          <w:rPr>
+            <w:rFonts w:ascii="Palatino Linotype" w:hAnsi="Palatino Linotype"/>
+            <w:lang w:val="en-US"/>
+          </w:rPr>
+          <w:delText>2)</w:delText>
+        </w:r>
+      </w:del>
+      <w:r>
+        <w:rPr>
+          <w:rFonts w:ascii="Palatino Linotype" w:hAnsi="Palatino Linotype"/>
+          <w:lang w:val="en-US"/>
+        </w:rPr>
+        <w:t>,</w:t>
       </w:r>
       <w:r>
         <w:rPr>
@@ -1394,12 +2160,62 @@
         </w:rPr>
         <w:t xml:space="preserve">no later than </w:t>
       </w:r>
-      <w:r>
-        <w:rPr>
-          <w:rFonts w:ascii="Palatino Linotype" w:hAnsi="Palatino Linotype"/>
-          <w:lang w:val="en-US"/>
-        </w:rPr>
-        <w:t xml:space="preserve">1 week before the </w:t>
+      <w:ins w:id="74" w:author="Cappon Giacomo" w:date="2022-11-15T14:21:00Z">
+        <w:r>
+          <w:rPr>
+            <w:rFonts w:ascii="Palatino Linotype" w:hAnsi="Palatino Linotype"/>
+            <w:lang w:val="en-US"/>
+          </w:rPr>
+          <w:t>3</w:t>
+        </w:r>
+      </w:ins>
+      <w:del w:id="75" w:author="Cappon Giacomo" w:date="2022-11-15T14:21:00Z">
+        <w:r>
+          <w:rPr>
+            <w:rFonts w:ascii="Palatino Linotype" w:hAnsi="Palatino Linotype"/>
+            <w:lang w:val="en-US"/>
+          </w:rPr>
+          <w:delText>1</w:delText>
+        </w:r>
+      </w:del>
+      <w:r>
+        <w:rPr>
+          <w:rFonts w:ascii="Palatino Linotype" w:hAnsi="Palatino Linotype"/>
+          <w:lang w:val="en-US"/>
+        </w:rPr>
+        <w:t xml:space="preserve"> </w:t>
+      </w:r>
+      <w:del w:id="76" w:author="Cappon Giacomo" w:date="2022-11-15T14:21:00Z">
+        <w:r>
+          <w:rPr>
+            <w:rFonts w:ascii="Palatino Linotype" w:hAnsi="Palatino Linotype"/>
+            <w:lang w:val="en-US"/>
+          </w:rPr>
+          <w:delText xml:space="preserve">week </w:delText>
+        </w:r>
+      </w:del>
+      <w:ins w:id="77" w:author="Cappon Giacomo" w:date="2022-11-15T14:21:00Z">
+        <w:r>
+          <w:rPr>
+            <w:rFonts w:ascii="Palatino Linotype" w:hAnsi="Palatino Linotype"/>
+            <w:lang w:val="en-US"/>
+          </w:rPr>
+          <w:t>days</w:t>
+        </w:r>
+        <w:r>
+          <w:rPr>
+            <w:rFonts w:ascii="Palatino Linotype" w:hAnsi="Palatino Linotype"/>
+            <w:lang w:val="en-US"/>
+          </w:rPr>
+          <w:t xml:space="preserve"> </w:t>
+        </w:r>
+      </w:ins>
+      <w:r>
+        <w:rPr>
+          <w:rFonts w:ascii="Palatino Linotype" w:hAnsi="Palatino Linotype"/>
+          <w:lang w:val="en-US"/>
+        </w:rPr>
+        <w:t xml:space="preserve">before the </w:t>
       </w:r>
       <w:r>
         <w:rPr>
@@ -1427,7 +2243,50 @@
           <w:rFonts w:ascii="Palatino Linotype" w:hAnsi="Palatino Linotype"/>
           <w:lang w:val="en-US"/>
         </w:rPr>
-        <w:t xml:space="preserve"> In any case the project discussion must be done no later than the end of the summer exam session, </w:t>
+        <w:t xml:space="preserve"> </w:t>
+      </w:r>
+    </w:p>
+    <w:p>
+      <w:pPr>
+        <w:rPr>
+          <w:ins w:id="78" w:author="Cappon Giacomo" w:date="2022-11-15T14:21:00Z"/>
+          <w:rFonts w:ascii="Palatino Linotype" w:hAnsi="Palatino Linotype"/>
+          <w:lang w:val="en-US"/>
+        </w:rPr>
+      </w:pPr>
+    </w:p>
+    <w:p>
+      <w:pPr>
+        <w:rPr>
+          <w:ins w:id="79" w:author="Cappon Giacomo" w:date="2022-11-15T14:22:00Z"/>
+          <w:rFonts w:ascii="Palatino Linotype" w:hAnsi="Palatino Linotype"/>
+          <w:lang w:val="en-US"/>
+        </w:rPr>
+      </w:pPr>
+      <w:ins w:id="80" w:author="Cappon Giacomo" w:date="2022-11-15T14:21:00Z">
+        <w:r>
+          <w:rPr>
+            <w:rFonts w:ascii="Palatino Linotype" w:hAnsi="Palatino Linotype"/>
+            <w:lang w:val="en-US"/>
+          </w:rPr>
+          <w:t>T</w:t>
+        </w:r>
+      </w:ins>
+      <w:del w:id="81" w:author="Cappon Giacomo" w:date="2022-11-15T14:21:00Z">
+        <w:r>
+          <w:rPr>
+            <w:rFonts w:ascii="Palatino Linotype" w:hAnsi="Palatino Linotype"/>
+            <w:lang w:val="en-US"/>
+          </w:rPr>
+          <w:delText>In any case t</w:delText>
+        </w:r>
+      </w:del>
+      <w:r>
+        <w:rPr>
+          <w:rFonts w:ascii="Palatino Linotype" w:hAnsi="Palatino Linotype"/>
+          <w:lang w:val="en-US"/>
+        </w:rPr>
+        <w:t xml:space="preserve">he </w:t>
       </w:r>
       <w:proofErr w:type="gramStart"/>
       <w:r>
@@ -1435,7 +2294,7 @@
           <w:rFonts w:ascii="Palatino Linotype" w:hAnsi="Palatino Linotype"/>
           <w:lang w:val="en-US"/>
         </w:rPr>
-        <w:t>i.e.</w:t>
+        <w:t>project</w:t>
       </w:r>
       <w:proofErr w:type="gramEnd"/>
       <w:r>
@@ -1443,29 +2302,17 @@
           <w:rFonts w:ascii="Palatino Linotype" w:hAnsi="Palatino Linotype"/>
           <w:lang w:val="en-US"/>
         </w:rPr>
-        <w:t xml:space="preserve"> 23/07/2022.</w:t>
-      </w:r>
-      <w:r>
-        <w:rPr>
-          <w:rFonts w:ascii="Palatino Linotype" w:hAnsi="Palatino Linotype"/>
-          <w:lang w:val="en-US"/>
-        </w:rPr>
-        <w:t xml:space="preserve"> This means that the following </w:t>
-      </w:r>
-      <w:r>
-        <w:rPr>
-          <w:rFonts w:ascii="Palatino Linotype" w:hAnsi="Palatino Linotype"/>
-          <w:lang w:val="en-US"/>
-        </w:rPr>
-        <w:t xml:space="preserve">representative </w:t>
-      </w:r>
-      <w:r>
-        <w:rPr>
-          <w:rFonts w:ascii="Palatino Linotype" w:hAnsi="Palatino Linotype"/>
-          <w:lang w:val="en-US"/>
-        </w:rPr>
-        <w:t>scenarios are valid:</w:t>
-      </w:r>
+        <w:t xml:space="preserve"> discussion</w:t>
+      </w:r>
+      <w:ins w:id="82" w:author="Cappon Giacomo" w:date="2022-11-15T14:21:00Z">
+        <w:r>
+          <w:rPr>
+            <w:rFonts w:ascii="Palatino Linotype" w:hAnsi="Palatino Linotype"/>
+            <w:lang w:val="en-US"/>
+          </w:rPr>
+          <w:t xml:space="preserve"> can be done during two possible time windows:</w:t>
+        </w:r>
+      </w:ins>
     </w:p>
     <w:p>
       <w:pPr>
@@ -1475,23 +2322,68 @@
           <w:numId w:val="8"/>
         </w:numPr>
         <w:rPr>
-          <w:rFonts w:ascii="Palatino Linotype" w:hAnsi="Palatino Linotype"/>
-          <w:lang w:val="en-US"/>
-        </w:rPr>
-      </w:pPr>
-      <w:r>
-        <w:rPr>
-          <w:rFonts w:ascii="Palatino Linotype" w:hAnsi="Palatino Linotype"/>
-          <w:lang w:val="en-US"/>
-        </w:rPr>
-        <w:t>Code delivered</w:t>
-      </w:r>
-      <w:r>
-        <w:rPr>
-          <w:rFonts w:ascii="Palatino Linotype" w:hAnsi="Palatino Linotype"/>
-          <w:lang w:val="en-US"/>
-        </w:rPr>
-        <w:t xml:space="preserve"> on 30/06/2022, Project discussion on 07/07/2022 or later (up to 23/07/2022)</w:t>
+          <w:ins w:id="83" w:author="Cappon Giacomo" w:date="2022-11-15T14:24:00Z"/>
+          <w:rFonts w:ascii="Palatino Linotype" w:hAnsi="Palatino Linotype"/>
+          <w:lang w:val="en-US"/>
+        </w:rPr>
+      </w:pPr>
+      <w:ins w:id="84" w:author="Cappon Giacomo" w:date="2022-11-15T14:22:00Z">
+        <w:r>
+          <w:rPr>
+            <w:rFonts w:ascii="Palatino Linotype" w:hAnsi="Palatino Linotype"/>
+            <w:lang w:val="en-US"/>
+          </w:rPr>
+          <w:t xml:space="preserve">Window #1: from </w:t>
+        </w:r>
+      </w:ins>
+      <w:ins w:id="85" w:author="Cappon Giacomo" w:date="2022-11-15T14:23:00Z">
+        <w:r>
+          <w:rPr>
+            <w:rFonts w:ascii="Palatino Linotype" w:hAnsi="Palatino Linotype"/>
+            <w:lang w:val="en-US"/>
+          </w:rPr>
+          <w:t>30/06/2023 to 21/07/2023</w:t>
+        </w:r>
+      </w:ins>
+      <w:del w:id="86" w:author="Cappon Giacomo" w:date="2022-11-15T14:23:00Z">
+        <w:r>
+          <w:rPr>
+            <w:rFonts w:ascii="Palatino Linotype" w:hAnsi="Palatino Linotype"/>
+            <w:lang w:val="en-US"/>
+            <w:rPrChange w:id="87" w:author="Cappon Giacomo" w:date="2022-11-15T14:22:00Z">
+              <w:rPr>
+                <w:lang w:val="en-US"/>
+              </w:rPr>
+            </w:rPrChange>
+          </w:rPr>
+          <w:delText xml:space="preserve"> must be done no later than </w:delText>
+        </w:r>
+      </w:del>
+      <w:del w:id="88" w:author="Cappon Giacomo" w:date="2022-11-15T14:26:00Z">
+        <w:r>
+          <w:rPr>
+            <w:rFonts w:ascii="Palatino Linotype" w:hAnsi="Palatino Linotype"/>
+            <w:lang w:val="en-US"/>
+            <w:rPrChange w:id="89" w:author="Cappon Giacomo" w:date="2022-11-15T14:22:00Z">
+              <w:rPr>
+                <w:lang w:val="en-US"/>
+              </w:rPr>
+            </w:rPrChange>
+          </w:rPr>
+          <w:delText>the end of the summer exam session, i.e. 23/07/2022.</w:delText>
+        </w:r>
+      </w:del>
+      <w:r>
+        <w:rPr>
+          <w:rFonts w:ascii="Palatino Linotype" w:hAnsi="Palatino Linotype"/>
+          <w:lang w:val="en-US"/>
+          <w:rPrChange w:id="90" w:author="Cappon Giacomo" w:date="2022-11-15T14:22:00Z">
+            <w:rPr>
+              <w:lang w:val="en-US"/>
+            </w:rPr>
+          </w:rPrChange>
+        </w:rPr>
+        <w:t xml:space="preserve"> </w:t>
       </w:r>
     </w:p>
     <w:p>
@@ -1502,29 +2394,569 @@
           <w:numId w:val="8"/>
         </w:numPr>
         <w:rPr>
-          <w:rFonts w:ascii="Palatino Linotype" w:hAnsi="Palatino Linotype"/>
-          <w:lang w:val="en-US"/>
-        </w:rPr>
-      </w:pPr>
-      <w:r>
-        <w:rPr>
-          <w:rFonts w:ascii="Palatino Linotype" w:hAnsi="Palatino Linotype"/>
-          <w:lang w:val="en-US"/>
-        </w:rPr>
-        <w:t>Code delivered on 10/06/2022, Project discussion on 17/06/2022 or later (up to 23/07/2022)</w:t>
-      </w:r>
-    </w:p>
-    <w:p>
-      <w:pPr>
-        <w:rPr>
-          <w:rFonts w:ascii="Palatino Linotype" w:hAnsi="Palatino Linotype"/>
-          <w:lang w:val="en-US"/>
-        </w:rPr>
-      </w:pPr>
-    </w:p>
-    <w:p>
-      <w:pPr>
-        <w:rPr>
+          <w:ins w:id="91" w:author="Cappon Giacomo" w:date="2022-11-15T14:26:00Z"/>
+          <w:rFonts w:ascii="Palatino Linotype" w:hAnsi="Palatino Linotype"/>
+          <w:lang w:val="en-US"/>
+        </w:rPr>
+      </w:pPr>
+      <w:ins w:id="92" w:author="Cappon Giacomo" w:date="2022-11-15T14:24:00Z">
+        <w:r>
+          <w:rPr>
+            <w:rFonts w:ascii="Palatino Linotype" w:hAnsi="Palatino Linotype"/>
+            <w:lang w:val="en-US"/>
+          </w:rPr>
+          <w:t>Window #2: from 21</w:t>
+        </w:r>
+      </w:ins>
+      <w:ins w:id="93" w:author="Cappon Giacomo" w:date="2022-11-15T14:25:00Z">
+        <w:r>
+          <w:rPr>
+            <w:rFonts w:ascii="Palatino Linotype" w:hAnsi="Palatino Linotype"/>
+            <w:lang w:val="en-US"/>
+          </w:rPr>
+          <w:t>/08/2023 to 23/09/2023</w:t>
+        </w:r>
+      </w:ins>
+    </w:p>
+    <w:p>
+      <w:pPr>
+        <w:rPr>
+          <w:ins w:id="94" w:author="Cappon Giacomo" w:date="2022-11-15T14:38:00Z"/>
+          <w:rFonts w:ascii="Palatino Linotype" w:hAnsi="Palatino Linotype"/>
+          <w:lang w:val="en-US"/>
+        </w:rPr>
+      </w:pPr>
+    </w:p>
+    <w:p>
+      <w:pPr>
+        <w:rPr>
+          <w:ins w:id="95" w:author="Cappon Giacomo" w:date="2022-11-15T14:24:00Z"/>
+          <w:rFonts w:ascii="Palatino Linotype" w:hAnsi="Palatino Linotype"/>
+          <w:lang w:val="en-US"/>
+          <w:rPrChange w:id="96" w:author="Cappon Giacomo" w:date="2022-11-15T14:26:00Z">
+            <w:rPr>
+              <w:ins w:id="97" w:author="Cappon Giacomo" w:date="2022-11-15T14:24:00Z"/>
+              <w:lang w:val="en-US"/>
+            </w:rPr>
+          </w:rPrChange>
+        </w:rPr>
+        <w:pPrChange w:id="98" w:author="Cappon Giacomo" w:date="2022-11-15T14:26:00Z">
+          <w:pPr>
+            <w:pStyle w:val="ListParagraph"/>
+            <w:numPr>
+              <w:numId w:val="8"/>
+            </w:numPr>
+            <w:ind w:hanging="360"/>
+          </w:pPr>
+        </w:pPrChange>
+      </w:pPr>
+    </w:p>
+    <w:p>
+      <w:pPr>
+        <w:rPr>
+          <w:rFonts w:ascii="Palatino Linotype" w:hAnsi="Palatino Linotype"/>
+          <w:lang w:val="en-US"/>
+          <w:rPrChange w:id="99" w:author="Cappon Giacomo" w:date="2022-11-15T14:24:00Z">
+            <w:rPr>
+              <w:lang w:val="en-US"/>
+            </w:rPr>
+          </w:rPrChange>
+        </w:rPr>
+      </w:pPr>
+      <w:r>
+        <w:rPr>
+          <w:rFonts w:ascii="Palatino Linotype" w:hAnsi="Palatino Linotype"/>
+          <w:lang w:val="en-US"/>
+          <w:rPrChange w:id="100" w:author="Cappon Giacomo" w:date="2022-11-15T14:24:00Z">
+            <w:rPr>
+              <w:lang w:val="en-US"/>
+            </w:rPr>
+          </w:rPrChange>
+        </w:rPr>
+        <w:t xml:space="preserve">This means that the following </w:t>
+      </w:r>
+      <w:r>
+        <w:rPr>
+          <w:rFonts w:ascii="Palatino Linotype" w:hAnsi="Palatino Linotype"/>
+          <w:lang w:val="en-US"/>
+          <w:rPrChange w:id="101" w:author="Cappon Giacomo" w:date="2022-11-15T14:24:00Z">
+            <w:rPr>
+              <w:lang w:val="en-US"/>
+            </w:rPr>
+          </w:rPrChange>
+        </w:rPr>
+        <w:t xml:space="preserve">representative </w:t>
+      </w:r>
+      <w:r>
+        <w:rPr>
+          <w:rFonts w:ascii="Palatino Linotype" w:hAnsi="Palatino Linotype"/>
+          <w:lang w:val="en-US"/>
+          <w:rPrChange w:id="102" w:author="Cappon Giacomo" w:date="2022-11-15T14:24:00Z">
+            <w:rPr>
+              <w:lang w:val="en-US"/>
+            </w:rPr>
+          </w:rPrChange>
+        </w:rPr>
+        <w:t>scenarios are valid:</w:t>
+      </w:r>
+    </w:p>
+    <w:p>
+      <w:pPr>
+        <w:pStyle w:val="ListParagraph"/>
+        <w:numPr>
+          <w:ilvl w:val="0"/>
+          <w:numId w:val="8"/>
+        </w:numPr>
+        <w:rPr>
+          <w:rFonts w:ascii="Palatino Linotype" w:hAnsi="Palatino Linotype"/>
+          <w:lang w:val="en-US"/>
+        </w:rPr>
+      </w:pPr>
+      <w:r>
+        <w:rPr>
+          <w:rFonts w:ascii="Palatino Linotype" w:hAnsi="Palatino Linotype"/>
+          <w:lang w:val="en-US"/>
+        </w:rPr>
+        <w:lastRenderedPageBreak/>
+        <w:t>Code delivered</w:t>
+      </w:r>
+      <w:r>
+        <w:rPr>
+          <w:rFonts w:ascii="Palatino Linotype" w:hAnsi="Palatino Linotype"/>
+          <w:lang w:val="en-US"/>
+        </w:rPr>
+        <w:t xml:space="preserve"> on </w:t>
+      </w:r>
+      <w:ins w:id="103" w:author="Cappon Giacomo" w:date="2022-11-15T14:27:00Z">
+        <w:r>
+          <w:rPr>
+            <w:rFonts w:ascii="Palatino Linotype" w:hAnsi="Palatino Linotype"/>
+            <w:lang w:val="en-US"/>
+          </w:rPr>
+          <w:t>10</w:t>
+        </w:r>
+      </w:ins>
+      <w:del w:id="104" w:author="Cappon Giacomo" w:date="2022-11-15T14:27:00Z">
+        <w:r>
+          <w:rPr>
+            <w:rFonts w:ascii="Palatino Linotype" w:hAnsi="Palatino Linotype"/>
+            <w:lang w:val="en-US"/>
+          </w:rPr>
+          <w:delText>30</w:delText>
+        </w:r>
+      </w:del>
+      <w:r>
+        <w:rPr>
+          <w:rFonts w:ascii="Palatino Linotype" w:hAnsi="Palatino Linotype"/>
+          <w:lang w:val="en-US"/>
+        </w:rPr>
+        <w:t>/0</w:t>
+      </w:r>
+      <w:ins w:id="105" w:author="Cappon Giacomo" w:date="2022-11-15T14:27:00Z">
+        <w:r>
+          <w:rPr>
+            <w:rFonts w:ascii="Palatino Linotype" w:hAnsi="Palatino Linotype"/>
+            <w:lang w:val="en-US"/>
+          </w:rPr>
+          <w:t>7</w:t>
+        </w:r>
+      </w:ins>
+      <w:del w:id="106" w:author="Cappon Giacomo" w:date="2022-11-15T14:27:00Z">
+        <w:r>
+          <w:rPr>
+            <w:rFonts w:ascii="Palatino Linotype" w:hAnsi="Palatino Linotype"/>
+            <w:lang w:val="en-US"/>
+          </w:rPr>
+          <w:delText>6</w:delText>
+        </w:r>
+      </w:del>
+      <w:r>
+        <w:rPr>
+          <w:rFonts w:ascii="Palatino Linotype" w:hAnsi="Palatino Linotype"/>
+          <w:lang w:val="en-US"/>
+        </w:rPr>
+        <w:t>/202</w:t>
+      </w:r>
+      <w:ins w:id="107" w:author="Cappon Giacomo" w:date="2022-11-15T14:27:00Z">
+        <w:r>
+          <w:rPr>
+            <w:rFonts w:ascii="Palatino Linotype" w:hAnsi="Palatino Linotype"/>
+            <w:lang w:val="en-US"/>
+          </w:rPr>
+          <w:t>3</w:t>
+        </w:r>
+      </w:ins>
+      <w:del w:id="108" w:author="Cappon Giacomo" w:date="2022-11-15T14:27:00Z">
+        <w:r>
+          <w:rPr>
+            <w:rFonts w:ascii="Palatino Linotype" w:hAnsi="Palatino Linotype"/>
+            <w:lang w:val="en-US"/>
+          </w:rPr>
+          <w:delText>2</w:delText>
+        </w:r>
+      </w:del>
+      <w:r>
+        <w:rPr>
+          <w:rFonts w:ascii="Palatino Linotype" w:hAnsi="Palatino Linotype"/>
+          <w:lang w:val="en-US"/>
+        </w:rPr>
+        <w:t xml:space="preserve">, Project discussion on </w:t>
+      </w:r>
+      <w:ins w:id="109" w:author="Cappon Giacomo" w:date="2022-11-15T14:27:00Z">
+        <w:r>
+          <w:rPr>
+            <w:rFonts w:ascii="Palatino Linotype" w:hAnsi="Palatino Linotype"/>
+            <w:lang w:val="en-US"/>
+          </w:rPr>
+          <w:t>14</w:t>
+        </w:r>
+      </w:ins>
+      <w:del w:id="110" w:author="Cappon Giacomo" w:date="2022-11-15T14:27:00Z">
+        <w:r>
+          <w:rPr>
+            <w:rFonts w:ascii="Palatino Linotype" w:hAnsi="Palatino Linotype"/>
+            <w:lang w:val="en-US"/>
+          </w:rPr>
+          <w:delText>07</w:delText>
+        </w:r>
+      </w:del>
+      <w:r>
+        <w:rPr>
+          <w:rFonts w:ascii="Palatino Linotype" w:hAnsi="Palatino Linotype"/>
+          <w:lang w:val="en-US"/>
+        </w:rPr>
+        <w:t>/07/202</w:t>
+      </w:r>
+      <w:ins w:id="111" w:author="Cappon Giacomo" w:date="2022-11-15T14:28:00Z">
+        <w:r>
+          <w:rPr>
+            <w:rFonts w:ascii="Palatino Linotype" w:hAnsi="Palatino Linotype"/>
+            <w:lang w:val="en-US"/>
+          </w:rPr>
+          <w:t>3</w:t>
+        </w:r>
+      </w:ins>
+      <w:del w:id="112" w:author="Cappon Giacomo" w:date="2022-11-15T14:27:00Z">
+        <w:r>
+          <w:rPr>
+            <w:rFonts w:ascii="Palatino Linotype" w:hAnsi="Palatino Linotype"/>
+            <w:lang w:val="en-US"/>
+          </w:rPr>
+          <w:delText>2</w:delText>
+        </w:r>
+      </w:del>
+      <w:r>
+        <w:rPr>
+          <w:rFonts w:ascii="Palatino Linotype" w:hAnsi="Palatino Linotype"/>
+          <w:lang w:val="en-US"/>
+        </w:rPr>
+        <w:t xml:space="preserve"> or later (up to 23/0</w:t>
+      </w:r>
+      <w:ins w:id="113" w:author="Cappon Giacomo" w:date="2022-11-15T14:28:00Z">
+        <w:r>
+          <w:rPr>
+            <w:rFonts w:ascii="Palatino Linotype" w:hAnsi="Palatino Linotype"/>
+            <w:lang w:val="en-US"/>
+          </w:rPr>
+          <w:t>9</w:t>
+        </w:r>
+      </w:ins>
+      <w:del w:id="114" w:author="Cappon Giacomo" w:date="2022-11-15T14:28:00Z">
+        <w:r>
+          <w:rPr>
+            <w:rFonts w:ascii="Palatino Linotype" w:hAnsi="Palatino Linotype"/>
+            <w:lang w:val="en-US"/>
+          </w:rPr>
+          <w:delText>7</w:delText>
+        </w:r>
+      </w:del>
+      <w:r>
+        <w:rPr>
+          <w:rFonts w:ascii="Palatino Linotype" w:hAnsi="Palatino Linotype"/>
+          <w:lang w:val="en-US"/>
+        </w:rPr>
+        <w:t>/202</w:t>
+      </w:r>
+      <w:ins w:id="115" w:author="Cappon Giacomo" w:date="2022-11-15T14:28:00Z">
+        <w:r>
+          <w:rPr>
+            <w:rFonts w:ascii="Palatino Linotype" w:hAnsi="Palatino Linotype"/>
+            <w:lang w:val="en-US"/>
+          </w:rPr>
+          <w:t>3</w:t>
+        </w:r>
+      </w:ins>
+      <w:del w:id="116" w:author="Cappon Giacomo" w:date="2022-11-15T14:28:00Z">
+        <w:r>
+          <w:rPr>
+            <w:rFonts w:ascii="Palatino Linotype" w:hAnsi="Palatino Linotype"/>
+            <w:lang w:val="en-US"/>
+          </w:rPr>
+          <w:delText>2</w:delText>
+        </w:r>
+      </w:del>
+      <w:r>
+        <w:rPr>
+          <w:rFonts w:ascii="Palatino Linotype" w:hAnsi="Palatino Linotype"/>
+          <w:lang w:val="en-US"/>
+        </w:rPr>
+        <w:t>)</w:t>
+      </w:r>
+    </w:p>
+    <w:p>
+      <w:pPr>
+        <w:pStyle w:val="ListParagraph"/>
+        <w:numPr>
+          <w:ilvl w:val="0"/>
+          <w:numId w:val="8"/>
+        </w:numPr>
+        <w:rPr>
+          <w:ins w:id="117" w:author="Cappon Giacomo" w:date="2022-11-15T14:28:00Z"/>
+          <w:rFonts w:ascii="Palatino Linotype" w:hAnsi="Palatino Linotype"/>
+          <w:lang w:val="en-US"/>
+        </w:rPr>
+      </w:pPr>
+      <w:r>
+        <w:rPr>
+          <w:rFonts w:ascii="Palatino Linotype" w:hAnsi="Palatino Linotype"/>
+          <w:lang w:val="en-US"/>
+        </w:rPr>
+        <w:t>Code delivered on 10/06/202</w:t>
+      </w:r>
+      <w:ins w:id="118" w:author="Cappon Giacomo" w:date="2022-11-15T14:27:00Z">
+        <w:r>
+          <w:rPr>
+            <w:rFonts w:ascii="Palatino Linotype" w:hAnsi="Palatino Linotype"/>
+            <w:lang w:val="en-US"/>
+          </w:rPr>
+          <w:t>3</w:t>
+        </w:r>
+      </w:ins>
+      <w:del w:id="119" w:author="Cappon Giacomo" w:date="2022-11-15T14:27:00Z">
+        <w:r>
+          <w:rPr>
+            <w:rFonts w:ascii="Palatino Linotype" w:hAnsi="Palatino Linotype"/>
+            <w:lang w:val="en-US"/>
+          </w:rPr>
+          <w:delText>2</w:delText>
+        </w:r>
+      </w:del>
+      <w:r>
+        <w:rPr>
+          <w:rFonts w:ascii="Palatino Linotype" w:hAnsi="Palatino Linotype"/>
+          <w:lang w:val="en-US"/>
+        </w:rPr>
+        <w:t xml:space="preserve">, Project discussion on </w:t>
+      </w:r>
+      <w:ins w:id="120" w:author="Cappon Giacomo" w:date="2022-11-15T14:27:00Z">
+        <w:r>
+          <w:rPr>
+            <w:rFonts w:ascii="Palatino Linotype" w:hAnsi="Palatino Linotype"/>
+            <w:lang w:val="en-US"/>
+          </w:rPr>
+          <w:t>30</w:t>
+        </w:r>
+      </w:ins>
+      <w:del w:id="121" w:author="Cappon Giacomo" w:date="2022-11-15T14:27:00Z">
+        <w:r>
+          <w:rPr>
+            <w:rFonts w:ascii="Palatino Linotype" w:hAnsi="Palatino Linotype"/>
+            <w:lang w:val="en-US"/>
+          </w:rPr>
+          <w:delText>17</w:delText>
+        </w:r>
+      </w:del>
+      <w:r>
+        <w:rPr>
+          <w:rFonts w:ascii="Palatino Linotype" w:hAnsi="Palatino Linotype"/>
+          <w:lang w:val="en-US"/>
+        </w:rPr>
+        <w:t>/06/202</w:t>
+      </w:r>
+      <w:ins w:id="122" w:author="Cappon Giacomo" w:date="2022-11-15T14:27:00Z">
+        <w:r>
+          <w:rPr>
+            <w:rFonts w:ascii="Palatino Linotype" w:hAnsi="Palatino Linotype"/>
+            <w:lang w:val="en-US"/>
+          </w:rPr>
+          <w:t>3</w:t>
+        </w:r>
+      </w:ins>
+      <w:del w:id="123" w:author="Cappon Giacomo" w:date="2022-11-15T14:27:00Z">
+        <w:r>
+          <w:rPr>
+            <w:rFonts w:ascii="Palatino Linotype" w:hAnsi="Palatino Linotype"/>
+            <w:lang w:val="en-US"/>
+          </w:rPr>
+          <w:delText>2</w:delText>
+        </w:r>
+      </w:del>
+      <w:r>
+        <w:rPr>
+          <w:rFonts w:ascii="Palatino Linotype" w:hAnsi="Palatino Linotype"/>
+          <w:lang w:val="en-US"/>
+        </w:rPr>
+        <w:t xml:space="preserve"> or later (up to 23/0</w:t>
+      </w:r>
+      <w:ins w:id="124" w:author="Cappon Giacomo" w:date="2022-11-15T14:27:00Z">
+        <w:r>
+          <w:rPr>
+            <w:rFonts w:ascii="Palatino Linotype" w:hAnsi="Palatino Linotype"/>
+            <w:lang w:val="en-US"/>
+          </w:rPr>
+          <w:t>9</w:t>
+        </w:r>
+      </w:ins>
+      <w:del w:id="125" w:author="Cappon Giacomo" w:date="2022-11-15T14:27:00Z">
+        <w:r>
+          <w:rPr>
+            <w:rFonts w:ascii="Palatino Linotype" w:hAnsi="Palatino Linotype"/>
+            <w:lang w:val="en-US"/>
+          </w:rPr>
+          <w:delText>7</w:delText>
+        </w:r>
+      </w:del>
+      <w:r>
+        <w:rPr>
+          <w:rFonts w:ascii="Palatino Linotype" w:hAnsi="Palatino Linotype"/>
+          <w:lang w:val="en-US"/>
+        </w:rPr>
+        <w:t>/202</w:t>
+      </w:r>
+      <w:ins w:id="126" w:author="Cappon Giacomo" w:date="2022-11-15T14:27:00Z">
+        <w:r>
+          <w:rPr>
+            <w:rFonts w:ascii="Palatino Linotype" w:hAnsi="Palatino Linotype"/>
+            <w:lang w:val="en-US"/>
+          </w:rPr>
+          <w:t>3</w:t>
+        </w:r>
+      </w:ins>
+      <w:del w:id="127" w:author="Cappon Giacomo" w:date="2022-11-15T14:27:00Z">
+        <w:r>
+          <w:rPr>
+            <w:rFonts w:ascii="Palatino Linotype" w:hAnsi="Palatino Linotype"/>
+            <w:lang w:val="en-US"/>
+          </w:rPr>
+          <w:delText>2</w:delText>
+        </w:r>
+      </w:del>
+      <w:r>
+        <w:rPr>
+          <w:rFonts w:ascii="Palatino Linotype" w:hAnsi="Palatino Linotype"/>
+          <w:lang w:val="en-US"/>
+        </w:rPr>
+        <w:t>)</w:t>
+      </w:r>
+    </w:p>
+    <w:p>
+      <w:pPr>
+        <w:pStyle w:val="ListParagraph"/>
+        <w:numPr>
+          <w:ilvl w:val="0"/>
+          <w:numId w:val="8"/>
+        </w:numPr>
+        <w:rPr>
+          <w:rFonts w:ascii="Palatino Linotype" w:hAnsi="Palatino Linotype"/>
+          <w:lang w:val="en-US"/>
+          <w:rPrChange w:id="128" w:author="Cappon Giacomo" w:date="2022-11-15T14:28:00Z">
+            <w:rPr>
+              <w:lang w:val="en-US"/>
+            </w:rPr>
+          </w:rPrChange>
+        </w:rPr>
+      </w:pPr>
+      <w:ins w:id="129" w:author="Cappon Giacomo" w:date="2022-11-15T14:28:00Z">
+        <w:r>
+          <w:rPr>
+            <w:rFonts w:ascii="Palatino Linotype" w:hAnsi="Palatino Linotype"/>
+            <w:lang w:val="en-US"/>
+          </w:rPr>
+          <w:t>Code delivered on 1</w:t>
+        </w:r>
+        <w:r>
+          <w:rPr>
+            <w:rFonts w:ascii="Palatino Linotype" w:hAnsi="Palatino Linotype"/>
+            <w:lang w:val="en-US"/>
+          </w:rPr>
+          <w:t>5</w:t>
+        </w:r>
+        <w:r>
+          <w:rPr>
+            <w:rFonts w:ascii="Palatino Linotype" w:hAnsi="Palatino Linotype"/>
+            <w:lang w:val="en-US"/>
+          </w:rPr>
+          <w:t xml:space="preserve">/07/2023, Project discussion on </w:t>
+        </w:r>
+        <w:r>
+          <w:rPr>
+            <w:rFonts w:ascii="Palatino Linotype" w:hAnsi="Palatino Linotype"/>
+            <w:lang w:val="en-US"/>
+          </w:rPr>
+          <w:t>25</w:t>
+        </w:r>
+        <w:r>
+          <w:rPr>
+            <w:rFonts w:ascii="Palatino Linotype" w:hAnsi="Palatino Linotype"/>
+            <w:lang w:val="en-US"/>
+          </w:rPr>
+          <w:t>/0</w:t>
+        </w:r>
+        <w:r>
+          <w:rPr>
+            <w:rFonts w:ascii="Palatino Linotype" w:hAnsi="Palatino Linotype"/>
+            <w:lang w:val="en-US"/>
+          </w:rPr>
+          <w:t>8</w:t>
+        </w:r>
+        <w:r>
+          <w:rPr>
+            <w:rFonts w:ascii="Palatino Linotype" w:hAnsi="Palatino Linotype"/>
+            <w:lang w:val="en-US"/>
+          </w:rPr>
+          <w:t>/2023 or later (up to 23/09/2023)</w:t>
+        </w:r>
+      </w:ins>
+    </w:p>
+    <w:p>
+      <w:pPr>
+        <w:rPr>
+          <w:ins w:id="130" w:author="Cappon Giacomo" w:date="2022-11-15T14:28:00Z"/>
+          <w:rFonts w:ascii="Palatino Linotype" w:hAnsi="Palatino Linotype"/>
+          <w:lang w:val="en-US"/>
+        </w:rPr>
+      </w:pPr>
+    </w:p>
+    <w:p>
+      <w:pPr>
+        <w:rPr>
+          <w:ins w:id="131" w:author="Cappon Giacomo" w:date="2022-11-15T14:39:00Z"/>
+          <w:rFonts w:ascii="Palatino Linotype" w:hAnsi="Palatino Linotype"/>
+          <w:lang w:val="en-US"/>
+        </w:rPr>
+      </w:pPr>
+      <w:ins w:id="132" w:author="Cappon Giacomo" w:date="2022-11-15T14:39:00Z">
+        <w:r>
+          <w:rPr>
+            <w:rFonts w:ascii="Palatino Linotype" w:hAnsi="Palatino Linotype"/>
+            <w:lang w:val="en-US"/>
+          </w:rPr>
+          <w:t xml:space="preserve">The maximum grade obtainable in Window#1 is 12/12, while the maximum grade obtainable in Window#2 is 8/12. This is to guarantee fairness among the course participants. </w:t>
+        </w:r>
+      </w:ins>
+    </w:p>
+    <w:p>
+      <w:pPr>
+        <w:rPr>
+          <w:rFonts w:ascii="Palatino Linotype" w:hAnsi="Palatino Linotype"/>
+          <w:lang w:val="en-US"/>
+        </w:rPr>
+      </w:pPr>
+    </w:p>
+    <w:p>
+      <w:pPr>
+        <w:rPr>
+          <w:del w:id="133" w:author="Cappon Giacomo" w:date="2022-11-15T14:30:00Z"/>
           <w:rFonts w:ascii="Palatino Linotype" w:hAnsi="Palatino Linotype"/>
           <w:lang w:val="en-US"/>
         </w:rPr>
@@ -1541,8 +2973,51 @@
           <w:rFonts w:ascii="Palatino Linotype" w:hAnsi="Palatino Linotype"/>
           <w:lang w:val="en-US"/>
         </w:rPr>
-        <w:t>in the form of a GitHub repository link sent to both the teachers via mail:</w:t>
-      </w:r>
+        <w:t>in the form of a</w:t>
+      </w:r>
+      <w:ins w:id="134" w:author="Cappon Giacomo" w:date="2022-11-15T14:32:00Z">
+        <w:r>
+          <w:rPr>
+            <w:rFonts w:ascii="Palatino Linotype" w:hAnsi="Palatino Linotype"/>
+            <w:lang w:val="en-US"/>
+          </w:rPr>
+          <w:t xml:space="preserve"> valid</w:t>
+        </w:r>
+      </w:ins>
+      <w:ins w:id="135" w:author="Cappon Giacomo" w:date="2022-11-15T14:31:00Z">
+        <w:r>
+          <w:rPr>
+            <w:rFonts w:ascii="Palatino Linotype" w:hAnsi="Palatino Linotype"/>
+            <w:lang w:val="en-US"/>
+          </w:rPr>
+          <w:t xml:space="preserve"> GitHub repository link </w:t>
+        </w:r>
+      </w:ins>
+      <w:del w:id="136" w:author="Cappon Giacomo" w:date="2022-11-15T14:31:00Z">
+        <w:r>
+          <w:rPr>
+            <w:rFonts w:ascii="Palatino Linotype" w:hAnsi="Palatino Linotype"/>
+            <w:lang w:val="en-US"/>
+          </w:rPr>
+          <w:delText xml:space="preserve"> GitHub repository link </w:delText>
+        </w:r>
+      </w:del>
+      <w:r>
+        <w:rPr>
+          <w:rFonts w:ascii="Palatino Linotype" w:hAnsi="Palatino Linotype"/>
+          <w:lang w:val="en-US"/>
+        </w:rPr>
+        <w:t xml:space="preserve">sent </w:t>
+      </w:r>
+      <w:del w:id="137" w:author="Cappon Giacomo" w:date="2022-11-15T14:30:00Z">
+        <w:r>
+          <w:rPr>
+            <w:rFonts w:ascii="Palatino Linotype" w:hAnsi="Palatino Linotype"/>
+            <w:lang w:val="en-US"/>
+          </w:rPr>
+          <w:delText>to both the teachers via mail:</w:delText>
+        </w:r>
+      </w:del>
     </w:p>
     <w:p>
       <w:pPr>
@@ -1552,73 +3027,264 @@
           <w:numId w:val="7"/>
         </w:numPr>
         <w:rPr>
-          <w:rFonts w:ascii="Palatino Linotype" w:hAnsi="Palatino Linotype"/>
-          <w:lang w:val="en-US"/>
-        </w:rPr>
-      </w:pPr>
-      <w:hyperlink r:id="rId5" w:history="1">
+          <w:del w:id="138" w:author="Cappon Giacomo" w:date="2022-11-15T14:30:00Z"/>
+          <w:rFonts w:ascii="Palatino Linotype" w:hAnsi="Palatino Linotype"/>
+          <w:lang w:val="en-US"/>
+        </w:rPr>
+      </w:pPr>
+      <w:del w:id="139" w:author="Cappon Giacomo" w:date="2022-11-15T14:30:00Z">
+        <w:r>
+          <w:fldChar w:fldCharType="begin"/>
+        </w:r>
+        <w:r>
+          <w:delInstrText>HYPERLINK "mailto:martina.vettoretti@unipd.it"</w:delInstrText>
+        </w:r>
+        <w:r>
+          <w:fldChar w:fldCharType="separate"/>
+        </w:r>
         <w:r>
           <w:rPr>
             <w:rStyle w:val="Hyperlink"/>
             <w:rFonts w:ascii="Palatino Linotype" w:hAnsi="Palatino Linotype"/>
             <w:lang w:val="en-US"/>
           </w:rPr>
-          <w:t>martina.vettoretti@unipd.it</w:t>
-        </w:r>
-      </w:hyperlink>
-    </w:p>
-    <w:p>
-      <w:pPr>
-        <w:pStyle w:val="ListParagraph"/>
-        <w:numPr>
-          <w:ilvl w:val="0"/>
-          <w:numId w:val="7"/>
-        </w:numPr>
-        <w:rPr>
-          <w:rFonts w:ascii="Palatino Linotype" w:hAnsi="Palatino Linotype"/>
-          <w:lang w:val="en-US"/>
-        </w:rPr>
-      </w:pPr>
-      <w:hyperlink r:id="rId6" w:history="1">
+          <w:delText>martina.vettoretti@unipd.it</w:delText>
+        </w:r>
         <w:r>
           <w:rPr>
             <w:rStyle w:val="Hyperlink"/>
             <w:rFonts w:ascii="Palatino Linotype" w:hAnsi="Palatino Linotype"/>
             <w:lang w:val="en-US"/>
           </w:rPr>
-          <w:t>giacomo.cappon@unipd.it</w:t>
-        </w:r>
-      </w:hyperlink>
-    </w:p>
-    <w:p>
-      <w:pPr>
-        <w:rPr>
-          <w:rFonts w:ascii="Palatino Linotype" w:hAnsi="Palatino Linotype"/>
-          <w:lang w:val="en-US"/>
-        </w:rPr>
-      </w:pPr>
-    </w:p>
-    <w:p>
-      <w:pPr>
-        <w:rPr>
-          <w:rFonts w:ascii="Palatino Linotype" w:hAnsi="Palatino Linotype"/>
-          <w:lang w:val="en-US"/>
-        </w:rPr>
-      </w:pPr>
-      <w:r>
-        <w:rPr>
-          <w:rFonts w:ascii="Palatino Linotype" w:hAnsi="Palatino Linotype"/>
-          <w:lang w:val="en-US"/>
-        </w:rPr>
-        <w:t xml:space="preserve">We will evaluate the last project commit in the master (or main) branch dated before the mail timestamp. </w:t>
-      </w:r>
-      <w:r>
-        <w:rPr>
-          <w:rFonts w:ascii="Palatino Linotype" w:hAnsi="Palatino Linotype"/>
-          <w:lang w:val="en-US"/>
-        </w:rPr>
-        <w:t>Commits dated after the mail timestamp will not be considered.</w:t>
-      </w:r>
+          <w:fldChar w:fldCharType="end"/>
+        </w:r>
+      </w:del>
+    </w:p>
+    <w:p>
+      <w:pPr>
+        <w:rPr>
+          <w:rFonts w:ascii="Palatino Linotype" w:hAnsi="Palatino Linotype"/>
+          <w:lang w:val="en-US"/>
+        </w:rPr>
+        <w:pPrChange w:id="140" w:author="Cappon Giacomo" w:date="2022-11-15T14:30:00Z">
+          <w:pPr>
+            <w:pStyle w:val="ListParagraph"/>
+            <w:numPr>
+              <w:numId w:val="7"/>
+            </w:numPr>
+            <w:ind w:hanging="360"/>
+          </w:pPr>
+        </w:pPrChange>
+      </w:pPr>
+      <w:del w:id="141" w:author="Cappon Giacomo" w:date="2022-11-15T14:30:00Z">
+        <w:r>
+          <w:fldChar w:fldCharType="begin"/>
+        </w:r>
+        <w:r>
+          <w:delInstrText>HYPERLINK "mailto:giacomo.cappon@unipd.it"</w:delInstrText>
+        </w:r>
+        <w:r>
+          <w:fldChar w:fldCharType="separate"/>
+        </w:r>
+        <w:r>
+          <w:rPr>
+            <w:rStyle w:val="Hyperlink"/>
+            <w:rFonts w:ascii="Palatino Linotype" w:hAnsi="Palatino Linotype"/>
+            <w:lang w:val="en-US"/>
+          </w:rPr>
+          <w:delText>giacomo.cappon@unipd.it</w:delText>
+        </w:r>
+        <w:r>
+          <w:rPr>
+            <w:rStyle w:val="Hyperlink"/>
+            <w:rFonts w:ascii="Palatino Linotype" w:hAnsi="Palatino Linotype"/>
+            <w:lang w:val="en-US"/>
+          </w:rPr>
+          <w:fldChar w:fldCharType="end"/>
+        </w:r>
+      </w:del>
+      <w:ins w:id="142" w:author="Cappon Giacomo" w:date="2022-11-15T14:30:00Z">
+        <w:r>
+          <w:rPr>
+            <w:rFonts w:ascii="Palatino Linotype" w:hAnsi="Palatino Linotype"/>
+            <w:lang w:val="en-US"/>
+          </w:rPr>
+          <w:t>using the moodle system (detailed instructions will be provided by the end of the course).</w:t>
+        </w:r>
+      </w:ins>
+    </w:p>
+    <w:p>
+      <w:pPr>
+        <w:rPr>
+          <w:rFonts w:ascii="Palatino Linotype" w:hAnsi="Palatino Linotype"/>
+          <w:lang w:val="en-US"/>
+        </w:rPr>
+      </w:pPr>
+    </w:p>
+    <w:p>
+      <w:pPr>
+        <w:rPr>
+          <w:rFonts w:ascii="Palatino Linotype" w:hAnsi="Palatino Linotype"/>
+          <w:lang w:val="en-US"/>
+        </w:rPr>
+      </w:pPr>
+      <w:r>
+        <w:rPr>
+          <w:rFonts w:ascii="Palatino Linotype" w:hAnsi="Palatino Linotype"/>
+          <w:lang w:val="en-US"/>
+        </w:rPr>
+        <w:t xml:space="preserve">We will evaluate the </w:t>
+      </w:r>
+      <w:ins w:id="143" w:author="Cappon Giacomo" w:date="2022-11-15T14:33:00Z">
+        <w:r>
+          <w:rPr>
+            <w:rFonts w:ascii="Palatino Linotype" w:hAnsi="Palatino Linotype"/>
+            <w:lang w:val="en-US"/>
+          </w:rPr>
+          <w:t xml:space="preserve">last </w:t>
+        </w:r>
+      </w:ins>
+      <w:del w:id="144" w:author="Cappon Giacomo" w:date="2022-11-15T14:31:00Z">
+        <w:r>
+          <w:rPr>
+            <w:rFonts w:ascii="Palatino Linotype" w:hAnsi="Palatino Linotype"/>
+            <w:lang w:val="en-US"/>
+          </w:rPr>
+          <w:delText xml:space="preserve">last project </w:delText>
+        </w:r>
+      </w:del>
+      <w:r>
+        <w:rPr>
+          <w:rFonts w:ascii="Palatino Linotype" w:hAnsi="Palatino Linotype"/>
+          <w:lang w:val="en-US"/>
+        </w:rPr>
+        <w:t xml:space="preserve">commit in the master (or main) branch dated </w:t>
+      </w:r>
+      <w:del w:id="145" w:author="Cappon Giacomo" w:date="2022-11-15T14:32:00Z">
+        <w:r>
+          <w:rPr>
+            <w:rFonts w:ascii="Palatino Linotype" w:hAnsi="Palatino Linotype"/>
+            <w:lang w:val="en-US"/>
+          </w:rPr>
+          <w:delText>before the mail</w:delText>
+        </w:r>
+      </w:del>
+      <w:ins w:id="146" w:author="Cappon Giacomo" w:date="2022-11-15T14:33:00Z">
+        <w:r>
+          <w:rPr>
+            <w:rFonts w:ascii="Palatino Linotype" w:hAnsi="Palatino Linotype"/>
+            <w:lang w:val="en-US"/>
+          </w:rPr>
+          <w:t>before</w:t>
+        </w:r>
+      </w:ins>
+      <w:ins w:id="147" w:author="Cappon Giacomo" w:date="2022-11-15T14:32:00Z">
+        <w:r>
+          <w:rPr>
+            <w:rFonts w:ascii="Palatino Linotype" w:hAnsi="Palatino Linotype"/>
+            <w:lang w:val="en-US"/>
+          </w:rPr>
+          <w:t xml:space="preserve"> the project delivery timestamp</w:t>
+        </w:r>
+      </w:ins>
+      <w:del w:id="148" w:author="Cappon Giacomo" w:date="2022-11-15T14:33:00Z">
+        <w:r>
+          <w:rPr>
+            <w:rFonts w:ascii="Palatino Linotype" w:hAnsi="Palatino Linotype"/>
+            <w:lang w:val="en-US"/>
+          </w:rPr>
+          <w:delText xml:space="preserve"> timestamp</w:delText>
+        </w:r>
+      </w:del>
+      <w:r>
+        <w:rPr>
+          <w:rFonts w:ascii="Palatino Linotype" w:hAnsi="Palatino Linotype"/>
+          <w:lang w:val="en-US"/>
+        </w:rPr>
+        <w:t xml:space="preserve">. </w:t>
+      </w:r>
+      <w:r>
+        <w:rPr>
+          <w:rFonts w:ascii="Palatino Linotype" w:hAnsi="Palatino Linotype"/>
+          <w:lang w:val="en-US"/>
+        </w:rPr>
+        <w:t xml:space="preserve">Commits dated after the </w:t>
+      </w:r>
+      <w:del w:id="149" w:author="Cappon Giacomo" w:date="2022-11-15T14:33:00Z">
+        <w:r>
+          <w:rPr>
+            <w:rFonts w:ascii="Palatino Linotype" w:hAnsi="Palatino Linotype"/>
+            <w:lang w:val="en-US"/>
+          </w:rPr>
+          <w:delText xml:space="preserve">mail </w:delText>
+        </w:r>
+      </w:del>
+      <w:ins w:id="150" w:author="Cappon Giacomo" w:date="2022-11-15T14:33:00Z">
+        <w:r>
+          <w:rPr>
+            <w:rFonts w:ascii="Palatino Linotype" w:hAnsi="Palatino Linotype"/>
+            <w:lang w:val="en-US"/>
+          </w:rPr>
+          <w:t>project delivery</w:t>
+        </w:r>
+        <w:r>
+          <w:rPr>
+            <w:rFonts w:ascii="Palatino Linotype" w:hAnsi="Palatino Linotype"/>
+            <w:lang w:val="en-US"/>
+          </w:rPr>
+          <w:t xml:space="preserve"> </w:t>
+        </w:r>
+      </w:ins>
+      <w:r>
+        <w:rPr>
+          <w:rFonts w:ascii="Palatino Linotype" w:hAnsi="Palatino Linotype"/>
+          <w:lang w:val="en-US"/>
+        </w:rPr>
+        <w:t>timestamp will not be considered.</w:t>
+      </w:r>
+      <w:ins w:id="151" w:author="Cappon Giacomo" w:date="2022-11-15T14:28:00Z">
+        <w:r>
+          <w:rPr>
+            <w:rFonts w:ascii="Palatino Linotype" w:hAnsi="Palatino Linotype"/>
+            <w:lang w:val="en-US"/>
+          </w:rPr>
+          <w:t xml:space="preserve"> </w:t>
+        </w:r>
+      </w:ins>
+      <w:ins w:id="152" w:author="Cappon Giacomo" w:date="2022-11-15T14:29:00Z">
+        <w:r>
+          <w:rPr>
+            <w:rFonts w:ascii="Palatino Linotype" w:hAnsi="Palatino Linotype"/>
+            <w:lang w:val="en-US"/>
+          </w:rPr>
+          <w:t xml:space="preserve">Students that will try to discuss </w:t>
+        </w:r>
+        <w:r>
+          <w:rPr>
+            <w:rFonts w:ascii="Palatino Linotype" w:hAnsi="Palatino Linotype"/>
+            <w:lang w:val="en-US"/>
+          </w:rPr>
+          <w:t xml:space="preserve">code that is newer to </w:t>
+        </w:r>
+      </w:ins>
+      <w:ins w:id="153" w:author="Cappon Giacomo" w:date="2022-11-15T14:33:00Z">
+        <w:r>
+          <w:rPr>
+            <w:rFonts w:ascii="Palatino Linotype" w:hAnsi="Palatino Linotype"/>
+            <w:lang w:val="en-US"/>
+          </w:rPr>
+          <w:t>such timestamp will be strongly penalized</w:t>
+        </w:r>
+      </w:ins>
+      <w:ins w:id="154" w:author="Cappon Giacomo" w:date="2022-11-15T14:34:00Z">
+        <w:r>
+          <w:rPr>
+            <w:rFonts w:ascii="Palatino Linotype" w:hAnsi="Palatino Linotype"/>
+            <w:lang w:val="en-US"/>
+          </w:rPr>
+          <w:t>.</w:t>
+        </w:r>
+      </w:ins>
     </w:p>
     <w:p>
       <w:pPr>
@@ -1718,15 +3384,42 @@
           <w:rFonts w:ascii="Palatino Linotype" w:hAnsi="Palatino Linotype"/>
           <w:lang w:val="en-US"/>
         </w:rPr>
-        <w:t xml:space="preserve">. Anyway, the projects must be discussed </w:t>
-      </w:r>
-      <w:r>
-        <w:rPr>
-          <w:rFonts w:ascii="Palatino Linotype" w:hAnsi="Palatino Linotype"/>
-          <w:lang w:val="en-US"/>
-        </w:rPr>
-        <w:t>by the end of the summer session (23/07/2022)</w:t>
-      </w:r>
+        <w:t xml:space="preserve">. Anyway, the projects must be </w:t>
+      </w:r>
+      <w:del w:id="155" w:author="Cappon Giacomo" w:date="2022-11-15T14:34:00Z">
+        <w:r>
+          <w:rPr>
+            <w:rFonts w:ascii="Palatino Linotype" w:hAnsi="Palatino Linotype"/>
+            <w:lang w:val="en-US"/>
+          </w:rPr>
+          <w:delText xml:space="preserve">discussed </w:delText>
+        </w:r>
+        <w:r>
+          <w:rPr>
+            <w:rFonts w:ascii="Palatino Linotype" w:hAnsi="Palatino Linotype"/>
+            <w:lang w:val="en-US"/>
+          </w:rPr>
+          <w:delText>by the end of the summer session (23/07/2022)</w:delText>
+        </w:r>
+      </w:del>
+      <w:ins w:id="156" w:author="Cappon Giacomo" w:date="2022-11-15T14:34:00Z">
+        <w:r>
+          <w:rPr>
+            <w:rFonts w:ascii="Palatino Linotype" w:hAnsi="Palatino Linotype"/>
+            <w:lang w:val="en-US"/>
+          </w:rPr>
+          <w:t>in one of the two i</w:t>
+        </w:r>
+      </w:ins>
+      <w:ins w:id="157" w:author="Cappon Giacomo" w:date="2022-11-15T14:35:00Z">
+        <w:r>
+          <w:rPr>
+            <w:rFonts w:ascii="Palatino Linotype" w:hAnsi="Palatino Linotype"/>
+            <w:lang w:val="en-US"/>
+          </w:rPr>
+          <w:t>ndicated windows</w:t>
+        </w:r>
+      </w:ins>
       <w:r>
         <w:rPr>
           <w:rFonts w:ascii="Palatino Linotype" w:hAnsi="Palatino Linotype"/>
@@ -1746,23 +3439,7 @@
           <w:rFonts w:ascii="Palatino Linotype" w:hAnsi="Palatino Linotype"/>
           <w:lang w:val="en-US"/>
         </w:rPr>
-        <w:t xml:space="preserve"> in the third session or </w:t>
-      </w:r>
-      <w:proofErr w:type="gramStart"/>
-      <w:r>
-        <w:rPr>
-          <w:rFonts w:ascii="Palatino Linotype" w:hAnsi="Palatino Linotype"/>
-          <w:lang w:val="en-US"/>
-        </w:rPr>
-        <w:t>you want</w:t>
-      </w:r>
-      <w:proofErr w:type="gramEnd"/>
-      <w:r>
-        <w:rPr>
-          <w:rFonts w:ascii="Palatino Linotype" w:hAnsi="Palatino Linotype"/>
-          <w:lang w:val="en-US"/>
-        </w:rPr>
-        <w:t xml:space="preserve"> to retake the written exam</w:t>
+        <w:t xml:space="preserve"> in the third session or you want to retake the written exam</w:t>
       </w:r>
       <w:r>
         <w:rPr>
@@ -1815,7 +3492,32 @@
           <w:rFonts w:ascii="Palatino Linotype" w:hAnsi="Palatino Linotype"/>
           <w:lang w:val="en-US"/>
         </w:rPr>
-        <w:t xml:space="preserve">The project discussion grade will be valid for the entire 2021/2022 A.Y. </w:t>
+        <w:t xml:space="preserve">The project discussion grade will be valid for the entire </w:t>
+      </w:r>
+      <w:ins w:id="158" w:author="Cappon Giacomo" w:date="2022-11-15T14:35:00Z">
+        <w:r>
+          <w:rPr>
+            <w:rFonts w:ascii="Palatino Linotype" w:hAnsi="Palatino Linotype"/>
+            <w:lang w:val="en-US"/>
+          </w:rPr>
+          <w:t>academic year</w:t>
+        </w:r>
+      </w:ins>
+      <w:del w:id="159" w:author="Cappon Giacomo" w:date="2022-11-15T14:35:00Z">
+        <w:r>
+          <w:rPr>
+            <w:rFonts w:ascii="Palatino Linotype" w:hAnsi="Palatino Linotype"/>
+            <w:lang w:val="en-US"/>
+          </w:rPr>
+          <w:delText>2021/2022 A.Y</w:delText>
+        </w:r>
+      </w:del>
+      <w:r>
+        <w:rPr>
+          <w:rFonts w:ascii="Palatino Linotype" w:hAnsi="Palatino Linotype"/>
+          <w:lang w:val="en-US"/>
+        </w:rPr>
+        <w:t xml:space="preserve">. </w:t>
       </w:r>
     </w:p>
     <w:p>
@@ -1899,12 +3601,21 @@
         </w:rPr>
         <w:t xml:space="preserve">Groups must be composed of </w:t>
       </w:r>
-      <w:r>
-        <w:rPr>
-          <w:rFonts w:ascii="Palatino Linotype" w:hAnsi="Palatino Linotype"/>
-          <w:lang w:val="en-US"/>
-        </w:rPr>
-        <w:t>exactly 3 people.</w:t>
+      <w:del w:id="160" w:author="Cappon Giacomo" w:date="2022-11-15T14:40:00Z">
+        <w:r>
+          <w:rPr>
+            <w:rFonts w:ascii="Palatino Linotype" w:hAnsi="Palatino Linotype"/>
+            <w:lang w:val="en-US"/>
+          </w:rPr>
+          <w:delText xml:space="preserve">exactly </w:delText>
+        </w:r>
+      </w:del>
+      <w:r>
+        <w:rPr>
+          <w:rFonts w:ascii="Palatino Linotype" w:hAnsi="Palatino Linotype"/>
+          <w:lang w:val="en-US"/>
+        </w:rPr>
+        <w:t>3 people.</w:t>
       </w:r>
     </w:p>
     <w:p>
@@ -1936,29 +3647,56 @@
         </w:rPr>
         <w:t xml:space="preserve"> </w:t>
       </w:r>
-      <w:proofErr w:type="spellStart"/>
-      <w:r>
-        <w:rPr>
-          <w:rFonts w:ascii="Palatino Linotype" w:hAnsi="Palatino Linotype"/>
-          <w:lang w:val="en-US"/>
-        </w:rPr>
-        <w:t>Elearning</w:t>
-      </w:r>
-      <w:proofErr w:type="spellEnd"/>
-      <w:r>
-        <w:rPr>
-          <w:rFonts w:ascii="Palatino Linotype" w:hAnsi="Palatino Linotype"/>
-          <w:lang w:val="en-US"/>
-        </w:rPr>
-        <w:t xml:space="preserve"> page</w:t>
-      </w:r>
-      <w:r>
-        <w:rPr>
-          <w:rFonts w:ascii="Palatino Linotype" w:hAnsi="Palatino Linotype"/>
-          <w:lang w:val="en-US"/>
-        </w:rPr>
-        <w:t xml:space="preserve"> until the end of March (31/03/2022)</w:t>
-      </w:r>
+      <w:ins w:id="161" w:author="Cappon Giacomo" w:date="2022-11-15T14:36:00Z">
+        <w:r>
+          <w:rPr>
+            <w:rFonts w:ascii="Palatino Linotype" w:hAnsi="Palatino Linotype"/>
+            <w:lang w:val="en-US"/>
+          </w:rPr>
+          <w:t>e-</w:t>
+        </w:r>
+      </w:ins>
+      <w:del w:id="162" w:author="Cappon Giacomo" w:date="2022-11-15T14:36:00Z">
+        <w:r>
+          <w:rPr>
+            <w:rFonts w:ascii="Palatino Linotype" w:hAnsi="Palatino Linotype"/>
+            <w:lang w:val="en-US"/>
+          </w:rPr>
+          <w:delText>E</w:delText>
+        </w:r>
+      </w:del>
+      <w:r>
+        <w:rPr>
+          <w:rFonts w:ascii="Palatino Linotype" w:hAnsi="Palatino Linotype"/>
+          <w:lang w:val="en-US"/>
+        </w:rPr>
+        <w:t>learning page</w:t>
+      </w:r>
+      <w:r>
+        <w:rPr>
+          <w:rFonts w:ascii="Palatino Linotype" w:hAnsi="Palatino Linotype"/>
+          <w:lang w:val="en-US"/>
+        </w:rPr>
+        <w:t xml:space="preserve"> until the end of </w:t>
+      </w:r>
+      <w:del w:id="163" w:author="Cappon Giacomo" w:date="2022-11-15T14:35:00Z">
+        <w:r>
+          <w:rPr>
+            <w:rFonts w:ascii="Palatino Linotype" w:hAnsi="Palatino Linotype"/>
+            <w:lang w:val="en-US"/>
+          </w:rPr>
+          <w:delText>March (31/03/2022)</w:delText>
+        </w:r>
+      </w:del>
+      <w:ins w:id="164" w:author="Cappon Giacomo" w:date="2022-11-15T14:35:00Z">
+        <w:r>
+          <w:rPr>
+            <w:rFonts w:ascii="Palatino Linotype" w:hAnsi="Palatino Linotype"/>
+            <w:lang w:val="en-US"/>
+          </w:rPr>
+          <w:t>March</w:t>
+        </w:r>
+      </w:ins>
       <w:r>
         <w:rPr>
           <w:rFonts w:ascii="Palatino Linotype" w:hAnsi="Palatino Linotype"/>
@@ -1987,6 +3725,7 @@
           <w:rFonts w:ascii="Palatino Linotype" w:hAnsi="Palatino Linotype"/>
           <w:lang w:val="en-US"/>
         </w:rPr>
+        <w:lastRenderedPageBreak/>
         <w:t>If no more lists will be available at some point, simply write to us and we will open some more lists.</w:t>
       </w:r>
     </w:p>
@@ -2010,22 +3749,97 @@
           <w:rFonts w:ascii="Palatino Linotype" w:hAnsi="Palatino Linotype"/>
           <w:lang w:val="en-US"/>
         </w:rPr>
-        <w:t xml:space="preserve">If, at the end of the enrollment period, (01/04/2022) one or more groups are composed by less than 3 people, the teacher will reserve the right to reallocate those people into other groups so that it will be possible that, </w:t>
-      </w:r>
-      <w:r>
-        <w:rPr>
-          <w:rFonts w:ascii="Palatino Linotype" w:hAnsi="Palatino Linotype"/>
-          <w:lang w:val="en-US"/>
-        </w:rPr>
-        <w:t>at the end,</w:t>
-      </w:r>
-      <w:r>
-        <w:rPr>
-          <w:rFonts w:ascii="Palatino Linotype" w:hAnsi="Palatino Linotype"/>
-          <w:lang w:val="en-US"/>
-        </w:rPr>
-        <w:t xml:space="preserve"> up to 2 groups will be composed of 4 people.</w:t>
-      </w:r>
+        <w:t xml:space="preserve">If, at the end of the enrollment period, </w:t>
+      </w:r>
+      <w:ins w:id="165" w:author="Cappon Giacomo" w:date="2022-11-15T14:36:00Z">
+        <w:r>
+          <w:rPr>
+            <w:rFonts w:ascii="Palatino Linotype" w:hAnsi="Palatino Linotype"/>
+            <w:lang w:val="en-US"/>
+          </w:rPr>
+          <w:t>(first of April</w:t>
+        </w:r>
+      </w:ins>
+      <w:del w:id="166" w:author="Cappon Giacomo" w:date="2022-11-15T14:36:00Z">
+        <w:r>
+          <w:rPr>
+            <w:rFonts w:ascii="Palatino Linotype" w:hAnsi="Palatino Linotype"/>
+            <w:lang w:val="en-US"/>
+          </w:rPr>
+          <w:delText>(01/04/2022</w:delText>
+        </w:r>
+      </w:del>
+      <w:r>
+        <w:rPr>
+          <w:rFonts w:ascii="Palatino Linotype" w:hAnsi="Palatino Linotype"/>
+          <w:lang w:val="en-US"/>
+        </w:rPr>
+        <w:t xml:space="preserve">) </w:t>
+      </w:r>
+      <w:del w:id="167" w:author="Cappon Giacomo" w:date="2022-11-15T14:37:00Z">
+        <w:r>
+          <w:rPr>
+            <w:rFonts w:ascii="Palatino Linotype" w:hAnsi="Palatino Linotype"/>
+            <w:lang w:val="en-US"/>
+          </w:rPr>
+          <w:delText xml:space="preserve">one </w:delText>
+        </w:r>
+      </w:del>
+      <w:ins w:id="168" w:author="Cappon Giacomo" w:date="2022-11-15T14:37:00Z">
+        <w:r>
+          <w:rPr>
+            <w:rFonts w:ascii="Palatino Linotype" w:hAnsi="Palatino Linotype"/>
+            <w:lang w:val="en-US"/>
+          </w:rPr>
+          <w:t>two</w:t>
+        </w:r>
+        <w:r>
+          <w:rPr>
+            <w:rFonts w:ascii="Palatino Linotype" w:hAnsi="Palatino Linotype"/>
+            <w:lang w:val="en-US"/>
+          </w:rPr>
+          <w:t xml:space="preserve"> </w:t>
+        </w:r>
+      </w:ins>
+      <w:r>
+        <w:rPr>
+          <w:rFonts w:ascii="Palatino Linotype" w:hAnsi="Palatino Linotype"/>
+          <w:lang w:val="en-US"/>
+        </w:rPr>
+        <w:t>or more groups are composed by less than 3 people, the teacher will reserve the right to reallocate those people</w:t>
+      </w:r>
+      <w:ins w:id="169" w:author="Cappon Giacomo" w:date="2022-11-15T14:37:00Z">
+        <w:r>
+          <w:rPr>
+            <w:rFonts w:ascii="Palatino Linotype" w:hAnsi="Palatino Linotype"/>
+            <w:lang w:val="en-US"/>
+          </w:rPr>
+          <w:t>.</w:t>
+        </w:r>
+      </w:ins>
+      <w:del w:id="170" w:author="Cappon Giacomo" w:date="2022-11-15T14:37:00Z">
+        <w:r>
+          <w:rPr>
+            <w:rFonts w:ascii="Palatino Linotype" w:hAnsi="Palatino Linotype"/>
+            <w:lang w:val="en-US"/>
+          </w:rPr>
+          <w:delText xml:space="preserve"> into other groups so that it will be possible that, </w:delText>
+        </w:r>
+        <w:r>
+          <w:rPr>
+            <w:rFonts w:ascii="Palatino Linotype" w:hAnsi="Palatino Linotype"/>
+            <w:lang w:val="en-US"/>
+          </w:rPr>
+          <w:delText>at the end,</w:delText>
+        </w:r>
+        <w:r>
+          <w:rPr>
+            <w:rFonts w:ascii="Palatino Linotype" w:hAnsi="Palatino Linotype"/>
+            <w:lang w:val="en-US"/>
+          </w:rPr>
+          <w:delText xml:space="preserve"> up to 2 groups will be composed of 4 people.</w:delText>
+        </w:r>
+      </w:del>
     </w:p>
     <w:sectPr>
       <w:pgSz w:w="11906" w:h="16838"/>
@@ -2038,7 +3852,7 @@
 </file>
 
 <file path=word/numbering.xml><?xml version="1.0" encoding="utf-8"?>
-<w:numbering xmlns:wpc="http://schemas.microsoft.com/office/word/2010/wordprocessingCanvas" xmlns:cx="http://schemas.microsoft.com/office/drawing/2014/chartex" xmlns:cx1="http://schemas.microsoft.com/office/drawing/2015/9/8/chartex" xmlns:cx2="http://schemas.microsoft.com/office/drawing/2015/10/21/chartex" xmlns:cx3="http://schemas.microsoft.com/office/drawing/2016/5/9/chartex" xmlns:cx4="http://schemas.microsoft.com/office/drawing/2016/5/10/chartex" xmlns:cx5="http://schemas.microsoft.com/office/drawing/2016/5/11/chartex" xmlns:cx6="http://schemas.microsoft.com/office/drawing/2016/5/12/chartex" xmlns:cx7="http://schemas.microsoft.com/office/drawing/2016/5/13/chartex" xmlns:cx8="http://schemas.microsoft.com/office/drawing/2016/5/14/chartex" xmlns:mc="http://schemas.openxmlformats.org/markup-compatibility/2006" xmlns:aink="http://schemas.microsoft.com/office/drawing/2016/ink" xmlns:am3d="http://schemas.microsoft.com/office/drawing/2017/model3d" xmlns:o="urn:schemas-microsoft-com:office:office" xmlns:r="http://schemas.openxmlformats.org/officeDocument/2006/relationships" xmlns:m="http://schemas.openxmlformats.org/officeDocument/2006/math" xmlns:v="urn:schemas-microsoft-com:vml" xmlns:wp14="http://schemas.microsoft.com/office/word/2010/wordprocessingDrawing" xmlns:wp="http://schemas.openxmlformats.org/drawingml/2006/wordprocessingDrawing" xmlns:w10="urn:schemas-microsoft-com:office:word" xmlns:w="http://schemas.openxmlformats.org/wordprocessingml/2006/main" xmlns:w14="http://schemas.microsoft.com/office/word/2010/wordml" xmlns:w15="http://schemas.microsoft.com/office/word/2012/wordml" xmlns:w16cex="http://schemas.microsoft.com/office/word/2018/wordml/cex" xmlns:w16cid="http://schemas.microsoft.com/office/word/2016/wordml/cid" xmlns:w16="http://schemas.microsoft.com/office/word/2018/wordml" xmlns:w16sdtdh="http://schemas.microsoft.com/office/word/2020/wordml/sdtdatahash" xmlns:w16se="http://schemas.microsoft.com/office/word/2015/wordml/symex" xmlns:wpg="http://schemas.microsoft.com/office/word/2010/wordprocessingGroup" xmlns:wpi="http://schemas.microsoft.com/office/word/2010/wordprocessingInk" xmlns:wne="http://schemas.microsoft.com/office/word/2006/wordml" xmlns:wps="http://schemas.microsoft.com/office/word/2010/wordprocessingShape" mc:Ignorable="w14 w15 w16se w16cid w16 w16cex w16sdtdh wp14">
+<w:numbering xmlns:wpc="http://schemas.microsoft.com/office/word/2010/wordprocessingCanvas" xmlns:cx="http://schemas.microsoft.com/office/drawing/2014/chartex" xmlns:cx1="http://schemas.microsoft.com/office/drawing/2015/9/8/chartex" xmlns:cx2="http://schemas.microsoft.com/office/drawing/2015/10/21/chartex" xmlns:cx3="http://schemas.microsoft.com/office/drawing/2016/5/9/chartex" xmlns:cx4="http://schemas.microsoft.com/office/drawing/2016/5/10/chartex" xmlns:cx5="http://schemas.microsoft.com/office/drawing/2016/5/11/chartex" xmlns:cx6="http://schemas.microsoft.com/office/drawing/2016/5/12/chartex" xmlns:cx7="http://schemas.microsoft.com/office/drawing/2016/5/13/chartex" xmlns:cx8="http://schemas.microsoft.com/office/drawing/2016/5/14/chartex" xmlns:mc="http://schemas.openxmlformats.org/markup-compatibility/2006" xmlns:aink="http://schemas.microsoft.com/office/drawing/2016/ink" xmlns:am3d="http://schemas.microsoft.com/office/drawing/2017/model3d" xmlns:o="urn:schemas-microsoft-com:office:office" xmlns:oel="http://schemas.microsoft.com/office/2019/extlst" xmlns:r="http://schemas.openxmlformats.org/officeDocument/2006/relationships" xmlns:m="http://schemas.openxmlformats.org/officeDocument/2006/math" xmlns:v="urn:schemas-microsoft-com:vml" xmlns:wp14="http://schemas.microsoft.com/office/word/2010/wordprocessingDrawing" xmlns:wp="http://schemas.openxmlformats.org/drawingml/2006/wordprocessingDrawing" xmlns:w10="urn:schemas-microsoft-com:office:word" xmlns:w="http://schemas.openxmlformats.org/wordprocessingml/2006/main" xmlns:w14="http://schemas.microsoft.com/office/word/2010/wordml" xmlns:w15="http://schemas.microsoft.com/office/word/2012/wordml" xmlns:w16cex="http://schemas.microsoft.com/office/word/2018/wordml/cex" xmlns:w16cid="http://schemas.microsoft.com/office/word/2016/wordml/cid" xmlns:w16="http://schemas.microsoft.com/office/word/2018/wordml" xmlns:w16sdtdh="http://schemas.microsoft.com/office/word/2020/wordml/sdtdatahash" xmlns:w16se="http://schemas.microsoft.com/office/word/2015/wordml/symex" xmlns:wpg="http://schemas.microsoft.com/office/word/2010/wordprocessingGroup" xmlns:wpi="http://schemas.microsoft.com/office/word/2010/wordprocessingInk" xmlns:wne="http://schemas.microsoft.com/office/word/2006/wordml" xmlns:wps="http://schemas.microsoft.com/office/word/2010/wordprocessingShape" mc:Ignorable="w14 w15 w16se w16cid w16 w16cex w16sdtdh wp14">
   <w:abstractNum w:abstractNumId="0" w15:restartNumberingAfterBreak="0">
     <w:nsid w:val="272A2CCE"/>
     <w:multiLevelType w:val="hybridMultilevel"/>
@@ -2918,31 +4732,39 @@
       </w:rPr>
     </w:lvl>
   </w:abstractNum>
-  <w:num w:numId="1">
+  <w:num w:numId="1" w16cid:durableId="1373574558">
     <w:abstractNumId w:val="0"/>
   </w:num>
-  <w:num w:numId="2">
+  <w:num w:numId="2" w16cid:durableId="156042053">
     <w:abstractNumId w:val="4"/>
   </w:num>
-  <w:num w:numId="3">
+  <w:num w:numId="3" w16cid:durableId="667289316">
     <w:abstractNumId w:val="5"/>
   </w:num>
-  <w:num w:numId="4">
+  <w:num w:numId="4" w16cid:durableId="1120077068">
     <w:abstractNumId w:val="1"/>
   </w:num>
-  <w:num w:numId="5">
+  <w:num w:numId="5" w16cid:durableId="418912657">
     <w:abstractNumId w:val="7"/>
   </w:num>
-  <w:num w:numId="6">
+  <w:num w:numId="6" w16cid:durableId="93676759">
     <w:abstractNumId w:val="6"/>
   </w:num>
-  <w:num w:numId="7">
+  <w:num w:numId="7" w16cid:durableId="653727671">
     <w:abstractNumId w:val="2"/>
   </w:num>
-  <w:num w:numId="8">
+  <w:num w:numId="8" w16cid:durableId="992490036">
     <w:abstractNumId w:val="3"/>
   </w:num>
 </w:numbering>
+</file>
+
+<file path=word/people.xml><?xml version="1.0" encoding="utf-8"?>
+<w15:people xmlns:wpc="http://schemas.microsoft.com/office/word/2010/wordprocessingCanvas" xmlns:cx="http://schemas.microsoft.com/office/drawing/2014/chartex" xmlns:cx1="http://schemas.microsoft.com/office/drawing/2015/9/8/chartex" xmlns:cx2="http://schemas.microsoft.com/office/drawing/2015/10/21/chartex" xmlns:cx3="http://schemas.microsoft.com/office/drawing/2016/5/9/chartex" xmlns:cx4="http://schemas.microsoft.com/office/drawing/2016/5/10/chartex" xmlns:cx5="http://schemas.microsoft.com/office/drawing/2016/5/11/chartex" xmlns:cx6="http://schemas.microsoft.com/office/drawing/2016/5/12/chartex" xmlns:cx7="http://schemas.microsoft.com/office/drawing/2016/5/13/chartex" xmlns:cx8="http://schemas.microsoft.com/office/drawing/2016/5/14/chartex" xmlns:mc="http://schemas.openxmlformats.org/markup-compatibility/2006" xmlns:aink="http://schemas.microsoft.com/office/drawing/2016/ink" xmlns:am3d="http://schemas.microsoft.com/office/drawing/2017/model3d" xmlns:o="urn:schemas-microsoft-com:office:office" xmlns:oel="http://schemas.microsoft.com/office/2019/extlst" xmlns:r="http://schemas.openxmlformats.org/officeDocument/2006/relationships" xmlns:m="http://schemas.openxmlformats.org/officeDocument/2006/math" xmlns:v="urn:schemas-microsoft-com:vml" xmlns:wp14="http://schemas.microsoft.com/office/word/2010/wordprocessingDrawing" xmlns:wp="http://schemas.openxmlformats.org/drawingml/2006/wordprocessingDrawing" xmlns:w10="urn:schemas-microsoft-com:office:word" xmlns:w="http://schemas.openxmlformats.org/wordprocessingml/2006/main" xmlns:w14="http://schemas.microsoft.com/office/word/2010/wordml" xmlns:w15="http://schemas.microsoft.com/office/word/2012/wordml" xmlns:w16cex="http://schemas.microsoft.com/office/word/2018/wordml/cex" xmlns:w16cid="http://schemas.microsoft.com/office/word/2016/wordml/cid" xmlns:w16="http://schemas.microsoft.com/office/word/2018/wordml" xmlns:w16sdtdh="http://schemas.microsoft.com/office/word/2020/wordml/sdtdatahash" xmlns:w16se="http://schemas.microsoft.com/office/word/2015/wordml/symex" xmlns:wpg="http://schemas.microsoft.com/office/word/2010/wordprocessingGroup" xmlns:wpi="http://schemas.microsoft.com/office/word/2010/wordprocessingInk" xmlns:wne="http://schemas.microsoft.com/office/word/2006/wordml" xmlns:wps="http://schemas.microsoft.com/office/word/2010/wordprocessingShape" mc:Ignorable="w14 w15 w16se w16cid w16 w16cex w16sdtdh wp14">
+  <w15:person w15:author="Cappon Giacomo">
+    <w15:presenceInfo w15:providerId="AD" w15:userId="S::giacomo.cappon@unipd.it::481f9c97-39c6-43b2-876d-14bc75e463bd"/>
+  </w15:person>
+</w15:people>
 </file>
 
 <file path=word/styles.xml><?xml version="1.0" encoding="utf-8"?>

</xml_diff>

<commit_message>
[ay-2022-23] ay-2021-22 ended. Merging.
</commit_message>
<xml_diff>
--- a/guides/information_about_the_examination_modality.docx
+++ b/guides/information_about_the_examination_modality.docx
@@ -121,15 +121,13 @@
         </w:rPr>
         <w:t xml:space="preserve">independent </w:t>
       </w:r>
-      <w:ins w:id="0" w:author="Cappon Giacomo" w:date="2022-11-15T14:02:00Z">
-        <w:r>
-          <w:rPr>
-            <w:rFonts w:ascii="Palatino Linotype" w:hAnsi="Palatino Linotype"/>
-            <w:lang w:val="en-US"/>
-          </w:rPr>
-          <w:t xml:space="preserve">mandatory </w:t>
-        </w:r>
-      </w:ins>
+      <w:r>
+        <w:rPr>
+          <w:rFonts w:ascii="Palatino Linotype" w:hAnsi="Palatino Linotype"/>
+          <w:lang w:val="en-US"/>
+        </w:rPr>
+        <w:t xml:space="preserve">mandatory </w:t>
+      </w:r>
       <w:r>
         <w:rPr>
           <w:rFonts w:ascii="Palatino Linotype" w:hAnsi="Palatino Linotype"/>
@@ -196,7 +194,6 @@
     <w:p>
       <w:pPr>
         <w:rPr>
-          <w:ins w:id="1" w:author="Cappon Giacomo" w:date="2022-11-15T14:01:00Z"/>
           <w:rFonts w:ascii="Palatino Linotype" w:hAnsi="Palatino Linotype"/>
           <w:lang w:val="en-US"/>
         </w:rPr>
@@ -208,24 +205,13 @@
         </w:rPr>
         <w:t xml:space="preserve">The written test will be graded </w:t>
       </w:r>
-      <w:del w:id="2" w:author="Cappon Giacomo" w:date="2022-11-15T14:01:00Z">
-        <w:r>
-          <w:rPr>
-            <w:rFonts w:ascii="Palatino Linotype" w:hAnsi="Palatino Linotype"/>
-            <w:lang w:val="en-US"/>
-          </w:rPr>
-          <w:delText>using the usual 30L/30 scale</w:delText>
-        </w:r>
-      </w:del>
-      <w:ins w:id="3" w:author="Cappon Giacomo" w:date="2022-11-15T14:01:00Z">
-        <w:r>
-          <w:rPr>
-            <w:rFonts w:ascii="Palatino Linotype" w:hAnsi="Palatino Linotype"/>
-            <w:lang w:val="en-US"/>
-          </w:rPr>
-          <w:t>on a scale from 0 to 20</w:t>
-        </w:r>
-      </w:ins>
+      <w:r>
+        <w:rPr>
+          <w:rFonts w:ascii="Palatino Linotype" w:hAnsi="Palatino Linotype"/>
+          <w:lang w:val="en-US"/>
+        </w:rPr>
+        <w:t>on a scale from 0 to 20</w:t>
+      </w:r>
       <w:r>
         <w:rPr>
           <w:rFonts w:ascii="Palatino Linotype" w:hAnsi="Palatino Linotype"/>
@@ -237,87 +223,25 @@
     <w:p>
       <w:pPr>
         <w:rPr>
-          <w:ins w:id="4" w:author="Cappon Giacomo" w:date="2022-11-15T14:02:00Z"/>
-          <w:rFonts w:ascii="Palatino Linotype" w:hAnsi="Palatino Linotype"/>
-          <w:lang w:val="en-US"/>
-        </w:rPr>
-      </w:pPr>
-      <w:ins w:id="5" w:author="Cappon Giacomo" w:date="2022-11-15T14:01:00Z">
-        <w:r>
-          <w:rPr>
-            <w:rFonts w:ascii="Palatino Linotype" w:hAnsi="Palatino Linotype"/>
-            <w:lang w:val="en-US"/>
-          </w:rPr>
-          <w:t>The project preparation and discussion will be graded on a scale from 0 to 12</w:t>
-        </w:r>
-      </w:ins>
-      <w:ins w:id="6" w:author="Cappon Giacomo" w:date="2022-11-15T14:02:00Z">
-        <w:r>
-          <w:rPr>
-            <w:rFonts w:ascii="Palatino Linotype" w:hAnsi="Palatino Linotype"/>
-            <w:lang w:val="en-US"/>
-          </w:rPr>
-          <w:t>.</w:t>
-        </w:r>
-      </w:ins>
-    </w:p>
-    <w:p>
-      <w:pPr>
-        <w:rPr>
-          <w:rFonts w:ascii="Palatino Linotype" w:hAnsi="Palatino Linotype"/>
-          <w:lang w:val="en-US"/>
-        </w:rPr>
-      </w:pPr>
-    </w:p>
-    <w:p>
-      <w:pPr>
-        <w:rPr>
-          <w:del w:id="7" w:author="Cappon Giacomo" w:date="2022-11-15T14:02:00Z"/>
-          <w:rFonts w:ascii="Palatino Linotype" w:hAnsi="Palatino Linotype"/>
-          <w:lang w:val="en-US"/>
-        </w:rPr>
-      </w:pPr>
-      <w:del w:id="8" w:author="Cappon Giacomo" w:date="2022-11-15T14:02:00Z">
-        <w:r>
-          <w:rPr>
-            <w:rFonts w:ascii="Palatino Linotype" w:hAnsi="Palatino Linotype"/>
-            <w:lang w:val="en-US"/>
-          </w:rPr>
-          <w:delText xml:space="preserve">The project preparation and discussion </w:delText>
-        </w:r>
-      </w:del>
-      <w:del w:id="9" w:author="Cappon Giacomo" w:date="2022-11-15T14:01:00Z">
-        <w:r>
-          <w:rPr>
-            <w:rFonts w:ascii="Palatino Linotype" w:hAnsi="Palatino Linotype"/>
-            <w:lang w:val="en-US"/>
-          </w:rPr>
-          <w:delText>are</w:delText>
-        </w:r>
-        <w:r>
-          <w:rPr>
-            <w:rFonts w:ascii="Palatino Linotype" w:hAnsi="Palatino Linotype"/>
-            <w:lang w:val="en-US"/>
-          </w:rPr>
-          <w:delText xml:space="preserve"> </w:delText>
-        </w:r>
-      </w:del>
-      <w:del w:id="10" w:author="Cappon Giacomo" w:date="2022-11-15T14:02:00Z">
-        <w:r>
-          <w:rPr>
-            <w:rFonts w:ascii="Palatino Linotype" w:hAnsi="Palatino Linotype"/>
-            <w:lang w:val="en-US"/>
-          </w:rPr>
-          <w:delText>mandatory</w:delText>
-        </w:r>
-        <w:r>
-          <w:rPr>
-            <w:rFonts w:ascii="Palatino Linotype" w:hAnsi="Palatino Linotype"/>
-            <w:lang w:val="en-US"/>
-          </w:rPr>
-          <w:delText>.</w:delText>
-        </w:r>
-      </w:del>
+          <w:rFonts w:ascii="Palatino Linotype" w:hAnsi="Palatino Linotype"/>
+          <w:lang w:val="en-US"/>
+        </w:rPr>
+      </w:pPr>
+      <w:r>
+        <w:rPr>
+          <w:rFonts w:ascii="Palatino Linotype" w:hAnsi="Palatino Linotype"/>
+          <w:lang w:val="en-US"/>
+        </w:rPr>
+        <w:t>The project preparation and discussion will be graded on a scale from 0 to 12.</w:t>
+      </w:r>
+    </w:p>
+    <w:p>
+      <w:pPr>
+        <w:rPr>
+          <w:rFonts w:ascii="Palatino Linotype" w:hAnsi="Palatino Linotype"/>
+          <w:lang w:val="en-US"/>
+        </w:rPr>
+      </w:pPr>
     </w:p>
     <w:p>
       <w:pPr>
@@ -333,58 +257,13 @@
         </w:rPr>
         <w:t xml:space="preserve">The final grade will </w:t>
       </w:r>
-      <w:ins w:id="11" w:author="Cappon Giacomo" w:date="2022-11-15T14:02:00Z">
-        <w:r>
-          <w:rPr>
-            <w:rFonts w:ascii="Palatino Linotype" w:hAnsi="Palatino Linotype"/>
-            <w:lang w:val="en-US"/>
-          </w:rPr>
-          <w:t xml:space="preserve">be the sum </w:t>
-        </w:r>
-      </w:ins>
-      <w:del w:id="12" w:author="Cappon Giacomo" w:date="2022-11-15T14:02:00Z">
-        <w:r>
-          <w:rPr>
-            <w:rFonts w:ascii="Palatino Linotype" w:hAnsi="Palatino Linotype"/>
-            <w:lang w:val="en-US"/>
-          </w:rPr>
-          <w:delText xml:space="preserve">use the </w:delText>
-        </w:r>
-        <w:r>
-          <w:rPr>
-            <w:rFonts w:ascii="Palatino Linotype" w:hAnsi="Palatino Linotype"/>
-            <w:lang w:val="en-US"/>
-          </w:rPr>
-          <w:delText>result</w:delText>
-        </w:r>
-      </w:del>
-      <w:ins w:id="13" w:author="Cappon Giacomo" w:date="2022-11-15T14:02:00Z">
-        <w:r>
-          <w:rPr>
-            <w:rFonts w:ascii="Palatino Linotype" w:hAnsi="Palatino Linotype"/>
-            <w:lang w:val="en-US"/>
-          </w:rPr>
-          <w:t>of the two grades</w:t>
-        </w:r>
-      </w:ins>
-      <w:ins w:id="14" w:author="Cappon Giacomo" w:date="2022-11-15T14:03:00Z">
-        <w:r>
-          <w:rPr>
-            <w:rFonts w:ascii="Palatino Linotype" w:hAnsi="Palatino Linotype"/>
-            <w:lang w:val="en-US"/>
-          </w:rPr>
-          <w:t>, where 31 and 32 will correspond to 30L</w:t>
-        </w:r>
-      </w:ins>
-      <w:ins w:id="15" w:author="Cappon Giacomo" w:date="2022-11-15T14:02:00Z">
-        <w:r>
-          <w:rPr>
-            <w:rFonts w:ascii="Palatino Linotype" w:hAnsi="Palatino Linotype"/>
-            <w:lang w:val="en-US"/>
-          </w:rPr>
-          <w:t>.</w:t>
-        </w:r>
-      </w:ins>
+      <w:r>
+        <w:rPr>
+          <w:rFonts w:ascii="Palatino Linotype" w:hAnsi="Palatino Linotype"/>
+          <w:lang w:val="en-US"/>
+        </w:rPr>
+        <w:t>be the sum of the two grades, where 31 and 32 will correspond to 30L.</w:t>
+      </w:r>
       <w:r>
         <w:rPr>
           <w:rFonts w:ascii="Palatino Linotype" w:hAnsi="Palatino Linotype"/>
@@ -392,36 +271,6 @@
         </w:rPr>
         <w:t xml:space="preserve"> </w:t>
       </w:r>
-      <w:del w:id="16" w:author="Cappon Giacomo" w:date="2022-11-15T14:02:00Z">
-        <w:r>
-          <w:rPr>
-            <w:rFonts w:ascii="Palatino Linotype" w:hAnsi="Palatino Linotype"/>
-            <w:lang w:val="en-US"/>
-          </w:rPr>
-          <w:delText xml:space="preserve">of the </w:delText>
-        </w:r>
-        <w:r>
-          <w:rPr>
-            <w:rFonts w:ascii="Palatino Linotype" w:hAnsi="Palatino Linotype"/>
-            <w:lang w:val="en-US"/>
-          </w:rPr>
-          <w:delText xml:space="preserve">written test as starting point and will </w:delText>
-        </w:r>
-        <w:r>
-          <w:rPr>
-            <w:rFonts w:ascii="Palatino Linotype" w:hAnsi="Palatino Linotype"/>
-            <w:lang w:val="en-US"/>
-          </w:rPr>
-          <w:delText xml:space="preserve">account for </w:delText>
-        </w:r>
-        <w:r>
-          <w:rPr>
-            <w:rFonts w:ascii="Palatino Linotype" w:hAnsi="Palatino Linotype"/>
-            <w:lang w:val="en-US"/>
-          </w:rPr>
-          <w:delText>the result of the project preparation and discussion.</w:delText>
-        </w:r>
-      </w:del>
     </w:p>
     <w:p>
       <w:pPr>
@@ -452,24 +301,13 @@
         </w:rPr>
         <w:t xml:space="preserve"> the written test is passed with at least </w:t>
       </w:r>
-      <w:del w:id="17" w:author="Cappon Giacomo" w:date="2022-11-15T14:04:00Z">
-        <w:r>
-          <w:rPr>
-            <w:rFonts w:ascii="Palatino Linotype" w:hAnsi="Palatino Linotype"/>
-            <w:lang w:val="en-US"/>
-          </w:rPr>
-          <w:delText>18</w:delText>
-        </w:r>
-      </w:del>
-      <w:ins w:id="18" w:author="Cappon Giacomo" w:date="2022-11-15T14:04:00Z">
-        <w:r>
-          <w:rPr>
-            <w:rFonts w:ascii="Palatino Linotype" w:hAnsi="Palatino Linotype"/>
-            <w:lang w:val="en-US"/>
-          </w:rPr>
-          <w:t>12</w:t>
-        </w:r>
-      </w:ins>
+      <w:r>
+        <w:rPr>
+          <w:rFonts w:ascii="Palatino Linotype" w:hAnsi="Palatino Linotype"/>
+          <w:lang w:val="en-US"/>
+        </w:rPr>
+        <w:t>12</w:t>
+      </w:r>
       <w:r>
         <w:rPr>
           <w:rFonts w:ascii="Palatino Linotype" w:hAnsi="Palatino Linotype"/>
@@ -477,24 +315,13 @@
         </w:rPr>
         <w:t>/</w:t>
       </w:r>
-      <w:ins w:id="19" w:author="Cappon Giacomo" w:date="2022-11-15T14:04:00Z">
-        <w:r>
-          <w:rPr>
-            <w:rFonts w:ascii="Palatino Linotype" w:hAnsi="Palatino Linotype"/>
-            <w:lang w:val="en-US"/>
-          </w:rPr>
-          <w:t>2</w:t>
-        </w:r>
-      </w:ins>
-      <w:del w:id="20" w:author="Cappon Giacomo" w:date="2022-11-15T14:04:00Z">
-        <w:r>
-          <w:rPr>
-            <w:rFonts w:ascii="Palatino Linotype" w:hAnsi="Palatino Linotype"/>
-            <w:lang w:val="en-US"/>
-          </w:rPr>
-          <w:delText>3</w:delText>
-        </w:r>
-      </w:del>
+      <w:r>
+        <w:rPr>
+          <w:rFonts w:ascii="Palatino Linotype" w:hAnsi="Palatino Linotype"/>
+          <w:lang w:val="en-US"/>
+        </w:rPr>
+        <w:t>2</w:t>
+      </w:r>
       <w:r>
         <w:rPr>
           <w:rFonts w:ascii="Palatino Linotype" w:hAnsi="Palatino Linotype"/>
@@ -516,15 +343,13 @@
         </w:rPr>
         <w:t xml:space="preserve">the overall </w:t>
       </w:r>
-      <w:ins w:id="21" w:author="Cappon Giacomo" w:date="2022-11-15T14:42:00Z">
-        <w:r>
-          <w:rPr>
-            <w:rFonts w:ascii="Palatino Linotype" w:hAnsi="Palatino Linotype"/>
-            <w:lang w:val="en-US"/>
-          </w:rPr>
-          <w:t xml:space="preserve">final </w:t>
-        </w:r>
-      </w:ins>
+      <w:r>
+        <w:rPr>
+          <w:rFonts w:ascii="Palatino Linotype" w:hAnsi="Palatino Linotype"/>
+          <w:lang w:val="en-US"/>
+        </w:rPr>
+        <w:t xml:space="preserve">final </w:t>
+      </w:r>
       <w:r>
         <w:rPr>
           <w:rFonts w:ascii="Palatino Linotype" w:hAnsi="Palatino Linotype"/>
@@ -758,24 +583,13 @@
         </w:rPr>
         <w:t xml:space="preserve"> 1</w:t>
       </w:r>
-      <w:ins w:id="22" w:author="Cappon Giacomo" w:date="2022-11-15T14:09:00Z">
-        <w:r>
-          <w:rPr>
-            <w:rFonts w:ascii="Palatino Linotype" w:hAnsi="Palatino Linotype"/>
-            <w:lang w:val="en-US"/>
-          </w:rPr>
-          <w:t>5</w:t>
-        </w:r>
-      </w:ins>
-      <w:del w:id="23" w:author="Cappon Giacomo" w:date="2022-11-15T14:09:00Z">
-        <w:r>
-          <w:rPr>
-            <w:rFonts w:ascii="Palatino Linotype" w:hAnsi="Palatino Linotype"/>
-            <w:lang w:val="en-US"/>
-          </w:rPr>
-          <w:delText>7</w:delText>
-        </w:r>
-      </w:del>
+      <w:r>
+        <w:rPr>
+          <w:rFonts w:ascii="Palatino Linotype" w:hAnsi="Palatino Linotype"/>
+          <w:lang w:val="en-US"/>
+        </w:rPr>
+        <w:t>5</w:t>
+      </w:r>
       <w:r>
         <w:rPr>
           <w:rFonts w:ascii="Palatino Linotype" w:hAnsi="Palatino Linotype"/>
@@ -783,69 +597,20 @@
         </w:rPr>
         <w:t>/06/202</w:t>
       </w:r>
-      <w:ins w:id="24" w:author="Cappon Giacomo" w:date="2022-11-15T14:09:00Z">
-        <w:r>
-          <w:rPr>
-            <w:rFonts w:ascii="Palatino Linotype" w:hAnsi="Palatino Linotype"/>
-            <w:lang w:val="en-US"/>
-          </w:rPr>
-          <w:t>3</w:t>
-        </w:r>
-      </w:ins>
-      <w:ins w:id="25" w:author="Cappon Giacomo" w:date="2022-11-15T14:10:00Z">
-        <w:r>
-          <w:rPr>
-            <w:rFonts w:ascii="Palatino Linotype" w:hAnsi="Palatino Linotype"/>
-            <w:lang w:val="en-US"/>
-          </w:rPr>
-          <w:t xml:space="preserve"> </w:t>
-        </w:r>
-      </w:ins>
-      <w:ins w:id="26" w:author="Cappon Giacomo" w:date="2022-11-15T14:18:00Z">
-        <w:r>
-          <w:rPr>
-            <w:rFonts w:ascii="Palatino Linotype" w:hAnsi="Palatino Linotype"/>
-            <w:lang w:val="en-US"/>
-          </w:rPr>
-          <w:t xml:space="preserve">- </w:t>
-        </w:r>
-      </w:ins>
-      <w:ins w:id="27" w:author="Cappon Giacomo" w:date="2022-11-15T14:10:00Z">
-        <w:r>
-          <w:rPr>
-            <w:rFonts w:ascii="Palatino Linotype" w:hAnsi="Palatino Linotype"/>
-            <w:lang w:val="en-US"/>
-          </w:rPr>
-          <w:t>13:00</w:t>
-        </w:r>
-      </w:ins>
-      <w:ins w:id="28" w:author="Cappon Giacomo" w:date="2022-11-15T14:17:00Z">
-        <w:r>
-          <w:rPr>
-            <w:rFonts w:ascii="Palatino Linotype" w:hAnsi="Palatino Linotype"/>
-            <w:lang w:val="en-US"/>
-          </w:rPr>
-          <w:t xml:space="preserve"> </w:t>
-        </w:r>
-      </w:ins>
-      <w:ins w:id="29" w:author="Cappon Giacomo" w:date="2022-11-15T14:18:00Z">
-        <w:r>
-          <w:rPr>
-            <w:rFonts w:ascii="Palatino Linotype" w:hAnsi="Palatino Linotype"/>
-            <w:lang w:val="en-US"/>
-          </w:rPr>
-          <w:t>– Room De and Le</w:t>
-        </w:r>
-      </w:ins>
-      <w:del w:id="30" w:author="Cappon Giacomo" w:date="2022-11-15T14:09:00Z">
-        <w:r>
-          <w:rPr>
-            <w:rFonts w:ascii="Palatino Linotype" w:hAnsi="Palatino Linotype"/>
-            <w:lang w:val="en-US"/>
-          </w:rPr>
-          <w:delText>2</w:delText>
-        </w:r>
-      </w:del>
+      <w:r>
+        <w:rPr>
+          <w:rFonts w:ascii="Palatino Linotype" w:hAnsi="Palatino Linotype"/>
+          <w:lang w:val="en-US"/>
+        </w:rPr>
+        <w:t>3</w:t>
+      </w:r>
+      <w:r>
+        <w:rPr>
+          <w:rFonts w:ascii="Palatino Linotype" w:hAnsi="Palatino Linotype"/>
+          <w:lang w:val="en-US"/>
+        </w:rPr>
+        <w:t xml:space="preserve"> - 13:00 – Room De and Le</w:t>
+      </w:r>
     </w:p>
     <w:p>
       <w:pPr>
@@ -880,24 +645,13 @@
         </w:rPr>
         <w:t xml:space="preserve"> 0</w:t>
       </w:r>
-      <w:ins w:id="31" w:author="Cappon Giacomo" w:date="2022-11-15T14:16:00Z">
-        <w:r>
-          <w:rPr>
-            <w:rFonts w:ascii="Palatino Linotype" w:hAnsi="Palatino Linotype"/>
-            <w:lang w:val="en-US"/>
-          </w:rPr>
-          <w:t>5</w:t>
-        </w:r>
-      </w:ins>
-      <w:del w:id="32" w:author="Cappon Giacomo" w:date="2022-11-15T14:16:00Z">
-        <w:r>
-          <w:rPr>
-            <w:rFonts w:ascii="Palatino Linotype" w:hAnsi="Palatino Linotype"/>
-            <w:lang w:val="en-US"/>
-          </w:rPr>
-          <w:delText>6</w:delText>
-        </w:r>
-      </w:del>
+      <w:r>
+        <w:rPr>
+          <w:rFonts w:ascii="Palatino Linotype" w:hAnsi="Palatino Linotype"/>
+          <w:lang w:val="en-US"/>
+        </w:rPr>
+        <w:t>5</w:t>
+      </w:r>
       <w:r>
         <w:rPr>
           <w:rFonts w:ascii="Palatino Linotype" w:hAnsi="Palatino Linotype"/>
@@ -905,33 +659,13 @@
         </w:rPr>
         <w:t>/07/202</w:t>
       </w:r>
-      <w:ins w:id="33" w:author="Cappon Giacomo" w:date="2022-11-15T14:16:00Z">
-        <w:r>
-          <w:rPr>
-            <w:rFonts w:ascii="Palatino Linotype" w:hAnsi="Palatino Linotype"/>
-            <w:lang w:val="en-US"/>
-          </w:rPr>
-          <w:t xml:space="preserve">3 </w:t>
-        </w:r>
-      </w:ins>
-      <w:ins w:id="34" w:author="Cappon Giacomo" w:date="2022-11-15T14:18:00Z">
-        <w:r>
-          <w:rPr>
-            <w:rFonts w:ascii="Palatino Linotype" w:hAnsi="Palatino Linotype"/>
-            <w:lang w:val="en-US"/>
-          </w:rPr>
-          <w:t>– 9:00 – Room Ae</w:t>
-        </w:r>
-      </w:ins>
-      <w:del w:id="35" w:author="Cappon Giacomo" w:date="2022-11-15T14:16:00Z">
-        <w:r>
-          <w:rPr>
-            <w:rFonts w:ascii="Palatino Linotype" w:hAnsi="Palatino Linotype"/>
-            <w:lang w:val="en-US"/>
-          </w:rPr>
-          <w:delText>2</w:delText>
-        </w:r>
-      </w:del>
+      <w:r>
+        <w:rPr>
+          <w:rFonts w:ascii="Palatino Linotype" w:hAnsi="Palatino Linotype"/>
+          <w:lang w:val="en-US"/>
+        </w:rPr>
+        <w:t>3 – 9:00 – Room Ae</w:t>
+      </w:r>
     </w:p>
     <w:p>
       <w:pPr>
@@ -966,24 +700,13 @@
         </w:rPr>
         <w:t xml:space="preserve"> </w:t>
       </w:r>
-      <w:ins w:id="36" w:author="Cappon Giacomo" w:date="2022-11-15T14:18:00Z">
-        <w:r>
-          <w:rPr>
-            <w:rFonts w:ascii="Palatino Linotype" w:hAnsi="Palatino Linotype"/>
-            <w:lang w:val="en-US"/>
-          </w:rPr>
-          <w:t>28</w:t>
-        </w:r>
-      </w:ins>
-      <w:del w:id="37" w:author="Cappon Giacomo" w:date="2022-11-15T14:18:00Z">
-        <w:r>
-          <w:rPr>
-            <w:rFonts w:ascii="Palatino Linotype" w:hAnsi="Palatino Linotype"/>
-            <w:lang w:val="en-US"/>
-          </w:rPr>
-          <w:delText>01</w:delText>
-        </w:r>
-      </w:del>
+      <w:r>
+        <w:rPr>
+          <w:rFonts w:ascii="Palatino Linotype" w:hAnsi="Palatino Linotype"/>
+          <w:lang w:val="en-US"/>
+        </w:rPr>
+        <w:t>28</w:t>
+      </w:r>
       <w:r>
         <w:rPr>
           <w:rFonts w:ascii="Palatino Linotype" w:hAnsi="Palatino Linotype"/>
@@ -991,24 +714,13 @@
         </w:rPr>
         <w:t>/0</w:t>
       </w:r>
-      <w:ins w:id="38" w:author="Cappon Giacomo" w:date="2022-11-15T14:18:00Z">
-        <w:r>
-          <w:rPr>
-            <w:rFonts w:ascii="Palatino Linotype" w:hAnsi="Palatino Linotype"/>
-            <w:lang w:val="en-US"/>
-          </w:rPr>
-          <w:t>8</w:t>
-        </w:r>
-      </w:ins>
-      <w:del w:id="39" w:author="Cappon Giacomo" w:date="2022-11-15T14:18:00Z">
-        <w:r>
-          <w:rPr>
-            <w:rFonts w:ascii="Palatino Linotype" w:hAnsi="Palatino Linotype"/>
-            <w:lang w:val="en-US"/>
-          </w:rPr>
-          <w:delText>9</w:delText>
-        </w:r>
-      </w:del>
+      <w:r>
+        <w:rPr>
+          <w:rFonts w:ascii="Palatino Linotype" w:hAnsi="Palatino Linotype"/>
+          <w:lang w:val="en-US"/>
+        </w:rPr>
+        <w:t>8</w:t>
+      </w:r>
       <w:r>
         <w:rPr>
           <w:rFonts w:ascii="Palatino Linotype" w:hAnsi="Palatino Linotype"/>
@@ -1016,69 +728,13 @@
         </w:rPr>
         <w:t>/202</w:t>
       </w:r>
-      <w:ins w:id="40" w:author="Cappon Giacomo" w:date="2022-11-15T14:18:00Z">
-        <w:r>
-          <w:rPr>
-            <w:rFonts w:ascii="Palatino Linotype" w:hAnsi="Palatino Linotype"/>
-            <w:lang w:val="en-US"/>
-          </w:rPr>
-          <w:t>3</w:t>
-        </w:r>
-      </w:ins>
-      <w:del w:id="41" w:author="Cappon Giacomo" w:date="2022-11-15T14:18:00Z">
-        <w:r>
-          <w:rPr>
-            <w:rFonts w:ascii="Palatino Linotype" w:hAnsi="Palatino Linotype"/>
-            <w:lang w:val="en-US"/>
-          </w:rPr>
-          <w:delText>2</w:delText>
-        </w:r>
-      </w:del>
-      <w:ins w:id="42" w:author="Cappon Giacomo" w:date="2022-11-15T14:16:00Z">
-        <w:r>
-          <w:rPr>
-            <w:rFonts w:ascii="Palatino Linotype" w:hAnsi="Palatino Linotype"/>
-            <w:lang w:val="en-US"/>
-          </w:rPr>
-          <w:t xml:space="preserve"> </w:t>
-        </w:r>
-      </w:ins>
-      <w:ins w:id="43" w:author="Cappon Giacomo" w:date="2022-11-15T14:19:00Z">
-        <w:r>
-          <w:rPr>
-            <w:rFonts w:ascii="Palatino Linotype" w:hAnsi="Palatino Linotype"/>
-            <w:lang w:val="en-US"/>
-          </w:rPr>
-          <w:t>–</w:t>
-        </w:r>
-      </w:ins>
-      <w:ins w:id="44" w:author="Cappon Giacomo" w:date="2022-11-15T14:18:00Z">
-        <w:r>
-          <w:rPr>
-            <w:rFonts w:ascii="Palatino Linotype" w:hAnsi="Palatino Linotype"/>
-            <w:lang w:val="en-US"/>
-          </w:rPr>
-          <w:t xml:space="preserve"> </w:t>
-        </w:r>
-      </w:ins>
-      <w:ins w:id="45" w:author="Cappon Giacomo" w:date="2022-11-15T14:19:00Z">
-        <w:r>
-          <w:rPr>
-            <w:rFonts w:ascii="Palatino Linotype" w:hAnsi="Palatino Linotype"/>
-            <w:lang w:val="en-US"/>
-          </w:rPr>
-          <w:t xml:space="preserve">9:30 – Room Ae </w:t>
-        </w:r>
-      </w:ins>
-      <w:ins w:id="46" w:author="Cappon Giacomo" w:date="2022-11-15T14:18:00Z">
-        <w:r>
-          <w:rPr>
-            <w:rFonts w:ascii="Palatino Linotype" w:hAnsi="Palatino Linotype"/>
-            <w:lang w:val="en-US"/>
-          </w:rPr>
-          <w:t xml:space="preserve"> </w:t>
-        </w:r>
-      </w:ins>
+      <w:r>
+        <w:rPr>
+          <w:rFonts w:ascii="Palatino Linotype" w:hAnsi="Palatino Linotype"/>
+          <w:lang w:val="en-US"/>
+        </w:rPr>
+        <w:t xml:space="preserve">3 – 9:30 – Room Ae  </w:t>
+      </w:r>
     </w:p>
     <w:p>
       <w:pPr>
@@ -1099,47 +755,34 @@
         </w:rPr>
         <w:t>Fourth exam session: 30/01/202</w:t>
       </w:r>
-      <w:ins w:id="47" w:author="Cappon Giacomo" w:date="2022-11-15T14:17:00Z">
-        <w:r>
-          <w:rPr>
-            <w:rFonts w:ascii="Palatino Linotype" w:hAnsi="Palatino Linotype"/>
-            <w:lang w:val="en-US"/>
-          </w:rPr>
-          <w:t xml:space="preserve">4 </w:t>
-        </w:r>
-      </w:ins>
-      <w:ins w:id="48" w:author="Cappon Giacomo" w:date="2022-11-15T14:19:00Z">
-        <w:r>
-          <w:rPr>
-            <w:rFonts w:ascii="Palatino Linotype" w:hAnsi="Palatino Linotype"/>
-            <w:lang w:val="en-US"/>
-          </w:rPr>
-          <w:t>–</w:t>
-        </w:r>
-        <w:r>
-          <w:rPr>
-            <w:rFonts w:ascii="Palatino Linotype" w:hAnsi="Palatino Linotype"/>
-            <w:lang w:val="en-US"/>
-          </w:rPr>
-          <w:t xml:space="preserve"> </w:t>
-        </w:r>
-        <w:r>
-          <w:rPr>
-            <w:rFonts w:ascii="Palatino Linotype" w:hAnsi="Palatino Linotype"/>
-            <w:lang w:val="en-US"/>
-          </w:rPr>
-          <w:t>9:30 – Room Me</w:t>
-        </w:r>
-      </w:ins>
-      <w:del w:id="49" w:author="Cappon Giacomo" w:date="2022-11-15T14:17:00Z">
-        <w:r>
-          <w:rPr>
-            <w:rFonts w:ascii="Palatino Linotype" w:hAnsi="Palatino Linotype"/>
-            <w:lang w:val="en-US"/>
-          </w:rPr>
-          <w:delText>3</w:delText>
-        </w:r>
-      </w:del>
+      <w:r>
+        <w:rPr>
+          <w:rFonts w:ascii="Palatino Linotype" w:hAnsi="Palatino Linotype"/>
+          <w:lang w:val="en-US"/>
+        </w:rPr>
+        <w:t xml:space="preserve">4 </w:t>
+      </w:r>
+      <w:r>
+        <w:rPr>
+          <w:rFonts w:ascii="Palatino Linotype" w:hAnsi="Palatino Linotype"/>
+          <w:lang w:val="en-US"/>
+        </w:rPr>
+        <w:t>–</w:t>
+      </w:r>
+      <w:r>
+        <w:rPr>
+          <w:rFonts w:ascii="Palatino Linotype" w:hAnsi="Palatino Linotype"/>
+          <w:lang w:val="en-US"/>
+        </w:rPr>
+        <w:t xml:space="preserve"> </w:t>
+      </w:r>
+      <w:r>
+        <w:rPr>
+          <w:rFonts w:ascii="Palatino Linotype" w:hAnsi="Palatino Linotype"/>
+          <w:lang w:val="en-US"/>
+        </w:rPr>
+        <w:t>9:30 – Room Me</w:t>
+      </w:r>
     </w:p>
     <w:p>
       <w:pPr>
@@ -1343,15 +986,13 @@
         </w:rPr>
         <w:t xml:space="preserve">This course is characterized by a strong practical part, where you will learn to develop autonomously a mobile app able to fetch health data </w:t>
       </w:r>
-      <w:ins w:id="50" w:author="Cappon Giacomo" w:date="2022-11-15T14:11:00Z">
-        <w:r>
-          <w:rPr>
-            <w:rFonts w:ascii="Palatino Linotype" w:hAnsi="Palatino Linotype"/>
-            <w:lang w:val="en-US"/>
-          </w:rPr>
-          <w:t xml:space="preserve">from Web APIs </w:t>
-        </w:r>
-      </w:ins>
+      <w:r>
+        <w:rPr>
+          <w:rFonts w:ascii="Palatino Linotype" w:hAnsi="Palatino Linotype"/>
+          <w:lang w:val="en-US"/>
+        </w:rPr>
+        <w:t xml:space="preserve">from Web APIs </w:t>
+      </w:r>
       <w:r>
         <w:rPr>
           <w:rFonts w:ascii="Palatino Linotype" w:hAnsi="Palatino Linotype"/>
@@ -1441,24 +1082,13 @@
           <w:lang w:val="en-US"/>
         </w:rPr>
       </w:pPr>
-      <w:del w:id="51" w:author="Cappon Giacomo" w:date="2022-11-15T14:11:00Z">
-        <w:r>
-          <w:rPr>
-            <w:rFonts w:ascii="Palatino Linotype" w:hAnsi="Palatino Linotype"/>
-            <w:lang w:val="en-US"/>
-          </w:rPr>
-          <w:delText>For this reason, y</w:delText>
-        </w:r>
-      </w:del>
-      <w:ins w:id="52" w:author="Cappon Giacomo" w:date="2022-11-15T14:11:00Z">
-        <w:r>
-          <w:rPr>
-            <w:rFonts w:ascii="Palatino Linotype" w:hAnsi="Palatino Linotype"/>
-            <w:lang w:val="en-US"/>
-          </w:rPr>
-          <w:t>Y</w:t>
-        </w:r>
-      </w:ins>
+      <w:r>
+        <w:rPr>
+          <w:rFonts w:ascii="Palatino Linotype" w:hAnsi="Palatino Linotype"/>
+          <w:lang w:val="en-US"/>
+        </w:rPr>
+        <w:t>Y</w:t>
+      </w:r>
       <w:r>
         <w:rPr>
           <w:rFonts w:ascii="Palatino Linotype" w:hAnsi="Palatino Linotype"/>
@@ -1485,33 +1115,15 @@
           <w:rFonts w:ascii="Palatino Linotype" w:hAnsi="Palatino Linotype"/>
           <w:lang w:val="en-US"/>
         </w:rPr>
-        <w:t xml:space="preserve">build an app </w:t>
-      </w:r>
-      <w:del w:id="53" w:author="Cappon Giacomo" w:date="2022-11-15T14:11:00Z">
-        <w:r>
-          <w:rPr>
-            <w:rFonts w:ascii="Palatino Linotype" w:hAnsi="Palatino Linotype"/>
-            <w:lang w:val="en-US"/>
-          </w:rPr>
-          <w:delText xml:space="preserve">for iOS or Android </w:delText>
-        </w:r>
-      </w:del>
-      <w:r>
-        <w:rPr>
-          <w:rFonts w:ascii="Palatino Linotype" w:hAnsi="Palatino Linotype"/>
-          <w:lang w:val="en-US"/>
-        </w:rPr>
-        <w:t xml:space="preserve">that collects user </w:t>
-      </w:r>
-      <w:ins w:id="54" w:author="Cappon Giacomo" w:date="2022-11-15T14:40:00Z">
-        <w:r>
-          <w:rPr>
-            <w:rFonts w:ascii="Palatino Linotype" w:hAnsi="Palatino Linotype"/>
-            <w:lang w:val="en-US"/>
-          </w:rPr>
-          <w:t xml:space="preserve">health </w:t>
-        </w:r>
-      </w:ins>
+        <w:t xml:space="preserve">build an app that collects user </w:t>
+      </w:r>
+      <w:r>
+        <w:rPr>
+          <w:rFonts w:ascii="Palatino Linotype" w:hAnsi="Palatino Linotype"/>
+          <w:lang w:val="en-US"/>
+        </w:rPr>
+        <w:t xml:space="preserve">health </w:t>
+      </w:r>
       <w:r>
         <w:rPr>
           <w:rFonts w:ascii="Palatino Linotype" w:hAnsi="Palatino Linotype"/>
@@ -1669,31 +1281,13 @@
         </w:rPr>
         <w:t xml:space="preserve">Implement some </w:t>
       </w:r>
-      <w:del w:id="55" w:author="Cappon Giacomo" w:date="2022-11-15T14:40:00Z">
-        <w:r>
-          <w:rPr>
-            <w:rFonts w:ascii="Palatino Linotype" w:hAnsi="Palatino Linotype"/>
-            <w:lang w:val="en-US"/>
-          </w:rPr>
-          <w:delText xml:space="preserve">additional </w:delText>
-        </w:r>
-      </w:del>
-      <w:ins w:id="56" w:author="Cappon Giacomo" w:date="2022-11-15T14:40:00Z">
-        <w:r>
-          <w:rPr>
-            <w:rFonts w:ascii="Palatino Linotype" w:hAnsi="Palatino Linotype"/>
-            <w:lang w:val="en-US"/>
-          </w:rPr>
-          <w:t>original</w:t>
-        </w:r>
-        <w:r>
-          <w:rPr>
-            <w:rFonts w:ascii="Palatino Linotype" w:hAnsi="Palatino Linotype"/>
-            <w:lang w:val="en-US"/>
-          </w:rPr>
-          <w:t xml:space="preserve"> </w:t>
-        </w:r>
-      </w:ins>
+      <w:r>
+        <w:rPr>
+          <w:rFonts w:ascii="Palatino Linotype" w:hAnsi="Palatino Linotype"/>
+          <w:lang w:val="en-US"/>
+        </w:rPr>
+        <w:t xml:space="preserve">original </w:t>
+      </w:r>
       <w:r>
         <w:rPr>
           <w:rFonts w:ascii="Palatino Linotype" w:hAnsi="Palatino Linotype"/>
@@ -1701,33 +1295,13 @@
         </w:rPr>
         <w:t>functionalities</w:t>
       </w:r>
-      <w:ins w:id="57" w:author="Cappon Giacomo" w:date="2022-11-15T14:40:00Z">
-        <w:r>
-          <w:rPr>
-            <w:rFonts w:ascii="Palatino Linotype" w:hAnsi="Palatino Linotype"/>
-            <w:lang w:val="en-US"/>
-          </w:rPr>
-          <w:t xml:space="preserve"> that leverage the</w:t>
-        </w:r>
-      </w:ins>
-      <w:ins w:id="58" w:author="Cappon Giacomo" w:date="2022-11-15T14:41:00Z">
-        <w:r>
-          <w:rPr>
-            <w:rFonts w:ascii="Palatino Linotype" w:hAnsi="Palatino Linotype"/>
-            <w:lang w:val="en-US"/>
-          </w:rPr>
-          <w:t xml:space="preserve"> health</w:t>
-        </w:r>
-      </w:ins>
-      <w:ins w:id="59" w:author="Cappon Giacomo" w:date="2022-11-15T14:40:00Z">
-        <w:r>
-          <w:rPr>
-            <w:rFonts w:ascii="Palatino Linotype" w:hAnsi="Palatino Linotype"/>
-            <w:lang w:val="en-US"/>
-          </w:rPr>
-          <w:t xml:space="preserve"> data at hand</w:t>
-        </w:r>
-      </w:ins>
+      <w:r>
+        <w:rPr>
+          <w:rFonts w:ascii="Palatino Linotype" w:hAnsi="Palatino Linotype"/>
+          <w:lang w:val="en-US"/>
+        </w:rPr>
+        <w:t xml:space="preserve"> that leverage the health data at hand</w:t>
+      </w:r>
       <w:r>
         <w:rPr>
           <w:rFonts w:ascii="Palatino Linotype" w:hAnsi="Palatino Linotype"/>
@@ -1749,24 +1323,13 @@
         </w:rPr>
         <w:t xml:space="preserve"> </w:t>
       </w:r>
-      <w:ins w:id="60" w:author="Cappon Giacomo" w:date="2022-11-15T14:41:00Z">
-        <w:r>
-          <w:rPr>
-            <w:rFonts w:ascii="Palatino Linotype" w:hAnsi="Palatino Linotype"/>
-            <w:lang w:val="en-US"/>
-          </w:rPr>
-          <w:t>This is u</w:t>
-        </w:r>
-      </w:ins>
-      <w:del w:id="61" w:author="Cappon Giacomo" w:date="2022-11-15T14:41:00Z">
-        <w:r>
-          <w:rPr>
-            <w:rFonts w:ascii="Palatino Linotype" w:hAnsi="Palatino Linotype"/>
-            <w:lang w:val="en-US"/>
-          </w:rPr>
-          <w:delText>U</w:delText>
-        </w:r>
-      </w:del>
+      <w:r>
+        <w:rPr>
+          <w:rFonts w:ascii="Palatino Linotype" w:hAnsi="Palatino Linotype"/>
+          <w:lang w:val="en-US"/>
+        </w:rPr>
+        <w:t>This is u</w:t>
+      </w:r>
       <w:r>
         <w:rPr>
           <w:rFonts w:ascii="Palatino Linotype" w:hAnsi="Palatino Linotype"/>
@@ -1824,31 +1387,13 @@
         </w:rPr>
         <w:t xml:space="preserve"> </w:t>
       </w:r>
-      <w:del w:id="62" w:author="Cappon Giacomo" w:date="2022-11-15T14:12:00Z">
-        <w:r>
-          <w:rPr>
-            <w:rFonts w:ascii="Palatino Linotype" w:hAnsi="Palatino Linotype"/>
-            <w:lang w:val="en-US"/>
-          </w:rPr>
-          <w:delText>In particular</w:delText>
-        </w:r>
-        <w:r>
-          <w:rPr>
-            <w:rFonts w:ascii="Palatino Linotype" w:hAnsi="Palatino Linotype"/>
-            <w:lang w:val="en-US"/>
-          </w:rPr>
-          <w:delText xml:space="preserve"> the</w:delText>
-        </w:r>
-      </w:del>
-      <w:ins w:id="63" w:author="Cappon Giacomo" w:date="2022-11-15T14:12:00Z">
-        <w:r>
-          <w:rPr>
-            <w:rFonts w:ascii="Palatino Linotype" w:hAnsi="Palatino Linotype"/>
-            <w:lang w:val="en-US"/>
-          </w:rPr>
-          <w:t>The</w:t>
-        </w:r>
-      </w:ins>
+      <w:r>
+        <w:rPr>
+          <w:rFonts w:ascii="Palatino Linotype" w:hAnsi="Palatino Linotype"/>
+          <w:lang w:val="en-US"/>
+        </w:rPr>
+        <w:t>The</w:t>
+      </w:r>
       <w:r>
         <w:rPr>
           <w:rFonts w:ascii="Palatino Linotype" w:hAnsi="Palatino Linotype"/>
@@ -1856,24 +1401,13 @@
         </w:rPr>
         <w:t xml:space="preserve"> following (weighted) criteria will be </w:t>
       </w:r>
-      <w:del w:id="64" w:author="Cappon Giacomo" w:date="2022-11-15T14:41:00Z">
-        <w:r>
-          <w:rPr>
-            <w:rFonts w:ascii="Palatino Linotype" w:hAnsi="Palatino Linotype"/>
-            <w:lang w:val="en-US"/>
-          </w:rPr>
-          <w:delText>taken into account</w:delText>
-        </w:r>
-      </w:del>
-      <w:ins w:id="65" w:author="Cappon Giacomo" w:date="2022-11-15T14:41:00Z">
-        <w:r>
-          <w:rPr>
-            <w:rFonts w:ascii="Palatino Linotype" w:hAnsi="Palatino Linotype"/>
-            <w:lang w:val="en-US"/>
-          </w:rPr>
-          <w:t>considered</w:t>
-        </w:r>
-      </w:ins>
+      <w:r>
+        <w:rPr>
+          <w:rFonts w:ascii="Palatino Linotype" w:hAnsi="Palatino Linotype"/>
+          <w:lang w:val="en-US"/>
+        </w:rPr>
+        <w:t>considered</w:t>
+      </w:r>
       <w:r>
         <w:rPr>
           <w:rFonts w:ascii="Palatino Linotype" w:hAnsi="Palatino Linotype"/>
@@ -2029,7 +1563,6 @@
     <w:p>
       <w:pPr>
         <w:rPr>
-          <w:ins w:id="66" w:author="Cappon Giacomo" w:date="2022-11-15T14:21:00Z"/>
           <w:rFonts w:ascii="Palatino Linotype" w:hAnsi="Palatino Linotype"/>
           <w:lang w:val="en-US"/>
         </w:rPr>
@@ -2055,40 +1588,13 @@
         </w:rPr>
         <w:t xml:space="preserve">by </w:t>
       </w:r>
-      <w:del w:id="67" w:author="Cappon Giacomo" w:date="2022-11-15T14:19:00Z">
-        <w:r>
-          <w:rPr>
-            <w:rFonts w:ascii="Palatino Linotype" w:hAnsi="Palatino Linotype"/>
-            <w:lang w:val="en-US"/>
-          </w:rPr>
-          <w:delText>the end of June</w:delText>
-        </w:r>
-        <w:r>
-          <w:rPr>
-            <w:rFonts w:ascii="Palatino Linotype" w:hAnsi="Palatino Linotype"/>
-            <w:lang w:val="en-US"/>
-          </w:rPr>
-          <w:delText xml:space="preserve"> (30</w:delText>
-        </w:r>
-      </w:del>
-      <w:ins w:id="68" w:author="Cappon Giacomo" w:date="2022-11-15T14:19:00Z">
-        <w:r>
-          <w:rPr>
-            <w:rFonts w:ascii="Palatino Linotype" w:hAnsi="Palatino Linotype"/>
-            <w:lang w:val="en-US"/>
-          </w:rPr>
-          <w:t>1</w:t>
-        </w:r>
-      </w:ins>
-      <w:ins w:id="69" w:author="Cappon Giacomo" w:date="2022-11-15T14:20:00Z">
-        <w:r>
-          <w:rPr>
-            <w:rFonts w:ascii="Palatino Linotype" w:hAnsi="Palatino Linotype"/>
-            <w:lang w:val="en-US"/>
-          </w:rPr>
-          <w:t>5</w:t>
-        </w:r>
-      </w:ins>
+      <w:r>
+        <w:rPr>
+          <w:rFonts w:ascii="Palatino Linotype" w:hAnsi="Palatino Linotype"/>
+          <w:lang w:val="en-US"/>
+        </w:rPr>
+        <w:t>15</w:t>
+      </w:r>
       <w:r>
         <w:rPr>
           <w:rFonts w:ascii="Palatino Linotype" w:hAnsi="Palatino Linotype"/>
@@ -2096,24 +1602,13 @@
         </w:rPr>
         <w:t>/0</w:t>
       </w:r>
-      <w:ins w:id="70" w:author="Cappon Giacomo" w:date="2022-11-15T14:20:00Z">
-        <w:r>
-          <w:rPr>
-            <w:rFonts w:ascii="Palatino Linotype" w:hAnsi="Palatino Linotype"/>
-            <w:lang w:val="en-US"/>
-          </w:rPr>
-          <w:t>7</w:t>
-        </w:r>
-      </w:ins>
-      <w:del w:id="71" w:author="Cappon Giacomo" w:date="2022-11-15T14:20:00Z">
-        <w:r>
-          <w:rPr>
-            <w:rFonts w:ascii="Palatino Linotype" w:hAnsi="Palatino Linotype"/>
-            <w:lang w:val="en-US"/>
-          </w:rPr>
-          <w:delText>6</w:delText>
-        </w:r>
-      </w:del>
+      <w:r>
+        <w:rPr>
+          <w:rFonts w:ascii="Palatino Linotype" w:hAnsi="Palatino Linotype"/>
+          <w:lang w:val="en-US"/>
+        </w:rPr>
+        <w:t>7</w:t>
+      </w:r>
       <w:r>
         <w:rPr>
           <w:rFonts w:ascii="Palatino Linotype" w:hAnsi="Palatino Linotype"/>
@@ -2121,24 +1616,13 @@
         </w:rPr>
         <w:t>/202</w:t>
       </w:r>
-      <w:ins w:id="72" w:author="Cappon Giacomo" w:date="2022-11-15T14:20:00Z">
-        <w:r>
-          <w:rPr>
-            <w:rFonts w:ascii="Palatino Linotype" w:hAnsi="Palatino Linotype"/>
-            <w:lang w:val="en-US"/>
-          </w:rPr>
-          <w:t>3</w:t>
-        </w:r>
-      </w:ins>
-      <w:del w:id="73" w:author="Cappon Giacomo" w:date="2022-11-15T14:20:00Z">
-        <w:r>
-          <w:rPr>
-            <w:rFonts w:ascii="Palatino Linotype" w:hAnsi="Palatino Linotype"/>
-            <w:lang w:val="en-US"/>
-          </w:rPr>
-          <w:delText>2)</w:delText>
-        </w:r>
-      </w:del>
+      <w:r>
+        <w:rPr>
+          <w:rFonts w:ascii="Palatino Linotype" w:hAnsi="Palatino Linotype"/>
+          <w:lang w:val="en-US"/>
+        </w:rPr>
+        <w:t>3</w:t>
+      </w:r>
       <w:r>
         <w:rPr>
           <w:rFonts w:ascii="Palatino Linotype" w:hAnsi="Palatino Linotype"/>
@@ -2160,24 +1644,13 @@
         </w:rPr>
         <w:t xml:space="preserve">no later than </w:t>
       </w:r>
-      <w:ins w:id="74" w:author="Cappon Giacomo" w:date="2022-11-15T14:21:00Z">
-        <w:r>
-          <w:rPr>
-            <w:rFonts w:ascii="Palatino Linotype" w:hAnsi="Palatino Linotype"/>
-            <w:lang w:val="en-US"/>
-          </w:rPr>
-          <w:t>3</w:t>
-        </w:r>
-      </w:ins>
-      <w:del w:id="75" w:author="Cappon Giacomo" w:date="2022-11-15T14:21:00Z">
-        <w:r>
-          <w:rPr>
-            <w:rFonts w:ascii="Palatino Linotype" w:hAnsi="Palatino Linotype"/>
-            <w:lang w:val="en-US"/>
-          </w:rPr>
-          <w:delText>1</w:delText>
-        </w:r>
-      </w:del>
+      <w:r>
+        <w:rPr>
+          <w:rFonts w:ascii="Palatino Linotype" w:hAnsi="Palatino Linotype"/>
+          <w:lang w:val="en-US"/>
+        </w:rPr>
+        <w:t>3</w:t>
+      </w:r>
       <w:r>
         <w:rPr>
           <w:rFonts w:ascii="Palatino Linotype" w:hAnsi="Palatino Linotype"/>
@@ -2185,31 +1658,20 @@
         </w:rPr>
         <w:t xml:space="preserve"> </w:t>
       </w:r>
-      <w:del w:id="76" w:author="Cappon Giacomo" w:date="2022-11-15T14:21:00Z">
-        <w:r>
-          <w:rPr>
-            <w:rFonts w:ascii="Palatino Linotype" w:hAnsi="Palatino Linotype"/>
-            <w:lang w:val="en-US"/>
-          </w:rPr>
-          <w:delText xml:space="preserve">week </w:delText>
-        </w:r>
-      </w:del>
-      <w:ins w:id="77" w:author="Cappon Giacomo" w:date="2022-11-15T14:21:00Z">
-        <w:r>
-          <w:rPr>
-            <w:rFonts w:ascii="Palatino Linotype" w:hAnsi="Palatino Linotype"/>
-            <w:lang w:val="en-US"/>
-          </w:rPr>
-          <w:t>days</w:t>
-        </w:r>
-        <w:r>
-          <w:rPr>
-            <w:rFonts w:ascii="Palatino Linotype" w:hAnsi="Palatino Linotype"/>
-            <w:lang w:val="en-US"/>
-          </w:rPr>
-          <w:t xml:space="preserve"> </w:t>
-        </w:r>
-      </w:ins>
+      <w:r>
+        <w:rPr>
+          <w:rFonts w:ascii="Palatino Linotype" w:hAnsi="Palatino Linotype"/>
+          <w:lang w:val="en-US"/>
+        </w:rPr>
+        <w:t>days</w:t>
+      </w:r>
+      <w:r>
+        <w:rPr>
+          <w:rFonts w:ascii="Palatino Linotype" w:hAnsi="Palatino Linotype"/>
+          <w:lang w:val="en-US"/>
+        </w:rPr>
+        <w:t xml:space="preserve"> </w:t>
+      </w:r>
       <w:r>
         <w:rPr>
           <w:rFonts w:ascii="Palatino Linotype" w:hAnsi="Palatino Linotype"/>
@@ -2249,70 +1711,39 @@
     <w:p>
       <w:pPr>
         <w:rPr>
-          <w:ins w:id="78" w:author="Cappon Giacomo" w:date="2022-11-15T14:21:00Z"/>
-          <w:rFonts w:ascii="Palatino Linotype" w:hAnsi="Palatino Linotype"/>
-          <w:lang w:val="en-US"/>
-        </w:rPr>
-      </w:pPr>
-    </w:p>
-    <w:p>
-      <w:pPr>
-        <w:rPr>
-          <w:ins w:id="79" w:author="Cappon Giacomo" w:date="2022-11-15T14:22:00Z"/>
-          <w:rFonts w:ascii="Palatino Linotype" w:hAnsi="Palatino Linotype"/>
-          <w:lang w:val="en-US"/>
-        </w:rPr>
-      </w:pPr>
-      <w:ins w:id="80" w:author="Cappon Giacomo" w:date="2022-11-15T14:21:00Z">
-        <w:r>
-          <w:rPr>
-            <w:rFonts w:ascii="Palatino Linotype" w:hAnsi="Palatino Linotype"/>
-            <w:lang w:val="en-US"/>
-          </w:rPr>
-          <w:t>T</w:t>
-        </w:r>
-      </w:ins>
-      <w:del w:id="81" w:author="Cappon Giacomo" w:date="2022-11-15T14:21:00Z">
-        <w:r>
-          <w:rPr>
-            <w:rFonts w:ascii="Palatino Linotype" w:hAnsi="Palatino Linotype"/>
-            <w:lang w:val="en-US"/>
-          </w:rPr>
-          <w:delText>In any case t</w:delText>
-        </w:r>
-      </w:del>
-      <w:r>
-        <w:rPr>
-          <w:rFonts w:ascii="Palatino Linotype" w:hAnsi="Palatino Linotype"/>
-          <w:lang w:val="en-US"/>
-        </w:rPr>
-        <w:t xml:space="preserve">he </w:t>
-      </w:r>
-      <w:proofErr w:type="gramStart"/>
-      <w:r>
-        <w:rPr>
-          <w:rFonts w:ascii="Palatino Linotype" w:hAnsi="Palatino Linotype"/>
-          <w:lang w:val="en-US"/>
-        </w:rPr>
-        <w:t>project</w:t>
-      </w:r>
-      <w:proofErr w:type="gramEnd"/>
-      <w:r>
-        <w:rPr>
-          <w:rFonts w:ascii="Palatino Linotype" w:hAnsi="Palatino Linotype"/>
-          <w:lang w:val="en-US"/>
-        </w:rPr>
-        <w:t xml:space="preserve"> discussion</w:t>
-      </w:r>
-      <w:ins w:id="82" w:author="Cappon Giacomo" w:date="2022-11-15T14:21:00Z">
-        <w:r>
-          <w:rPr>
-            <w:rFonts w:ascii="Palatino Linotype" w:hAnsi="Palatino Linotype"/>
-            <w:lang w:val="en-US"/>
-          </w:rPr>
-          <w:t xml:space="preserve"> can be done during two possible time windows:</w:t>
-        </w:r>
-      </w:ins>
+          <w:rFonts w:ascii="Palatino Linotype" w:hAnsi="Palatino Linotype"/>
+          <w:lang w:val="en-US"/>
+        </w:rPr>
+      </w:pPr>
+    </w:p>
+    <w:p>
+      <w:pPr>
+        <w:rPr>
+          <w:rFonts w:ascii="Palatino Linotype" w:hAnsi="Palatino Linotype"/>
+          <w:lang w:val="en-US"/>
+        </w:rPr>
+      </w:pPr>
+      <w:r>
+        <w:rPr>
+          <w:rFonts w:ascii="Palatino Linotype" w:hAnsi="Palatino Linotype"/>
+          <w:lang w:val="en-US"/>
+        </w:rPr>
+        <w:t>T</w:t>
+      </w:r>
+      <w:r>
+        <w:rPr>
+          <w:rFonts w:ascii="Palatino Linotype" w:hAnsi="Palatino Linotype"/>
+          <w:lang w:val="en-US"/>
+        </w:rPr>
+        <w:t>he project discussion</w:t>
+      </w:r>
+      <w:r>
+        <w:rPr>
+          <w:rFonts w:ascii="Palatino Linotype" w:hAnsi="Palatino Linotype"/>
+          <w:lang w:val="en-US"/>
+        </w:rPr>
+        <w:t xml:space="preserve"> can be done during two possible time windows:</w:t>
+      </w:r>
     </w:p>
     <w:p>
       <w:pPr>
@@ -2322,66 +1753,21 @@
           <w:numId w:val="8"/>
         </w:numPr>
         <w:rPr>
-          <w:ins w:id="83" w:author="Cappon Giacomo" w:date="2022-11-15T14:24:00Z"/>
-          <w:rFonts w:ascii="Palatino Linotype" w:hAnsi="Palatino Linotype"/>
-          <w:lang w:val="en-US"/>
-        </w:rPr>
-      </w:pPr>
-      <w:ins w:id="84" w:author="Cappon Giacomo" w:date="2022-11-15T14:22:00Z">
-        <w:r>
-          <w:rPr>
-            <w:rFonts w:ascii="Palatino Linotype" w:hAnsi="Palatino Linotype"/>
-            <w:lang w:val="en-US"/>
-          </w:rPr>
-          <w:t xml:space="preserve">Window #1: from </w:t>
-        </w:r>
-      </w:ins>
-      <w:ins w:id="85" w:author="Cappon Giacomo" w:date="2022-11-15T14:23:00Z">
-        <w:r>
-          <w:rPr>
-            <w:rFonts w:ascii="Palatino Linotype" w:hAnsi="Palatino Linotype"/>
-            <w:lang w:val="en-US"/>
-          </w:rPr>
-          <w:t>30/06/2023 to 21/07/2023</w:t>
-        </w:r>
-      </w:ins>
-      <w:del w:id="86" w:author="Cappon Giacomo" w:date="2022-11-15T14:23:00Z">
-        <w:r>
-          <w:rPr>
-            <w:rFonts w:ascii="Palatino Linotype" w:hAnsi="Palatino Linotype"/>
-            <w:lang w:val="en-US"/>
-            <w:rPrChange w:id="87" w:author="Cappon Giacomo" w:date="2022-11-15T14:22:00Z">
-              <w:rPr>
-                <w:lang w:val="en-US"/>
-              </w:rPr>
-            </w:rPrChange>
-          </w:rPr>
-          <w:delText xml:space="preserve"> must be done no later than </w:delText>
-        </w:r>
-      </w:del>
-      <w:del w:id="88" w:author="Cappon Giacomo" w:date="2022-11-15T14:26:00Z">
-        <w:r>
-          <w:rPr>
-            <w:rFonts w:ascii="Palatino Linotype" w:hAnsi="Palatino Linotype"/>
-            <w:lang w:val="en-US"/>
-            <w:rPrChange w:id="89" w:author="Cappon Giacomo" w:date="2022-11-15T14:22:00Z">
-              <w:rPr>
-                <w:lang w:val="en-US"/>
-              </w:rPr>
-            </w:rPrChange>
-          </w:rPr>
-          <w:delText>the end of the summer exam session, i.e. 23/07/2022.</w:delText>
-        </w:r>
-      </w:del>
-      <w:r>
-        <w:rPr>
-          <w:rFonts w:ascii="Palatino Linotype" w:hAnsi="Palatino Linotype"/>
-          <w:lang w:val="en-US"/>
-          <w:rPrChange w:id="90" w:author="Cappon Giacomo" w:date="2022-11-15T14:22:00Z">
-            <w:rPr>
-              <w:lang w:val="en-US"/>
-            </w:rPr>
-          </w:rPrChange>
+          <w:rFonts w:ascii="Palatino Linotype" w:hAnsi="Palatino Linotype"/>
+          <w:lang w:val="en-US"/>
+        </w:rPr>
+      </w:pPr>
+      <w:r>
+        <w:rPr>
+          <w:rFonts w:ascii="Palatino Linotype" w:hAnsi="Palatino Linotype"/>
+          <w:lang w:val="en-US"/>
+        </w:rPr>
+        <w:t>Window #1: from 30/06/2023 to 21/07/2023</w:t>
+      </w:r>
+      <w:r>
+        <w:rPr>
+          <w:rFonts w:ascii="Palatino Linotype" w:hAnsi="Palatino Linotype"/>
+          <w:lang w:val="en-US"/>
         </w:rPr>
         <w:t xml:space="preserve"> </w:t>
       </w:r>
@@ -2394,84 +1780,45 @@
           <w:numId w:val="8"/>
         </w:numPr>
         <w:rPr>
-          <w:ins w:id="91" w:author="Cappon Giacomo" w:date="2022-11-15T14:26:00Z"/>
-          <w:rFonts w:ascii="Palatino Linotype" w:hAnsi="Palatino Linotype"/>
-          <w:lang w:val="en-US"/>
-        </w:rPr>
-      </w:pPr>
-      <w:ins w:id="92" w:author="Cappon Giacomo" w:date="2022-11-15T14:24:00Z">
-        <w:r>
-          <w:rPr>
-            <w:rFonts w:ascii="Palatino Linotype" w:hAnsi="Palatino Linotype"/>
-            <w:lang w:val="en-US"/>
-          </w:rPr>
-          <w:t>Window #2: from 21</w:t>
-        </w:r>
-      </w:ins>
-      <w:ins w:id="93" w:author="Cappon Giacomo" w:date="2022-11-15T14:25:00Z">
-        <w:r>
-          <w:rPr>
-            <w:rFonts w:ascii="Palatino Linotype" w:hAnsi="Palatino Linotype"/>
-            <w:lang w:val="en-US"/>
-          </w:rPr>
-          <w:t>/08/2023 to 23/09/2023</w:t>
-        </w:r>
-      </w:ins>
-    </w:p>
-    <w:p>
-      <w:pPr>
-        <w:rPr>
-          <w:ins w:id="94" w:author="Cappon Giacomo" w:date="2022-11-15T14:38:00Z"/>
-          <w:rFonts w:ascii="Palatino Linotype" w:hAnsi="Palatino Linotype"/>
-          <w:lang w:val="en-US"/>
-        </w:rPr>
-      </w:pPr>
-    </w:p>
-    <w:p>
-      <w:pPr>
-        <w:rPr>
-          <w:ins w:id="95" w:author="Cappon Giacomo" w:date="2022-11-15T14:24:00Z"/>
-          <w:rFonts w:ascii="Palatino Linotype" w:hAnsi="Palatino Linotype"/>
-          <w:lang w:val="en-US"/>
-          <w:rPrChange w:id="96" w:author="Cappon Giacomo" w:date="2022-11-15T14:26:00Z">
-            <w:rPr>
-              <w:ins w:id="97" w:author="Cappon Giacomo" w:date="2022-11-15T14:24:00Z"/>
-              <w:lang w:val="en-US"/>
-            </w:rPr>
-          </w:rPrChange>
-        </w:rPr>
-        <w:pPrChange w:id="98" w:author="Cappon Giacomo" w:date="2022-11-15T14:26:00Z">
-          <w:pPr>
-            <w:pStyle w:val="ListParagraph"/>
-            <w:numPr>
-              <w:numId w:val="8"/>
-            </w:numPr>
-            <w:ind w:hanging="360"/>
-          </w:pPr>
-        </w:pPrChange>
-      </w:pPr>
-    </w:p>
-    <w:p>
-      <w:pPr>
-        <w:rPr>
-          <w:rFonts w:ascii="Palatino Linotype" w:hAnsi="Palatino Linotype"/>
-          <w:lang w:val="en-US"/>
-          <w:rPrChange w:id="99" w:author="Cappon Giacomo" w:date="2022-11-15T14:24:00Z">
-            <w:rPr>
-              <w:lang w:val="en-US"/>
-            </w:rPr>
-          </w:rPrChange>
-        </w:rPr>
-      </w:pPr>
-      <w:r>
-        <w:rPr>
-          <w:rFonts w:ascii="Palatino Linotype" w:hAnsi="Palatino Linotype"/>
-          <w:lang w:val="en-US"/>
-          <w:rPrChange w:id="100" w:author="Cappon Giacomo" w:date="2022-11-15T14:24:00Z">
-            <w:rPr>
-              <w:lang w:val="en-US"/>
-            </w:rPr>
-          </w:rPrChange>
+          <w:rFonts w:ascii="Palatino Linotype" w:hAnsi="Palatino Linotype"/>
+          <w:lang w:val="en-US"/>
+        </w:rPr>
+      </w:pPr>
+      <w:r>
+        <w:rPr>
+          <w:rFonts w:ascii="Palatino Linotype" w:hAnsi="Palatino Linotype"/>
+          <w:lang w:val="en-US"/>
+        </w:rPr>
+        <w:t>Window #2: from 21/08/2023 to 23/09/2023</w:t>
+      </w:r>
+    </w:p>
+    <w:p>
+      <w:pPr>
+        <w:rPr>
+          <w:rFonts w:ascii="Palatino Linotype" w:hAnsi="Palatino Linotype"/>
+          <w:lang w:val="en-US"/>
+        </w:rPr>
+      </w:pPr>
+    </w:p>
+    <w:p>
+      <w:pPr>
+        <w:rPr>
+          <w:rFonts w:ascii="Palatino Linotype" w:hAnsi="Palatino Linotype"/>
+          <w:lang w:val="en-US"/>
+        </w:rPr>
+      </w:pPr>
+    </w:p>
+    <w:p>
+      <w:pPr>
+        <w:rPr>
+          <w:rFonts w:ascii="Palatino Linotype" w:hAnsi="Palatino Linotype"/>
+          <w:lang w:val="en-US"/>
+        </w:rPr>
+      </w:pPr>
+      <w:r>
+        <w:rPr>
+          <w:rFonts w:ascii="Palatino Linotype" w:hAnsi="Palatino Linotype"/>
+          <w:lang w:val="en-US"/>
         </w:rPr>
         <w:t xml:space="preserve">This means that the following </w:t>
       </w:r>
@@ -2479,11 +1826,6 @@
         <w:rPr>
           <w:rFonts w:ascii="Palatino Linotype" w:hAnsi="Palatino Linotype"/>
           <w:lang w:val="en-US"/>
-          <w:rPrChange w:id="101" w:author="Cappon Giacomo" w:date="2022-11-15T14:24:00Z">
-            <w:rPr>
-              <w:lang w:val="en-US"/>
-            </w:rPr>
-          </w:rPrChange>
         </w:rPr>
         <w:t xml:space="preserve">representative </w:t>
       </w:r>
@@ -2491,11 +1833,6 @@
         <w:rPr>
           <w:rFonts w:ascii="Palatino Linotype" w:hAnsi="Palatino Linotype"/>
           <w:lang w:val="en-US"/>
-          <w:rPrChange w:id="102" w:author="Cappon Giacomo" w:date="2022-11-15T14:24:00Z">
-            <w:rPr>
-              <w:lang w:val="en-US"/>
-            </w:rPr>
-          </w:rPrChange>
         </w:rPr>
         <w:t>scenarios are valid:</w:t>
       </w:r>
@@ -2527,24 +1864,13 @@
         </w:rPr>
         <w:t xml:space="preserve"> on </w:t>
       </w:r>
-      <w:ins w:id="103" w:author="Cappon Giacomo" w:date="2022-11-15T14:27:00Z">
-        <w:r>
-          <w:rPr>
-            <w:rFonts w:ascii="Palatino Linotype" w:hAnsi="Palatino Linotype"/>
-            <w:lang w:val="en-US"/>
-          </w:rPr>
-          <w:t>10</w:t>
-        </w:r>
-      </w:ins>
-      <w:del w:id="104" w:author="Cappon Giacomo" w:date="2022-11-15T14:27:00Z">
-        <w:r>
-          <w:rPr>
-            <w:rFonts w:ascii="Palatino Linotype" w:hAnsi="Palatino Linotype"/>
-            <w:lang w:val="en-US"/>
-          </w:rPr>
-          <w:delText>30</w:delText>
-        </w:r>
-      </w:del>
+      <w:r>
+        <w:rPr>
+          <w:rFonts w:ascii="Palatino Linotype" w:hAnsi="Palatino Linotype"/>
+          <w:lang w:val="en-US"/>
+        </w:rPr>
+        <w:t>10</w:t>
+      </w:r>
       <w:r>
         <w:rPr>
           <w:rFonts w:ascii="Palatino Linotype" w:hAnsi="Palatino Linotype"/>
@@ -2552,24 +1878,13 @@
         </w:rPr>
         <w:t>/0</w:t>
       </w:r>
-      <w:ins w:id="105" w:author="Cappon Giacomo" w:date="2022-11-15T14:27:00Z">
-        <w:r>
-          <w:rPr>
-            <w:rFonts w:ascii="Palatino Linotype" w:hAnsi="Palatino Linotype"/>
-            <w:lang w:val="en-US"/>
-          </w:rPr>
-          <w:t>7</w:t>
-        </w:r>
-      </w:ins>
-      <w:del w:id="106" w:author="Cappon Giacomo" w:date="2022-11-15T14:27:00Z">
-        <w:r>
-          <w:rPr>
-            <w:rFonts w:ascii="Palatino Linotype" w:hAnsi="Palatino Linotype"/>
-            <w:lang w:val="en-US"/>
-          </w:rPr>
-          <w:delText>6</w:delText>
-        </w:r>
-      </w:del>
+      <w:r>
+        <w:rPr>
+          <w:rFonts w:ascii="Palatino Linotype" w:hAnsi="Palatino Linotype"/>
+          <w:lang w:val="en-US"/>
+        </w:rPr>
+        <w:t>7</w:t>
+      </w:r>
       <w:r>
         <w:rPr>
           <w:rFonts w:ascii="Palatino Linotype" w:hAnsi="Palatino Linotype"/>
@@ -2577,24 +1892,13 @@
         </w:rPr>
         <w:t>/202</w:t>
       </w:r>
-      <w:ins w:id="107" w:author="Cappon Giacomo" w:date="2022-11-15T14:27:00Z">
-        <w:r>
-          <w:rPr>
-            <w:rFonts w:ascii="Palatino Linotype" w:hAnsi="Palatino Linotype"/>
-            <w:lang w:val="en-US"/>
-          </w:rPr>
-          <w:t>3</w:t>
-        </w:r>
-      </w:ins>
-      <w:del w:id="108" w:author="Cappon Giacomo" w:date="2022-11-15T14:27:00Z">
-        <w:r>
-          <w:rPr>
-            <w:rFonts w:ascii="Palatino Linotype" w:hAnsi="Palatino Linotype"/>
-            <w:lang w:val="en-US"/>
-          </w:rPr>
-          <w:delText>2</w:delText>
-        </w:r>
-      </w:del>
+      <w:r>
+        <w:rPr>
+          <w:rFonts w:ascii="Palatino Linotype" w:hAnsi="Palatino Linotype"/>
+          <w:lang w:val="en-US"/>
+        </w:rPr>
+        <w:t>3</w:t>
+      </w:r>
       <w:r>
         <w:rPr>
           <w:rFonts w:ascii="Palatino Linotype" w:hAnsi="Palatino Linotype"/>
@@ -2602,24 +1906,13 @@
         </w:rPr>
         <w:t xml:space="preserve">, Project discussion on </w:t>
       </w:r>
-      <w:ins w:id="109" w:author="Cappon Giacomo" w:date="2022-11-15T14:27:00Z">
-        <w:r>
-          <w:rPr>
-            <w:rFonts w:ascii="Palatino Linotype" w:hAnsi="Palatino Linotype"/>
-            <w:lang w:val="en-US"/>
-          </w:rPr>
-          <w:t>14</w:t>
-        </w:r>
-      </w:ins>
-      <w:del w:id="110" w:author="Cappon Giacomo" w:date="2022-11-15T14:27:00Z">
-        <w:r>
-          <w:rPr>
-            <w:rFonts w:ascii="Palatino Linotype" w:hAnsi="Palatino Linotype"/>
-            <w:lang w:val="en-US"/>
-          </w:rPr>
-          <w:delText>07</w:delText>
-        </w:r>
-      </w:del>
+      <w:r>
+        <w:rPr>
+          <w:rFonts w:ascii="Palatino Linotype" w:hAnsi="Palatino Linotype"/>
+          <w:lang w:val="en-US"/>
+        </w:rPr>
+        <w:t>14</w:t>
+      </w:r>
       <w:r>
         <w:rPr>
           <w:rFonts w:ascii="Palatino Linotype" w:hAnsi="Palatino Linotype"/>
@@ -2627,24 +1920,13 @@
         </w:rPr>
         <w:t>/07/202</w:t>
       </w:r>
-      <w:ins w:id="111" w:author="Cappon Giacomo" w:date="2022-11-15T14:28:00Z">
-        <w:r>
-          <w:rPr>
-            <w:rFonts w:ascii="Palatino Linotype" w:hAnsi="Palatino Linotype"/>
-            <w:lang w:val="en-US"/>
-          </w:rPr>
-          <w:t>3</w:t>
-        </w:r>
-      </w:ins>
-      <w:del w:id="112" w:author="Cappon Giacomo" w:date="2022-11-15T14:27:00Z">
-        <w:r>
-          <w:rPr>
-            <w:rFonts w:ascii="Palatino Linotype" w:hAnsi="Palatino Linotype"/>
-            <w:lang w:val="en-US"/>
-          </w:rPr>
-          <w:delText>2</w:delText>
-        </w:r>
-      </w:del>
+      <w:r>
+        <w:rPr>
+          <w:rFonts w:ascii="Palatino Linotype" w:hAnsi="Palatino Linotype"/>
+          <w:lang w:val="en-US"/>
+        </w:rPr>
+        <w:t>3</w:t>
+      </w:r>
       <w:r>
         <w:rPr>
           <w:rFonts w:ascii="Palatino Linotype" w:hAnsi="Palatino Linotype"/>
@@ -2652,24 +1934,13 @@
         </w:rPr>
         <w:t xml:space="preserve"> or later (up to 23/0</w:t>
       </w:r>
-      <w:ins w:id="113" w:author="Cappon Giacomo" w:date="2022-11-15T14:28:00Z">
-        <w:r>
-          <w:rPr>
-            <w:rFonts w:ascii="Palatino Linotype" w:hAnsi="Palatino Linotype"/>
-            <w:lang w:val="en-US"/>
-          </w:rPr>
-          <w:t>9</w:t>
-        </w:r>
-      </w:ins>
-      <w:del w:id="114" w:author="Cappon Giacomo" w:date="2022-11-15T14:28:00Z">
-        <w:r>
-          <w:rPr>
-            <w:rFonts w:ascii="Palatino Linotype" w:hAnsi="Palatino Linotype"/>
-            <w:lang w:val="en-US"/>
-          </w:rPr>
-          <w:delText>7</w:delText>
-        </w:r>
-      </w:del>
+      <w:r>
+        <w:rPr>
+          <w:rFonts w:ascii="Palatino Linotype" w:hAnsi="Palatino Linotype"/>
+          <w:lang w:val="en-US"/>
+        </w:rPr>
+        <w:t>9</w:t>
+      </w:r>
       <w:r>
         <w:rPr>
           <w:rFonts w:ascii="Palatino Linotype" w:hAnsi="Palatino Linotype"/>
@@ -2677,24 +1948,13 @@
         </w:rPr>
         <w:t>/202</w:t>
       </w:r>
-      <w:ins w:id="115" w:author="Cappon Giacomo" w:date="2022-11-15T14:28:00Z">
-        <w:r>
-          <w:rPr>
-            <w:rFonts w:ascii="Palatino Linotype" w:hAnsi="Palatino Linotype"/>
-            <w:lang w:val="en-US"/>
-          </w:rPr>
-          <w:t>3</w:t>
-        </w:r>
-      </w:ins>
-      <w:del w:id="116" w:author="Cappon Giacomo" w:date="2022-11-15T14:28:00Z">
-        <w:r>
-          <w:rPr>
-            <w:rFonts w:ascii="Palatino Linotype" w:hAnsi="Palatino Linotype"/>
-            <w:lang w:val="en-US"/>
-          </w:rPr>
-          <w:delText>2</w:delText>
-        </w:r>
-      </w:del>
+      <w:r>
+        <w:rPr>
+          <w:rFonts w:ascii="Palatino Linotype" w:hAnsi="Palatino Linotype"/>
+          <w:lang w:val="en-US"/>
+        </w:rPr>
+        <w:t>3</w:t>
+      </w:r>
       <w:r>
         <w:rPr>
           <w:rFonts w:ascii="Palatino Linotype" w:hAnsi="Palatino Linotype"/>
@@ -2711,7 +1971,6 @@
           <w:numId w:val="8"/>
         </w:numPr>
         <w:rPr>
-          <w:ins w:id="117" w:author="Cappon Giacomo" w:date="2022-11-15T14:28:00Z"/>
           <w:rFonts w:ascii="Palatino Linotype" w:hAnsi="Palatino Linotype"/>
           <w:lang w:val="en-US"/>
         </w:rPr>
@@ -2723,24 +1982,13 @@
         </w:rPr>
         <w:t>Code delivered on 10/06/202</w:t>
       </w:r>
-      <w:ins w:id="118" w:author="Cappon Giacomo" w:date="2022-11-15T14:27:00Z">
-        <w:r>
-          <w:rPr>
-            <w:rFonts w:ascii="Palatino Linotype" w:hAnsi="Palatino Linotype"/>
-            <w:lang w:val="en-US"/>
-          </w:rPr>
-          <w:t>3</w:t>
-        </w:r>
-      </w:ins>
-      <w:del w:id="119" w:author="Cappon Giacomo" w:date="2022-11-15T14:27:00Z">
-        <w:r>
-          <w:rPr>
-            <w:rFonts w:ascii="Palatino Linotype" w:hAnsi="Palatino Linotype"/>
-            <w:lang w:val="en-US"/>
-          </w:rPr>
-          <w:delText>2</w:delText>
-        </w:r>
-      </w:del>
+      <w:r>
+        <w:rPr>
+          <w:rFonts w:ascii="Palatino Linotype" w:hAnsi="Palatino Linotype"/>
+          <w:lang w:val="en-US"/>
+        </w:rPr>
+        <w:t>3</w:t>
+      </w:r>
       <w:r>
         <w:rPr>
           <w:rFonts w:ascii="Palatino Linotype" w:hAnsi="Palatino Linotype"/>
@@ -2748,24 +1996,13 @@
         </w:rPr>
         <w:t xml:space="preserve">, Project discussion on </w:t>
       </w:r>
-      <w:ins w:id="120" w:author="Cappon Giacomo" w:date="2022-11-15T14:27:00Z">
-        <w:r>
-          <w:rPr>
-            <w:rFonts w:ascii="Palatino Linotype" w:hAnsi="Palatino Linotype"/>
-            <w:lang w:val="en-US"/>
-          </w:rPr>
-          <w:t>30</w:t>
-        </w:r>
-      </w:ins>
-      <w:del w:id="121" w:author="Cappon Giacomo" w:date="2022-11-15T14:27:00Z">
-        <w:r>
-          <w:rPr>
-            <w:rFonts w:ascii="Palatino Linotype" w:hAnsi="Palatino Linotype"/>
-            <w:lang w:val="en-US"/>
-          </w:rPr>
-          <w:delText>17</w:delText>
-        </w:r>
-      </w:del>
+      <w:r>
+        <w:rPr>
+          <w:rFonts w:ascii="Palatino Linotype" w:hAnsi="Palatino Linotype"/>
+          <w:lang w:val="en-US"/>
+        </w:rPr>
+        <w:t>30</w:t>
+      </w:r>
       <w:r>
         <w:rPr>
           <w:rFonts w:ascii="Palatino Linotype" w:hAnsi="Palatino Linotype"/>
@@ -2773,24 +2010,13 @@
         </w:rPr>
         <w:t>/06/202</w:t>
       </w:r>
-      <w:ins w:id="122" w:author="Cappon Giacomo" w:date="2022-11-15T14:27:00Z">
-        <w:r>
-          <w:rPr>
-            <w:rFonts w:ascii="Palatino Linotype" w:hAnsi="Palatino Linotype"/>
-            <w:lang w:val="en-US"/>
-          </w:rPr>
-          <w:t>3</w:t>
-        </w:r>
-      </w:ins>
-      <w:del w:id="123" w:author="Cappon Giacomo" w:date="2022-11-15T14:27:00Z">
-        <w:r>
-          <w:rPr>
-            <w:rFonts w:ascii="Palatino Linotype" w:hAnsi="Palatino Linotype"/>
-            <w:lang w:val="en-US"/>
-          </w:rPr>
-          <w:delText>2</w:delText>
-        </w:r>
-      </w:del>
+      <w:r>
+        <w:rPr>
+          <w:rFonts w:ascii="Palatino Linotype" w:hAnsi="Palatino Linotype"/>
+          <w:lang w:val="en-US"/>
+        </w:rPr>
+        <w:t>3</w:t>
+      </w:r>
       <w:r>
         <w:rPr>
           <w:rFonts w:ascii="Palatino Linotype" w:hAnsi="Palatino Linotype"/>
@@ -2798,24 +2024,13 @@
         </w:rPr>
         <w:t xml:space="preserve"> or later (up to 23/0</w:t>
       </w:r>
-      <w:ins w:id="124" w:author="Cappon Giacomo" w:date="2022-11-15T14:27:00Z">
-        <w:r>
-          <w:rPr>
-            <w:rFonts w:ascii="Palatino Linotype" w:hAnsi="Palatino Linotype"/>
-            <w:lang w:val="en-US"/>
-          </w:rPr>
-          <w:t>9</w:t>
-        </w:r>
-      </w:ins>
-      <w:del w:id="125" w:author="Cappon Giacomo" w:date="2022-11-15T14:27:00Z">
-        <w:r>
-          <w:rPr>
-            <w:rFonts w:ascii="Palatino Linotype" w:hAnsi="Palatino Linotype"/>
-            <w:lang w:val="en-US"/>
-          </w:rPr>
-          <w:delText>7</w:delText>
-        </w:r>
-      </w:del>
+      <w:r>
+        <w:rPr>
+          <w:rFonts w:ascii="Palatino Linotype" w:hAnsi="Palatino Linotype"/>
+          <w:lang w:val="en-US"/>
+        </w:rPr>
+        <w:t>9</w:t>
+      </w:r>
       <w:r>
         <w:rPr>
           <w:rFonts w:ascii="Palatino Linotype" w:hAnsi="Palatino Linotype"/>
@@ -2823,24 +2038,13 @@
         </w:rPr>
         <w:t>/202</w:t>
       </w:r>
-      <w:ins w:id="126" w:author="Cappon Giacomo" w:date="2022-11-15T14:27:00Z">
-        <w:r>
-          <w:rPr>
-            <w:rFonts w:ascii="Palatino Linotype" w:hAnsi="Palatino Linotype"/>
-            <w:lang w:val="en-US"/>
-          </w:rPr>
-          <w:t>3</w:t>
-        </w:r>
-      </w:ins>
-      <w:del w:id="127" w:author="Cappon Giacomo" w:date="2022-11-15T14:27:00Z">
-        <w:r>
-          <w:rPr>
-            <w:rFonts w:ascii="Palatino Linotype" w:hAnsi="Palatino Linotype"/>
-            <w:lang w:val="en-US"/>
-          </w:rPr>
-          <w:delText>2</w:delText>
-        </w:r>
-      </w:del>
+      <w:r>
+        <w:rPr>
+          <w:rFonts w:ascii="Palatino Linotype" w:hAnsi="Palatino Linotype"/>
+          <w:lang w:val="en-US"/>
+        </w:rPr>
+        <w:t>3</w:t>
+      </w:r>
       <w:r>
         <w:rPr>
           <w:rFonts w:ascii="Palatino Linotype" w:hAnsi="Palatino Linotype"/>
@@ -2859,104 +2063,27 @@
         <w:rPr>
           <w:rFonts w:ascii="Palatino Linotype" w:hAnsi="Palatino Linotype"/>
           <w:lang w:val="en-US"/>
-          <w:rPrChange w:id="128" w:author="Cappon Giacomo" w:date="2022-11-15T14:28:00Z">
-            <w:rPr>
-              <w:lang w:val="en-US"/>
-            </w:rPr>
-          </w:rPrChange>
-        </w:rPr>
-      </w:pPr>
-      <w:ins w:id="129" w:author="Cappon Giacomo" w:date="2022-11-15T14:28:00Z">
-        <w:r>
-          <w:rPr>
-            <w:rFonts w:ascii="Palatino Linotype" w:hAnsi="Palatino Linotype"/>
-            <w:lang w:val="en-US"/>
-          </w:rPr>
-          <w:t>Code delivered on 1</w:t>
-        </w:r>
-        <w:r>
-          <w:rPr>
-            <w:rFonts w:ascii="Palatino Linotype" w:hAnsi="Palatino Linotype"/>
-            <w:lang w:val="en-US"/>
-          </w:rPr>
-          <w:t>5</w:t>
-        </w:r>
-        <w:r>
-          <w:rPr>
-            <w:rFonts w:ascii="Palatino Linotype" w:hAnsi="Palatino Linotype"/>
-            <w:lang w:val="en-US"/>
-          </w:rPr>
-          <w:t xml:space="preserve">/07/2023, Project discussion on </w:t>
-        </w:r>
-        <w:r>
-          <w:rPr>
-            <w:rFonts w:ascii="Palatino Linotype" w:hAnsi="Palatino Linotype"/>
-            <w:lang w:val="en-US"/>
-          </w:rPr>
-          <w:t>25</w:t>
-        </w:r>
-        <w:r>
-          <w:rPr>
-            <w:rFonts w:ascii="Palatino Linotype" w:hAnsi="Palatino Linotype"/>
-            <w:lang w:val="en-US"/>
-          </w:rPr>
-          <w:t>/0</w:t>
-        </w:r>
-        <w:r>
-          <w:rPr>
-            <w:rFonts w:ascii="Palatino Linotype" w:hAnsi="Palatino Linotype"/>
-            <w:lang w:val="en-US"/>
-          </w:rPr>
-          <w:t>8</w:t>
-        </w:r>
-        <w:r>
-          <w:rPr>
-            <w:rFonts w:ascii="Palatino Linotype" w:hAnsi="Palatino Linotype"/>
-            <w:lang w:val="en-US"/>
-          </w:rPr>
-          <w:t>/2023 or later (up to 23/09/2023)</w:t>
-        </w:r>
-      </w:ins>
-    </w:p>
-    <w:p>
-      <w:pPr>
-        <w:rPr>
-          <w:ins w:id="130" w:author="Cappon Giacomo" w:date="2022-11-15T14:28:00Z"/>
-          <w:rFonts w:ascii="Palatino Linotype" w:hAnsi="Palatino Linotype"/>
-          <w:lang w:val="en-US"/>
-        </w:rPr>
-      </w:pPr>
-    </w:p>
-    <w:p>
-      <w:pPr>
-        <w:rPr>
-          <w:ins w:id="131" w:author="Cappon Giacomo" w:date="2022-11-15T14:39:00Z"/>
-          <w:rFonts w:ascii="Palatino Linotype" w:hAnsi="Palatino Linotype"/>
-          <w:lang w:val="en-US"/>
-        </w:rPr>
-      </w:pPr>
-      <w:ins w:id="132" w:author="Cappon Giacomo" w:date="2022-11-15T14:39:00Z">
-        <w:r>
-          <w:rPr>
-            <w:rFonts w:ascii="Palatino Linotype" w:hAnsi="Palatino Linotype"/>
-            <w:lang w:val="en-US"/>
-          </w:rPr>
-          <w:t xml:space="preserve">The maximum grade obtainable in Window#1 is 12/12, while the maximum grade obtainable in Window#2 is 8/12. This is to guarantee fairness among the course participants. </w:t>
-        </w:r>
-      </w:ins>
-    </w:p>
-    <w:p>
-      <w:pPr>
-        <w:rPr>
-          <w:rFonts w:ascii="Palatino Linotype" w:hAnsi="Palatino Linotype"/>
-          <w:lang w:val="en-US"/>
-        </w:rPr>
-      </w:pPr>
-    </w:p>
-    <w:p>
-      <w:pPr>
-        <w:rPr>
-          <w:del w:id="133" w:author="Cappon Giacomo" w:date="2022-11-15T14:30:00Z"/>
+        </w:rPr>
+      </w:pPr>
+      <w:r>
+        <w:rPr>
+          <w:rFonts w:ascii="Palatino Linotype" w:hAnsi="Palatino Linotype"/>
+          <w:lang w:val="en-US"/>
+        </w:rPr>
+        <w:t>Code delivered on 15/07/2023, Project discussion on 25/08/2023 or later (up to 23/09/2023)</w:t>
+      </w:r>
+    </w:p>
+    <w:p>
+      <w:pPr>
+        <w:rPr>
+          <w:rFonts w:ascii="Palatino Linotype" w:hAnsi="Palatino Linotype"/>
+          <w:lang w:val="en-US"/>
+        </w:rPr>
+      </w:pPr>
+    </w:p>
+    <w:p>
+      <w:pPr>
+        <w:rPr>
           <w:rFonts w:ascii="Palatino Linotype" w:hAnsi="Palatino Linotype"/>
           <w:lang w:val="en-US"/>
         </w:rPr>
@@ -2975,33 +2102,13 @@
         </w:rPr>
         <w:t>in the form of a</w:t>
       </w:r>
-      <w:ins w:id="134" w:author="Cappon Giacomo" w:date="2022-11-15T14:32:00Z">
-        <w:r>
-          <w:rPr>
-            <w:rFonts w:ascii="Palatino Linotype" w:hAnsi="Palatino Linotype"/>
-            <w:lang w:val="en-US"/>
-          </w:rPr>
-          <w:t xml:space="preserve"> valid</w:t>
-        </w:r>
-      </w:ins>
-      <w:ins w:id="135" w:author="Cappon Giacomo" w:date="2022-11-15T14:31:00Z">
-        <w:r>
-          <w:rPr>
-            <w:rFonts w:ascii="Palatino Linotype" w:hAnsi="Palatino Linotype"/>
-            <w:lang w:val="en-US"/>
-          </w:rPr>
-          <w:t xml:space="preserve"> GitHub repository link </w:t>
-        </w:r>
-      </w:ins>
-      <w:del w:id="136" w:author="Cappon Giacomo" w:date="2022-11-15T14:31:00Z">
-        <w:r>
-          <w:rPr>
-            <w:rFonts w:ascii="Palatino Linotype" w:hAnsi="Palatino Linotype"/>
-            <w:lang w:val="en-US"/>
-          </w:rPr>
-          <w:delText xml:space="preserve"> GitHub repository link </w:delText>
-        </w:r>
-      </w:del>
+      <w:r>
+        <w:rPr>
+          <w:rFonts w:ascii="Palatino Linotype" w:hAnsi="Palatino Linotype"/>
+          <w:lang w:val="en-US"/>
+        </w:rPr>
+        <w:t xml:space="preserve"> valid GitHub repository link </w:t>
+      </w:r>
       <w:r>
         <w:rPr>
           <w:rFonts w:ascii="Palatino Linotype" w:hAnsi="Palatino Linotype"/>
@@ -3009,109 +2116,29 @@
         </w:rPr>
         <w:t xml:space="preserve">sent </w:t>
       </w:r>
-      <w:del w:id="137" w:author="Cappon Giacomo" w:date="2022-11-15T14:30:00Z">
-        <w:r>
-          <w:rPr>
-            <w:rFonts w:ascii="Palatino Linotype" w:hAnsi="Palatino Linotype"/>
-            <w:lang w:val="en-US"/>
-          </w:rPr>
-          <w:delText>to both the teachers via mail:</w:delText>
-        </w:r>
-      </w:del>
-    </w:p>
-    <w:p>
-      <w:pPr>
-        <w:pStyle w:val="ListParagraph"/>
-        <w:numPr>
-          <w:ilvl w:val="0"/>
-          <w:numId w:val="7"/>
-        </w:numPr>
-        <w:rPr>
-          <w:del w:id="138" w:author="Cappon Giacomo" w:date="2022-11-15T14:30:00Z"/>
-          <w:rFonts w:ascii="Palatino Linotype" w:hAnsi="Palatino Linotype"/>
-          <w:lang w:val="en-US"/>
-        </w:rPr>
-      </w:pPr>
-      <w:del w:id="139" w:author="Cappon Giacomo" w:date="2022-11-15T14:30:00Z">
-        <w:r>
-          <w:fldChar w:fldCharType="begin"/>
-        </w:r>
-        <w:r>
-          <w:delInstrText>HYPERLINK "mailto:martina.vettoretti@unipd.it"</w:delInstrText>
-        </w:r>
-        <w:r>
-          <w:fldChar w:fldCharType="separate"/>
-        </w:r>
-        <w:r>
-          <w:rPr>
-            <w:rStyle w:val="Hyperlink"/>
-            <w:rFonts w:ascii="Palatino Linotype" w:hAnsi="Palatino Linotype"/>
-            <w:lang w:val="en-US"/>
-          </w:rPr>
-          <w:delText>martina.vettoretti@unipd.it</w:delText>
-        </w:r>
-        <w:r>
-          <w:rPr>
-            <w:rStyle w:val="Hyperlink"/>
-            <w:rFonts w:ascii="Palatino Linotype" w:hAnsi="Palatino Linotype"/>
-            <w:lang w:val="en-US"/>
-          </w:rPr>
-          <w:fldChar w:fldCharType="end"/>
-        </w:r>
-      </w:del>
-    </w:p>
-    <w:p>
-      <w:pPr>
-        <w:rPr>
-          <w:rFonts w:ascii="Palatino Linotype" w:hAnsi="Palatino Linotype"/>
-          <w:lang w:val="en-US"/>
-        </w:rPr>
-        <w:pPrChange w:id="140" w:author="Cappon Giacomo" w:date="2022-11-15T14:30:00Z">
-          <w:pPr>
-            <w:pStyle w:val="ListParagraph"/>
-            <w:numPr>
-              <w:numId w:val="7"/>
-            </w:numPr>
-            <w:ind w:hanging="360"/>
-          </w:pPr>
-        </w:pPrChange>
-      </w:pPr>
-      <w:del w:id="141" w:author="Cappon Giacomo" w:date="2022-11-15T14:30:00Z">
-        <w:r>
-          <w:fldChar w:fldCharType="begin"/>
-        </w:r>
-        <w:r>
-          <w:delInstrText>HYPERLINK "mailto:giacomo.cappon@unipd.it"</w:delInstrText>
-        </w:r>
-        <w:r>
-          <w:fldChar w:fldCharType="separate"/>
-        </w:r>
-        <w:r>
-          <w:rPr>
-            <w:rStyle w:val="Hyperlink"/>
-            <w:rFonts w:ascii="Palatino Linotype" w:hAnsi="Palatino Linotype"/>
-            <w:lang w:val="en-US"/>
-          </w:rPr>
-          <w:delText>giacomo.cappon@unipd.it</w:delText>
-        </w:r>
-        <w:r>
-          <w:rPr>
-            <w:rStyle w:val="Hyperlink"/>
-            <w:rFonts w:ascii="Palatino Linotype" w:hAnsi="Palatino Linotype"/>
-            <w:lang w:val="en-US"/>
-          </w:rPr>
-          <w:fldChar w:fldCharType="end"/>
-        </w:r>
-      </w:del>
-      <w:ins w:id="142" w:author="Cappon Giacomo" w:date="2022-11-15T14:30:00Z">
-        <w:r>
-          <w:rPr>
-            <w:rFonts w:ascii="Palatino Linotype" w:hAnsi="Palatino Linotype"/>
-            <w:lang w:val="en-US"/>
-          </w:rPr>
-          <w:t>using the moodle system (detailed instructions will be provided by the end of the course).</w:t>
-        </w:r>
-      </w:ins>
+      <w:r>
+        <w:rPr>
+          <w:rFonts w:ascii="Palatino Linotype" w:hAnsi="Palatino Linotype"/>
+          <w:lang w:val="en-US"/>
+        </w:rPr>
+        <w:t xml:space="preserve">using the </w:t>
+      </w:r>
+      <w:proofErr w:type="spellStart"/>
+      <w:r>
+        <w:rPr>
+          <w:rFonts w:ascii="Palatino Linotype" w:hAnsi="Palatino Linotype"/>
+          <w:lang w:val="en-US"/>
+        </w:rPr>
+        <w:t>Elearning</w:t>
+      </w:r>
+      <w:proofErr w:type="spellEnd"/>
+      <w:r>
+        <w:rPr>
+          <w:rFonts w:ascii="Palatino Linotype" w:hAnsi="Palatino Linotype"/>
+          <w:lang w:val="en-US"/>
+        </w:rPr>
+        <w:t xml:space="preserve"> system (detailed instructions will be provided by the end of the course).</w:t>
+      </w:r>
     </w:p>
     <w:p>
       <w:pPr>
@@ -3135,24 +2162,13 @@
         </w:rPr>
         <w:t xml:space="preserve">We will evaluate the </w:t>
       </w:r>
-      <w:ins w:id="143" w:author="Cappon Giacomo" w:date="2022-11-15T14:33:00Z">
-        <w:r>
-          <w:rPr>
-            <w:rFonts w:ascii="Palatino Linotype" w:hAnsi="Palatino Linotype"/>
-            <w:lang w:val="en-US"/>
-          </w:rPr>
-          <w:t xml:space="preserve">last </w:t>
-        </w:r>
-      </w:ins>
-      <w:del w:id="144" w:author="Cappon Giacomo" w:date="2022-11-15T14:31:00Z">
-        <w:r>
-          <w:rPr>
-            <w:rFonts w:ascii="Palatino Linotype" w:hAnsi="Palatino Linotype"/>
-            <w:lang w:val="en-US"/>
-          </w:rPr>
-          <w:delText xml:space="preserve">last project </w:delText>
-        </w:r>
-      </w:del>
+      <w:r>
+        <w:rPr>
+          <w:rFonts w:ascii="Palatino Linotype" w:hAnsi="Palatino Linotype"/>
+          <w:lang w:val="en-US"/>
+        </w:rPr>
+        <w:t xml:space="preserve">last </w:t>
+      </w:r>
       <w:r>
         <w:rPr>
           <w:rFonts w:ascii="Palatino Linotype" w:hAnsi="Palatino Linotype"/>
@@ -3160,42 +2176,13 @@
         </w:rPr>
         <w:t xml:space="preserve">commit in the master (or main) branch dated </w:t>
       </w:r>
-      <w:del w:id="145" w:author="Cappon Giacomo" w:date="2022-11-15T14:32:00Z">
-        <w:r>
-          <w:rPr>
-            <w:rFonts w:ascii="Palatino Linotype" w:hAnsi="Palatino Linotype"/>
-            <w:lang w:val="en-US"/>
-          </w:rPr>
-          <w:delText>before the mail</w:delText>
-        </w:r>
-      </w:del>
-      <w:ins w:id="146" w:author="Cappon Giacomo" w:date="2022-11-15T14:33:00Z">
-        <w:r>
-          <w:rPr>
-            <w:rFonts w:ascii="Palatino Linotype" w:hAnsi="Palatino Linotype"/>
-            <w:lang w:val="en-US"/>
-          </w:rPr>
-          <w:t>before</w:t>
-        </w:r>
-      </w:ins>
-      <w:ins w:id="147" w:author="Cappon Giacomo" w:date="2022-11-15T14:32:00Z">
-        <w:r>
-          <w:rPr>
-            <w:rFonts w:ascii="Palatino Linotype" w:hAnsi="Palatino Linotype"/>
-            <w:lang w:val="en-US"/>
-          </w:rPr>
-          <w:t xml:space="preserve"> the project delivery timestamp</w:t>
-        </w:r>
-      </w:ins>
-      <w:del w:id="148" w:author="Cappon Giacomo" w:date="2022-11-15T14:33:00Z">
-        <w:r>
-          <w:rPr>
-            <w:rFonts w:ascii="Palatino Linotype" w:hAnsi="Palatino Linotype"/>
-            <w:lang w:val="en-US"/>
-          </w:rPr>
-          <w:delText xml:space="preserve"> timestamp</w:delText>
-        </w:r>
-      </w:del>
+      <w:r>
+        <w:rPr>
+          <w:rFonts w:ascii="Palatino Linotype" w:hAnsi="Palatino Linotype"/>
+          <w:lang w:val="en-US"/>
+        </w:rPr>
+        <w:t>before the project delivery timestamp</w:t>
+      </w:r>
       <w:r>
         <w:rPr>
           <w:rFonts w:ascii="Palatino Linotype" w:hAnsi="Palatino Linotype"/>
@@ -3210,31 +2197,20 @@
         </w:rPr>
         <w:t xml:space="preserve">Commits dated after the </w:t>
       </w:r>
-      <w:del w:id="149" w:author="Cappon Giacomo" w:date="2022-11-15T14:33:00Z">
-        <w:r>
-          <w:rPr>
-            <w:rFonts w:ascii="Palatino Linotype" w:hAnsi="Palatino Linotype"/>
-            <w:lang w:val="en-US"/>
-          </w:rPr>
-          <w:delText xml:space="preserve">mail </w:delText>
-        </w:r>
-      </w:del>
-      <w:ins w:id="150" w:author="Cappon Giacomo" w:date="2022-11-15T14:33:00Z">
-        <w:r>
-          <w:rPr>
-            <w:rFonts w:ascii="Palatino Linotype" w:hAnsi="Palatino Linotype"/>
-            <w:lang w:val="en-US"/>
-          </w:rPr>
-          <w:t>project delivery</w:t>
-        </w:r>
-        <w:r>
-          <w:rPr>
-            <w:rFonts w:ascii="Palatino Linotype" w:hAnsi="Palatino Linotype"/>
-            <w:lang w:val="en-US"/>
-          </w:rPr>
-          <w:t xml:space="preserve"> </w:t>
-        </w:r>
-      </w:ins>
+      <w:r>
+        <w:rPr>
+          <w:rFonts w:ascii="Palatino Linotype" w:hAnsi="Palatino Linotype"/>
+          <w:lang w:val="en-US"/>
+        </w:rPr>
+        <w:t>project delivery</w:t>
+      </w:r>
+      <w:r>
+        <w:rPr>
+          <w:rFonts w:ascii="Palatino Linotype" w:hAnsi="Palatino Linotype"/>
+          <w:lang w:val="en-US"/>
+        </w:rPr>
+        <w:t xml:space="preserve"> </w:t>
+      </w:r>
       <w:r>
         <w:rPr>
           <w:rFonts w:ascii="Palatino Linotype" w:hAnsi="Palatino Linotype"/>
@@ -3242,49 +2218,20 @@
         </w:rPr>
         <w:t>timestamp will not be considered.</w:t>
       </w:r>
-      <w:ins w:id="151" w:author="Cappon Giacomo" w:date="2022-11-15T14:28:00Z">
-        <w:r>
-          <w:rPr>
-            <w:rFonts w:ascii="Palatino Linotype" w:hAnsi="Palatino Linotype"/>
-            <w:lang w:val="en-US"/>
-          </w:rPr>
-          <w:t xml:space="preserve"> </w:t>
-        </w:r>
-      </w:ins>
-      <w:ins w:id="152" w:author="Cappon Giacomo" w:date="2022-11-15T14:29:00Z">
-        <w:r>
-          <w:rPr>
-            <w:rFonts w:ascii="Palatino Linotype" w:hAnsi="Palatino Linotype"/>
-            <w:lang w:val="en-US"/>
-          </w:rPr>
-          <w:t xml:space="preserve">Students that will try to discuss </w:t>
-        </w:r>
-        <w:r>
-          <w:rPr>
-            <w:rFonts w:ascii="Palatino Linotype" w:hAnsi="Palatino Linotype"/>
-            <w:lang w:val="en-US"/>
-          </w:rPr>
-          <w:t xml:space="preserve">code that is newer to </w:t>
-        </w:r>
-      </w:ins>
-      <w:ins w:id="153" w:author="Cappon Giacomo" w:date="2022-11-15T14:33:00Z">
-        <w:r>
-          <w:rPr>
-            <w:rFonts w:ascii="Palatino Linotype" w:hAnsi="Palatino Linotype"/>
-            <w:lang w:val="en-US"/>
-          </w:rPr>
-          <w:t>such timestamp will be strongly penalized</w:t>
-        </w:r>
-      </w:ins>
-      <w:ins w:id="154" w:author="Cappon Giacomo" w:date="2022-11-15T14:34:00Z">
-        <w:r>
-          <w:rPr>
-            <w:rFonts w:ascii="Palatino Linotype" w:hAnsi="Palatino Linotype"/>
-            <w:lang w:val="en-US"/>
-          </w:rPr>
-          <w:t>.</w:t>
-        </w:r>
-      </w:ins>
+      <w:r>
+        <w:rPr>
+          <w:rFonts w:ascii="Palatino Linotype" w:hAnsi="Palatino Linotype"/>
+          <w:lang w:val="en-US"/>
+        </w:rPr>
+        <w:t xml:space="preserve"> Students that will try to discuss </w:t>
+      </w:r>
+      <w:r>
+        <w:rPr>
+          <w:rFonts w:ascii="Palatino Linotype" w:hAnsi="Palatino Linotype"/>
+          <w:lang w:val="en-US"/>
+        </w:rPr>
+        <w:t>code that is newer to such timestamp will be strongly penalized.</w:t>
+      </w:r>
     </w:p>
     <w:p>
       <w:pPr>
@@ -3386,40 +2333,13 @@
         </w:rPr>
         <w:t xml:space="preserve">. Anyway, the projects must be </w:t>
       </w:r>
-      <w:del w:id="155" w:author="Cappon Giacomo" w:date="2022-11-15T14:34:00Z">
-        <w:r>
-          <w:rPr>
-            <w:rFonts w:ascii="Palatino Linotype" w:hAnsi="Palatino Linotype"/>
-            <w:lang w:val="en-US"/>
-          </w:rPr>
-          <w:delText xml:space="preserve">discussed </w:delText>
-        </w:r>
-        <w:r>
-          <w:rPr>
-            <w:rFonts w:ascii="Palatino Linotype" w:hAnsi="Palatino Linotype"/>
-            <w:lang w:val="en-US"/>
-          </w:rPr>
-          <w:delText>by the end of the summer session (23/07/2022)</w:delText>
-        </w:r>
-      </w:del>
-      <w:ins w:id="156" w:author="Cappon Giacomo" w:date="2022-11-15T14:34:00Z">
-        <w:r>
-          <w:rPr>
-            <w:rFonts w:ascii="Palatino Linotype" w:hAnsi="Palatino Linotype"/>
-            <w:lang w:val="en-US"/>
-          </w:rPr>
-          <w:t>in one of the two i</w:t>
-        </w:r>
-      </w:ins>
-      <w:ins w:id="157" w:author="Cappon Giacomo" w:date="2022-11-15T14:35:00Z">
-        <w:r>
-          <w:rPr>
-            <w:rFonts w:ascii="Palatino Linotype" w:hAnsi="Palatino Linotype"/>
-            <w:lang w:val="en-US"/>
-          </w:rPr>
-          <w:t>ndicated windows</w:t>
-        </w:r>
-      </w:ins>
+      <w:r>
+        <w:rPr>
+          <w:rFonts w:ascii="Palatino Linotype" w:hAnsi="Palatino Linotype"/>
+          <w:lang w:val="en-US"/>
+        </w:rPr>
+        <w:t>in one of the two indicated windows</w:t>
+      </w:r>
       <w:r>
         <w:rPr>
           <w:rFonts w:ascii="Palatino Linotype" w:hAnsi="Palatino Linotype"/>
@@ -3439,7 +2359,23 @@
           <w:rFonts w:ascii="Palatino Linotype" w:hAnsi="Palatino Linotype"/>
           <w:lang w:val="en-US"/>
         </w:rPr>
-        <w:t xml:space="preserve"> in the third session or you want to retake the written exam</w:t>
+        <w:t xml:space="preserve"> in the third session or </w:t>
+      </w:r>
+      <w:proofErr w:type="gramStart"/>
+      <w:r>
+        <w:rPr>
+          <w:rFonts w:ascii="Palatino Linotype" w:hAnsi="Palatino Linotype"/>
+          <w:lang w:val="en-US"/>
+        </w:rPr>
+        <w:t>you want</w:t>
+      </w:r>
+      <w:proofErr w:type="gramEnd"/>
+      <w:r>
+        <w:rPr>
+          <w:rFonts w:ascii="Palatino Linotype" w:hAnsi="Palatino Linotype"/>
+          <w:lang w:val="en-US"/>
+        </w:rPr>
+        <w:t xml:space="preserve"> to retake the written exam</w:t>
       </w:r>
       <w:r>
         <w:rPr>
@@ -3494,24 +2430,13 @@
         </w:rPr>
         <w:t xml:space="preserve">The project discussion grade will be valid for the entire </w:t>
       </w:r>
-      <w:ins w:id="158" w:author="Cappon Giacomo" w:date="2022-11-15T14:35:00Z">
-        <w:r>
-          <w:rPr>
-            <w:rFonts w:ascii="Palatino Linotype" w:hAnsi="Palatino Linotype"/>
-            <w:lang w:val="en-US"/>
-          </w:rPr>
-          <w:t>academic year</w:t>
-        </w:r>
-      </w:ins>
-      <w:del w:id="159" w:author="Cappon Giacomo" w:date="2022-11-15T14:35:00Z">
-        <w:r>
-          <w:rPr>
-            <w:rFonts w:ascii="Palatino Linotype" w:hAnsi="Palatino Linotype"/>
-            <w:lang w:val="en-US"/>
-          </w:rPr>
-          <w:delText>2021/2022 A.Y</w:delText>
-        </w:r>
-      </w:del>
+      <w:r>
+        <w:rPr>
+          <w:rFonts w:ascii="Palatino Linotype" w:hAnsi="Palatino Linotype"/>
+          <w:lang w:val="en-US"/>
+        </w:rPr>
+        <w:t>academic year</w:t>
+      </w:r>
       <w:r>
         <w:rPr>
           <w:rFonts w:ascii="Palatino Linotype" w:hAnsi="Palatino Linotype"/>
@@ -3601,15 +2526,6 @@
         </w:rPr>
         <w:t xml:space="preserve">Groups must be composed of </w:t>
       </w:r>
-      <w:del w:id="160" w:author="Cappon Giacomo" w:date="2022-11-15T14:40:00Z">
-        <w:r>
-          <w:rPr>
-            <w:rFonts w:ascii="Palatino Linotype" w:hAnsi="Palatino Linotype"/>
-            <w:lang w:val="en-US"/>
-          </w:rPr>
-          <w:delText xml:space="preserve">exactly </w:delText>
-        </w:r>
-      </w:del>
       <w:r>
         <w:rPr>
           <w:rFonts w:ascii="Palatino Linotype" w:hAnsi="Palatino Linotype"/>
@@ -3647,24 +2563,13 @@
         </w:rPr>
         <w:t xml:space="preserve"> </w:t>
       </w:r>
-      <w:ins w:id="161" w:author="Cappon Giacomo" w:date="2022-11-15T14:36:00Z">
-        <w:r>
-          <w:rPr>
-            <w:rFonts w:ascii="Palatino Linotype" w:hAnsi="Palatino Linotype"/>
-            <w:lang w:val="en-US"/>
-          </w:rPr>
-          <w:t>e-</w:t>
-        </w:r>
-      </w:ins>
-      <w:del w:id="162" w:author="Cappon Giacomo" w:date="2022-11-15T14:36:00Z">
-        <w:r>
-          <w:rPr>
-            <w:rFonts w:ascii="Palatino Linotype" w:hAnsi="Palatino Linotype"/>
-            <w:lang w:val="en-US"/>
-          </w:rPr>
-          <w:delText>E</w:delText>
-        </w:r>
-      </w:del>
+      <w:r>
+        <w:rPr>
+          <w:rFonts w:ascii="Palatino Linotype" w:hAnsi="Palatino Linotype"/>
+          <w:lang w:val="en-US"/>
+        </w:rPr>
+        <w:t>e-</w:t>
+      </w:r>
       <w:r>
         <w:rPr>
           <w:rFonts w:ascii="Palatino Linotype" w:hAnsi="Palatino Linotype"/>
@@ -3679,24 +2584,13 @@
         </w:rPr>
         <w:t xml:space="preserve"> until the end of </w:t>
       </w:r>
-      <w:del w:id="163" w:author="Cappon Giacomo" w:date="2022-11-15T14:35:00Z">
-        <w:r>
-          <w:rPr>
-            <w:rFonts w:ascii="Palatino Linotype" w:hAnsi="Palatino Linotype"/>
-            <w:lang w:val="en-US"/>
-          </w:rPr>
-          <w:delText>March (31/03/2022)</w:delText>
-        </w:r>
-      </w:del>
-      <w:ins w:id="164" w:author="Cappon Giacomo" w:date="2022-11-15T14:35:00Z">
-        <w:r>
-          <w:rPr>
-            <w:rFonts w:ascii="Palatino Linotype" w:hAnsi="Palatino Linotype"/>
-            <w:lang w:val="en-US"/>
-          </w:rPr>
-          <w:t>March</w:t>
-        </w:r>
-      </w:ins>
+      <w:r>
+        <w:rPr>
+          <w:rFonts w:ascii="Palatino Linotype" w:hAnsi="Palatino Linotype"/>
+          <w:lang w:val="en-US"/>
+        </w:rPr>
+        <w:t>March</w:t>
+      </w:r>
       <w:r>
         <w:rPr>
           <w:rFonts w:ascii="Palatino Linotype" w:hAnsi="Palatino Linotype"/>
@@ -3725,50 +2619,39 @@
           <w:rFonts w:ascii="Palatino Linotype" w:hAnsi="Palatino Linotype"/>
           <w:lang w:val="en-US"/>
         </w:rPr>
+        <w:t>If no more lists will be available at some point, simply write to us and we will open some more lists.</w:t>
+      </w:r>
+    </w:p>
+    <w:p>
+      <w:pPr>
+        <w:rPr>
+          <w:rFonts w:ascii="Palatino Linotype" w:hAnsi="Palatino Linotype"/>
+          <w:lang w:val="en-US"/>
+        </w:rPr>
+      </w:pPr>
+    </w:p>
+    <w:p>
+      <w:pPr>
+        <w:rPr>
+          <w:rFonts w:ascii="Palatino Linotype" w:hAnsi="Palatino Linotype"/>
+          <w:lang w:val="en-US"/>
+        </w:rPr>
+      </w:pPr>
+      <w:r>
+        <w:rPr>
+          <w:rFonts w:ascii="Palatino Linotype" w:hAnsi="Palatino Linotype"/>
+          <w:lang w:val="en-US"/>
+        </w:rPr>
         <w:lastRenderedPageBreak/>
-        <w:t>If no more lists will be available at some point, simply write to us and we will open some more lists.</w:t>
-      </w:r>
-    </w:p>
-    <w:p>
-      <w:pPr>
-        <w:rPr>
-          <w:rFonts w:ascii="Palatino Linotype" w:hAnsi="Palatino Linotype"/>
-          <w:lang w:val="en-US"/>
-        </w:rPr>
-      </w:pPr>
-    </w:p>
-    <w:p>
-      <w:pPr>
-        <w:rPr>
-          <w:rFonts w:ascii="Palatino Linotype" w:hAnsi="Palatino Linotype"/>
-          <w:lang w:val="en-US"/>
-        </w:rPr>
-      </w:pPr>
-      <w:r>
-        <w:rPr>
-          <w:rFonts w:ascii="Palatino Linotype" w:hAnsi="Palatino Linotype"/>
-          <w:lang w:val="en-US"/>
-        </w:rPr>
         <w:t xml:space="preserve">If, at the end of the enrollment period, </w:t>
       </w:r>
-      <w:ins w:id="165" w:author="Cappon Giacomo" w:date="2022-11-15T14:36:00Z">
-        <w:r>
-          <w:rPr>
-            <w:rFonts w:ascii="Palatino Linotype" w:hAnsi="Palatino Linotype"/>
-            <w:lang w:val="en-US"/>
-          </w:rPr>
-          <w:t>(first of April</w:t>
-        </w:r>
-      </w:ins>
-      <w:del w:id="166" w:author="Cappon Giacomo" w:date="2022-11-15T14:36:00Z">
-        <w:r>
-          <w:rPr>
-            <w:rFonts w:ascii="Palatino Linotype" w:hAnsi="Palatino Linotype"/>
-            <w:lang w:val="en-US"/>
-          </w:rPr>
-          <w:delText>(01/04/2022</w:delText>
-        </w:r>
-      </w:del>
+      <w:r>
+        <w:rPr>
+          <w:rFonts w:ascii="Palatino Linotype" w:hAnsi="Palatino Linotype"/>
+          <w:lang w:val="en-US"/>
+        </w:rPr>
+        <w:t>(first of April</w:t>
+      </w:r>
       <w:r>
         <w:rPr>
           <w:rFonts w:ascii="Palatino Linotype" w:hAnsi="Palatino Linotype"/>
@@ -3776,31 +2659,13 @@
         </w:rPr>
         <w:t xml:space="preserve">) </w:t>
       </w:r>
-      <w:del w:id="167" w:author="Cappon Giacomo" w:date="2022-11-15T14:37:00Z">
-        <w:r>
-          <w:rPr>
-            <w:rFonts w:ascii="Palatino Linotype" w:hAnsi="Palatino Linotype"/>
-            <w:lang w:val="en-US"/>
-          </w:rPr>
-          <w:delText xml:space="preserve">one </w:delText>
-        </w:r>
-      </w:del>
-      <w:ins w:id="168" w:author="Cappon Giacomo" w:date="2022-11-15T14:37:00Z">
-        <w:r>
-          <w:rPr>
-            <w:rFonts w:ascii="Palatino Linotype" w:hAnsi="Palatino Linotype"/>
-            <w:lang w:val="en-US"/>
-          </w:rPr>
-          <w:t>two</w:t>
-        </w:r>
-        <w:r>
-          <w:rPr>
-            <w:rFonts w:ascii="Palatino Linotype" w:hAnsi="Palatino Linotype"/>
-            <w:lang w:val="en-US"/>
-          </w:rPr>
-          <w:t xml:space="preserve"> </w:t>
-        </w:r>
-      </w:ins>
+      <w:r>
+        <w:rPr>
+          <w:rFonts w:ascii="Palatino Linotype" w:hAnsi="Palatino Linotype"/>
+          <w:lang w:val="en-US"/>
+        </w:rPr>
+        <w:t xml:space="preserve">two </w:t>
+      </w:r>
       <w:r>
         <w:rPr>
           <w:rFonts w:ascii="Palatino Linotype" w:hAnsi="Palatino Linotype"/>
@@ -3808,38 +2673,13 @@
         </w:rPr>
         <w:t>or more groups are composed by less than 3 people, the teacher will reserve the right to reallocate those people</w:t>
       </w:r>
-      <w:ins w:id="169" w:author="Cappon Giacomo" w:date="2022-11-15T14:37:00Z">
-        <w:r>
-          <w:rPr>
-            <w:rFonts w:ascii="Palatino Linotype" w:hAnsi="Palatino Linotype"/>
-            <w:lang w:val="en-US"/>
-          </w:rPr>
-          <w:t>.</w:t>
-        </w:r>
-      </w:ins>
-      <w:del w:id="170" w:author="Cappon Giacomo" w:date="2022-11-15T14:37:00Z">
-        <w:r>
-          <w:rPr>
-            <w:rFonts w:ascii="Palatino Linotype" w:hAnsi="Palatino Linotype"/>
-            <w:lang w:val="en-US"/>
-          </w:rPr>
-          <w:delText xml:space="preserve"> into other groups so that it will be possible that, </w:delText>
-        </w:r>
-        <w:r>
-          <w:rPr>
-            <w:rFonts w:ascii="Palatino Linotype" w:hAnsi="Palatino Linotype"/>
-            <w:lang w:val="en-US"/>
-          </w:rPr>
-          <w:delText>at the end,</w:delText>
-        </w:r>
-        <w:r>
-          <w:rPr>
-            <w:rFonts w:ascii="Palatino Linotype" w:hAnsi="Palatino Linotype"/>
-            <w:lang w:val="en-US"/>
-          </w:rPr>
-          <w:delText xml:space="preserve"> up to 2 groups will be composed of 4 people.</w:delText>
-        </w:r>
-      </w:del>
+      <w:r>
+        <w:rPr>
+          <w:rFonts w:ascii="Palatino Linotype" w:hAnsi="Palatino Linotype"/>
+          <w:lang w:val="en-US"/>
+        </w:rPr>
+        <w:t>.</w:t>
+      </w:r>
     </w:p>
     <w:sectPr>
       <w:pgSz w:w="11906" w:h="16838"/>
@@ -4757,14 +3597,6 @@
     <w:abstractNumId w:val="3"/>
   </w:num>
 </w:numbering>
-</file>
-
-<file path=word/people.xml><?xml version="1.0" encoding="utf-8"?>
-<w15:people xmlns:wpc="http://schemas.microsoft.com/office/word/2010/wordprocessingCanvas" xmlns:cx="http://schemas.microsoft.com/office/drawing/2014/chartex" xmlns:cx1="http://schemas.microsoft.com/office/drawing/2015/9/8/chartex" xmlns:cx2="http://schemas.microsoft.com/office/drawing/2015/10/21/chartex" xmlns:cx3="http://schemas.microsoft.com/office/drawing/2016/5/9/chartex" xmlns:cx4="http://schemas.microsoft.com/office/drawing/2016/5/10/chartex" xmlns:cx5="http://schemas.microsoft.com/office/drawing/2016/5/11/chartex" xmlns:cx6="http://schemas.microsoft.com/office/drawing/2016/5/12/chartex" xmlns:cx7="http://schemas.microsoft.com/office/drawing/2016/5/13/chartex" xmlns:cx8="http://schemas.microsoft.com/office/drawing/2016/5/14/chartex" xmlns:mc="http://schemas.openxmlformats.org/markup-compatibility/2006" xmlns:aink="http://schemas.microsoft.com/office/drawing/2016/ink" xmlns:am3d="http://schemas.microsoft.com/office/drawing/2017/model3d" xmlns:o="urn:schemas-microsoft-com:office:office" xmlns:oel="http://schemas.microsoft.com/office/2019/extlst" xmlns:r="http://schemas.openxmlformats.org/officeDocument/2006/relationships" xmlns:m="http://schemas.openxmlformats.org/officeDocument/2006/math" xmlns:v="urn:schemas-microsoft-com:vml" xmlns:wp14="http://schemas.microsoft.com/office/word/2010/wordprocessingDrawing" xmlns:wp="http://schemas.openxmlformats.org/drawingml/2006/wordprocessingDrawing" xmlns:w10="urn:schemas-microsoft-com:office:word" xmlns:w="http://schemas.openxmlformats.org/wordprocessingml/2006/main" xmlns:w14="http://schemas.microsoft.com/office/word/2010/wordml" xmlns:w15="http://schemas.microsoft.com/office/word/2012/wordml" xmlns:w16cex="http://schemas.microsoft.com/office/word/2018/wordml/cex" xmlns:w16cid="http://schemas.microsoft.com/office/word/2016/wordml/cid" xmlns:w16="http://schemas.microsoft.com/office/word/2018/wordml" xmlns:w16sdtdh="http://schemas.microsoft.com/office/word/2020/wordml/sdtdatahash" xmlns:w16se="http://schemas.microsoft.com/office/word/2015/wordml/symex" xmlns:wpg="http://schemas.microsoft.com/office/word/2010/wordprocessingGroup" xmlns:wpi="http://schemas.microsoft.com/office/word/2010/wordprocessingInk" xmlns:wne="http://schemas.microsoft.com/office/word/2006/wordml" xmlns:wps="http://schemas.microsoft.com/office/word/2010/wordprocessingShape" mc:Ignorable="w14 w15 w16se w16cid w16 w16cex w16sdtdh wp14">
-  <w15:person w15:author="Cappon Giacomo">
-    <w15:presenceInfo w15:providerId="AD" w15:userId="S::giacomo.cappon@unipd.it::481f9c97-39c6-43b2-876d-14bc75e463bd"/>
-  </w15:person>
-</w15:people>
 </file>
 
 <file path=word/styles.xml><?xml version="1.0" encoding="utf-8"?>
@@ -5230,6 +4062,69 @@
     <w:semiHidden/>
     <w:rsid w:val="00C778E3"/>
   </w:style>
+  <w:style w:type="character" w:styleId="CommentReference">
+    <w:name w:val="annotation reference"/>
+    <w:basedOn w:val="DefaultParagraphFont"/>
+    <w:uiPriority w:val="99"/>
+    <w:semiHidden/>
+    <w:unhideWhenUsed/>
+    <w:rsid w:val="00193D1D"/>
+    <w:rPr>
+      <w:sz w:val="16"/>
+      <w:szCs w:val="16"/>
+    </w:rPr>
+  </w:style>
+  <w:style w:type="paragraph" w:styleId="CommentText">
+    <w:name w:val="annotation text"/>
+    <w:basedOn w:val="Normal"/>
+    <w:link w:val="CommentTextChar"/>
+    <w:uiPriority w:val="99"/>
+    <w:unhideWhenUsed/>
+    <w:rsid w:val="00193D1D"/>
+    <w:rPr>
+      <w:sz w:val="20"/>
+      <w:szCs w:val="20"/>
+    </w:rPr>
+  </w:style>
+  <w:style w:type="character" w:customStyle="1" w:styleId="CommentTextChar">
+    <w:name w:val="Comment Text Char"/>
+    <w:basedOn w:val="DefaultParagraphFont"/>
+    <w:link w:val="CommentText"/>
+    <w:uiPriority w:val="99"/>
+    <w:rsid w:val="00193D1D"/>
+    <w:rPr>
+      <w:sz w:val="20"/>
+      <w:szCs w:val="20"/>
+    </w:rPr>
+  </w:style>
+  <w:style w:type="paragraph" w:styleId="CommentSubject">
+    <w:name w:val="annotation subject"/>
+    <w:basedOn w:val="CommentText"/>
+    <w:next w:val="CommentText"/>
+    <w:link w:val="CommentSubjectChar"/>
+    <w:uiPriority w:val="99"/>
+    <w:semiHidden/>
+    <w:unhideWhenUsed/>
+    <w:rsid w:val="00193D1D"/>
+    <w:rPr>
+      <w:b/>
+      <w:bCs/>
+    </w:rPr>
+  </w:style>
+  <w:style w:type="character" w:customStyle="1" w:styleId="CommentSubjectChar">
+    <w:name w:val="Comment Subject Char"/>
+    <w:basedOn w:val="CommentTextChar"/>
+    <w:link w:val="CommentSubject"/>
+    <w:uiPriority w:val="99"/>
+    <w:semiHidden/>
+    <w:rsid w:val="00193D1D"/>
+    <w:rPr>
+      <w:b/>
+      <w:bCs/>
+      <w:sz w:val="20"/>
+      <w:szCs w:val="20"/>
+    </w:rPr>
+  </w:style>
 </w:styles>
 </file>
 

</xml_diff>

<commit_message>
[master] updates examination modality instructions
</commit_message>
<xml_diff>
--- a/guides/information_about_the_examination_modality.docx
+++ b/guides/information_about_the_examination_modality.docx
@@ -602,15 +602,75 @@
           <w:rFonts w:ascii="Palatino Linotype" w:hAnsi="Palatino Linotype"/>
           <w:lang w:val="en-US"/>
         </w:rPr>
-        <w:t>3</w:t>
-      </w:r>
-      <w:r>
-        <w:rPr>
-          <w:rFonts w:ascii="Palatino Linotype" w:hAnsi="Palatino Linotype"/>
-          <w:lang w:val="en-US"/>
-        </w:rPr>
-        <w:t xml:space="preserve"> - 13:00 – Room De and Le</w:t>
-      </w:r>
+        <w:t>4</w:t>
+      </w:r>
+      <w:r>
+        <w:rPr>
+          <w:rFonts w:ascii="Palatino Linotype" w:hAnsi="Palatino Linotype"/>
+          <w:lang w:val="en-US"/>
+        </w:rPr>
+        <w:t xml:space="preserve"> - 1</w:t>
+      </w:r>
+      <w:r>
+        <w:rPr>
+          <w:rFonts w:ascii="Palatino Linotype" w:hAnsi="Palatino Linotype"/>
+          <w:lang w:val="en-US"/>
+        </w:rPr>
+        <w:t>4</w:t>
+      </w:r>
+      <w:r>
+        <w:rPr>
+          <w:rFonts w:ascii="Palatino Linotype" w:hAnsi="Palatino Linotype"/>
+          <w:lang w:val="en-US"/>
+        </w:rPr>
+        <w:t xml:space="preserve">:00 – Room </w:t>
+      </w:r>
+      <w:r>
+        <w:rPr>
+          <w:rFonts w:ascii="Palatino Linotype" w:hAnsi="Palatino Linotype"/>
+          <w:lang w:val="en-US"/>
+        </w:rPr>
+        <w:t>B</w:t>
+      </w:r>
+      <w:r>
+        <w:rPr>
+          <w:rFonts w:ascii="Palatino Linotype" w:hAnsi="Palatino Linotype"/>
+          <w:lang w:val="en-US"/>
+        </w:rPr>
+        <w:t xml:space="preserve">e </w:t>
+      </w:r>
+      <w:r>
+        <w:rPr>
+          <w:rFonts w:ascii="Palatino Linotype" w:hAnsi="Palatino Linotype"/>
+          <w:lang w:val="en-US"/>
+        </w:rPr>
+        <w:t>+</w:t>
+      </w:r>
+      <w:r>
+        <w:rPr>
+          <w:rFonts w:ascii="Palatino Linotype" w:hAnsi="Palatino Linotype"/>
+          <w:lang w:val="en-US"/>
+        </w:rPr>
+        <w:t xml:space="preserve"> </w:t>
+      </w:r>
+      <w:proofErr w:type="spellStart"/>
+      <w:proofErr w:type="gramStart"/>
+      <w:r>
+        <w:rPr>
+          <w:rFonts w:ascii="Palatino Linotype" w:hAnsi="Palatino Linotype"/>
+          <w:lang w:val="en-US"/>
+        </w:rPr>
+        <w:t>V</w:t>
+      </w:r>
+      <w:r>
+        <w:rPr>
+          <w:rFonts w:ascii="Palatino Linotype" w:hAnsi="Palatino Linotype"/>
+          <w:lang w:val="en-US"/>
+        </w:rPr>
+        <w:t>e</w:t>
+      </w:r>
+      <w:proofErr w:type="spellEnd"/>
+      <w:proofErr w:type="gramEnd"/>
     </w:p>
     <w:p>
       <w:pPr>
@@ -650,7 +710,7 @@
           <w:rFonts w:ascii="Palatino Linotype" w:hAnsi="Palatino Linotype"/>
           <w:lang w:val="en-US"/>
         </w:rPr>
-        <w:t>5</w:t>
+        <w:t>8</w:t>
       </w:r>
       <w:r>
         <w:rPr>
@@ -664,8 +724,45 @@
           <w:rFonts w:ascii="Palatino Linotype" w:hAnsi="Palatino Linotype"/>
           <w:lang w:val="en-US"/>
         </w:rPr>
-        <w:t>3 – 9:00 – Room Ae</w:t>
-      </w:r>
+        <w:t>4</w:t>
+      </w:r>
+      <w:r>
+        <w:rPr>
+          <w:rFonts w:ascii="Palatino Linotype" w:hAnsi="Palatino Linotype"/>
+          <w:lang w:val="en-US"/>
+        </w:rPr>
+        <w:t xml:space="preserve"> – </w:t>
+      </w:r>
+      <w:r>
+        <w:rPr>
+          <w:rFonts w:ascii="Palatino Linotype" w:hAnsi="Palatino Linotype"/>
+          <w:lang w:val="en-US"/>
+        </w:rPr>
+        <w:t>14:</w:t>
+      </w:r>
+      <w:r>
+        <w:rPr>
+          <w:rFonts w:ascii="Palatino Linotype" w:hAnsi="Palatino Linotype"/>
+          <w:lang w:val="en-US"/>
+        </w:rPr>
+        <w:t>00 – Room Ae</w:t>
+      </w:r>
+      <w:r>
+        <w:rPr>
+          <w:rFonts w:ascii="Palatino Linotype" w:hAnsi="Palatino Linotype"/>
+          <w:lang w:val="en-US"/>
+        </w:rPr>
+        <w:t xml:space="preserve"> + </w:t>
+      </w:r>
+      <w:proofErr w:type="gramStart"/>
+      <w:r>
+        <w:rPr>
+          <w:rFonts w:ascii="Palatino Linotype" w:hAnsi="Palatino Linotype"/>
+          <w:lang w:val="en-US"/>
+        </w:rPr>
+        <w:t>Be</w:t>
+      </w:r>
+      <w:proofErr w:type="gramEnd"/>
     </w:p>
     <w:p>
       <w:pPr>
@@ -705,7 +802,7 @@
           <w:rFonts w:ascii="Palatino Linotype" w:hAnsi="Palatino Linotype"/>
           <w:lang w:val="en-US"/>
         </w:rPr>
-        <w:t>28</w:t>
+        <w:t>03</w:t>
       </w:r>
       <w:r>
         <w:rPr>
@@ -719,7 +816,7 @@
           <w:rFonts w:ascii="Palatino Linotype" w:hAnsi="Palatino Linotype"/>
           <w:lang w:val="en-US"/>
         </w:rPr>
-        <w:t>8</w:t>
+        <w:t>9</w:t>
       </w:r>
       <w:r>
         <w:rPr>
@@ -733,7 +830,56 @@
           <w:rFonts w:ascii="Palatino Linotype" w:hAnsi="Palatino Linotype"/>
           <w:lang w:val="en-US"/>
         </w:rPr>
-        <w:t xml:space="preserve">3 – 9:30 – Room Ae  </w:t>
+        <w:t>4</w:t>
+      </w:r>
+      <w:r>
+        <w:rPr>
+          <w:rFonts w:ascii="Palatino Linotype" w:hAnsi="Palatino Linotype"/>
+          <w:lang w:val="en-US"/>
+        </w:rPr>
+        <w:t xml:space="preserve"> – </w:t>
+      </w:r>
+      <w:r>
+        <w:rPr>
+          <w:rFonts w:ascii="Palatino Linotype" w:hAnsi="Palatino Linotype"/>
+          <w:lang w:val="en-US"/>
+        </w:rPr>
+        <w:t>14</w:t>
+      </w:r>
+      <w:r>
+        <w:rPr>
+          <w:rFonts w:ascii="Palatino Linotype" w:hAnsi="Palatino Linotype"/>
+          <w:lang w:val="en-US"/>
+        </w:rPr>
+        <w:t>:</w:t>
+      </w:r>
+      <w:r>
+        <w:rPr>
+          <w:rFonts w:ascii="Palatino Linotype" w:hAnsi="Palatino Linotype"/>
+          <w:lang w:val="en-US"/>
+        </w:rPr>
+        <w:t>0</w:t>
+      </w:r>
+      <w:r>
+        <w:rPr>
+          <w:rFonts w:ascii="Palatino Linotype" w:hAnsi="Palatino Linotype"/>
+          <w:lang w:val="en-US"/>
+        </w:rPr>
+        <w:t xml:space="preserve">0 – Room </w:t>
+      </w:r>
+      <w:r>
+        <w:rPr>
+          <w:rFonts w:ascii="Palatino Linotype" w:hAnsi="Palatino Linotype"/>
+          <w:lang w:val="en-US"/>
+        </w:rPr>
+        <w:t>D</w:t>
+      </w:r>
+      <w:r>
+        <w:rPr>
+          <w:rFonts w:ascii="Palatino Linotype" w:hAnsi="Palatino Linotype"/>
+          <w:lang w:val="en-US"/>
+        </w:rPr>
+        <w:t xml:space="preserve">e  </w:t>
       </w:r>
     </w:p>
     <w:p>
@@ -753,14 +899,35 @@
           <w:rFonts w:ascii="Palatino Linotype" w:hAnsi="Palatino Linotype"/>
           <w:lang w:val="en-US"/>
         </w:rPr>
-        <w:t>Fourth exam session: 30/01/202</w:t>
-      </w:r>
-      <w:r>
-        <w:rPr>
-          <w:rFonts w:ascii="Palatino Linotype" w:hAnsi="Palatino Linotype"/>
-          <w:lang w:val="en-US"/>
-        </w:rPr>
-        <w:t xml:space="preserve">4 </w:t>
+        <w:t>Fourth exam session: 3</w:t>
+      </w:r>
+      <w:r>
+        <w:rPr>
+          <w:rFonts w:ascii="Palatino Linotype" w:hAnsi="Palatino Linotype"/>
+          <w:lang w:val="en-US"/>
+        </w:rPr>
+        <w:t>1</w:t>
+      </w:r>
+      <w:r>
+        <w:rPr>
+          <w:rFonts w:ascii="Palatino Linotype" w:hAnsi="Palatino Linotype"/>
+          <w:lang w:val="en-US"/>
+        </w:rPr>
+        <w:t>/01/202</w:t>
+      </w:r>
+      <w:r>
+        <w:rPr>
+          <w:rFonts w:ascii="Palatino Linotype" w:hAnsi="Palatino Linotype"/>
+          <w:lang w:val="en-US"/>
+        </w:rPr>
+        <w:t>5</w:t>
+      </w:r>
+      <w:r>
+        <w:rPr>
+          <w:rFonts w:ascii="Palatino Linotype" w:hAnsi="Palatino Linotype"/>
+          <w:lang w:val="en-US"/>
+        </w:rPr>
+        <w:t xml:space="preserve"> </w:t>
       </w:r>
       <w:r>
         <w:rPr>
@@ -781,7 +948,42 @@
           <w:rFonts w:ascii="Palatino Linotype" w:hAnsi="Palatino Linotype"/>
           <w:lang w:val="en-US"/>
         </w:rPr>
-        <w:t>9:30 – Room Me</w:t>
+        <w:t>14</w:t>
+      </w:r>
+      <w:r>
+        <w:rPr>
+          <w:rFonts w:ascii="Palatino Linotype" w:hAnsi="Palatino Linotype"/>
+          <w:lang w:val="en-US"/>
+        </w:rPr>
+        <w:t>:</w:t>
+      </w:r>
+      <w:r>
+        <w:rPr>
+          <w:rFonts w:ascii="Palatino Linotype" w:hAnsi="Palatino Linotype"/>
+          <w:lang w:val="en-US"/>
+        </w:rPr>
+        <w:t>0</w:t>
+      </w:r>
+      <w:r>
+        <w:rPr>
+          <w:rFonts w:ascii="Palatino Linotype" w:hAnsi="Palatino Linotype"/>
+          <w:lang w:val="en-US"/>
+        </w:rPr>
+        <w:t xml:space="preserve">0 – Room </w:t>
+      </w:r>
+      <w:r>
+        <w:rPr>
+          <w:rFonts w:ascii="Palatino Linotype" w:hAnsi="Palatino Linotype"/>
+          <w:lang w:val="en-US"/>
+        </w:rPr>
+        <w:t>D</w:t>
+      </w:r>
+      <w:r>
+        <w:rPr>
+          <w:rFonts w:ascii="Palatino Linotype" w:hAnsi="Palatino Linotype"/>
+          <w:lang w:val="en-US"/>
+        </w:rPr>
+        <w:t>e</w:t>
       </w:r>
     </w:p>
     <w:p>
@@ -1621,7 +1823,14 @@
           <w:rFonts w:ascii="Palatino Linotype" w:hAnsi="Palatino Linotype"/>
           <w:lang w:val="en-US"/>
         </w:rPr>
-        <w:t>15</w:t>
+        <w:t>1</w:t>
+      </w:r>
+      <w:r>
+        <w:rPr>
+          <w:rFonts w:ascii="Palatino Linotype" w:hAnsi="Palatino Linotype"/>
+          <w:lang w:val="en-US"/>
+        </w:rPr>
+        <w:t>4</w:t>
       </w:r>
       <w:r>
         <w:rPr>
@@ -1649,91 +1858,14 @@
           <w:rFonts w:ascii="Palatino Linotype" w:hAnsi="Palatino Linotype"/>
           <w:lang w:val="en-US"/>
         </w:rPr>
-        <w:t>3</w:t>
-      </w:r>
-      <w:r>
-        <w:rPr>
-          <w:rFonts w:ascii="Palatino Linotype" w:hAnsi="Palatino Linotype"/>
-          <w:lang w:val="en-US"/>
-        </w:rPr>
-        <w:t>,</w:t>
-      </w:r>
-      <w:r>
-        <w:rPr>
-          <w:rFonts w:ascii="Palatino Linotype" w:hAnsi="Palatino Linotype"/>
-          <w:lang w:val="en-US"/>
-        </w:rPr>
-        <w:t xml:space="preserve"> and </w:t>
-      </w:r>
-      <w:r>
-        <w:rPr>
-          <w:rFonts w:ascii="Palatino Linotype" w:hAnsi="Palatino Linotype"/>
-          <w:lang w:val="en-US"/>
-        </w:rPr>
-        <w:t xml:space="preserve">no later than </w:t>
-      </w:r>
-      <w:r>
-        <w:rPr>
-          <w:rFonts w:ascii="Palatino Linotype" w:hAnsi="Palatino Linotype"/>
-          <w:lang w:val="en-US"/>
-        </w:rPr>
-        <w:t>3</w:t>
-      </w:r>
-      <w:r>
-        <w:rPr>
-          <w:rFonts w:ascii="Palatino Linotype" w:hAnsi="Palatino Linotype"/>
-          <w:lang w:val="en-US"/>
-        </w:rPr>
-        <w:t xml:space="preserve"> </w:t>
-      </w:r>
-      <w:r>
-        <w:rPr>
-          <w:rFonts w:ascii="Palatino Linotype" w:hAnsi="Palatino Linotype"/>
-          <w:lang w:val="en-US"/>
-        </w:rPr>
-        <w:t>days</w:t>
-      </w:r>
-      <w:r>
-        <w:rPr>
-          <w:rFonts w:ascii="Palatino Linotype" w:hAnsi="Palatino Linotype"/>
-          <w:lang w:val="en-US"/>
-        </w:rPr>
-        <w:t xml:space="preserve"> </w:t>
-      </w:r>
-      <w:r>
-        <w:rPr>
-          <w:rFonts w:ascii="Palatino Linotype" w:hAnsi="Palatino Linotype"/>
-          <w:lang w:val="en-US"/>
-        </w:rPr>
-        <w:t xml:space="preserve">before the </w:t>
-      </w:r>
-      <w:r>
-        <w:rPr>
-          <w:rFonts w:ascii="Palatino Linotype" w:hAnsi="Palatino Linotype"/>
-          <w:lang w:val="en-US"/>
-        </w:rPr>
-        <w:t xml:space="preserve">date of the project </w:t>
-      </w:r>
-      <w:r>
-        <w:rPr>
-          <w:rFonts w:ascii="Palatino Linotype" w:hAnsi="Palatino Linotype"/>
-          <w:lang w:val="en-US"/>
-        </w:rPr>
-        <w:t>discussion</w:t>
-      </w:r>
-      <w:r>
-        <w:rPr>
-          <w:rFonts w:ascii="Palatino Linotype" w:hAnsi="Palatino Linotype"/>
-          <w:lang w:val="en-US"/>
-        </w:rPr>
-        <w:t>.</w:t>
-      </w:r>
-      <w:r>
-        <w:rPr>
-          <w:rFonts w:ascii="Palatino Linotype" w:hAnsi="Palatino Linotype"/>
-          <w:lang w:val="en-US"/>
-        </w:rPr>
-        <w:t xml:space="preserve"> </w:t>
+        <w:t>4</w:t>
+      </w:r>
+      <w:r>
+        <w:rPr>
+          <w:rFonts w:ascii="Palatino Linotype" w:hAnsi="Palatino Linotype"/>
+          <w:lang w:val="en-US"/>
+        </w:rPr>
+        <w:t>, and no later than the day before the discussion.</w:t>
       </w:r>
     </w:p>
     <w:p>
@@ -1790,14 +1922,70 @@
           <w:rFonts w:ascii="Palatino Linotype" w:hAnsi="Palatino Linotype"/>
           <w:lang w:val="en-US"/>
         </w:rPr>
-        <w:t>Window #1: from 30/06/2023 to 21/07/2023</w:t>
-      </w:r>
-      <w:r>
-        <w:rPr>
-          <w:rFonts w:ascii="Palatino Linotype" w:hAnsi="Palatino Linotype"/>
-          <w:lang w:val="en-US"/>
-        </w:rPr>
-        <w:t xml:space="preserve"> </w:t>
+        <w:t xml:space="preserve">Window #1: from </w:t>
+      </w:r>
+      <w:r>
+        <w:rPr>
+          <w:rFonts w:ascii="Palatino Linotype" w:hAnsi="Palatino Linotype"/>
+          <w:lang w:val="en-US"/>
+        </w:rPr>
+        <w:t>01</w:t>
+      </w:r>
+      <w:r>
+        <w:rPr>
+          <w:rFonts w:ascii="Palatino Linotype" w:hAnsi="Palatino Linotype"/>
+          <w:lang w:val="en-US"/>
+        </w:rPr>
+        <w:t>/0</w:t>
+      </w:r>
+      <w:r>
+        <w:rPr>
+          <w:rFonts w:ascii="Palatino Linotype" w:hAnsi="Palatino Linotype"/>
+          <w:lang w:val="en-US"/>
+        </w:rPr>
+        <w:t>7</w:t>
+      </w:r>
+      <w:r>
+        <w:rPr>
+          <w:rFonts w:ascii="Palatino Linotype" w:hAnsi="Palatino Linotype"/>
+          <w:lang w:val="en-US"/>
+        </w:rPr>
+        <w:t>/202</w:t>
+      </w:r>
+      <w:r>
+        <w:rPr>
+          <w:rFonts w:ascii="Palatino Linotype" w:hAnsi="Palatino Linotype"/>
+          <w:lang w:val="en-US"/>
+        </w:rPr>
+        <w:t>4</w:t>
+      </w:r>
+      <w:r>
+        <w:rPr>
+          <w:rFonts w:ascii="Palatino Linotype" w:hAnsi="Palatino Linotype"/>
+          <w:lang w:val="en-US"/>
+        </w:rPr>
+        <w:t xml:space="preserve"> to </w:t>
+      </w:r>
+      <w:r>
+        <w:rPr>
+          <w:rFonts w:ascii="Palatino Linotype" w:hAnsi="Palatino Linotype"/>
+          <w:lang w:val="en-US"/>
+        </w:rPr>
+        <w:t>19</w:t>
+      </w:r>
+      <w:r>
+        <w:rPr>
+          <w:rFonts w:ascii="Palatino Linotype" w:hAnsi="Palatino Linotype"/>
+          <w:lang w:val="en-US"/>
+        </w:rPr>
+        <w:t>/07/202</w:t>
+      </w:r>
+      <w:r>
+        <w:rPr>
+          <w:rFonts w:ascii="Palatino Linotype" w:hAnsi="Palatino Linotype"/>
+          <w:lang w:val="en-US"/>
+        </w:rPr>
+        <w:t>4</w:t>
       </w:r>
     </w:p>
     <w:p>
@@ -1817,7 +2005,56 @@
           <w:rFonts w:ascii="Palatino Linotype" w:hAnsi="Palatino Linotype"/>
           <w:lang w:val="en-US"/>
         </w:rPr>
-        <w:t>Window #2: from 21/08/2023 to 23/09/2023</w:t>
+        <w:t xml:space="preserve">Window #2: from </w:t>
+      </w:r>
+      <w:r>
+        <w:rPr>
+          <w:rFonts w:ascii="Palatino Linotype" w:hAnsi="Palatino Linotype"/>
+          <w:lang w:val="en-US"/>
+        </w:rPr>
+        <w:t>19</w:t>
+      </w:r>
+      <w:r>
+        <w:rPr>
+          <w:rFonts w:ascii="Palatino Linotype" w:hAnsi="Palatino Linotype"/>
+          <w:lang w:val="en-US"/>
+        </w:rPr>
+        <w:t>/08/202</w:t>
+      </w:r>
+      <w:r>
+        <w:rPr>
+          <w:rFonts w:ascii="Palatino Linotype" w:hAnsi="Palatino Linotype"/>
+          <w:lang w:val="en-US"/>
+        </w:rPr>
+        <w:t>4</w:t>
+      </w:r>
+      <w:r>
+        <w:rPr>
+          <w:rFonts w:ascii="Palatino Linotype" w:hAnsi="Palatino Linotype"/>
+          <w:lang w:val="en-US"/>
+        </w:rPr>
+        <w:t xml:space="preserve"> to 2</w:t>
+      </w:r>
+      <w:r>
+        <w:rPr>
+          <w:rFonts w:ascii="Palatino Linotype" w:hAnsi="Palatino Linotype"/>
+          <w:lang w:val="en-US"/>
+        </w:rPr>
+        <w:t>0</w:t>
+      </w:r>
+      <w:r>
+        <w:rPr>
+          <w:rFonts w:ascii="Palatino Linotype" w:hAnsi="Palatino Linotype"/>
+          <w:lang w:val="en-US"/>
+        </w:rPr>
+        <w:t>/09/202</w:t>
+      </w:r>
+      <w:r>
+        <w:rPr>
+          <w:rFonts w:ascii="Palatino Linotype" w:hAnsi="Palatino Linotype"/>
+          <w:lang w:val="en-US"/>
+        </w:rPr>
+        <w:t>4</w:t>
       </w:r>
     </w:p>
     <w:p>
@@ -1897,7 +2134,7 @@
           <w:rFonts w:ascii="Palatino Linotype" w:hAnsi="Palatino Linotype"/>
           <w:lang w:val="en-US"/>
         </w:rPr>
-        <w:t>10</w:t>
+        <w:t>30</w:t>
       </w:r>
       <w:r>
         <w:rPr>
@@ -1911,7 +2148,7 @@
           <w:rFonts w:ascii="Palatino Linotype" w:hAnsi="Palatino Linotype"/>
           <w:lang w:val="en-US"/>
         </w:rPr>
-        <w:t>7</w:t>
+        <w:t>6</w:t>
       </w:r>
       <w:r>
         <w:rPr>
@@ -1925,21 +2162,21 @@
           <w:rFonts w:ascii="Palatino Linotype" w:hAnsi="Palatino Linotype"/>
           <w:lang w:val="en-US"/>
         </w:rPr>
-        <w:t>3</w:t>
-      </w:r>
-      <w:r>
-        <w:rPr>
-          <w:rFonts w:ascii="Palatino Linotype" w:hAnsi="Palatino Linotype"/>
-          <w:lang w:val="en-US"/>
-        </w:rPr>
-        <w:t xml:space="preserve">, Project discussion on </w:t>
-      </w:r>
-      <w:r>
-        <w:rPr>
-          <w:rFonts w:ascii="Palatino Linotype" w:hAnsi="Palatino Linotype"/>
-          <w:lang w:val="en-US"/>
-        </w:rPr>
-        <w:t>14</w:t>
+        <w:t>4</w:t>
+      </w:r>
+      <w:r>
+        <w:rPr>
+          <w:rFonts w:ascii="Palatino Linotype" w:hAnsi="Palatino Linotype"/>
+          <w:lang w:val="en-US"/>
+        </w:rPr>
+        <w:t>, Project discussion on</w:t>
+      </w:r>
+      <w:r>
+        <w:rPr>
+          <w:rFonts w:ascii="Palatino Linotype" w:hAnsi="Palatino Linotype"/>
+          <w:lang w:val="en-US"/>
+        </w:rPr>
+        <w:t xml:space="preserve"> 01</w:t>
       </w:r>
       <w:r>
         <w:rPr>
@@ -1953,14 +2190,28 @@
           <w:rFonts w:ascii="Palatino Linotype" w:hAnsi="Palatino Linotype"/>
           <w:lang w:val="en-US"/>
         </w:rPr>
-        <w:t>3</w:t>
-      </w:r>
-      <w:r>
-        <w:rPr>
-          <w:rFonts w:ascii="Palatino Linotype" w:hAnsi="Palatino Linotype"/>
-          <w:lang w:val="en-US"/>
-        </w:rPr>
-        <w:t xml:space="preserve"> or later (up to 23/0</w:t>
+        <w:t>4</w:t>
+      </w:r>
+      <w:r>
+        <w:rPr>
+          <w:rFonts w:ascii="Palatino Linotype" w:hAnsi="Palatino Linotype"/>
+          <w:lang w:val="en-US"/>
+        </w:rPr>
+        <w:t xml:space="preserve"> or later (up to 2</w:t>
+      </w:r>
+      <w:r>
+        <w:rPr>
+          <w:rFonts w:ascii="Palatino Linotype" w:hAnsi="Palatino Linotype"/>
+          <w:lang w:val="en-US"/>
+        </w:rPr>
+        <w:t>0</w:t>
+      </w:r>
+      <w:r>
+        <w:rPr>
+          <w:rFonts w:ascii="Palatino Linotype" w:hAnsi="Palatino Linotype"/>
+          <w:lang w:val="en-US"/>
+        </w:rPr>
+        <w:t>/0</w:t>
       </w:r>
       <w:r>
         <w:rPr>
@@ -1981,7 +2232,7 @@
           <w:rFonts w:ascii="Palatino Linotype" w:hAnsi="Palatino Linotype"/>
           <w:lang w:val="en-US"/>
         </w:rPr>
-        <w:t>3</w:t>
+        <w:t>4</w:t>
       </w:r>
       <w:r>
         <w:rPr>
@@ -2029,28 +2280,56 @@
           <w:rFonts w:ascii="Palatino Linotype" w:hAnsi="Palatino Linotype"/>
           <w:lang w:val="en-US"/>
         </w:rPr>
-        <w:t>30</w:t>
-      </w:r>
-      <w:r>
-        <w:rPr>
-          <w:rFonts w:ascii="Palatino Linotype" w:hAnsi="Palatino Linotype"/>
-          <w:lang w:val="en-US"/>
-        </w:rPr>
-        <w:t>/06/202</w:t>
-      </w:r>
-      <w:r>
-        <w:rPr>
-          <w:rFonts w:ascii="Palatino Linotype" w:hAnsi="Palatino Linotype"/>
-          <w:lang w:val="en-US"/>
-        </w:rPr>
-        <w:t>3</w:t>
-      </w:r>
-      <w:r>
-        <w:rPr>
-          <w:rFonts w:ascii="Palatino Linotype" w:hAnsi="Palatino Linotype"/>
-          <w:lang w:val="en-US"/>
-        </w:rPr>
-        <w:t xml:space="preserve"> or later (up to 23/0</w:t>
+        <w:t>19</w:t>
+      </w:r>
+      <w:r>
+        <w:rPr>
+          <w:rFonts w:ascii="Palatino Linotype" w:hAnsi="Palatino Linotype"/>
+          <w:lang w:val="en-US"/>
+        </w:rPr>
+        <w:t>/0</w:t>
+      </w:r>
+      <w:r>
+        <w:rPr>
+          <w:rFonts w:ascii="Palatino Linotype" w:hAnsi="Palatino Linotype"/>
+          <w:lang w:val="en-US"/>
+        </w:rPr>
+        <w:t>7</w:t>
+      </w:r>
+      <w:r>
+        <w:rPr>
+          <w:rFonts w:ascii="Palatino Linotype" w:hAnsi="Palatino Linotype"/>
+          <w:lang w:val="en-US"/>
+        </w:rPr>
+        <w:t>/20</w:t>
+      </w:r>
+      <w:r>
+        <w:rPr>
+          <w:rFonts w:ascii="Palatino Linotype" w:hAnsi="Palatino Linotype"/>
+          <w:lang w:val="en-US"/>
+        </w:rPr>
+        <w:t>24</w:t>
+      </w:r>
+      <w:r>
+        <w:rPr>
+          <w:rFonts w:ascii="Palatino Linotype" w:hAnsi="Palatino Linotype"/>
+          <w:lang w:val="en-US"/>
+        </w:rPr>
+        <w:t xml:space="preserve"> or later (up to 2</w:t>
+      </w:r>
+      <w:r>
+        <w:rPr>
+          <w:rFonts w:ascii="Palatino Linotype" w:hAnsi="Palatino Linotype"/>
+          <w:lang w:val="en-US"/>
+        </w:rPr>
+        <w:t>0</w:t>
+      </w:r>
+      <w:r>
+        <w:rPr>
+          <w:rFonts w:ascii="Palatino Linotype" w:hAnsi="Palatino Linotype"/>
+          <w:lang w:val="en-US"/>
+        </w:rPr>
+        <w:t>/0</w:t>
       </w:r>
       <w:r>
         <w:rPr>
@@ -2098,7 +2377,35 @@
           <w:rFonts w:ascii="Palatino Linotype" w:hAnsi="Palatino Linotype"/>
           <w:lang w:val="en-US"/>
         </w:rPr>
-        <w:t>Code delivered on 15/07/2023, Project discussion on 25/08/2023 or later (up to 23/09/2023)</w:t>
+        <w:t>Code delivered on 1</w:t>
+      </w:r>
+      <w:r>
+        <w:rPr>
+          <w:rFonts w:ascii="Palatino Linotype" w:hAnsi="Palatino Linotype"/>
+          <w:lang w:val="en-US"/>
+        </w:rPr>
+        <w:t>4</w:t>
+      </w:r>
+      <w:r>
+        <w:rPr>
+          <w:rFonts w:ascii="Palatino Linotype" w:hAnsi="Palatino Linotype"/>
+          <w:lang w:val="en-US"/>
+        </w:rPr>
+        <w:t>/07/2023, Project discussion on 25/08/2023 or later (up to 2</w:t>
+      </w:r>
+      <w:r>
+        <w:rPr>
+          <w:rFonts w:ascii="Palatino Linotype" w:hAnsi="Palatino Linotype"/>
+          <w:lang w:val="en-US"/>
+        </w:rPr>
+        <w:t>0</w:t>
+      </w:r>
+      <w:r>
+        <w:rPr>
+          <w:rFonts w:ascii="Palatino Linotype" w:hAnsi="Palatino Linotype"/>
+          <w:lang w:val="en-US"/>
+        </w:rPr>
+        <w:t>/09/2023)</w:t>
       </w:r>
     </w:p>
     <w:p>

</xml_diff>

<commit_message>
[master] updated exam modalities
</commit_message>
<xml_diff>
--- a/guides/information_about_the_examination_modality.docx
+++ b/guides/information_about_the_examination_modality.docx
@@ -752,17 +752,8 @@
           <w:rFonts w:ascii="Palatino Linotype" w:hAnsi="Palatino Linotype"/>
           <w:lang w:val="en-US"/>
         </w:rPr>
-        <w:t xml:space="preserve"> + </w:t>
-      </w:r>
-      <w:proofErr w:type="gramStart"/>
-      <w:r>
-        <w:rPr>
-          <w:rFonts w:ascii="Palatino Linotype" w:hAnsi="Palatino Linotype"/>
-          <w:lang w:val="en-US"/>
-        </w:rPr>
-        <w:t>Be</w:t>
-      </w:r>
-      <w:proofErr w:type="gramEnd"/>
+        <w:t xml:space="preserve"> + Be</w:t>
+      </w:r>
     </w:p>
     <w:p>
       <w:pPr>
@@ -2266,7 +2257,7 @@
           <w:rFonts w:ascii="Palatino Linotype" w:hAnsi="Palatino Linotype"/>
           <w:lang w:val="en-US"/>
         </w:rPr>
-        <w:t>3</w:t>
+        <w:t>4</w:t>
       </w:r>
       <w:r>
         <w:rPr>
@@ -2350,7 +2341,7 @@
           <w:rFonts w:ascii="Palatino Linotype" w:hAnsi="Palatino Linotype"/>
           <w:lang w:val="en-US"/>
         </w:rPr>
-        <w:t>3</w:t>
+        <w:t>4</w:t>
       </w:r>
       <w:r>
         <w:rPr>
@@ -2391,7 +2382,35 @@
           <w:rFonts w:ascii="Palatino Linotype" w:hAnsi="Palatino Linotype"/>
           <w:lang w:val="en-US"/>
         </w:rPr>
-        <w:t>/07/2023, Project discussion on 25/08/2023 or later (up to 2</w:t>
+        <w:t>/07/202</w:t>
+      </w:r>
+      <w:r>
+        <w:rPr>
+          <w:rFonts w:ascii="Palatino Linotype" w:hAnsi="Palatino Linotype"/>
+          <w:lang w:val="en-US"/>
+        </w:rPr>
+        <w:t>4</w:t>
+      </w:r>
+      <w:r>
+        <w:rPr>
+          <w:rFonts w:ascii="Palatino Linotype" w:hAnsi="Palatino Linotype"/>
+          <w:lang w:val="en-US"/>
+        </w:rPr>
+        <w:t>, Project discussion on 25/08/202</w:t>
+      </w:r>
+      <w:r>
+        <w:rPr>
+          <w:rFonts w:ascii="Palatino Linotype" w:hAnsi="Palatino Linotype"/>
+          <w:lang w:val="en-US"/>
+        </w:rPr>
+        <w:t>4</w:t>
+      </w:r>
+      <w:r>
+        <w:rPr>
+          <w:rFonts w:ascii="Palatino Linotype" w:hAnsi="Palatino Linotype"/>
+          <w:lang w:val="en-US"/>
+        </w:rPr>
+        <w:t xml:space="preserve"> or later (up to 2</w:t>
       </w:r>
       <w:r>
         <w:rPr>
@@ -2405,7 +2424,21 @@
           <w:rFonts w:ascii="Palatino Linotype" w:hAnsi="Palatino Linotype"/>
           <w:lang w:val="en-US"/>
         </w:rPr>
-        <w:t>/09/2023)</w:t>
+        <w:t>/09/202</w:t>
+      </w:r>
+      <w:r>
+        <w:rPr>
+          <w:rFonts w:ascii="Palatino Linotype" w:hAnsi="Palatino Linotype"/>
+          <w:lang w:val="en-US"/>
+        </w:rPr>
+        <w:t>4</w:t>
+      </w:r>
+      <w:r>
+        <w:rPr>
+          <w:rFonts w:ascii="Palatino Linotype" w:hAnsi="Palatino Linotype"/>
+          <w:lang w:val="en-US"/>
+        </w:rPr>
+        <w:t>)</w:t>
       </w:r>
     </w:p>
     <w:p>
@@ -3942,7 +3975,7 @@
         <w:rFonts w:asciiTheme="minorHAnsi" w:eastAsiaTheme="minorHAnsi" w:hAnsiTheme="minorHAnsi" w:cstheme="minorBidi"/>
         <w:sz w:val="24"/>
         <w:szCs w:val="24"/>
-        <w:lang w:val="en-IT" w:eastAsia="en-US" w:bidi="ar-SA"/>
+        <w:lang w:eastAsia="en-US" w:bidi="ar-SA"/>
       </w:rPr>
     </w:rPrDefault>
     <w:pPrDefault/>

</xml_diff>

<commit_message>
[master] lessons theory-1 and lab-1 ready
</commit_message>
<xml_diff>
--- a/guides/information_about_the_examination_modality.docx
+++ b/guides/information_about_the_examination_modality.docx
@@ -12,7 +12,6 @@
           <w:smallCaps/>
           <w:sz w:val="28"/>
           <w:szCs w:val="26"/>
-          <w:lang w:val="en-US"/>
         </w:rPr>
       </w:pPr>
       <w:r>
@@ -23,7 +22,6 @@
           <w:smallCaps/>
           <w:sz w:val="28"/>
           <w:szCs w:val="26"/>
-          <w:lang w:val="en-US"/>
         </w:rPr>
         <w:t>Biomedical Wearable Technologies for Healthcare and Wellbeing</w:t>
       </w:r>
@@ -35,7 +33,6 @@
           <w:rFonts w:ascii="Palatino Linotype" w:hAnsi="Palatino Linotype"/>
           <w:b/>
           <w:bCs/>
-          <w:lang w:val="en-US"/>
         </w:rPr>
       </w:pPr>
     </w:p>
@@ -46,7 +43,6 @@
           <w:rFonts w:ascii="Palatino Linotype" w:hAnsi="Palatino Linotype"/>
           <w:b/>
           <w:bCs/>
-          <w:lang w:val="en-US"/>
         </w:rPr>
       </w:pPr>
       <w:r>
@@ -54,7 +50,6 @@
           <w:rFonts w:ascii="Palatino Linotype" w:hAnsi="Palatino Linotype"/>
           <w:b/>
           <w:bCs/>
-          <w:lang w:val="en-US"/>
         </w:rPr>
         <w:t>Information about the examination modality</w:t>
       </w:r>
@@ -63,15 +58,13 @@
       <w:pPr>
         <w:rPr>
           <w:rFonts w:ascii="Palatino Linotype" w:hAnsi="Palatino Linotype"/>
-          <w:lang w:val="en-US"/>
-        </w:rPr>
-      </w:pPr>
-    </w:p>
-    <w:p>
-      <w:pPr>
-        <w:rPr>
-          <w:rFonts w:ascii="Palatino Linotype" w:hAnsi="Palatino Linotype"/>
-          <w:lang w:val="en-US"/>
+        </w:rPr>
+      </w:pPr>
+    </w:p>
+    <w:p>
+      <w:pPr>
+        <w:rPr>
+          <w:rFonts w:ascii="Palatino Linotype" w:hAnsi="Palatino Linotype"/>
         </w:rPr>
       </w:pPr>
     </w:p>
@@ -80,14 +73,12 @@
         <w:rPr>
           <w:rFonts w:ascii="Palatino Linotype" w:hAnsi="Palatino Linotype"/>
           <w:u w:val="single"/>
-          <w:lang w:val="en-US"/>
         </w:rPr>
       </w:pPr>
       <w:r>
         <w:rPr>
           <w:rFonts w:ascii="Palatino Linotype" w:hAnsi="Palatino Linotype"/>
           <w:u w:val="single"/>
-          <w:lang w:val="en-US"/>
         </w:rPr>
         <w:t>Exam composition and grade</w:t>
       </w:r>
@@ -96,42 +87,36 @@
       <w:pPr>
         <w:rPr>
           <w:rFonts w:ascii="Palatino Linotype" w:hAnsi="Palatino Linotype"/>
-          <w:lang w:val="en-US"/>
-        </w:rPr>
-      </w:pPr>
-    </w:p>
-    <w:p>
-      <w:pPr>
-        <w:rPr>
-          <w:rFonts w:ascii="Palatino Linotype" w:hAnsi="Palatino Linotype"/>
-          <w:lang w:val="en-US"/>
-        </w:rPr>
-      </w:pPr>
-      <w:r>
-        <w:rPr>
-          <w:rFonts w:ascii="Palatino Linotype" w:hAnsi="Palatino Linotype"/>
-          <w:lang w:val="en-US"/>
+        </w:rPr>
+      </w:pPr>
+    </w:p>
+    <w:p>
+      <w:pPr>
+        <w:rPr>
+          <w:rFonts w:ascii="Palatino Linotype" w:hAnsi="Palatino Linotype"/>
+        </w:rPr>
+      </w:pPr>
+      <w:r>
+        <w:rPr>
+          <w:rFonts w:ascii="Palatino Linotype" w:hAnsi="Palatino Linotype"/>
         </w:rPr>
         <w:t xml:space="preserve">The exam is composed by two </w:t>
       </w:r>
       <w:r>
         <w:rPr>
           <w:rFonts w:ascii="Palatino Linotype" w:hAnsi="Palatino Linotype"/>
-          <w:lang w:val="en-US"/>
         </w:rPr>
         <w:t xml:space="preserve">independent </w:t>
       </w:r>
       <w:r>
         <w:rPr>
           <w:rFonts w:ascii="Palatino Linotype" w:hAnsi="Palatino Linotype"/>
-          <w:lang w:val="en-US"/>
         </w:rPr>
         <w:t xml:space="preserve">mandatory </w:t>
       </w:r>
       <w:r>
         <w:rPr>
           <w:rFonts w:ascii="Palatino Linotype" w:hAnsi="Palatino Linotype"/>
-          <w:lang w:val="en-US"/>
         </w:rPr>
         <w:t>parts:</w:t>
       </w:r>
@@ -145,13 +130,11 @@
         </w:numPr>
         <w:rPr>
           <w:rFonts w:ascii="Palatino Linotype" w:hAnsi="Palatino Linotype"/>
-          <w:lang w:val="en-US"/>
-        </w:rPr>
-      </w:pPr>
-      <w:r>
-        <w:rPr>
-          <w:rFonts w:ascii="Palatino Linotype" w:hAnsi="Palatino Linotype"/>
-          <w:lang w:val="en-US"/>
+        </w:rPr>
+      </w:pPr>
+      <w:r>
+        <w:rPr>
+          <w:rFonts w:ascii="Palatino Linotype" w:hAnsi="Palatino Linotype"/>
         </w:rPr>
         <w:t>Written test</w:t>
       </w:r>
@@ -165,20 +148,17 @@
         </w:numPr>
         <w:rPr>
           <w:rFonts w:ascii="Palatino Linotype" w:hAnsi="Palatino Linotype"/>
-          <w:lang w:val="en-US"/>
-        </w:rPr>
-      </w:pPr>
-      <w:r>
-        <w:rPr>
-          <w:rFonts w:ascii="Palatino Linotype" w:hAnsi="Palatino Linotype"/>
-          <w:lang w:val="en-US"/>
+        </w:rPr>
+      </w:pPr>
+      <w:r>
+        <w:rPr>
+          <w:rFonts w:ascii="Palatino Linotype" w:hAnsi="Palatino Linotype"/>
         </w:rPr>
         <w:t>Project preparation and discussion</w:t>
       </w:r>
       <w:r>
         <w:rPr>
           <w:rFonts w:ascii="Palatino Linotype" w:hAnsi="Palatino Linotype"/>
-          <w:lang w:val="en-US"/>
         </w:rPr>
         <w:t xml:space="preserve"> </w:t>
       </w:r>
@@ -187,35 +167,30 @@
       <w:pPr>
         <w:rPr>
           <w:rFonts w:ascii="Palatino Linotype" w:hAnsi="Palatino Linotype"/>
-          <w:lang w:val="en-US"/>
-        </w:rPr>
-      </w:pPr>
-    </w:p>
-    <w:p>
-      <w:pPr>
-        <w:rPr>
-          <w:rFonts w:ascii="Palatino Linotype" w:hAnsi="Palatino Linotype"/>
-          <w:lang w:val="en-US"/>
-        </w:rPr>
-      </w:pPr>
-      <w:r>
-        <w:rPr>
-          <w:rFonts w:ascii="Palatino Linotype" w:hAnsi="Palatino Linotype"/>
-          <w:lang w:val="en-US"/>
+        </w:rPr>
+      </w:pPr>
+    </w:p>
+    <w:p>
+      <w:pPr>
+        <w:rPr>
+          <w:rFonts w:ascii="Palatino Linotype" w:hAnsi="Palatino Linotype"/>
+        </w:rPr>
+      </w:pPr>
+      <w:r>
+        <w:rPr>
+          <w:rFonts w:ascii="Palatino Linotype" w:hAnsi="Palatino Linotype"/>
         </w:rPr>
         <w:t xml:space="preserve">The written test will be graded </w:t>
       </w:r>
       <w:r>
         <w:rPr>
           <w:rFonts w:ascii="Palatino Linotype" w:hAnsi="Palatino Linotype"/>
-          <w:lang w:val="en-US"/>
         </w:rPr>
         <w:t>on a scale from 0 to 20</w:t>
       </w:r>
       <w:r>
         <w:rPr>
           <w:rFonts w:ascii="Palatino Linotype" w:hAnsi="Palatino Linotype"/>
-          <w:lang w:val="en-US"/>
         </w:rPr>
         <w:t xml:space="preserve">. </w:t>
       </w:r>
@@ -224,13 +199,11 @@
       <w:pPr>
         <w:rPr>
           <w:rFonts w:ascii="Palatino Linotype" w:hAnsi="Palatino Linotype"/>
-          <w:lang w:val="en-US"/>
-        </w:rPr>
-      </w:pPr>
-      <w:r>
-        <w:rPr>
-          <w:rFonts w:ascii="Palatino Linotype" w:hAnsi="Palatino Linotype"/>
-          <w:lang w:val="en-US"/>
+        </w:rPr>
+      </w:pPr>
+      <w:r>
+        <w:rPr>
+          <w:rFonts w:ascii="Palatino Linotype" w:hAnsi="Palatino Linotype"/>
         </w:rPr>
         <w:t>The project preparation and discussion will be graded on a scale from 0 to 12.</w:t>
       </w:r>
@@ -239,35 +212,30 @@
       <w:pPr>
         <w:rPr>
           <w:rFonts w:ascii="Palatino Linotype" w:hAnsi="Palatino Linotype"/>
-          <w:lang w:val="en-US"/>
-        </w:rPr>
-      </w:pPr>
-    </w:p>
-    <w:p>
-      <w:pPr>
-        <w:rPr>
-          <w:rFonts w:ascii="Palatino Linotype" w:hAnsi="Palatino Linotype"/>
-          <w:lang w:val="en-US"/>
-        </w:rPr>
-      </w:pPr>
-      <w:r>
-        <w:rPr>
-          <w:rFonts w:ascii="Palatino Linotype" w:hAnsi="Palatino Linotype"/>
-          <w:lang w:val="en-US"/>
+        </w:rPr>
+      </w:pPr>
+    </w:p>
+    <w:p>
+      <w:pPr>
+        <w:rPr>
+          <w:rFonts w:ascii="Palatino Linotype" w:hAnsi="Palatino Linotype"/>
+        </w:rPr>
+      </w:pPr>
+      <w:r>
+        <w:rPr>
+          <w:rFonts w:ascii="Palatino Linotype" w:hAnsi="Palatino Linotype"/>
         </w:rPr>
         <w:t xml:space="preserve">The final grade will </w:t>
       </w:r>
       <w:r>
         <w:rPr>
           <w:rFonts w:ascii="Palatino Linotype" w:hAnsi="Palatino Linotype"/>
-          <w:lang w:val="en-US"/>
         </w:rPr>
         <w:t>be the sum of the two grades, where 31 and 32 will correspond to 30L.</w:t>
       </w:r>
       <w:r>
         <w:rPr>
           <w:rFonts w:ascii="Palatino Linotype" w:hAnsi="Palatino Linotype"/>
-          <w:lang w:val="en-US"/>
         </w:rPr>
         <w:t xml:space="preserve"> </w:t>
       </w:r>
@@ -276,98 +244,84 @@
       <w:pPr>
         <w:rPr>
           <w:rFonts w:ascii="Palatino Linotype" w:hAnsi="Palatino Linotype"/>
-          <w:lang w:val="en-US"/>
-        </w:rPr>
-      </w:pPr>
-    </w:p>
-    <w:p>
-      <w:pPr>
-        <w:rPr>
-          <w:rFonts w:ascii="Palatino Linotype" w:hAnsi="Palatino Linotype"/>
-          <w:lang w:val="en-US"/>
-        </w:rPr>
-      </w:pPr>
-      <w:r>
-        <w:rPr>
-          <w:rFonts w:ascii="Palatino Linotype" w:hAnsi="Palatino Linotype"/>
-          <w:lang w:val="en-US"/>
+        </w:rPr>
+      </w:pPr>
+    </w:p>
+    <w:p>
+      <w:pPr>
+        <w:rPr>
+          <w:rFonts w:ascii="Palatino Linotype" w:hAnsi="Palatino Linotype"/>
+        </w:rPr>
+      </w:pPr>
+      <w:r>
+        <w:rPr>
+          <w:rFonts w:ascii="Palatino Linotype" w:hAnsi="Palatino Linotype"/>
         </w:rPr>
         <w:t>The exam will be considered passed when</w:t>
       </w:r>
       <w:r>
         <w:rPr>
           <w:rFonts w:ascii="Palatino Linotype" w:hAnsi="Palatino Linotype"/>
-          <w:lang w:val="en-US"/>
         </w:rPr>
         <w:t xml:space="preserve"> the written test is passed with at least </w:t>
       </w:r>
       <w:r>
         <w:rPr>
           <w:rFonts w:ascii="Palatino Linotype" w:hAnsi="Palatino Linotype"/>
-          <w:lang w:val="en-US"/>
         </w:rPr>
         <w:t>12</w:t>
       </w:r>
       <w:r>
         <w:rPr>
           <w:rFonts w:ascii="Palatino Linotype" w:hAnsi="Palatino Linotype"/>
-          <w:lang w:val="en-US"/>
         </w:rPr>
         <w:t>/</w:t>
       </w:r>
       <w:r>
         <w:rPr>
           <w:rFonts w:ascii="Palatino Linotype" w:hAnsi="Palatino Linotype"/>
-          <w:lang w:val="en-US"/>
         </w:rPr>
         <w:t>2</w:t>
       </w:r>
       <w:r>
         <w:rPr>
           <w:rFonts w:ascii="Palatino Linotype" w:hAnsi="Palatino Linotype"/>
-          <w:lang w:val="en-US"/>
         </w:rPr>
         <w:t>0 and</w:t>
       </w:r>
       <w:r>
         <w:rPr>
           <w:rFonts w:ascii="Palatino Linotype" w:hAnsi="Palatino Linotype"/>
-          <w:lang w:val="en-US"/>
         </w:rPr>
         <w:t xml:space="preserve"> </w:t>
       </w:r>
       <w:r>
         <w:rPr>
           <w:rFonts w:ascii="Palatino Linotype" w:hAnsi="Palatino Linotype"/>
-          <w:lang w:val="en-US"/>
         </w:rPr>
         <w:t xml:space="preserve">the overall </w:t>
       </w:r>
       <w:r>
         <w:rPr>
           <w:rFonts w:ascii="Palatino Linotype" w:hAnsi="Palatino Linotype"/>
-          <w:lang w:val="en-US"/>
         </w:rPr>
         <w:t xml:space="preserve">final </w:t>
       </w:r>
       <w:r>
         <w:rPr>
           <w:rFonts w:ascii="Palatino Linotype" w:hAnsi="Palatino Linotype"/>
-          <w:lang w:val="en-US"/>
         </w:rPr>
         <w:t xml:space="preserve">grade is </w:t>
       </w:r>
       <w:r>
         <w:rPr>
           <w:rFonts w:ascii="Palatino Linotype" w:hAnsi="Palatino Linotype"/>
-          <w:lang w:val="en-US"/>
         </w:rPr>
         <w:t>at least 18/30</w:t>
       </w:r>
       <w:r>
         <w:rPr>
           <w:rFonts w:ascii="Palatino Linotype" w:hAnsi="Palatino Linotype"/>
-          <w:lang w:val="en-US"/>
         </w:rPr>
         <w:t>.</w:t>
       </w:r>
@@ -376,7 +330,6 @@
       <w:pPr>
         <w:rPr>
           <w:rFonts w:ascii="Palatino Linotype" w:hAnsi="Palatino Linotype"/>
-          <w:lang w:val="en-US"/>
         </w:rPr>
       </w:pPr>
     </w:p>
@@ -385,14 +338,12 @@
         <w:rPr>
           <w:rFonts w:ascii="Palatino Linotype" w:hAnsi="Palatino Linotype"/>
           <w:u w:val="single"/>
-          <w:lang w:val="en-US"/>
         </w:rPr>
       </w:pPr>
       <w:r>
         <w:rPr>
           <w:rFonts w:ascii="Palatino Linotype" w:hAnsi="Palatino Linotype"/>
           <w:u w:val="single"/>
-          <w:lang w:val="en-US"/>
         </w:rPr>
         <w:t>Written exam description</w:t>
       </w:r>
@@ -401,7 +352,6 @@
       <w:pPr>
         <w:rPr>
           <w:rFonts w:ascii="Palatino Linotype" w:hAnsi="Palatino Linotype"/>
-          <w:lang w:val="en-US"/>
         </w:rPr>
       </w:pPr>
     </w:p>
@@ -411,7 +361,6 @@
           <w:rFonts w:ascii="Palatino Linotype" w:hAnsi="Palatino Linotype"/>
           <w:i/>
           <w:iCs/>
-          <w:lang w:val="en-US"/>
         </w:rPr>
       </w:pPr>
       <w:r>
@@ -419,7 +368,6 @@
           <w:rFonts w:ascii="Palatino Linotype" w:hAnsi="Palatino Linotype"/>
           <w:i/>
           <w:iCs/>
-          <w:lang w:val="en-US"/>
         </w:rPr>
         <w:t xml:space="preserve">Exam details </w:t>
       </w:r>
@@ -428,42 +376,36 @@
       <w:pPr>
         <w:rPr>
           <w:rFonts w:ascii="Palatino Linotype" w:hAnsi="Palatino Linotype"/>
-          <w:lang w:val="en-US"/>
-        </w:rPr>
-      </w:pPr>
-    </w:p>
-    <w:p>
-      <w:pPr>
-        <w:rPr>
-          <w:rFonts w:ascii="Palatino Linotype" w:hAnsi="Palatino Linotype"/>
-          <w:lang w:val="en-US"/>
-        </w:rPr>
-      </w:pPr>
-      <w:r>
-        <w:rPr>
-          <w:rFonts w:ascii="Palatino Linotype" w:hAnsi="Palatino Linotype"/>
-          <w:lang w:val="en-US"/>
+        </w:rPr>
+      </w:pPr>
+    </w:p>
+    <w:p>
+      <w:pPr>
+        <w:rPr>
+          <w:rFonts w:ascii="Palatino Linotype" w:hAnsi="Palatino Linotype"/>
+        </w:rPr>
+      </w:pPr>
+      <w:r>
+        <w:rPr>
+          <w:rFonts w:ascii="Palatino Linotype" w:hAnsi="Palatino Linotype"/>
         </w:rPr>
         <w:t>The written exam</w:t>
       </w:r>
       <w:r>
         <w:rPr>
           <w:rFonts w:ascii="Palatino Linotype" w:hAnsi="Palatino Linotype"/>
-          <w:lang w:val="en-US"/>
         </w:rPr>
         <w:t xml:space="preserve"> will last around 90 minutes and will</w:t>
       </w:r>
       <w:r>
         <w:rPr>
           <w:rFonts w:ascii="Palatino Linotype" w:hAnsi="Palatino Linotype"/>
-          <w:lang w:val="en-US"/>
         </w:rPr>
         <w:t xml:space="preserve"> consists of a mix of open and closed questions</w:t>
       </w:r>
       <w:r>
         <w:rPr>
           <w:rFonts w:ascii="Palatino Linotype" w:hAnsi="Palatino Linotype"/>
-          <w:lang w:val="en-US"/>
         </w:rPr>
         <w:t xml:space="preserve">: up to 3 open questions + up to 15 closed questions. </w:t>
       </w:r>
@@ -472,27 +414,23 @@
       <w:pPr>
         <w:rPr>
           <w:rFonts w:ascii="Palatino Linotype" w:hAnsi="Palatino Linotype"/>
-          <w:lang w:val="en-US"/>
-        </w:rPr>
-      </w:pPr>
-      <w:r>
-        <w:rPr>
-          <w:rFonts w:ascii="Palatino Linotype" w:hAnsi="Palatino Linotype"/>
-          <w:lang w:val="en-US"/>
+        </w:rPr>
+      </w:pPr>
+      <w:r>
+        <w:rPr>
+          <w:rFonts w:ascii="Palatino Linotype" w:hAnsi="Palatino Linotype"/>
         </w:rPr>
         <w:t xml:space="preserve">The questions will focus on the course content that will be </w:t>
       </w:r>
       <w:r>
         <w:rPr>
           <w:rFonts w:ascii="Palatino Linotype" w:hAnsi="Palatino Linotype"/>
-          <w:lang w:val="en-US"/>
         </w:rPr>
         <w:t>presented</w:t>
       </w:r>
       <w:r>
         <w:rPr>
           <w:rFonts w:ascii="Palatino Linotype" w:hAnsi="Palatino Linotype"/>
-          <w:lang w:val="en-US"/>
         </w:rPr>
         <w:t xml:space="preserve"> during the “theory” lessons. </w:t>
       </w:r>
@@ -501,7 +439,6 @@
       <w:pPr>
         <w:rPr>
           <w:rFonts w:ascii="Palatino Linotype" w:hAnsi="Palatino Linotype"/>
-          <w:lang w:val="en-US"/>
         </w:rPr>
       </w:pPr>
     </w:p>
@@ -511,7 +448,6 @@
           <w:rFonts w:ascii="Palatino Linotype" w:hAnsi="Palatino Linotype"/>
           <w:i/>
           <w:iCs/>
-          <w:lang w:val="en-US"/>
         </w:rPr>
       </w:pPr>
       <w:r>
@@ -519,7 +455,6 @@
           <w:rFonts w:ascii="Palatino Linotype" w:hAnsi="Palatino Linotype"/>
           <w:i/>
           <w:iCs/>
-          <w:lang w:val="en-US"/>
         </w:rPr>
         <w:t xml:space="preserve">Exam </w:t>
       </w:r>
@@ -528,7 +463,6 @@
           <w:rFonts w:ascii="Palatino Linotype" w:hAnsi="Palatino Linotype"/>
           <w:i/>
           <w:iCs/>
-          <w:lang w:val="en-US"/>
         </w:rPr>
         <w:t>dates</w:t>
       </w:r>
@@ -537,7 +471,6 @@
           <w:rFonts w:ascii="Palatino Linotype" w:hAnsi="Palatino Linotype"/>
           <w:i/>
           <w:iCs/>
-          <w:lang w:val="en-US"/>
         </w:rPr>
         <w:t xml:space="preserve"> </w:t>
       </w:r>
@@ -546,7 +479,6 @@
       <w:pPr>
         <w:rPr>
           <w:rFonts w:ascii="Palatino Linotype" w:hAnsi="Palatino Linotype"/>
-          <w:lang w:val="en-US"/>
         </w:rPr>
       </w:pPr>
     </w:p>
@@ -559,97 +491,83 @@
         </w:numPr>
         <w:rPr>
           <w:rFonts w:ascii="Palatino Linotype" w:hAnsi="Palatino Linotype"/>
-          <w:lang w:val="en-US"/>
-        </w:rPr>
-      </w:pPr>
-      <w:r>
-        <w:rPr>
-          <w:rFonts w:ascii="Palatino Linotype" w:hAnsi="Palatino Linotype"/>
-          <w:lang w:val="en-US"/>
+        </w:rPr>
+      </w:pPr>
+      <w:r>
+        <w:rPr>
+          <w:rFonts w:ascii="Palatino Linotype" w:hAnsi="Palatino Linotype"/>
         </w:rPr>
         <w:t>First exam session</w:t>
       </w:r>
       <w:r>
         <w:rPr>
           <w:rFonts w:ascii="Palatino Linotype" w:hAnsi="Palatino Linotype"/>
-          <w:lang w:val="en-US"/>
         </w:rPr>
         <w:t>:</w:t>
       </w:r>
       <w:r>
         <w:rPr>
           <w:rFonts w:ascii="Palatino Linotype" w:hAnsi="Palatino Linotype"/>
-          <w:lang w:val="en-US"/>
         </w:rPr>
         <w:t xml:space="preserve"> </w:t>
       </w:r>
       <w:r>
         <w:rPr>
           <w:rFonts w:ascii="Palatino Linotype" w:hAnsi="Palatino Linotype"/>
-          <w:lang w:val="en-US"/>
         </w:rPr>
         <w:t>20</w:t>
       </w:r>
       <w:r>
         <w:rPr>
           <w:rFonts w:ascii="Palatino Linotype" w:hAnsi="Palatino Linotype"/>
-          <w:lang w:val="en-US"/>
         </w:rPr>
         <w:t>/06/202</w:t>
       </w:r>
       <w:r>
         <w:rPr>
           <w:rFonts w:ascii="Palatino Linotype" w:hAnsi="Palatino Linotype"/>
-          <w:lang w:val="en-US"/>
         </w:rPr>
         <w:t>4</w:t>
       </w:r>
       <w:r>
         <w:rPr>
           <w:rFonts w:ascii="Palatino Linotype" w:hAnsi="Palatino Linotype"/>
-          <w:lang w:val="en-US"/>
         </w:rPr>
         <w:t xml:space="preserve"> - 1</w:t>
       </w:r>
       <w:r>
         <w:rPr>
           <w:rFonts w:ascii="Palatino Linotype" w:hAnsi="Palatino Linotype"/>
-          <w:lang w:val="en-US"/>
         </w:rPr>
         <w:t>4</w:t>
       </w:r>
       <w:r>
         <w:rPr>
           <w:rFonts w:ascii="Palatino Linotype" w:hAnsi="Palatino Linotype"/>
-          <w:lang w:val="en-US"/>
         </w:rPr>
         <w:t xml:space="preserve">:00 – Room </w:t>
       </w:r>
       <w:r>
         <w:rPr>
           <w:rFonts w:ascii="Palatino Linotype" w:hAnsi="Palatino Linotype"/>
-          <w:lang w:val="en-US"/>
         </w:rPr>
         <w:t>B</w:t>
       </w:r>
       <w:r>
         <w:rPr>
           <w:rFonts w:ascii="Palatino Linotype" w:hAnsi="Palatino Linotype"/>
-          <w:lang w:val="en-US"/>
         </w:rPr>
         <w:t xml:space="preserve">e </w:t>
       </w:r>
       <w:r>
         <w:rPr>
           <w:rFonts w:ascii="Palatino Linotype" w:hAnsi="Palatino Linotype"/>
-          <w:lang w:val="en-US"/>
         </w:rPr>
         <w:t>+</w:t>
       </w:r>
       <w:r>
         <w:rPr>
           <w:rFonts w:ascii="Palatino Linotype" w:hAnsi="Palatino Linotype"/>
-          <w:lang w:val="en-US"/>
         </w:rPr>
         <w:t xml:space="preserve"> </w:t>
       </w:r>
@@ -658,14 +576,12 @@
       <w:r>
         <w:rPr>
           <w:rFonts w:ascii="Palatino Linotype" w:hAnsi="Palatino Linotype"/>
-          <w:lang w:val="en-US"/>
         </w:rPr>
         <w:t>V</w:t>
       </w:r>
       <w:r>
         <w:rPr>
           <w:rFonts w:ascii="Palatino Linotype" w:hAnsi="Palatino Linotype"/>
-          <w:lang w:val="en-US"/>
         </w:rPr>
         <w:t>e</w:t>
       </w:r>
@@ -681,76 +597,65 @@
         </w:numPr>
         <w:rPr>
           <w:rFonts w:ascii="Palatino Linotype" w:hAnsi="Palatino Linotype"/>
-          <w:lang w:val="en-US"/>
-        </w:rPr>
-      </w:pPr>
-      <w:r>
-        <w:rPr>
-          <w:rFonts w:ascii="Palatino Linotype" w:hAnsi="Palatino Linotype"/>
-          <w:lang w:val="en-US"/>
+        </w:rPr>
+      </w:pPr>
+      <w:r>
+        <w:rPr>
+          <w:rFonts w:ascii="Palatino Linotype" w:hAnsi="Palatino Linotype"/>
         </w:rPr>
         <w:t>Second exam session</w:t>
       </w:r>
       <w:r>
         <w:rPr>
           <w:rFonts w:ascii="Palatino Linotype" w:hAnsi="Palatino Linotype"/>
-          <w:lang w:val="en-US"/>
         </w:rPr>
         <w:t>:</w:t>
       </w:r>
       <w:r>
         <w:rPr>
           <w:rFonts w:ascii="Palatino Linotype" w:hAnsi="Palatino Linotype"/>
-          <w:lang w:val="en-US"/>
         </w:rPr>
         <w:t xml:space="preserve"> 0</w:t>
       </w:r>
       <w:r>
         <w:rPr>
           <w:rFonts w:ascii="Palatino Linotype" w:hAnsi="Palatino Linotype"/>
-          <w:lang w:val="en-US"/>
         </w:rPr>
         <w:t>8</w:t>
       </w:r>
       <w:r>
         <w:rPr>
           <w:rFonts w:ascii="Palatino Linotype" w:hAnsi="Palatino Linotype"/>
-          <w:lang w:val="en-US"/>
         </w:rPr>
         <w:t>/07/202</w:t>
       </w:r>
       <w:r>
         <w:rPr>
           <w:rFonts w:ascii="Palatino Linotype" w:hAnsi="Palatino Linotype"/>
-          <w:lang w:val="en-US"/>
         </w:rPr>
         <w:t>4</w:t>
       </w:r>
       <w:r>
         <w:rPr>
           <w:rFonts w:ascii="Palatino Linotype" w:hAnsi="Palatino Linotype"/>
-          <w:lang w:val="en-US"/>
         </w:rPr>
         <w:t xml:space="preserve"> – </w:t>
       </w:r>
       <w:r>
         <w:rPr>
           <w:rFonts w:ascii="Palatino Linotype" w:hAnsi="Palatino Linotype"/>
-          <w:lang w:val="en-US"/>
         </w:rPr>
         <w:t>14:</w:t>
       </w:r>
       <w:r>
         <w:rPr>
           <w:rFonts w:ascii="Palatino Linotype" w:hAnsi="Palatino Linotype"/>
-          <w:lang w:val="en-US"/>
         </w:rPr>
         <w:t>00 – Room Ae</w:t>
       </w:r>
       <w:r>
         <w:rPr>
           <w:rFonts w:ascii="Palatino Linotype" w:hAnsi="Palatino Linotype"/>
-          <w:lang w:val="en-US"/>
         </w:rPr>
         <w:t xml:space="preserve"> + Be</w:t>
       </w:r>
@@ -764,111 +669,95 @@
         </w:numPr>
         <w:rPr>
           <w:rFonts w:ascii="Palatino Linotype" w:hAnsi="Palatino Linotype"/>
-          <w:lang w:val="en-US"/>
-        </w:rPr>
-      </w:pPr>
-      <w:r>
-        <w:rPr>
-          <w:rFonts w:ascii="Palatino Linotype" w:hAnsi="Palatino Linotype"/>
-          <w:lang w:val="en-US"/>
+        </w:rPr>
+      </w:pPr>
+      <w:r>
+        <w:rPr>
+          <w:rFonts w:ascii="Palatino Linotype" w:hAnsi="Palatino Linotype"/>
         </w:rPr>
         <w:t>Third exam session</w:t>
       </w:r>
       <w:r>
         <w:rPr>
           <w:rFonts w:ascii="Palatino Linotype" w:hAnsi="Palatino Linotype"/>
-          <w:lang w:val="en-US"/>
         </w:rPr>
         <w:t>:</w:t>
       </w:r>
       <w:r>
         <w:rPr>
           <w:rFonts w:ascii="Palatino Linotype" w:hAnsi="Palatino Linotype"/>
-          <w:lang w:val="en-US"/>
         </w:rPr>
         <w:t xml:space="preserve"> </w:t>
       </w:r>
       <w:r>
         <w:rPr>
           <w:rFonts w:ascii="Palatino Linotype" w:hAnsi="Palatino Linotype"/>
-          <w:lang w:val="en-US"/>
         </w:rPr>
         <w:t>03</w:t>
       </w:r>
       <w:r>
         <w:rPr>
           <w:rFonts w:ascii="Palatino Linotype" w:hAnsi="Palatino Linotype"/>
-          <w:lang w:val="en-US"/>
         </w:rPr>
         <w:t>/0</w:t>
       </w:r>
       <w:r>
         <w:rPr>
           <w:rFonts w:ascii="Palatino Linotype" w:hAnsi="Palatino Linotype"/>
-          <w:lang w:val="en-US"/>
         </w:rPr>
         <w:t>9</w:t>
       </w:r>
       <w:r>
         <w:rPr>
           <w:rFonts w:ascii="Palatino Linotype" w:hAnsi="Palatino Linotype"/>
-          <w:lang w:val="en-US"/>
         </w:rPr>
         <w:t>/202</w:t>
       </w:r>
       <w:r>
         <w:rPr>
           <w:rFonts w:ascii="Palatino Linotype" w:hAnsi="Palatino Linotype"/>
-          <w:lang w:val="en-US"/>
         </w:rPr>
         <w:t>4</w:t>
       </w:r>
       <w:r>
         <w:rPr>
           <w:rFonts w:ascii="Palatino Linotype" w:hAnsi="Palatino Linotype"/>
-          <w:lang w:val="en-US"/>
         </w:rPr>
         <w:t xml:space="preserve"> – </w:t>
       </w:r>
       <w:r>
         <w:rPr>
           <w:rFonts w:ascii="Palatino Linotype" w:hAnsi="Palatino Linotype"/>
-          <w:lang w:val="en-US"/>
         </w:rPr>
         <w:t>14</w:t>
       </w:r>
       <w:r>
         <w:rPr>
           <w:rFonts w:ascii="Palatino Linotype" w:hAnsi="Palatino Linotype"/>
-          <w:lang w:val="en-US"/>
         </w:rPr>
         <w:t>:</w:t>
       </w:r>
       <w:r>
         <w:rPr>
           <w:rFonts w:ascii="Palatino Linotype" w:hAnsi="Palatino Linotype"/>
-          <w:lang w:val="en-US"/>
         </w:rPr>
         <w:t>0</w:t>
       </w:r>
       <w:r>
         <w:rPr>
           <w:rFonts w:ascii="Palatino Linotype" w:hAnsi="Palatino Linotype"/>
-          <w:lang w:val="en-US"/>
         </w:rPr>
         <w:t xml:space="preserve">0 – Room </w:t>
       </w:r>
       <w:r>
         <w:rPr>
           <w:rFonts w:ascii="Palatino Linotype" w:hAnsi="Palatino Linotype"/>
-          <w:lang w:val="en-US"/>
         </w:rPr>
         <w:t>D</w:t>
       </w:r>
       <w:r>
         <w:rPr>
           <w:rFonts w:ascii="Palatino Linotype" w:hAnsi="Palatino Linotype"/>
-          <w:lang w:val="en-US"/>
         </w:rPr>
         <w:t xml:space="preserve">e  </w:t>
       </w:r>
@@ -882,97 +771,83 @@
         </w:numPr>
         <w:rPr>
           <w:rFonts w:ascii="Palatino Linotype" w:hAnsi="Palatino Linotype"/>
-          <w:lang w:val="en-US"/>
-        </w:rPr>
-      </w:pPr>
-      <w:r>
-        <w:rPr>
-          <w:rFonts w:ascii="Palatino Linotype" w:hAnsi="Palatino Linotype"/>
-          <w:lang w:val="en-US"/>
+        </w:rPr>
+      </w:pPr>
+      <w:r>
+        <w:rPr>
+          <w:rFonts w:ascii="Palatino Linotype" w:hAnsi="Palatino Linotype"/>
         </w:rPr>
         <w:t>Fourth exam session: 3</w:t>
       </w:r>
       <w:r>
         <w:rPr>
           <w:rFonts w:ascii="Palatino Linotype" w:hAnsi="Palatino Linotype"/>
-          <w:lang w:val="en-US"/>
         </w:rPr>
         <w:t>1</w:t>
       </w:r>
       <w:r>
         <w:rPr>
           <w:rFonts w:ascii="Palatino Linotype" w:hAnsi="Palatino Linotype"/>
-          <w:lang w:val="en-US"/>
         </w:rPr>
         <w:t>/01/202</w:t>
       </w:r>
       <w:r>
         <w:rPr>
           <w:rFonts w:ascii="Palatino Linotype" w:hAnsi="Palatino Linotype"/>
-          <w:lang w:val="en-US"/>
         </w:rPr>
         <w:t>5</w:t>
       </w:r>
       <w:r>
         <w:rPr>
           <w:rFonts w:ascii="Palatino Linotype" w:hAnsi="Palatino Linotype"/>
-          <w:lang w:val="en-US"/>
         </w:rPr>
         <w:t xml:space="preserve"> </w:t>
       </w:r>
       <w:r>
         <w:rPr>
           <w:rFonts w:ascii="Palatino Linotype" w:hAnsi="Palatino Linotype"/>
-          <w:lang w:val="en-US"/>
         </w:rPr>
         <w:t>–</w:t>
       </w:r>
       <w:r>
         <w:rPr>
           <w:rFonts w:ascii="Palatino Linotype" w:hAnsi="Palatino Linotype"/>
-          <w:lang w:val="en-US"/>
         </w:rPr>
         <w:t xml:space="preserve"> </w:t>
       </w:r>
       <w:r>
         <w:rPr>
           <w:rFonts w:ascii="Palatino Linotype" w:hAnsi="Palatino Linotype"/>
-          <w:lang w:val="en-US"/>
         </w:rPr>
         <w:t>14</w:t>
       </w:r>
       <w:r>
         <w:rPr>
           <w:rFonts w:ascii="Palatino Linotype" w:hAnsi="Palatino Linotype"/>
-          <w:lang w:val="en-US"/>
         </w:rPr>
         <w:t>:</w:t>
       </w:r>
       <w:r>
         <w:rPr>
           <w:rFonts w:ascii="Palatino Linotype" w:hAnsi="Palatino Linotype"/>
-          <w:lang w:val="en-US"/>
         </w:rPr>
         <w:t>0</w:t>
       </w:r>
       <w:r>
         <w:rPr>
           <w:rFonts w:ascii="Palatino Linotype" w:hAnsi="Palatino Linotype"/>
-          <w:lang w:val="en-US"/>
         </w:rPr>
         <w:t xml:space="preserve">0 – Room </w:t>
       </w:r>
       <w:r>
         <w:rPr>
           <w:rFonts w:ascii="Palatino Linotype" w:hAnsi="Palatino Linotype"/>
-          <w:lang w:val="en-US"/>
         </w:rPr>
         <w:t>D</w:t>
       </w:r>
       <w:r>
         <w:rPr>
           <w:rFonts w:ascii="Palatino Linotype" w:hAnsi="Palatino Linotype"/>
-          <w:lang w:val="en-US"/>
         </w:rPr>
         <w:t>e</w:t>
       </w:r>
@@ -981,28 +856,24 @@
       <w:pPr>
         <w:rPr>
           <w:rFonts w:ascii="Palatino Linotype" w:hAnsi="Palatino Linotype"/>
-          <w:lang w:val="en-US"/>
-        </w:rPr>
-      </w:pPr>
-    </w:p>
-    <w:p>
-      <w:pPr>
-        <w:rPr>
-          <w:rFonts w:ascii="Palatino Linotype" w:hAnsi="Palatino Linotype"/>
-          <w:lang w:val="en-US"/>
-        </w:rPr>
-      </w:pPr>
-      <w:r>
-        <w:rPr>
-          <w:rFonts w:ascii="Palatino Linotype" w:hAnsi="Palatino Linotype"/>
-          <w:lang w:val="en-US"/>
+        </w:rPr>
+      </w:pPr>
+    </w:p>
+    <w:p>
+      <w:pPr>
+        <w:rPr>
+          <w:rFonts w:ascii="Palatino Linotype" w:hAnsi="Palatino Linotype"/>
+        </w:rPr>
+      </w:pPr>
+      <w:r>
+        <w:rPr>
+          <w:rFonts w:ascii="Palatino Linotype" w:hAnsi="Palatino Linotype"/>
         </w:rPr>
         <w:t>Note: by “First session” we mean</w:t>
       </w:r>
       <w:r>
         <w:rPr>
           <w:rFonts w:ascii="Palatino Linotype" w:hAnsi="Palatino Linotype"/>
-          <w:lang w:val="en-US"/>
         </w:rPr>
         <w:t xml:space="preserve"> the </w:t>
       </w:r>
@@ -1010,7 +881,6 @@
       <w:r>
         <w:rPr>
           <w:rFonts w:ascii="Palatino Linotype" w:hAnsi="Palatino Linotype"/>
-          <w:lang w:val="en-US"/>
         </w:rPr>
         <w:t>italian</w:t>
       </w:r>
@@ -1018,7 +888,6 @@
       <w:r>
         <w:rPr>
           <w:rFonts w:ascii="Palatino Linotype" w:hAnsi="Palatino Linotype"/>
-          <w:lang w:val="en-US"/>
         </w:rPr>
         <w:t xml:space="preserve"> “Primo </w:t>
       </w:r>
@@ -1026,7 +895,6 @@
       <w:r>
         <w:rPr>
           <w:rFonts w:ascii="Palatino Linotype" w:hAnsi="Palatino Linotype"/>
-          <w:lang w:val="en-US"/>
         </w:rPr>
         <w:t>appello</w:t>
       </w:r>
@@ -1034,14 +902,12 @@
       <w:r>
         <w:rPr>
           <w:rFonts w:ascii="Palatino Linotype" w:hAnsi="Palatino Linotype"/>
-          <w:lang w:val="en-US"/>
         </w:rPr>
         <w:t>”, i.e., the first attempt at passing the exam, by “Second session” we mean</w:t>
       </w:r>
       <w:r>
         <w:rPr>
           <w:rFonts w:ascii="Palatino Linotype" w:hAnsi="Palatino Linotype"/>
-          <w:lang w:val="en-US"/>
         </w:rPr>
         <w:t xml:space="preserve"> the </w:t>
       </w:r>
@@ -1049,7 +915,6 @@
       <w:r>
         <w:rPr>
           <w:rFonts w:ascii="Palatino Linotype" w:hAnsi="Palatino Linotype"/>
-          <w:lang w:val="en-US"/>
         </w:rPr>
         <w:t>italian</w:t>
       </w:r>
@@ -1057,7 +922,6 @@
       <w:r>
         <w:rPr>
           <w:rFonts w:ascii="Palatino Linotype" w:hAnsi="Palatino Linotype"/>
-          <w:lang w:val="en-US"/>
         </w:rPr>
         <w:t xml:space="preserve"> “Secondo </w:t>
       </w:r>
@@ -1065,7 +929,6 @@
       <w:r>
         <w:rPr>
           <w:rFonts w:ascii="Palatino Linotype" w:hAnsi="Palatino Linotype"/>
-          <w:lang w:val="en-US"/>
         </w:rPr>
         <w:t>appello</w:t>
       </w:r>
@@ -1073,7 +936,6 @@
       <w:r>
         <w:rPr>
           <w:rFonts w:ascii="Palatino Linotype" w:hAnsi="Palatino Linotype"/>
-          <w:lang w:val="en-US"/>
         </w:rPr>
         <w:t>” and so on.</w:t>
       </w:r>
@@ -1082,7 +944,6 @@
       <w:pPr>
         <w:rPr>
           <w:rFonts w:ascii="Palatino Linotype" w:hAnsi="Palatino Linotype"/>
-          <w:lang w:val="en-US"/>
         </w:rPr>
       </w:pPr>
     </w:p>
@@ -1091,14 +952,12 @@
         <w:rPr>
           <w:rFonts w:ascii="Palatino Linotype" w:hAnsi="Palatino Linotype"/>
           <w:u w:val="single"/>
-          <w:lang w:val="en-US"/>
         </w:rPr>
       </w:pPr>
       <w:r>
         <w:rPr>
           <w:rFonts w:ascii="Palatino Linotype" w:hAnsi="Palatino Linotype"/>
           <w:u w:val="single"/>
-          <w:lang w:val="en-US"/>
         </w:rPr>
         <w:t>Project description</w:t>
       </w:r>
@@ -1107,7 +966,6 @@
       <w:pPr>
         <w:rPr>
           <w:rFonts w:ascii="Palatino Linotype" w:hAnsi="Palatino Linotype"/>
-          <w:lang w:val="en-US"/>
         </w:rPr>
       </w:pPr>
     </w:p>
@@ -1117,7 +975,6 @@
           <w:rFonts w:ascii="Palatino Linotype" w:hAnsi="Palatino Linotype"/>
           <w:i/>
           <w:iCs/>
-          <w:lang w:val="en-US"/>
         </w:rPr>
       </w:pPr>
       <w:r>
@@ -1125,7 +982,6 @@
           <w:rFonts w:ascii="Palatino Linotype" w:hAnsi="Palatino Linotype"/>
           <w:i/>
           <w:iCs/>
-          <w:lang w:val="en-US"/>
         </w:rPr>
         <w:t>Project</w:t>
       </w:r>
@@ -1134,7 +990,6 @@
           <w:rFonts w:ascii="Palatino Linotype" w:hAnsi="Palatino Linotype"/>
           <w:i/>
           <w:iCs/>
-          <w:lang w:val="en-US"/>
         </w:rPr>
         <w:t xml:space="preserve"> </w:t>
       </w:r>
@@ -1143,7 +998,6 @@
           <w:rFonts w:ascii="Palatino Linotype" w:hAnsi="Palatino Linotype"/>
           <w:i/>
           <w:iCs/>
-          <w:lang w:val="en-US"/>
         </w:rPr>
         <w:t>rationale</w:t>
       </w:r>
@@ -1152,7 +1006,6 @@
           <w:rFonts w:ascii="Palatino Linotype" w:hAnsi="Palatino Linotype"/>
           <w:i/>
           <w:iCs/>
-          <w:lang w:val="en-US"/>
         </w:rPr>
         <w:t xml:space="preserve"> </w:t>
       </w:r>
@@ -1161,56 +1014,60 @@
       <w:pPr>
         <w:rPr>
           <w:rFonts w:ascii="Palatino Linotype" w:hAnsi="Palatino Linotype"/>
-          <w:lang w:val="en-US"/>
-        </w:rPr>
-      </w:pPr>
-    </w:p>
-    <w:p>
-      <w:pPr>
-        <w:rPr>
-          <w:rFonts w:ascii="Palatino Linotype" w:hAnsi="Palatino Linotype"/>
-          <w:lang w:val="en-US"/>
-        </w:rPr>
-      </w:pPr>
-      <w:r>
-        <w:rPr>
-          <w:rFonts w:ascii="Palatino Linotype" w:hAnsi="Palatino Linotype"/>
-          <w:lang w:val="en-US"/>
+        </w:rPr>
+      </w:pPr>
+    </w:p>
+    <w:p>
+      <w:pPr>
+        <w:rPr>
+          <w:rFonts w:ascii="Palatino Linotype" w:hAnsi="Palatino Linotype"/>
+        </w:rPr>
+      </w:pPr>
+      <w:r>
+        <w:rPr>
+          <w:rFonts w:ascii="Palatino Linotype" w:hAnsi="Palatino Linotype"/>
         </w:rPr>
         <w:t xml:space="preserve">This course is characterized by a strong practical part, where you will learn to develop autonomously a mobile app able to fetch health data </w:t>
       </w:r>
       <w:r>
         <w:rPr>
           <w:rFonts w:ascii="Palatino Linotype" w:hAnsi="Palatino Linotype"/>
-          <w:lang w:val="en-US"/>
         </w:rPr>
         <w:t xml:space="preserve">from Web APIs </w:t>
       </w:r>
       <w:r>
         <w:rPr>
           <w:rFonts w:ascii="Palatino Linotype" w:hAnsi="Palatino Linotype"/>
-          <w:lang w:val="en-US"/>
         </w:rPr>
         <w:t xml:space="preserve">and leverage those data to develop </w:t>
       </w:r>
       <w:r>
         <w:rPr>
           <w:rFonts w:ascii="Palatino Linotype" w:hAnsi="Palatino Linotype"/>
-          <w:lang w:val="en-US"/>
         </w:rPr>
         <w:t xml:space="preserve">some </w:t>
       </w:r>
       <w:r>
         <w:rPr>
           <w:rFonts w:ascii="Palatino Linotype" w:hAnsi="Palatino Linotype"/>
-          <w:lang w:val="en-US"/>
-        </w:rPr>
-        <w:t>functionalities that can potentially target both healthy subjects and sick patients.</w:t>
-      </w:r>
-      <w:r>
-        <w:rPr>
-          <w:rFonts w:ascii="Palatino Linotype" w:hAnsi="Palatino Linotype"/>
-          <w:lang w:val="en-US"/>
+        </w:rPr>
+        <w:t xml:space="preserve">functionalities that can potentially target both healthy subjects </w:t>
+      </w:r>
+      <w:r>
+        <w:rPr>
+          <w:rFonts w:ascii="Palatino Linotype" w:hAnsi="Palatino Linotype"/>
+        </w:rPr>
+        <w:t>and/or</w:t>
+      </w:r>
+      <w:r>
+        <w:rPr>
+          <w:rFonts w:ascii="Palatino Linotype" w:hAnsi="Palatino Linotype"/>
+        </w:rPr>
+        <w:t xml:space="preserve"> sick patients.</w:t>
+      </w:r>
+      <w:r>
+        <w:rPr>
+          <w:rFonts w:ascii="Palatino Linotype" w:hAnsi="Palatino Linotype"/>
         </w:rPr>
         <w:t xml:space="preserve"> </w:t>
       </w:r>
@@ -1219,7 +1076,6 @@
       <w:pPr>
         <w:rPr>
           <w:rFonts w:ascii="Palatino Linotype" w:hAnsi="Palatino Linotype"/>
-          <w:lang w:val="en-US"/>
         </w:rPr>
       </w:pPr>
     </w:p>
@@ -1229,7 +1085,6 @@
           <w:rFonts w:ascii="Palatino Linotype" w:hAnsi="Palatino Linotype"/>
           <w:i/>
           <w:iCs/>
-          <w:lang w:val="en-US"/>
         </w:rPr>
       </w:pPr>
       <w:r>
@@ -1237,7 +1092,6 @@
           <w:rFonts w:ascii="Palatino Linotype" w:hAnsi="Palatino Linotype"/>
           <w:i/>
           <w:iCs/>
-          <w:lang w:val="en-US"/>
         </w:rPr>
         <w:t>Project details and</w:t>
       </w:r>
@@ -1246,7 +1100,6 @@
           <w:rFonts w:ascii="Palatino Linotype" w:hAnsi="Palatino Linotype"/>
           <w:i/>
           <w:iCs/>
-          <w:lang w:val="en-US"/>
         </w:rPr>
         <w:t xml:space="preserve"> </w:t>
       </w:r>
@@ -1255,7 +1108,6 @@
           <w:rFonts w:ascii="Palatino Linotype" w:hAnsi="Palatino Linotype"/>
           <w:i/>
           <w:iCs/>
-          <w:lang w:val="en-US"/>
         </w:rPr>
         <w:t>grading</w:t>
       </w:r>
@@ -1264,93 +1116,80 @@
       <w:pPr>
         <w:rPr>
           <w:rFonts w:ascii="Palatino Linotype" w:hAnsi="Palatino Linotype"/>
-          <w:lang w:val="en-US"/>
-        </w:rPr>
-      </w:pPr>
-    </w:p>
-    <w:p>
-      <w:pPr>
-        <w:rPr>
-          <w:rFonts w:ascii="Palatino Linotype" w:hAnsi="Palatino Linotype"/>
-          <w:lang w:val="en-US"/>
-        </w:rPr>
-      </w:pPr>
-      <w:r>
-        <w:rPr>
-          <w:rFonts w:ascii="Palatino Linotype" w:hAnsi="Palatino Linotype"/>
-          <w:lang w:val="en-US"/>
+        </w:rPr>
+      </w:pPr>
+    </w:p>
+    <w:p>
+      <w:pPr>
+        <w:rPr>
+          <w:rFonts w:ascii="Palatino Linotype" w:hAnsi="Palatino Linotype"/>
+        </w:rPr>
+      </w:pPr>
+      <w:r>
+        <w:rPr>
+          <w:rFonts w:ascii="Palatino Linotype" w:hAnsi="Palatino Linotype"/>
         </w:rPr>
         <w:t>Y</w:t>
       </w:r>
       <w:r>
         <w:rPr>
           <w:rFonts w:ascii="Palatino Linotype" w:hAnsi="Palatino Linotype"/>
-          <w:lang w:val="en-US"/>
         </w:rPr>
         <w:t>ou will be aske</w:t>
       </w:r>
       <w:r>
         <w:rPr>
           <w:rFonts w:ascii="Palatino Linotype" w:hAnsi="Palatino Linotype"/>
-          <w:lang w:val="en-US"/>
         </w:rPr>
         <w:t>d to divide into</w:t>
       </w:r>
       <w:r>
         <w:rPr>
           <w:rFonts w:ascii="Palatino Linotype" w:hAnsi="Palatino Linotype"/>
-          <w:lang w:val="en-US"/>
         </w:rPr>
         <w:t xml:space="preserve"> groups of 3 people, and each group will </w:t>
       </w:r>
       <w:r>
         <w:rPr>
           <w:rFonts w:ascii="Palatino Linotype" w:hAnsi="Palatino Linotype"/>
-          <w:lang w:val="en-US"/>
         </w:rPr>
         <w:t xml:space="preserve">build an app that collects user </w:t>
       </w:r>
       <w:r>
         <w:rPr>
           <w:rFonts w:ascii="Palatino Linotype" w:hAnsi="Palatino Linotype"/>
-          <w:lang w:val="en-US"/>
         </w:rPr>
         <w:t xml:space="preserve">health </w:t>
       </w:r>
       <w:r>
         <w:rPr>
           <w:rFonts w:ascii="Palatino Linotype" w:hAnsi="Palatino Linotype"/>
-          <w:lang w:val="en-US"/>
-        </w:rPr>
-        <w:t>data from a wearable device through Web APIs, stores them, visualizes them, and does some tricks with them.</w:t>
-      </w:r>
-    </w:p>
-    <w:p>
-      <w:pPr>
-        <w:rPr>
-          <w:rFonts w:ascii="Palatino Linotype" w:hAnsi="Palatino Linotype"/>
-          <w:lang w:val="en-US"/>
-        </w:rPr>
-      </w:pPr>
-    </w:p>
-    <w:p>
-      <w:pPr>
-        <w:rPr>
-          <w:rFonts w:ascii="Palatino Linotype" w:hAnsi="Palatino Linotype"/>
-          <w:lang w:val="en-US"/>
-        </w:rPr>
-      </w:pPr>
-      <w:r>
-        <w:rPr>
-          <w:rFonts w:ascii="Palatino Linotype" w:hAnsi="Palatino Linotype"/>
-          <w:lang w:val="en-US"/>
+        </w:rPr>
+        <w:t>data from a wearable device through Web APIs, visualizes them, and does some tricks with them.</w:t>
+      </w:r>
+    </w:p>
+    <w:p>
+      <w:pPr>
+        <w:rPr>
+          <w:rFonts w:ascii="Palatino Linotype" w:hAnsi="Palatino Linotype"/>
+        </w:rPr>
+      </w:pPr>
+    </w:p>
+    <w:p>
+      <w:pPr>
+        <w:rPr>
+          <w:rFonts w:ascii="Palatino Linotype" w:hAnsi="Palatino Linotype"/>
+        </w:rPr>
+      </w:pPr>
+      <w:r>
+        <w:rPr>
+          <w:rFonts w:ascii="Palatino Linotype" w:hAnsi="Palatino Linotype"/>
         </w:rPr>
         <w:t>T</w:t>
       </w:r>
       <w:r>
         <w:rPr>
           <w:rFonts w:ascii="Palatino Linotype" w:hAnsi="Palatino Linotype"/>
-          <w:lang w:val="en-US"/>
         </w:rPr>
         <w:t>o be successful the mobile app must:</w:t>
       </w:r>
@@ -1364,13 +1203,11 @@
         </w:numPr>
         <w:rPr>
           <w:rFonts w:ascii="Palatino Linotype" w:hAnsi="Palatino Linotype"/>
-          <w:lang w:val="en-US"/>
-        </w:rPr>
-      </w:pPr>
-      <w:r>
-        <w:rPr>
-          <w:rFonts w:ascii="Palatino Linotype" w:hAnsi="Palatino Linotype"/>
-          <w:lang w:val="en-US"/>
+        </w:rPr>
+      </w:pPr>
+      <w:r>
+        <w:rPr>
+          <w:rFonts w:ascii="Palatino Linotype" w:hAnsi="Palatino Linotype"/>
         </w:rPr>
         <w:t>Implement the following core functionalities:</w:t>
       </w:r>
@@ -1384,15 +1221,13 @@
         </w:numPr>
         <w:rPr>
           <w:rFonts w:ascii="Palatino Linotype" w:hAnsi="Palatino Linotype"/>
-          <w:lang w:val="en-US"/>
-        </w:rPr>
-      </w:pPr>
-      <w:r>
-        <w:rPr>
-          <w:rFonts w:ascii="Palatino Linotype" w:hAnsi="Palatino Linotype"/>
-          <w:lang w:val="en-US"/>
-        </w:rPr>
-        <w:t>User authentication and management</w:t>
+        </w:rPr>
+      </w:pPr>
+      <w:r>
+        <w:rPr>
+          <w:rFonts w:ascii="Palatino Linotype" w:hAnsi="Palatino Linotype"/>
+        </w:rPr>
+        <w:t>Correct app flow</w:t>
       </w:r>
     </w:p>
     <w:p>
@@ -1404,15 +1239,13 @@
         </w:numPr>
         <w:rPr>
           <w:rFonts w:ascii="Palatino Linotype" w:hAnsi="Palatino Linotype"/>
-          <w:lang w:val="en-US"/>
-        </w:rPr>
-      </w:pPr>
-      <w:r>
-        <w:rPr>
-          <w:rFonts w:ascii="Palatino Linotype" w:hAnsi="Palatino Linotype"/>
-          <w:lang w:val="en-US"/>
-        </w:rPr>
-        <w:t>Data collection</w:t>
+        </w:rPr>
+      </w:pPr>
+      <w:r>
+        <w:rPr>
+          <w:rFonts w:ascii="Palatino Linotype" w:hAnsi="Palatino Linotype"/>
+        </w:rPr>
+        <w:t>User authentication and management</w:t>
       </w:r>
     </w:p>
     <w:p>
@@ -1424,15 +1257,13 @@
         </w:numPr>
         <w:rPr>
           <w:rFonts w:ascii="Palatino Linotype" w:hAnsi="Palatino Linotype"/>
-          <w:lang w:val="en-US"/>
-        </w:rPr>
-      </w:pPr>
-      <w:r>
-        <w:rPr>
-          <w:rFonts w:ascii="Palatino Linotype" w:hAnsi="Palatino Linotype"/>
-          <w:lang w:val="en-US"/>
-        </w:rPr>
-        <w:t>Data persistence</w:t>
+        </w:rPr>
+      </w:pPr>
+      <w:r>
+        <w:rPr>
+          <w:rFonts w:ascii="Palatino Linotype" w:hAnsi="Palatino Linotype"/>
+        </w:rPr>
+        <w:t>Data collection</w:t>
       </w:r>
     </w:p>
     <w:p>
@@ -1444,13 +1275,11 @@
         </w:numPr>
         <w:rPr>
           <w:rFonts w:ascii="Palatino Linotype" w:hAnsi="Palatino Linotype"/>
-          <w:lang w:val="en-US"/>
-        </w:rPr>
-      </w:pPr>
-      <w:r>
-        <w:rPr>
-          <w:rFonts w:ascii="Palatino Linotype" w:hAnsi="Palatino Linotype"/>
-          <w:lang w:val="en-US"/>
+        </w:rPr>
+      </w:pPr>
+      <w:r>
+        <w:rPr>
+          <w:rFonts w:ascii="Palatino Linotype" w:hAnsi="Palatino Linotype"/>
         </w:rPr>
         <w:t>Data visualization and presentation</w:t>
       </w:r>
@@ -1464,69 +1293,59 @@
         </w:numPr>
         <w:rPr>
           <w:rFonts w:ascii="Palatino Linotype" w:hAnsi="Palatino Linotype"/>
-          <w:lang w:val="en-US"/>
-        </w:rPr>
-      </w:pPr>
-      <w:r>
-        <w:rPr>
-          <w:rFonts w:ascii="Palatino Linotype" w:hAnsi="Palatino Linotype"/>
-          <w:lang w:val="en-US"/>
+        </w:rPr>
+      </w:pPr>
+      <w:r>
+        <w:rPr>
+          <w:rFonts w:ascii="Palatino Linotype" w:hAnsi="Palatino Linotype"/>
         </w:rPr>
         <w:t xml:space="preserve">Implement some </w:t>
       </w:r>
       <w:r>
         <w:rPr>
           <w:rFonts w:ascii="Palatino Linotype" w:hAnsi="Palatino Linotype"/>
-          <w:lang w:val="en-US"/>
         </w:rPr>
         <w:t xml:space="preserve">original </w:t>
       </w:r>
       <w:r>
         <w:rPr>
           <w:rFonts w:ascii="Palatino Linotype" w:hAnsi="Palatino Linotype"/>
-          <w:lang w:val="en-US"/>
         </w:rPr>
         <w:t>functionalities</w:t>
       </w:r>
       <w:r>
         <w:rPr>
           <w:rFonts w:ascii="Palatino Linotype" w:hAnsi="Palatino Linotype"/>
-          <w:lang w:val="en-US"/>
         </w:rPr>
         <w:t xml:space="preserve"> that leverage the health data at hand</w:t>
       </w:r>
       <w:r>
         <w:rPr>
           <w:rFonts w:ascii="Palatino Linotype" w:hAnsi="Palatino Linotype"/>
-          <w:lang w:val="en-US"/>
         </w:rPr>
         <w:t xml:space="preserve"> </w:t>
       </w:r>
       <w:r>
         <w:rPr>
           <w:rFonts w:ascii="Palatino Linotype" w:hAnsi="Palatino Linotype"/>
-          <w:lang w:val="en-US"/>
         </w:rPr>
         <w:sym w:font="Wingdings" w:char="F0E0"/>
       </w:r>
       <w:r>
         <w:rPr>
           <w:rFonts w:ascii="Palatino Linotype" w:hAnsi="Palatino Linotype"/>
-          <w:lang w:val="en-US"/>
         </w:rPr>
         <w:t xml:space="preserve"> </w:t>
       </w:r>
       <w:r>
         <w:rPr>
           <w:rFonts w:ascii="Palatino Linotype" w:hAnsi="Palatino Linotype"/>
-          <w:lang w:val="en-US"/>
         </w:rPr>
         <w:t>This is u</w:t>
       </w:r>
       <w:r>
         <w:rPr>
           <w:rFonts w:ascii="Palatino Linotype" w:hAnsi="Palatino Linotype"/>
-          <w:lang w:val="en-US"/>
         </w:rPr>
         <w:t>p to your fantasy!</w:t>
       </w:r>
@@ -1540,78 +1359,68 @@
         </w:numPr>
         <w:rPr>
           <w:rFonts w:ascii="Palatino Linotype" w:hAnsi="Palatino Linotype"/>
-          <w:lang w:val="en-US"/>
-        </w:rPr>
-      </w:pPr>
-      <w:r>
-        <w:rPr>
-          <w:rFonts w:ascii="Palatino Linotype" w:hAnsi="Palatino Linotype"/>
-          <w:lang w:val="en-US"/>
-        </w:rPr>
-        <w:t>Be the result of some quality teamwork</w:t>
-      </w:r>
-      <w:r>
-        <w:rPr>
-          <w:rFonts w:ascii="Palatino Linotype" w:hAnsi="Palatino Linotype"/>
-          <w:lang w:val="en-US"/>
-        </w:rPr>
-        <w:t xml:space="preserve"> evaluated both during the discussion and by inspecting the working tree of your project (GIT history and Code organization).</w:t>
-      </w:r>
-    </w:p>
-    <w:p>
-      <w:pPr>
-        <w:rPr>
-          <w:rFonts w:ascii="Palatino Linotype" w:hAnsi="Palatino Linotype"/>
-          <w:lang w:val="en-US"/>
-        </w:rPr>
-      </w:pPr>
-    </w:p>
-    <w:p>
-      <w:pPr>
-        <w:rPr>
-          <w:rFonts w:ascii="Palatino Linotype" w:hAnsi="Palatino Linotype"/>
-          <w:lang w:val="en-US"/>
-        </w:rPr>
-      </w:pPr>
-      <w:r>
-        <w:rPr>
-          <w:rFonts w:ascii="Palatino Linotype" w:hAnsi="Palatino Linotype"/>
-          <w:lang w:val="en-US"/>
+        </w:rPr>
+      </w:pPr>
+      <w:r>
+        <w:rPr>
+          <w:rFonts w:ascii="Palatino Linotype" w:hAnsi="Palatino Linotype"/>
+        </w:rPr>
+        <w:t xml:space="preserve">Be the result of some quality </w:t>
+      </w:r>
+      <w:proofErr w:type="gramStart"/>
+      <w:r>
+        <w:rPr>
+          <w:rFonts w:ascii="Palatino Linotype" w:hAnsi="Palatino Linotype"/>
+        </w:rPr>
+        <w:t>teamwork</w:t>
+      </w:r>
+      <w:proofErr w:type="gramEnd"/>
+      <w:r>
+        <w:rPr>
+          <w:rFonts w:ascii="Palatino Linotype" w:hAnsi="Palatino Linotype"/>
         </w:rPr>
         <w:t xml:space="preserve"> </w:t>
       </w:r>
-      <w:r>
-        <w:rPr>
-          <w:rFonts w:ascii="Palatino Linotype" w:hAnsi="Palatino Linotype"/>
-          <w:lang w:val="en-US"/>
+    </w:p>
+    <w:p>
+      <w:pPr>
+        <w:rPr>
+          <w:rFonts w:ascii="Palatino Linotype" w:hAnsi="Palatino Linotype"/>
+        </w:rPr>
+      </w:pPr>
+      <w:r>
+        <w:rPr>
+          <w:rFonts w:ascii="Palatino Linotype" w:hAnsi="Palatino Linotype"/>
+        </w:rPr>
+        <w:t xml:space="preserve"> </w:t>
+      </w:r>
+      <w:r>
+        <w:rPr>
+          <w:rFonts w:ascii="Palatino Linotype" w:hAnsi="Palatino Linotype"/>
         </w:rPr>
         <w:t>The</w:t>
       </w:r>
       <w:r>
         <w:rPr>
           <w:rFonts w:ascii="Palatino Linotype" w:hAnsi="Palatino Linotype"/>
-          <w:lang w:val="en-US"/>
         </w:rPr>
         <w:t xml:space="preserve"> following (weighted) criteria will be </w:t>
       </w:r>
       <w:r>
         <w:rPr>
           <w:rFonts w:ascii="Palatino Linotype" w:hAnsi="Palatino Linotype"/>
-          <w:lang w:val="en-US"/>
         </w:rPr>
         <w:t>considered</w:t>
       </w:r>
       <w:r>
         <w:rPr>
           <w:rFonts w:ascii="Palatino Linotype" w:hAnsi="Palatino Linotype"/>
-          <w:lang w:val="en-US"/>
         </w:rPr>
         <w:t xml:space="preserve"> for grading the project work</w:t>
       </w:r>
       <w:r>
         <w:rPr>
           <w:rFonts w:ascii="Palatino Linotype" w:hAnsi="Palatino Linotype"/>
-          <w:lang w:val="en-US"/>
         </w:rPr>
         <w:t>,</w:t>
       </w:r>
@@ -1625,41 +1434,35 @@
         </w:numPr>
         <w:rPr>
           <w:rFonts w:ascii="Palatino Linotype" w:hAnsi="Palatino Linotype"/>
-          <w:lang w:val="en-US"/>
-        </w:rPr>
-      </w:pPr>
-      <w:r>
-        <w:rPr>
-          <w:rFonts w:ascii="Palatino Linotype" w:hAnsi="Palatino Linotype"/>
-          <w:lang w:val="en-US"/>
+        </w:rPr>
+      </w:pPr>
+      <w:r>
+        <w:rPr>
+          <w:rFonts w:ascii="Palatino Linotype" w:hAnsi="Palatino Linotype"/>
         </w:rPr>
         <w:t>C</w:t>
       </w:r>
       <w:r>
         <w:rPr>
           <w:rFonts w:ascii="Palatino Linotype" w:hAnsi="Palatino Linotype"/>
-          <w:lang w:val="en-US"/>
         </w:rPr>
         <w:t>ore functionalities</w:t>
       </w:r>
       <w:r>
         <w:rPr>
           <w:rFonts w:ascii="Palatino Linotype" w:hAnsi="Palatino Linotype"/>
-          <w:lang w:val="en-US"/>
         </w:rPr>
         <w:t xml:space="preserve"> (weight = </w:t>
       </w:r>
       <w:r>
         <w:rPr>
           <w:rFonts w:ascii="Palatino Linotype" w:hAnsi="Palatino Linotype"/>
-          <w:lang w:val="en-US"/>
         </w:rPr>
         <w:t>5</w:t>
       </w:r>
       <w:r>
         <w:rPr>
           <w:rFonts w:ascii="Palatino Linotype" w:hAnsi="Palatino Linotype"/>
-          <w:lang w:val="en-US"/>
         </w:rPr>
         <w:t>0%)</w:t>
       </w:r>
@@ -1673,43 +1476,37 @@
         </w:numPr>
         <w:rPr>
           <w:rFonts w:ascii="Palatino Linotype" w:hAnsi="Palatino Linotype"/>
-          <w:lang w:val="en-US"/>
-        </w:rPr>
-      </w:pPr>
-      <w:r>
-        <w:rPr>
-          <w:rFonts w:ascii="Palatino Linotype" w:hAnsi="Palatino Linotype"/>
-          <w:lang w:val="en-US"/>
+        </w:rPr>
+      </w:pPr>
+      <w:r>
+        <w:rPr>
+          <w:rFonts w:ascii="Palatino Linotype" w:hAnsi="Palatino Linotype"/>
         </w:rPr>
         <w:t>A</w:t>
       </w:r>
       <w:r>
         <w:rPr>
           <w:rFonts w:ascii="Palatino Linotype" w:hAnsi="Palatino Linotype"/>
-          <w:lang w:val="en-US"/>
         </w:rPr>
         <w:t>dditional functionalities</w:t>
       </w:r>
       <w:r>
         <w:rPr>
           <w:rFonts w:ascii="Palatino Linotype" w:hAnsi="Palatino Linotype"/>
-          <w:lang w:val="en-US"/>
         </w:rPr>
         <w:t xml:space="preserve"> (weight = </w:t>
       </w:r>
       <w:r>
         <w:rPr>
           <w:rFonts w:ascii="Palatino Linotype" w:hAnsi="Palatino Linotype"/>
-          <w:lang w:val="en-US"/>
-        </w:rPr>
-        <w:t>4</w:t>
-      </w:r>
-      <w:r>
-        <w:rPr>
-          <w:rFonts w:ascii="Palatino Linotype" w:hAnsi="Palatino Linotype"/>
-          <w:lang w:val="en-US"/>
-        </w:rPr>
-        <w:t>0%)</w:t>
+        </w:rPr>
+        <w:t>45</w:t>
+      </w:r>
+      <w:r>
+        <w:rPr>
+          <w:rFonts w:ascii="Palatino Linotype" w:hAnsi="Palatino Linotype"/>
+        </w:rPr>
+        <w:t>%)</w:t>
       </w:r>
     </w:p>
     <w:p>
@@ -1721,36 +1518,43 @@
         </w:numPr>
         <w:rPr>
           <w:rFonts w:ascii="Palatino Linotype" w:hAnsi="Palatino Linotype"/>
-          <w:lang w:val="en-US"/>
-        </w:rPr>
-      </w:pPr>
-      <w:r>
-        <w:rPr>
-          <w:rFonts w:ascii="Palatino Linotype" w:hAnsi="Palatino Linotype"/>
-          <w:lang w:val="en-US"/>
+        </w:rPr>
+      </w:pPr>
+      <w:r>
+        <w:rPr>
+          <w:rFonts w:ascii="Palatino Linotype" w:hAnsi="Palatino Linotype"/>
         </w:rPr>
         <w:t>Q</w:t>
       </w:r>
       <w:r>
         <w:rPr>
           <w:rFonts w:ascii="Palatino Linotype" w:hAnsi="Palatino Linotype"/>
-          <w:lang w:val="en-US"/>
         </w:rPr>
         <w:t>uality of the teamwork</w:t>
       </w:r>
       <w:r>
         <w:rPr>
           <w:rFonts w:ascii="Palatino Linotype" w:hAnsi="Palatino Linotype"/>
-          <w:lang w:val="en-US"/>
-        </w:rPr>
-        <w:t xml:space="preserve"> (weight = 10%)</w:t>
-      </w:r>
-    </w:p>
-    <w:p>
-      <w:pPr>
-        <w:rPr>
-          <w:rFonts w:ascii="Palatino Linotype" w:hAnsi="Palatino Linotype"/>
-          <w:lang w:val="en-US"/>
+        </w:rPr>
+        <w:t xml:space="preserve"> (weight = </w:t>
+      </w:r>
+      <w:r>
+        <w:rPr>
+          <w:rFonts w:ascii="Palatino Linotype" w:hAnsi="Palatino Linotype"/>
+        </w:rPr>
+        <w:t>5</w:t>
+      </w:r>
+      <w:r>
+        <w:rPr>
+          <w:rFonts w:ascii="Palatino Linotype" w:hAnsi="Palatino Linotype"/>
+        </w:rPr>
+        <w:t>%)</w:t>
+      </w:r>
+    </w:p>
+    <w:p>
+      <w:pPr>
+        <w:rPr>
+          <w:rFonts w:ascii="Palatino Linotype" w:hAnsi="Palatino Linotype"/>
         </w:rPr>
       </w:pPr>
     </w:p>
@@ -1760,7 +1564,6 @@
           <w:rFonts w:ascii="Palatino Linotype" w:hAnsi="Palatino Linotype"/>
           <w:i/>
           <w:iCs/>
-          <w:lang w:val="en-US"/>
         </w:rPr>
       </w:pPr>
       <w:r>
@@ -1768,7 +1571,6 @@
           <w:rFonts w:ascii="Palatino Linotype" w:hAnsi="Palatino Linotype"/>
           <w:i/>
           <w:iCs/>
-          <w:lang w:val="en-US"/>
         </w:rPr>
         <w:t>Project code delivery</w:t>
       </w:r>
@@ -1777,84 +1579,72 @@
       <w:pPr>
         <w:rPr>
           <w:rFonts w:ascii="Palatino Linotype" w:hAnsi="Palatino Linotype"/>
-          <w:lang w:val="en-US"/>
-        </w:rPr>
-      </w:pPr>
-    </w:p>
-    <w:p>
-      <w:pPr>
-        <w:rPr>
-          <w:rFonts w:ascii="Palatino Linotype" w:hAnsi="Palatino Linotype"/>
-          <w:lang w:val="en-US"/>
-        </w:rPr>
-      </w:pPr>
-      <w:r>
-        <w:rPr>
-          <w:rFonts w:ascii="Palatino Linotype" w:hAnsi="Palatino Linotype"/>
-          <w:lang w:val="en-US"/>
+        </w:rPr>
+      </w:pPr>
+    </w:p>
+    <w:p>
+      <w:pPr>
+        <w:rPr>
+          <w:rFonts w:ascii="Palatino Linotype" w:hAnsi="Palatino Linotype"/>
+        </w:rPr>
+      </w:pPr>
+      <w:r>
+        <w:rPr>
+          <w:rFonts w:ascii="Palatino Linotype" w:hAnsi="Palatino Linotype"/>
         </w:rPr>
         <w:t xml:space="preserve">Project code must be </w:t>
       </w:r>
       <w:r>
         <w:rPr>
           <w:rFonts w:ascii="Palatino Linotype" w:hAnsi="Palatino Linotype"/>
-          <w:lang w:val="en-US"/>
         </w:rPr>
         <w:t xml:space="preserve">delivered </w:t>
       </w:r>
       <w:r>
         <w:rPr>
           <w:rFonts w:ascii="Palatino Linotype" w:hAnsi="Palatino Linotype"/>
-          <w:lang w:val="en-US"/>
         </w:rPr>
         <w:t xml:space="preserve">by </w:t>
       </w:r>
       <w:r>
         <w:rPr>
           <w:rFonts w:ascii="Palatino Linotype" w:hAnsi="Palatino Linotype"/>
-          <w:lang w:val="en-US"/>
         </w:rPr>
         <w:t>1</w:t>
       </w:r>
       <w:r>
         <w:rPr>
           <w:rFonts w:ascii="Palatino Linotype" w:hAnsi="Palatino Linotype"/>
-          <w:lang w:val="en-US"/>
         </w:rPr>
         <w:t>4</w:t>
       </w:r>
       <w:r>
         <w:rPr>
           <w:rFonts w:ascii="Palatino Linotype" w:hAnsi="Palatino Linotype"/>
-          <w:lang w:val="en-US"/>
         </w:rPr>
         <w:t>/0</w:t>
       </w:r>
       <w:r>
         <w:rPr>
           <w:rFonts w:ascii="Palatino Linotype" w:hAnsi="Palatino Linotype"/>
-          <w:lang w:val="en-US"/>
         </w:rPr>
         <w:t>7</w:t>
       </w:r>
       <w:r>
         <w:rPr>
           <w:rFonts w:ascii="Palatino Linotype" w:hAnsi="Palatino Linotype"/>
-          <w:lang w:val="en-US"/>
         </w:rPr>
         <w:t>/202</w:t>
       </w:r>
       <w:r>
         <w:rPr>
           <w:rFonts w:ascii="Palatino Linotype" w:hAnsi="Palatino Linotype"/>
-          <w:lang w:val="en-US"/>
         </w:rPr>
         <w:t>4</w:t>
       </w:r>
       <w:r>
         <w:rPr>
           <w:rFonts w:ascii="Palatino Linotype" w:hAnsi="Palatino Linotype"/>
-          <w:lang w:val="en-US"/>
         </w:rPr>
         <w:t>, and no later than the day before the discussion.</w:t>
       </w:r>
@@ -1863,35 +1653,30 @@
       <w:pPr>
         <w:rPr>
           <w:rFonts w:ascii="Palatino Linotype" w:hAnsi="Palatino Linotype"/>
-          <w:lang w:val="en-US"/>
-        </w:rPr>
-      </w:pPr>
-    </w:p>
-    <w:p>
-      <w:pPr>
-        <w:rPr>
-          <w:rFonts w:ascii="Palatino Linotype" w:hAnsi="Palatino Linotype"/>
-          <w:lang w:val="en-US"/>
-        </w:rPr>
-      </w:pPr>
-      <w:r>
-        <w:rPr>
-          <w:rFonts w:ascii="Palatino Linotype" w:hAnsi="Palatino Linotype"/>
-          <w:lang w:val="en-US"/>
+        </w:rPr>
+      </w:pPr>
+    </w:p>
+    <w:p>
+      <w:pPr>
+        <w:rPr>
+          <w:rFonts w:ascii="Palatino Linotype" w:hAnsi="Palatino Linotype"/>
+        </w:rPr>
+      </w:pPr>
+      <w:r>
+        <w:rPr>
+          <w:rFonts w:ascii="Palatino Linotype" w:hAnsi="Palatino Linotype"/>
         </w:rPr>
         <w:t>T</w:t>
       </w:r>
       <w:r>
         <w:rPr>
           <w:rFonts w:ascii="Palatino Linotype" w:hAnsi="Palatino Linotype"/>
-          <w:lang w:val="en-US"/>
         </w:rPr>
         <w:t>he project discussion</w:t>
       </w:r>
       <w:r>
         <w:rPr>
           <w:rFonts w:ascii="Palatino Linotype" w:hAnsi="Palatino Linotype"/>
-          <w:lang w:val="en-US"/>
         </w:rPr>
         <w:t xml:space="preserve"> can be done during two possible time windows:</w:t>
       </w:r>
@@ -1905,76 +1690,65 @@
         </w:numPr>
         <w:rPr>
           <w:rFonts w:ascii="Palatino Linotype" w:hAnsi="Palatino Linotype"/>
-          <w:lang w:val="en-US"/>
-        </w:rPr>
-      </w:pPr>
-      <w:r>
-        <w:rPr>
-          <w:rFonts w:ascii="Palatino Linotype" w:hAnsi="Palatino Linotype"/>
-          <w:lang w:val="en-US"/>
+        </w:rPr>
+      </w:pPr>
+      <w:r>
+        <w:rPr>
+          <w:rFonts w:ascii="Palatino Linotype" w:hAnsi="Palatino Linotype"/>
         </w:rPr>
         <w:t xml:space="preserve">Window #1: from </w:t>
       </w:r>
       <w:r>
         <w:rPr>
           <w:rFonts w:ascii="Palatino Linotype" w:hAnsi="Palatino Linotype"/>
-          <w:lang w:val="en-US"/>
         </w:rPr>
         <w:t>01</w:t>
       </w:r>
       <w:r>
         <w:rPr>
           <w:rFonts w:ascii="Palatino Linotype" w:hAnsi="Palatino Linotype"/>
-          <w:lang w:val="en-US"/>
         </w:rPr>
         <w:t>/0</w:t>
       </w:r>
       <w:r>
         <w:rPr>
           <w:rFonts w:ascii="Palatino Linotype" w:hAnsi="Palatino Linotype"/>
-          <w:lang w:val="en-US"/>
         </w:rPr>
         <w:t>7</w:t>
       </w:r>
       <w:r>
         <w:rPr>
           <w:rFonts w:ascii="Palatino Linotype" w:hAnsi="Palatino Linotype"/>
-          <w:lang w:val="en-US"/>
         </w:rPr>
         <w:t>/202</w:t>
       </w:r>
       <w:r>
         <w:rPr>
           <w:rFonts w:ascii="Palatino Linotype" w:hAnsi="Palatino Linotype"/>
-          <w:lang w:val="en-US"/>
         </w:rPr>
         <w:t>4</w:t>
       </w:r>
       <w:r>
         <w:rPr>
           <w:rFonts w:ascii="Palatino Linotype" w:hAnsi="Palatino Linotype"/>
-          <w:lang w:val="en-US"/>
         </w:rPr>
         <w:t xml:space="preserve"> to </w:t>
       </w:r>
       <w:r>
         <w:rPr>
           <w:rFonts w:ascii="Palatino Linotype" w:hAnsi="Palatino Linotype"/>
-          <w:lang w:val="en-US"/>
         </w:rPr>
         <w:t>19</w:t>
       </w:r>
       <w:r>
         <w:rPr>
           <w:rFonts w:ascii="Palatino Linotype" w:hAnsi="Palatino Linotype"/>
-          <w:lang w:val="en-US"/>
         </w:rPr>
         <w:t>/07/202</w:t>
       </w:r>
       <w:r>
         <w:rPr>
           <w:rFonts w:ascii="Palatino Linotype" w:hAnsi="Palatino Linotype"/>
-          <w:lang w:val="en-US"/>
         </w:rPr>
         <w:t>4</w:t>
       </w:r>
@@ -1988,62 +1762,53 @@
         </w:numPr>
         <w:rPr>
           <w:rFonts w:ascii="Palatino Linotype" w:hAnsi="Palatino Linotype"/>
-          <w:lang w:val="en-US"/>
-        </w:rPr>
-      </w:pPr>
-      <w:r>
-        <w:rPr>
-          <w:rFonts w:ascii="Palatino Linotype" w:hAnsi="Palatino Linotype"/>
-          <w:lang w:val="en-US"/>
+        </w:rPr>
+      </w:pPr>
+      <w:r>
+        <w:rPr>
+          <w:rFonts w:ascii="Palatino Linotype" w:hAnsi="Palatino Linotype"/>
         </w:rPr>
         <w:t xml:space="preserve">Window #2: from </w:t>
       </w:r>
       <w:r>
         <w:rPr>
           <w:rFonts w:ascii="Palatino Linotype" w:hAnsi="Palatino Linotype"/>
-          <w:lang w:val="en-US"/>
         </w:rPr>
         <w:t>19</w:t>
       </w:r>
       <w:r>
         <w:rPr>
           <w:rFonts w:ascii="Palatino Linotype" w:hAnsi="Palatino Linotype"/>
-          <w:lang w:val="en-US"/>
         </w:rPr>
         <w:t>/08/202</w:t>
       </w:r>
       <w:r>
         <w:rPr>
           <w:rFonts w:ascii="Palatino Linotype" w:hAnsi="Palatino Linotype"/>
-          <w:lang w:val="en-US"/>
         </w:rPr>
         <w:t>4</w:t>
       </w:r>
       <w:r>
         <w:rPr>
           <w:rFonts w:ascii="Palatino Linotype" w:hAnsi="Palatino Linotype"/>
-          <w:lang w:val="en-US"/>
         </w:rPr>
         <w:t xml:space="preserve"> to 2</w:t>
       </w:r>
       <w:r>
         <w:rPr>
           <w:rFonts w:ascii="Palatino Linotype" w:hAnsi="Palatino Linotype"/>
-          <w:lang w:val="en-US"/>
         </w:rPr>
         <w:t>0</w:t>
       </w:r>
       <w:r>
         <w:rPr>
           <w:rFonts w:ascii="Palatino Linotype" w:hAnsi="Palatino Linotype"/>
-          <w:lang w:val="en-US"/>
         </w:rPr>
         <w:t>/09/202</w:t>
       </w:r>
       <w:r>
         <w:rPr>
           <w:rFonts w:ascii="Palatino Linotype" w:hAnsi="Palatino Linotype"/>
-          <w:lang w:val="en-US"/>
         </w:rPr>
         <w:t>4</w:t>
       </w:r>
@@ -2052,43 +1817,37 @@
       <w:pPr>
         <w:rPr>
           <w:rFonts w:ascii="Palatino Linotype" w:hAnsi="Palatino Linotype"/>
-          <w:lang w:val="en-US"/>
-        </w:rPr>
-      </w:pPr>
-    </w:p>
-    <w:p>
-      <w:pPr>
-        <w:rPr>
-          <w:rFonts w:ascii="Palatino Linotype" w:hAnsi="Palatino Linotype"/>
-          <w:lang w:val="en-US"/>
-        </w:rPr>
-      </w:pPr>
-    </w:p>
-    <w:p>
-      <w:pPr>
-        <w:rPr>
-          <w:rFonts w:ascii="Palatino Linotype" w:hAnsi="Palatino Linotype"/>
-          <w:lang w:val="en-US"/>
-        </w:rPr>
-      </w:pPr>
-      <w:r>
-        <w:rPr>
-          <w:rFonts w:ascii="Palatino Linotype" w:hAnsi="Palatino Linotype"/>
-          <w:lang w:val="en-US"/>
+        </w:rPr>
+      </w:pPr>
+    </w:p>
+    <w:p>
+      <w:pPr>
+        <w:rPr>
+          <w:rFonts w:ascii="Palatino Linotype" w:hAnsi="Palatino Linotype"/>
+        </w:rPr>
+      </w:pPr>
+    </w:p>
+    <w:p>
+      <w:pPr>
+        <w:rPr>
+          <w:rFonts w:ascii="Palatino Linotype" w:hAnsi="Palatino Linotype"/>
+        </w:rPr>
+      </w:pPr>
+      <w:r>
+        <w:rPr>
+          <w:rFonts w:ascii="Palatino Linotype" w:hAnsi="Palatino Linotype"/>
         </w:rPr>
         <w:t xml:space="preserve">This means that the following </w:t>
       </w:r>
       <w:r>
         <w:rPr>
           <w:rFonts w:ascii="Palatino Linotype" w:hAnsi="Palatino Linotype"/>
-          <w:lang w:val="en-US"/>
         </w:rPr>
         <w:t xml:space="preserve">representative </w:t>
       </w:r>
       <w:r>
         <w:rPr>
           <w:rFonts w:ascii="Palatino Linotype" w:hAnsi="Palatino Linotype"/>
-          <w:lang w:val="en-US"/>
         </w:rPr>
         <w:t>scenarios are valid:</w:t>
       </w:r>
@@ -2102,133 +1861,113 @@
         </w:numPr>
         <w:rPr>
           <w:rFonts w:ascii="Palatino Linotype" w:hAnsi="Palatino Linotype"/>
-          <w:lang w:val="en-US"/>
-        </w:rPr>
-      </w:pPr>
-      <w:r>
-        <w:rPr>
-          <w:rFonts w:ascii="Palatino Linotype" w:hAnsi="Palatino Linotype"/>
-          <w:lang w:val="en-US"/>
-        </w:rPr>
-        <w:lastRenderedPageBreak/>
+        </w:rPr>
+      </w:pPr>
+      <w:r>
+        <w:rPr>
+          <w:rFonts w:ascii="Palatino Linotype" w:hAnsi="Palatino Linotype"/>
+        </w:rPr>
         <w:t>Code delivered</w:t>
       </w:r>
       <w:r>
         <w:rPr>
           <w:rFonts w:ascii="Palatino Linotype" w:hAnsi="Palatino Linotype"/>
-          <w:lang w:val="en-US"/>
         </w:rPr>
         <w:t xml:space="preserve"> on </w:t>
       </w:r>
       <w:r>
         <w:rPr>
           <w:rFonts w:ascii="Palatino Linotype" w:hAnsi="Palatino Linotype"/>
-          <w:lang w:val="en-US"/>
         </w:rPr>
         <w:t>30</w:t>
       </w:r>
       <w:r>
         <w:rPr>
           <w:rFonts w:ascii="Palatino Linotype" w:hAnsi="Palatino Linotype"/>
-          <w:lang w:val="en-US"/>
         </w:rPr>
         <w:t>/0</w:t>
       </w:r>
       <w:r>
         <w:rPr>
           <w:rFonts w:ascii="Palatino Linotype" w:hAnsi="Palatino Linotype"/>
-          <w:lang w:val="en-US"/>
         </w:rPr>
         <w:t>6</w:t>
       </w:r>
       <w:r>
         <w:rPr>
           <w:rFonts w:ascii="Palatino Linotype" w:hAnsi="Palatino Linotype"/>
-          <w:lang w:val="en-US"/>
         </w:rPr>
         <w:t>/202</w:t>
       </w:r>
       <w:r>
         <w:rPr>
           <w:rFonts w:ascii="Palatino Linotype" w:hAnsi="Palatino Linotype"/>
-          <w:lang w:val="en-US"/>
         </w:rPr>
         <w:t>4</w:t>
       </w:r>
       <w:r>
         <w:rPr>
           <w:rFonts w:ascii="Palatino Linotype" w:hAnsi="Palatino Linotype"/>
-          <w:lang w:val="en-US"/>
         </w:rPr>
         <w:t>, Project discussion on</w:t>
       </w:r>
       <w:r>
         <w:rPr>
           <w:rFonts w:ascii="Palatino Linotype" w:hAnsi="Palatino Linotype"/>
-          <w:lang w:val="en-US"/>
         </w:rPr>
         <w:t xml:space="preserve"> 01</w:t>
       </w:r>
       <w:r>
         <w:rPr>
           <w:rFonts w:ascii="Palatino Linotype" w:hAnsi="Palatino Linotype"/>
-          <w:lang w:val="en-US"/>
         </w:rPr>
         <w:t>/07/202</w:t>
       </w:r>
       <w:r>
         <w:rPr>
           <w:rFonts w:ascii="Palatino Linotype" w:hAnsi="Palatino Linotype"/>
-          <w:lang w:val="en-US"/>
         </w:rPr>
         <w:t>4</w:t>
       </w:r>
       <w:r>
         <w:rPr>
           <w:rFonts w:ascii="Palatino Linotype" w:hAnsi="Palatino Linotype"/>
-          <w:lang w:val="en-US"/>
         </w:rPr>
         <w:t xml:space="preserve"> or later (up to 2</w:t>
       </w:r>
       <w:r>
         <w:rPr>
           <w:rFonts w:ascii="Palatino Linotype" w:hAnsi="Palatino Linotype"/>
-          <w:lang w:val="en-US"/>
         </w:rPr>
         <w:t>0</w:t>
       </w:r>
       <w:r>
         <w:rPr>
           <w:rFonts w:ascii="Palatino Linotype" w:hAnsi="Palatino Linotype"/>
-          <w:lang w:val="en-US"/>
         </w:rPr>
         <w:t>/0</w:t>
       </w:r>
       <w:r>
         <w:rPr>
           <w:rFonts w:ascii="Palatino Linotype" w:hAnsi="Palatino Linotype"/>
-          <w:lang w:val="en-US"/>
         </w:rPr>
         <w:t>9</w:t>
       </w:r>
       <w:r>
         <w:rPr>
           <w:rFonts w:ascii="Palatino Linotype" w:hAnsi="Palatino Linotype"/>
-          <w:lang w:val="en-US"/>
         </w:rPr>
         <w:t>/202</w:t>
       </w:r>
       <w:r>
         <w:rPr>
           <w:rFonts w:ascii="Palatino Linotype" w:hAnsi="Palatino Linotype"/>
-          <w:lang w:val="en-US"/>
         </w:rPr>
         <w:t>4</w:t>
       </w:r>
       <w:r>
         <w:rPr>
           <w:rFonts w:ascii="Palatino Linotype" w:hAnsi="Palatino Linotype"/>
-          <w:lang w:val="en-US"/>
         </w:rPr>
         <w:t>)</w:t>
       </w:r>
@@ -2242,111 +1981,95 @@
         </w:numPr>
         <w:rPr>
           <w:rFonts w:ascii="Palatino Linotype" w:hAnsi="Palatino Linotype"/>
-          <w:lang w:val="en-US"/>
-        </w:rPr>
-      </w:pPr>
-      <w:r>
-        <w:rPr>
-          <w:rFonts w:ascii="Palatino Linotype" w:hAnsi="Palatino Linotype"/>
-          <w:lang w:val="en-US"/>
+        </w:rPr>
+      </w:pPr>
+      <w:r>
+        <w:rPr>
+          <w:rFonts w:ascii="Palatino Linotype" w:hAnsi="Palatino Linotype"/>
         </w:rPr>
         <w:t>Code delivered on 10/06/202</w:t>
       </w:r>
       <w:r>
         <w:rPr>
           <w:rFonts w:ascii="Palatino Linotype" w:hAnsi="Palatino Linotype"/>
-          <w:lang w:val="en-US"/>
         </w:rPr>
         <w:t>4</w:t>
       </w:r>
       <w:r>
         <w:rPr>
           <w:rFonts w:ascii="Palatino Linotype" w:hAnsi="Palatino Linotype"/>
-          <w:lang w:val="en-US"/>
         </w:rPr>
         <w:t xml:space="preserve">, Project discussion on </w:t>
       </w:r>
       <w:r>
         <w:rPr>
           <w:rFonts w:ascii="Palatino Linotype" w:hAnsi="Palatino Linotype"/>
-          <w:lang w:val="en-US"/>
         </w:rPr>
         <w:t>19</w:t>
       </w:r>
       <w:r>
         <w:rPr>
           <w:rFonts w:ascii="Palatino Linotype" w:hAnsi="Palatino Linotype"/>
-          <w:lang w:val="en-US"/>
         </w:rPr>
         <w:t>/0</w:t>
       </w:r>
       <w:r>
         <w:rPr>
           <w:rFonts w:ascii="Palatino Linotype" w:hAnsi="Palatino Linotype"/>
-          <w:lang w:val="en-US"/>
         </w:rPr>
         <w:t>7</w:t>
       </w:r>
       <w:r>
         <w:rPr>
           <w:rFonts w:ascii="Palatino Linotype" w:hAnsi="Palatino Linotype"/>
-          <w:lang w:val="en-US"/>
         </w:rPr>
         <w:t>/20</w:t>
       </w:r>
       <w:r>
         <w:rPr>
           <w:rFonts w:ascii="Palatino Linotype" w:hAnsi="Palatino Linotype"/>
-          <w:lang w:val="en-US"/>
         </w:rPr>
         <w:t>24</w:t>
       </w:r>
       <w:r>
         <w:rPr>
           <w:rFonts w:ascii="Palatino Linotype" w:hAnsi="Palatino Linotype"/>
-          <w:lang w:val="en-US"/>
         </w:rPr>
         <w:t xml:space="preserve"> or later (up to 2</w:t>
       </w:r>
       <w:r>
         <w:rPr>
           <w:rFonts w:ascii="Palatino Linotype" w:hAnsi="Palatino Linotype"/>
-          <w:lang w:val="en-US"/>
         </w:rPr>
         <w:t>0</w:t>
       </w:r>
       <w:r>
         <w:rPr>
           <w:rFonts w:ascii="Palatino Linotype" w:hAnsi="Palatino Linotype"/>
-          <w:lang w:val="en-US"/>
         </w:rPr>
         <w:t>/0</w:t>
       </w:r>
       <w:r>
         <w:rPr>
           <w:rFonts w:ascii="Palatino Linotype" w:hAnsi="Palatino Linotype"/>
-          <w:lang w:val="en-US"/>
         </w:rPr>
         <w:t>9</w:t>
       </w:r>
       <w:r>
         <w:rPr>
           <w:rFonts w:ascii="Palatino Linotype" w:hAnsi="Palatino Linotype"/>
-          <w:lang w:val="en-US"/>
         </w:rPr>
         <w:t>/202</w:t>
       </w:r>
       <w:r>
         <w:rPr>
           <w:rFonts w:ascii="Palatino Linotype" w:hAnsi="Palatino Linotype"/>
-          <w:lang w:val="en-US"/>
         </w:rPr>
         <w:t>4</w:t>
       </w:r>
       <w:r>
         <w:rPr>
           <w:rFonts w:ascii="Palatino Linotype" w:hAnsi="Palatino Linotype"/>
-          <w:lang w:val="en-US"/>
         </w:rPr>
         <w:t>)</w:t>
       </w:r>
@@ -2360,83 +2083,72 @@
         </w:numPr>
         <w:rPr>
           <w:rFonts w:ascii="Palatino Linotype" w:hAnsi="Palatino Linotype"/>
-          <w:lang w:val="en-US"/>
-        </w:rPr>
-      </w:pPr>
-      <w:r>
-        <w:rPr>
-          <w:rFonts w:ascii="Palatino Linotype" w:hAnsi="Palatino Linotype"/>
-          <w:lang w:val="en-US"/>
-        </w:rPr>
+        </w:rPr>
+      </w:pPr>
+      <w:r>
+        <w:rPr>
+          <w:rFonts w:ascii="Palatino Linotype" w:hAnsi="Palatino Linotype"/>
+        </w:rPr>
+        <w:lastRenderedPageBreak/>
         <w:t>Code delivered on 1</w:t>
       </w:r>
       <w:r>
         <w:rPr>
           <w:rFonts w:ascii="Palatino Linotype" w:hAnsi="Palatino Linotype"/>
-          <w:lang w:val="en-US"/>
         </w:rPr>
         <w:t>4</w:t>
       </w:r>
       <w:r>
         <w:rPr>
           <w:rFonts w:ascii="Palatino Linotype" w:hAnsi="Palatino Linotype"/>
-          <w:lang w:val="en-US"/>
         </w:rPr>
         <w:t>/07/202</w:t>
       </w:r>
       <w:r>
         <w:rPr>
           <w:rFonts w:ascii="Palatino Linotype" w:hAnsi="Palatino Linotype"/>
-          <w:lang w:val="en-US"/>
         </w:rPr>
         <w:t>4</w:t>
       </w:r>
       <w:r>
         <w:rPr>
           <w:rFonts w:ascii="Palatino Linotype" w:hAnsi="Palatino Linotype"/>
-          <w:lang w:val="en-US"/>
         </w:rPr>
         <w:t>, Project discussion on 25/08/202</w:t>
       </w:r>
       <w:r>
         <w:rPr>
           <w:rFonts w:ascii="Palatino Linotype" w:hAnsi="Palatino Linotype"/>
-          <w:lang w:val="en-US"/>
         </w:rPr>
         <w:t>4</w:t>
       </w:r>
       <w:r>
         <w:rPr>
           <w:rFonts w:ascii="Palatino Linotype" w:hAnsi="Palatino Linotype"/>
-          <w:lang w:val="en-US"/>
         </w:rPr>
         <w:t xml:space="preserve"> or later (up to 2</w:t>
       </w:r>
       <w:r>
         <w:rPr>
           <w:rFonts w:ascii="Palatino Linotype" w:hAnsi="Palatino Linotype"/>
-          <w:lang w:val="en-US"/>
         </w:rPr>
         <w:t>0</w:t>
       </w:r>
       <w:r>
         <w:rPr>
           <w:rFonts w:ascii="Palatino Linotype" w:hAnsi="Palatino Linotype"/>
-          <w:lang w:val="en-US"/>
         </w:rPr>
         <w:t>/09/202</w:t>
       </w:r>
       <w:r>
         <w:rPr>
           <w:rFonts w:ascii="Palatino Linotype" w:hAnsi="Palatino Linotype"/>
-          <w:lang w:val="en-US"/>
         </w:rPr>
         <w:t>4</w:t>
       </w:r>
       <w:r>
         <w:rPr>
           <w:rFonts w:ascii="Palatino Linotype" w:hAnsi="Palatino Linotype"/>
-          <w:lang w:val="en-US"/>
         </w:rPr>
         <w:t>)</w:t>
       </w:r>
@@ -2445,49 +2157,42 @@
       <w:pPr>
         <w:rPr>
           <w:rFonts w:ascii="Palatino Linotype" w:hAnsi="Palatino Linotype"/>
-          <w:lang w:val="en-US"/>
-        </w:rPr>
-      </w:pPr>
-    </w:p>
-    <w:p>
-      <w:pPr>
-        <w:rPr>
-          <w:rFonts w:ascii="Palatino Linotype" w:hAnsi="Palatino Linotype"/>
-          <w:lang w:val="en-US"/>
-        </w:rPr>
-      </w:pPr>
-      <w:r>
-        <w:rPr>
-          <w:rFonts w:ascii="Palatino Linotype" w:hAnsi="Palatino Linotype"/>
-          <w:lang w:val="en-US"/>
+        </w:rPr>
+      </w:pPr>
+    </w:p>
+    <w:p>
+      <w:pPr>
+        <w:rPr>
+          <w:rFonts w:ascii="Palatino Linotype" w:hAnsi="Palatino Linotype"/>
+        </w:rPr>
+      </w:pPr>
+      <w:r>
+        <w:rPr>
+          <w:rFonts w:ascii="Palatino Linotype" w:hAnsi="Palatino Linotype"/>
         </w:rPr>
         <w:t xml:space="preserve">Project code must be delivered </w:t>
       </w:r>
       <w:r>
         <w:rPr>
           <w:rFonts w:ascii="Palatino Linotype" w:hAnsi="Palatino Linotype"/>
-          <w:lang w:val="en-US"/>
         </w:rPr>
         <w:t>in the form of a</w:t>
       </w:r>
       <w:r>
         <w:rPr>
           <w:rFonts w:ascii="Palatino Linotype" w:hAnsi="Palatino Linotype"/>
-          <w:lang w:val="en-US"/>
         </w:rPr>
         <w:t xml:space="preserve"> valid GitHub repository link </w:t>
       </w:r>
       <w:r>
         <w:rPr>
           <w:rFonts w:ascii="Palatino Linotype" w:hAnsi="Palatino Linotype"/>
-          <w:lang w:val="en-US"/>
         </w:rPr>
         <w:t xml:space="preserve">sent </w:t>
       </w:r>
       <w:r>
         <w:rPr>
           <w:rFonts w:ascii="Palatino Linotype" w:hAnsi="Palatino Linotype"/>
-          <w:lang w:val="en-US"/>
         </w:rPr>
         <w:t xml:space="preserve">using the </w:t>
       </w:r>
@@ -2495,7 +2200,6 @@
       <w:r>
         <w:rPr>
           <w:rFonts w:ascii="Palatino Linotype" w:hAnsi="Palatino Linotype"/>
-          <w:lang w:val="en-US"/>
         </w:rPr>
         <w:t>Elearning</w:t>
       </w:r>
@@ -2503,7 +2207,6 @@
       <w:r>
         <w:rPr>
           <w:rFonts w:ascii="Palatino Linotype" w:hAnsi="Palatino Linotype"/>
-          <w:lang w:val="en-US"/>
         </w:rPr>
         <w:t xml:space="preserve"> system (detailed instructions will be provided by the end of the course).</w:t>
       </w:r>
@@ -2512,91 +2215,78 @@
       <w:pPr>
         <w:rPr>
           <w:rFonts w:ascii="Palatino Linotype" w:hAnsi="Palatino Linotype"/>
-          <w:lang w:val="en-US"/>
-        </w:rPr>
-      </w:pPr>
-    </w:p>
-    <w:p>
-      <w:pPr>
-        <w:rPr>
-          <w:rFonts w:ascii="Palatino Linotype" w:hAnsi="Palatino Linotype"/>
-          <w:lang w:val="en-US"/>
-        </w:rPr>
-      </w:pPr>
-      <w:r>
-        <w:rPr>
-          <w:rFonts w:ascii="Palatino Linotype" w:hAnsi="Palatino Linotype"/>
-          <w:lang w:val="en-US"/>
+        </w:rPr>
+      </w:pPr>
+    </w:p>
+    <w:p>
+      <w:pPr>
+        <w:rPr>
+          <w:rFonts w:ascii="Palatino Linotype" w:hAnsi="Palatino Linotype"/>
+        </w:rPr>
+      </w:pPr>
+      <w:r>
+        <w:rPr>
+          <w:rFonts w:ascii="Palatino Linotype" w:hAnsi="Palatino Linotype"/>
         </w:rPr>
         <w:t xml:space="preserve">We will evaluate the </w:t>
       </w:r>
       <w:r>
         <w:rPr>
           <w:rFonts w:ascii="Palatino Linotype" w:hAnsi="Palatino Linotype"/>
-          <w:lang w:val="en-US"/>
         </w:rPr>
         <w:t xml:space="preserve">last </w:t>
       </w:r>
       <w:r>
         <w:rPr>
           <w:rFonts w:ascii="Palatino Linotype" w:hAnsi="Palatino Linotype"/>
-          <w:lang w:val="en-US"/>
         </w:rPr>
         <w:t xml:space="preserve">commit in the master (or main) branch dated </w:t>
       </w:r>
       <w:r>
         <w:rPr>
           <w:rFonts w:ascii="Palatino Linotype" w:hAnsi="Palatino Linotype"/>
-          <w:lang w:val="en-US"/>
         </w:rPr>
         <w:t>before the project delivery timestamp</w:t>
       </w:r>
       <w:r>
         <w:rPr>
           <w:rFonts w:ascii="Palatino Linotype" w:hAnsi="Palatino Linotype"/>
-          <w:lang w:val="en-US"/>
         </w:rPr>
         <w:t xml:space="preserve">. </w:t>
       </w:r>
       <w:r>
         <w:rPr>
           <w:rFonts w:ascii="Palatino Linotype" w:hAnsi="Palatino Linotype"/>
-          <w:lang w:val="en-US"/>
         </w:rPr>
         <w:t xml:space="preserve">Commits dated after the </w:t>
       </w:r>
       <w:r>
         <w:rPr>
           <w:rFonts w:ascii="Palatino Linotype" w:hAnsi="Palatino Linotype"/>
-          <w:lang w:val="en-US"/>
         </w:rPr>
         <w:t>project delivery</w:t>
       </w:r>
       <w:r>
         <w:rPr>
           <w:rFonts w:ascii="Palatino Linotype" w:hAnsi="Palatino Linotype"/>
-          <w:lang w:val="en-US"/>
         </w:rPr>
         <w:t xml:space="preserve"> </w:t>
       </w:r>
       <w:r>
         <w:rPr>
           <w:rFonts w:ascii="Palatino Linotype" w:hAnsi="Palatino Linotype"/>
-          <w:lang w:val="en-US"/>
         </w:rPr>
         <w:t>timestamp will not be considered.</w:t>
       </w:r>
       <w:r>
         <w:rPr>
           <w:rFonts w:ascii="Palatino Linotype" w:hAnsi="Palatino Linotype"/>
-          <w:lang w:val="en-US"/>
         </w:rPr>
         <w:t xml:space="preserve"> Students that will try to discuss </w:t>
       </w:r>
       <w:r>
         <w:rPr>
           <w:rFonts w:ascii="Palatino Linotype" w:hAnsi="Palatino Linotype"/>
-          <w:lang w:val="en-US"/>
         </w:rPr>
         <w:t>code that is newer to such timestamp will be strongly penalized.</w:t>
       </w:r>
@@ -2605,7 +2295,6 @@
       <w:pPr>
         <w:rPr>
           <w:rFonts w:ascii="Palatino Linotype" w:hAnsi="Palatino Linotype"/>
-          <w:lang w:val="en-US"/>
         </w:rPr>
       </w:pPr>
     </w:p>
@@ -2615,7 +2304,6 @@
           <w:rFonts w:ascii="Palatino Linotype" w:hAnsi="Palatino Linotype"/>
           <w:i/>
           <w:iCs/>
-          <w:lang w:val="en-US"/>
         </w:rPr>
       </w:pPr>
       <w:r>
@@ -2623,7 +2311,6 @@
           <w:rFonts w:ascii="Palatino Linotype" w:hAnsi="Palatino Linotype"/>
           <w:i/>
           <w:iCs/>
-          <w:lang w:val="en-US"/>
         </w:rPr>
         <w:t>Project discussion</w:t>
       </w:r>
@@ -2632,21 +2319,18 @@
       <w:pPr>
         <w:rPr>
           <w:rFonts w:ascii="Palatino Linotype" w:hAnsi="Palatino Linotype"/>
-          <w:lang w:val="en-US"/>
-        </w:rPr>
-      </w:pPr>
-    </w:p>
-    <w:p>
-      <w:pPr>
-        <w:rPr>
-          <w:rFonts w:ascii="Palatino Linotype" w:hAnsi="Palatino Linotype"/>
-          <w:lang w:val="en-US"/>
-        </w:rPr>
-      </w:pPr>
-      <w:r>
-        <w:rPr>
-          <w:rFonts w:ascii="Palatino Linotype" w:hAnsi="Palatino Linotype"/>
-          <w:lang w:val="en-US"/>
+        </w:rPr>
+      </w:pPr>
+    </w:p>
+    <w:p>
+      <w:pPr>
+        <w:rPr>
+          <w:rFonts w:ascii="Palatino Linotype" w:hAnsi="Palatino Linotype"/>
+        </w:rPr>
+      </w:pPr>
+      <w:r>
+        <w:rPr>
+          <w:rFonts w:ascii="Palatino Linotype" w:hAnsi="Palatino Linotype"/>
         </w:rPr>
         <w:t xml:space="preserve">The project discussion will consist of a 25 min presentation of the project (15 overall presentation of the functionalities + 10 min demo) + 20 min Q&amp;A. </w:t>
       </w:r>
@@ -2655,77 +2339,66 @@
       <w:pPr>
         <w:rPr>
           <w:rFonts w:ascii="Palatino Linotype" w:hAnsi="Palatino Linotype"/>
-          <w:lang w:val="en-US"/>
-        </w:rPr>
-      </w:pPr>
-    </w:p>
-    <w:p>
-      <w:pPr>
-        <w:rPr>
-          <w:rFonts w:ascii="Palatino Linotype" w:hAnsi="Palatino Linotype"/>
-          <w:lang w:val="en-US"/>
-        </w:rPr>
-      </w:pPr>
-      <w:r>
-        <w:rPr>
-          <w:rFonts w:ascii="Palatino Linotype" w:hAnsi="Palatino Linotype"/>
-          <w:lang w:val="en-US"/>
+        </w:rPr>
+      </w:pPr>
+    </w:p>
+    <w:p>
+      <w:pPr>
+        <w:rPr>
+          <w:rFonts w:ascii="Palatino Linotype" w:hAnsi="Palatino Linotype"/>
+        </w:rPr>
+      </w:pPr>
+      <w:r>
+        <w:rPr>
+          <w:rFonts w:ascii="Palatino Linotype" w:hAnsi="Palatino Linotype"/>
         </w:rPr>
         <w:t xml:space="preserve">The project will be </w:t>
       </w:r>
       <w:r>
         <w:rPr>
           <w:rFonts w:ascii="Palatino Linotype" w:hAnsi="Palatino Linotype"/>
-          <w:lang w:val="en-US"/>
         </w:rPr>
         <w:t>discussed/presented in dedicated slots (d</w:t>
       </w:r>
       <w:r>
         <w:rPr>
           <w:rFonts w:ascii="Palatino Linotype" w:hAnsi="Palatino Linotype"/>
-          <w:lang w:val="en-US"/>
         </w:rPr>
         <w:t xml:space="preserve">ates </w:t>
       </w:r>
       <w:r>
         <w:rPr>
           <w:rFonts w:ascii="Palatino Linotype" w:hAnsi="Palatino Linotype"/>
-          <w:lang w:val="en-US"/>
         </w:rPr>
         <w:t>will be provided later during the course)</w:t>
       </w:r>
       <w:r>
         <w:rPr>
           <w:rFonts w:ascii="Palatino Linotype" w:hAnsi="Palatino Linotype"/>
-          <w:lang w:val="en-US"/>
         </w:rPr>
         <w:t xml:space="preserve">. Anyway, the projects must be </w:t>
       </w:r>
       <w:r>
         <w:rPr>
           <w:rFonts w:ascii="Palatino Linotype" w:hAnsi="Palatino Linotype"/>
-          <w:lang w:val="en-US"/>
         </w:rPr>
         <w:t>in one of the two indicated windows</w:t>
       </w:r>
       <w:r>
         <w:rPr>
           <w:rFonts w:ascii="Palatino Linotype" w:hAnsi="Palatino Linotype"/>
-          <w:lang w:val="en-US"/>
         </w:rPr>
         <w:t xml:space="preserve"> even if you plan to take the</w:t>
       </w:r>
       <w:r>
         <w:rPr>
           <w:rFonts w:ascii="Palatino Linotype" w:hAnsi="Palatino Linotype"/>
-          <w:lang w:val="en-US"/>
         </w:rPr>
         <w:t xml:space="preserve"> written exam</w:t>
       </w:r>
       <w:r>
         <w:rPr>
           <w:rFonts w:ascii="Palatino Linotype" w:hAnsi="Palatino Linotype"/>
-          <w:lang w:val="en-US"/>
         </w:rPr>
         <w:t xml:space="preserve"> in the third session or </w:t>
       </w:r>
@@ -2733,7 +2406,6 @@
       <w:r>
         <w:rPr>
           <w:rFonts w:ascii="Palatino Linotype" w:hAnsi="Palatino Linotype"/>
-          <w:lang w:val="en-US"/>
         </w:rPr>
         <w:t>you want</w:t>
       </w:r>
@@ -2741,14 +2413,12 @@
       <w:r>
         <w:rPr>
           <w:rFonts w:ascii="Palatino Linotype" w:hAnsi="Palatino Linotype"/>
-          <w:lang w:val="en-US"/>
         </w:rPr>
         <w:t xml:space="preserve"> to retake the written exam</w:t>
       </w:r>
       <w:r>
         <w:rPr>
           <w:rFonts w:ascii="Palatino Linotype" w:hAnsi="Palatino Linotype"/>
-          <w:lang w:val="en-US"/>
         </w:rPr>
         <w:t>.</w:t>
       </w:r>
@@ -2757,21 +2427,18 @@
       <w:pPr>
         <w:rPr>
           <w:rFonts w:ascii="Palatino Linotype" w:hAnsi="Palatino Linotype"/>
-          <w:lang w:val="en-US"/>
-        </w:rPr>
-      </w:pPr>
-    </w:p>
-    <w:p>
-      <w:pPr>
-        <w:rPr>
-          <w:rFonts w:ascii="Palatino Linotype" w:hAnsi="Palatino Linotype"/>
-          <w:lang w:val="en-US"/>
-        </w:rPr>
-      </w:pPr>
-      <w:r>
-        <w:rPr>
-          <w:rFonts w:ascii="Palatino Linotype" w:hAnsi="Palatino Linotype"/>
-          <w:lang w:val="en-US"/>
+        </w:rPr>
+      </w:pPr>
+    </w:p>
+    <w:p>
+      <w:pPr>
+        <w:rPr>
+          <w:rFonts w:ascii="Palatino Linotype" w:hAnsi="Palatino Linotype"/>
+        </w:rPr>
+      </w:pPr>
+      <w:r>
+        <w:rPr>
+          <w:rFonts w:ascii="Palatino Linotype" w:hAnsi="Palatino Linotype"/>
         </w:rPr>
         <w:t xml:space="preserve">The members of the group must discuss the project together in the same slot. </w:t>
       </w:r>
@@ -2780,35 +2447,30 @@
       <w:pPr>
         <w:rPr>
           <w:rFonts w:ascii="Palatino Linotype" w:hAnsi="Palatino Linotype"/>
-          <w:lang w:val="en-US"/>
-        </w:rPr>
-      </w:pPr>
-    </w:p>
-    <w:p>
-      <w:pPr>
-        <w:rPr>
-          <w:rFonts w:ascii="Palatino Linotype" w:hAnsi="Palatino Linotype"/>
-          <w:lang w:val="en-US"/>
-        </w:rPr>
-      </w:pPr>
-      <w:r>
-        <w:rPr>
-          <w:rFonts w:ascii="Palatino Linotype" w:hAnsi="Palatino Linotype"/>
-          <w:lang w:val="en-US"/>
+        </w:rPr>
+      </w:pPr>
+    </w:p>
+    <w:p>
+      <w:pPr>
+        <w:rPr>
+          <w:rFonts w:ascii="Palatino Linotype" w:hAnsi="Palatino Linotype"/>
+        </w:rPr>
+      </w:pPr>
+      <w:r>
+        <w:rPr>
+          <w:rFonts w:ascii="Palatino Linotype" w:hAnsi="Palatino Linotype"/>
         </w:rPr>
         <w:t xml:space="preserve">The project discussion grade will be valid for the entire </w:t>
       </w:r>
       <w:r>
         <w:rPr>
           <w:rFonts w:ascii="Palatino Linotype" w:hAnsi="Palatino Linotype"/>
-          <w:lang w:val="en-US"/>
         </w:rPr>
         <w:t>academic year</w:t>
       </w:r>
       <w:r>
         <w:rPr>
           <w:rFonts w:ascii="Palatino Linotype" w:hAnsi="Palatino Linotype"/>
-          <w:lang w:val="en-US"/>
         </w:rPr>
         <w:t xml:space="preserve">. </w:t>
       </w:r>
@@ -2817,21 +2479,18 @@
       <w:pPr>
         <w:rPr>
           <w:rFonts w:ascii="Palatino Linotype" w:hAnsi="Palatino Linotype"/>
-          <w:lang w:val="en-US"/>
-        </w:rPr>
-      </w:pPr>
-    </w:p>
-    <w:p>
-      <w:pPr>
-        <w:rPr>
-          <w:rFonts w:ascii="Palatino Linotype" w:hAnsi="Palatino Linotype"/>
-          <w:lang w:val="en-US"/>
-        </w:rPr>
-      </w:pPr>
-      <w:r>
-        <w:rPr>
-          <w:rFonts w:ascii="Palatino Linotype" w:hAnsi="Palatino Linotype"/>
-          <w:lang w:val="en-US"/>
+        </w:rPr>
+      </w:pPr>
+    </w:p>
+    <w:p>
+      <w:pPr>
+        <w:rPr>
+          <w:rFonts w:ascii="Palatino Linotype" w:hAnsi="Palatino Linotype"/>
+        </w:rPr>
+      </w:pPr>
+      <w:r>
+        <w:rPr>
+          <w:rFonts w:ascii="Palatino Linotype" w:hAnsi="Palatino Linotype"/>
         </w:rPr>
         <w:t>It won’t be possible to re-discuss the project.</w:t>
       </w:r>
@@ -2840,7 +2499,6 @@
       <w:pPr>
         <w:rPr>
           <w:rFonts w:ascii="Palatino Linotype" w:hAnsi="Palatino Linotype"/>
-          <w:lang w:val="en-US"/>
         </w:rPr>
       </w:pPr>
     </w:p>
@@ -2850,7 +2508,6 @@
           <w:rFonts w:ascii="Palatino Linotype" w:hAnsi="Palatino Linotype"/>
           <w:i/>
           <w:iCs/>
-          <w:lang w:val="en-US"/>
         </w:rPr>
       </w:pPr>
       <w:r>
@@ -2858,7 +2515,6 @@
           <w:rFonts w:ascii="Palatino Linotype" w:hAnsi="Palatino Linotype"/>
           <w:i/>
           <w:iCs/>
-          <w:lang w:val="en-US"/>
         </w:rPr>
         <w:t>Group</w:t>
       </w:r>
@@ -2867,7 +2523,6 @@
           <w:rFonts w:ascii="Palatino Linotype" w:hAnsi="Palatino Linotype"/>
           <w:i/>
           <w:iCs/>
-          <w:lang w:val="en-US"/>
         </w:rPr>
         <w:t xml:space="preserve"> composition</w:t>
       </w:r>
@@ -2876,28 +2531,24 @@
       <w:pPr>
         <w:rPr>
           <w:rFonts w:ascii="Palatino Linotype" w:hAnsi="Palatino Linotype"/>
-          <w:lang w:val="en-US"/>
-        </w:rPr>
-      </w:pPr>
-    </w:p>
-    <w:p>
-      <w:pPr>
-        <w:rPr>
-          <w:rFonts w:ascii="Palatino Linotype" w:hAnsi="Palatino Linotype"/>
-          <w:lang w:val="en-US"/>
-        </w:rPr>
-      </w:pPr>
-      <w:r>
-        <w:rPr>
-          <w:rFonts w:ascii="Palatino Linotype" w:hAnsi="Palatino Linotype"/>
-          <w:lang w:val="en-US"/>
+        </w:rPr>
+      </w:pPr>
+    </w:p>
+    <w:p>
+      <w:pPr>
+        <w:rPr>
+          <w:rFonts w:ascii="Palatino Linotype" w:hAnsi="Palatino Linotype"/>
+        </w:rPr>
+      </w:pPr>
+      <w:r>
+        <w:rPr>
+          <w:rFonts w:ascii="Palatino Linotype" w:hAnsi="Palatino Linotype"/>
         </w:rPr>
         <w:t xml:space="preserve">Groups must be composed of </w:t>
       </w:r>
       <w:r>
         <w:rPr>
           <w:rFonts w:ascii="Palatino Linotype" w:hAnsi="Palatino Linotype"/>
-          <w:lang w:val="en-US"/>
         </w:rPr>
         <w:t>3 people.</w:t>
       </w:r>
@@ -2906,63 +2557,54 @@
       <w:pPr>
         <w:rPr>
           <w:rFonts w:ascii="Palatino Linotype" w:hAnsi="Palatino Linotype"/>
-          <w:lang w:val="en-US"/>
-        </w:rPr>
-      </w:pPr>
-    </w:p>
-    <w:p>
-      <w:pPr>
-        <w:rPr>
-          <w:rFonts w:ascii="Palatino Linotype" w:hAnsi="Palatino Linotype"/>
-          <w:lang w:val="en-US"/>
-        </w:rPr>
-      </w:pPr>
-      <w:r>
-        <w:rPr>
-          <w:rFonts w:ascii="Palatino Linotype" w:hAnsi="Palatino Linotype"/>
-          <w:lang w:val="en-US"/>
+        </w:rPr>
+      </w:pPr>
+    </w:p>
+    <w:p>
+      <w:pPr>
+        <w:rPr>
+          <w:rFonts w:ascii="Palatino Linotype" w:hAnsi="Palatino Linotype"/>
+        </w:rPr>
+      </w:pPr>
+      <w:r>
+        <w:rPr>
+          <w:rFonts w:ascii="Palatino Linotype" w:hAnsi="Palatino Linotype"/>
         </w:rPr>
         <w:t>You can enroll your group in dedicated lists available in the course</w:t>
       </w:r>
       <w:r>
         <w:rPr>
           <w:rFonts w:ascii="Palatino Linotype" w:hAnsi="Palatino Linotype"/>
-          <w:lang w:val="en-US"/>
         </w:rPr>
         <w:t xml:space="preserve"> </w:t>
       </w:r>
       <w:r>
         <w:rPr>
           <w:rFonts w:ascii="Palatino Linotype" w:hAnsi="Palatino Linotype"/>
-          <w:lang w:val="en-US"/>
         </w:rPr>
         <w:t>e-</w:t>
       </w:r>
       <w:r>
         <w:rPr>
           <w:rFonts w:ascii="Palatino Linotype" w:hAnsi="Palatino Linotype"/>
-          <w:lang w:val="en-US"/>
         </w:rPr>
         <w:t>learning page</w:t>
       </w:r>
       <w:r>
         <w:rPr>
           <w:rFonts w:ascii="Palatino Linotype" w:hAnsi="Palatino Linotype"/>
-          <w:lang w:val="en-US"/>
         </w:rPr>
         <w:t xml:space="preserve"> until the end of </w:t>
       </w:r>
       <w:r>
         <w:rPr>
           <w:rFonts w:ascii="Palatino Linotype" w:hAnsi="Palatino Linotype"/>
-          <w:lang w:val="en-US"/>
         </w:rPr>
         <w:t>March</w:t>
       </w:r>
       <w:r>
         <w:rPr>
           <w:rFonts w:ascii="Palatino Linotype" w:hAnsi="Palatino Linotype"/>
-          <w:lang w:val="en-US"/>
         </w:rPr>
         <w:t>.</w:t>
       </w:r>
@@ -2971,21 +2613,18 @@
       <w:pPr>
         <w:rPr>
           <w:rFonts w:ascii="Palatino Linotype" w:hAnsi="Palatino Linotype"/>
-          <w:lang w:val="en-US"/>
-        </w:rPr>
-      </w:pPr>
-    </w:p>
-    <w:p>
-      <w:pPr>
-        <w:rPr>
-          <w:rFonts w:ascii="Palatino Linotype" w:hAnsi="Palatino Linotype"/>
-          <w:lang w:val="en-US"/>
-        </w:rPr>
-      </w:pPr>
-      <w:r>
-        <w:rPr>
-          <w:rFonts w:ascii="Palatino Linotype" w:hAnsi="Palatino Linotype"/>
-          <w:lang w:val="en-US"/>
+        </w:rPr>
+      </w:pPr>
+    </w:p>
+    <w:p>
+      <w:pPr>
+        <w:rPr>
+          <w:rFonts w:ascii="Palatino Linotype" w:hAnsi="Palatino Linotype"/>
+        </w:rPr>
+      </w:pPr>
+      <w:r>
+        <w:rPr>
+          <w:rFonts w:ascii="Palatino Linotype" w:hAnsi="Palatino Linotype"/>
         </w:rPr>
         <w:t>If no more lists will be available at some point, simply write to us and we will open some more lists.</w:t>
       </w:r>
@@ -2994,57 +2633,48 @@
       <w:pPr>
         <w:rPr>
           <w:rFonts w:ascii="Palatino Linotype" w:hAnsi="Palatino Linotype"/>
-          <w:lang w:val="en-US"/>
-        </w:rPr>
-      </w:pPr>
-    </w:p>
-    <w:p>
-      <w:pPr>
-        <w:rPr>
-          <w:rFonts w:ascii="Palatino Linotype" w:hAnsi="Palatino Linotype"/>
-          <w:lang w:val="en-US"/>
-        </w:rPr>
-      </w:pPr>
-      <w:r>
-        <w:rPr>
-          <w:rFonts w:ascii="Palatino Linotype" w:hAnsi="Palatino Linotype"/>
-          <w:lang w:val="en-US"/>
-        </w:rPr>
-        <w:lastRenderedPageBreak/>
+        </w:rPr>
+      </w:pPr>
+    </w:p>
+    <w:p>
+      <w:pPr>
+        <w:rPr>
+          <w:rFonts w:ascii="Palatino Linotype" w:hAnsi="Palatino Linotype"/>
+        </w:rPr>
+      </w:pPr>
+      <w:r>
+        <w:rPr>
+          <w:rFonts w:ascii="Palatino Linotype" w:hAnsi="Palatino Linotype"/>
+        </w:rPr>
         <w:t xml:space="preserve">If, at the end of the enrollment period, </w:t>
       </w:r>
       <w:r>
         <w:rPr>
           <w:rFonts w:ascii="Palatino Linotype" w:hAnsi="Palatino Linotype"/>
-          <w:lang w:val="en-US"/>
         </w:rPr>
         <w:t>(first of April</w:t>
       </w:r>
       <w:r>
         <w:rPr>
           <w:rFonts w:ascii="Palatino Linotype" w:hAnsi="Palatino Linotype"/>
-          <w:lang w:val="en-US"/>
         </w:rPr>
         <w:t xml:space="preserve">) </w:t>
       </w:r>
       <w:r>
         <w:rPr>
           <w:rFonts w:ascii="Palatino Linotype" w:hAnsi="Palatino Linotype"/>
-          <w:lang w:val="en-US"/>
         </w:rPr>
         <w:t xml:space="preserve">two </w:t>
       </w:r>
       <w:r>
         <w:rPr>
           <w:rFonts w:ascii="Palatino Linotype" w:hAnsi="Palatino Linotype"/>
-          <w:lang w:val="en-US"/>
         </w:rPr>
         <w:t>or more groups are composed by less than 3 people, the teacher will reserve the right to reallocate those people</w:t>
       </w:r>
       <w:r>
         <w:rPr>
           <w:rFonts w:ascii="Palatino Linotype" w:hAnsi="Palatino Linotype"/>
-          <w:lang w:val="en-US"/>
         </w:rPr>
         <w:t>.</w:t>
       </w:r>
@@ -3975,7 +3605,7 @@
         <w:rFonts w:asciiTheme="minorHAnsi" w:eastAsiaTheme="minorHAnsi" w:hAnsiTheme="minorHAnsi" w:cstheme="minorBidi"/>
         <w:sz w:val="24"/>
         <w:szCs w:val="24"/>
-        <w:lang w:eastAsia="en-US" w:bidi="ar-SA"/>
+        <w:lang w:val="en-US" w:eastAsia="en-US" w:bidi="ar-SA"/>
       </w:rPr>
     </w:rPrDefault>
     <w:pPrDefault/>

</xml_diff>